<commit_message>
ggiunte le textarea per la descr dei prootti
inoltre ho inserito anche la logica per poter dinamicizzare il prezzo di
un prodotto, ho deciso anche di escluse l'attributo highlights dalla
parte dle sito poichè serve solo all'admin per mettere o meno in
evidenza, per ovvi motivi invece, lascieremo visibile new ed offer
</commit_message>
<xml_diff>
--- a/Lista lavori.docx
+++ b/Lista lavori.docx
@@ -229,7 +229,12 @@
         </w:numPr>
       </w:pPr>
       <w:r>
-        <w:t>imposta layout pdf (per ulteriori grafiche e impostazioni chiedere al cliente).</w:t>
+        <w:t>I</w:t>
+      </w:r>
+      <w:bookmarkStart w:id="0" w:name="_GoBack"/>
+      <w:bookmarkEnd w:id="0"/>
+      <w:r>
+        <w:t>mposta layout pdf (per ulteriori grafiche e impostazioni chiedere al cliente).</w:t>
       </w:r>
     </w:p>
     <w:p>
@@ -508,8 +513,6 @@
       <w:r>
         <w:t xml:space="preserve"> SHHHHH…</w:t>
       </w:r>
-      <w:bookmarkStart w:id="0" w:name="_GoBack"/>
-      <w:bookmarkEnd w:id="0"/>
     </w:p>
     <w:p/>
     <w:p>
@@ -872,8 +875,41 @@
           <w:numId w:val="3"/>
         </w:numPr>
       </w:pPr>
-      <w:r>
-        <w:t>dobbiamo pensare ad un layout per il carrello(anche se praticamente sarà una tabella essenzialmente, anche qui, carta bianca).</w:t>
+      <w:proofErr w:type="gramStart"/>
+      <w:r>
+        <w:t>dobbiamo</w:t>
+      </w:r>
+      <w:proofErr w:type="gramEnd"/>
+      <w:r>
+        <w:t xml:space="preserve"> pensare ad un layout per il carrello(anche se praticamente sarà una tabella essenzialmente, anche qui, carta bianca).</w:t>
+      </w:r>
+    </w:p>
+    <w:p>
+      <w:pPr>
+        <w:pStyle w:val="Paragrafoelenco"/>
+        <w:numPr>
+          <w:ilvl w:val="2"/>
+          <w:numId w:val="3"/>
+        </w:numPr>
+      </w:pPr>
+      <w:r>
+        <w:t xml:space="preserve">Ho messo una </w:t>
+      </w:r>
+      <w:proofErr w:type="spellStart"/>
+      <w:r>
+        <w:t>textbox</w:t>
+      </w:r>
+      <w:proofErr w:type="spellEnd"/>
+      <w:r>
+        <w:t xml:space="preserve"> nell’inserimento/update del </w:t>
+      </w:r>
+      <w:proofErr w:type="spellStart"/>
+      <w:r>
+        <w:t>products</w:t>
+      </w:r>
+      <w:proofErr w:type="spellEnd"/>
+      <w:r>
+        <w:t>, bisognerebbe dare un occhiata.</w:t>
       </w:r>
     </w:p>
     <w:p/>
@@ -1014,37 +1050,14 @@
           <w:szCs w:val="36"/>
         </w:rPr>
       </w:pPr>
-    </w:p>
-    <w:p>
-      <w:pPr>
-        <w:pStyle w:val="Paragrafoelenco"/>
-        <w:ind w:left="0"/>
+      <w:r>
         <w:rPr>
           <w:b/>
           <w:color w:val="8064A2" w:themeColor="accent4"/>
           <w:sz w:val="36"/>
           <w:szCs w:val="36"/>
         </w:rPr>
-      </w:pPr>
-    </w:p>
-    <w:p>
-      <w:pPr>
-        <w:pStyle w:val="Paragrafoelenco"/>
-        <w:ind w:left="0"/>
-        <w:rPr>
-          <w:b/>
-          <w:color w:val="8064A2" w:themeColor="accent4"/>
-          <w:sz w:val="36"/>
-          <w:szCs w:val="36"/>
-        </w:rPr>
-      </w:pPr>
-      <w:r>
-        <w:rPr>
-          <w:b/>
-          <w:color w:val="8064A2" w:themeColor="accent4"/>
-          <w:sz w:val="36"/>
-          <w:szCs w:val="36"/>
-        </w:rPr>
+        <w:lastRenderedPageBreak/>
         <w:t>Problemi riscontrati:</w:t>
       </w:r>
     </w:p>

</xml_diff>

<commit_message>
sezione contact us terminata (da testare)
</commit_message>
<xml_diff>
--- a/Lista lavori.docx
+++ b/Lista lavori.docx
@@ -95,44 +95,77 @@
       <w:pPr>
         <w:pStyle w:val="Paragrafoelenco"/>
         <w:numPr>
+          <w:ilvl w:val="0"/>
+          <w:numId w:val="1"/>
+        </w:numPr>
+      </w:pPr>
+      <w:r>
+        <w:t>Lavori minoritari ma prioritari:</w:t>
+      </w:r>
+    </w:p>
+    <w:p>
+      <w:pPr>
+        <w:pStyle w:val="Paragrafoelenco"/>
+        <w:numPr>
           <w:ilvl w:val="1"/>
           <w:numId w:val="1"/>
         </w:numPr>
         <w:rPr>
-          <w:b/>
-        </w:rPr>
-      </w:pPr>
-      <w:r>
-        <w:rPr>
-          <w:b/>
-          <w:color w:val="FF0000"/>
-        </w:rPr>
-        <w:t xml:space="preserve">Creare database </w:t>
-      </w:r>
-      <w:r>
-        <w:rPr>
-          <w:b/>
-          <w:color w:val="FF0000"/>
-          <w:u w:val="single"/>
-        </w:rPr>
-        <w:t>consistent</w:t>
-      </w:r>
-      <w:r>
-        <w:rPr>
-          <w:b/>
-          <w:color w:val="FF0000"/>
-          <w:u w:val="single"/>
-        </w:rPr>
-        <w:t>e</w:t>
-      </w:r>
-      <w:r>
-        <w:rPr>
-          <w:b/>
-          <w:color w:val="FF0000"/>
-        </w:rPr>
-        <w:t xml:space="preserve"> per consentire lavori di stile.</w:t>
-      </w:r>
-    </w:p>
+          <w:strike/>
+        </w:rPr>
+      </w:pPr>
+      <w:r>
+        <w:rPr>
+          <w:strike/>
+        </w:rPr>
+        <w:t>Aggiungere la sessione a tutti i file.php</w:t>
+      </w:r>
+      <w:r>
+        <w:rPr>
+          <w:strike/>
+        </w:rPr>
+        <w:t xml:space="preserve"> (o quasi)</w:t>
+      </w:r>
+      <w:r>
+        <w:rPr>
+          <w:strike/>
+        </w:rPr>
+        <w:t>.</w:t>
+      </w:r>
+    </w:p>
+    <w:p>
+      <w:pPr>
+        <w:pStyle w:val="Paragrafoelenco"/>
+        <w:numPr>
+          <w:ilvl w:val="1"/>
+          <w:numId w:val="1"/>
+        </w:numPr>
+        <w:rPr>
+          <w:strike/>
+        </w:rPr>
+      </w:pPr>
+      <w:r>
+        <w:rPr>
+          <w:strike/>
+        </w:rPr>
+        <w:t xml:space="preserve">Creare una classe contenente le variabili </w:t>
+      </w:r>
+      <w:proofErr w:type="gramStart"/>
+      <w:r>
+        <w:rPr>
+          <w:strike/>
+        </w:rPr>
+        <w:t>( per</w:t>
+      </w:r>
+      <w:proofErr w:type="gramEnd"/>
+      <w:r>
+        <w:rPr>
+          <w:strike/>
+        </w:rPr>
+        <w:t xml:space="preserve"> comodità).</w:t>
+      </w:r>
+    </w:p>
+    <w:p/>
     <w:p>
       <w:pPr>
         <w:pStyle w:val="Paragrafoelenco"/>
@@ -142,7 +175,7 @@
         </w:numPr>
       </w:pPr>
       <w:r>
-        <w:t>Lavori minoritari ma prioritari:</w:t>
+        <w:t>Lavori minoritari:</w:t>
       </w:r>
     </w:p>
     <w:p>
@@ -152,27 +185,12 @@
           <w:ilvl w:val="1"/>
           <w:numId w:val="1"/>
         </w:numPr>
-        <w:rPr>
-          <w:strike/>
-        </w:rPr>
-      </w:pPr>
-      <w:r>
-        <w:rPr>
-          <w:strike/>
-        </w:rPr>
-        <w:t>Aggiungere la sessione a tutti i file.php</w:t>
-      </w:r>
-      <w:r>
-        <w:rPr>
-          <w:strike/>
-        </w:rPr>
-        <w:t xml:space="preserve"> (o quasi)</w:t>
-      </w:r>
-      <w:r>
-        <w:rPr>
-          <w:strike/>
-        </w:rPr>
-        <w:t>.</w:t>
+      </w:pPr>
+      <w:r>
+        <w:t>I</w:t>
+      </w:r>
+      <w:r>
+        <w:t>mposta layout pdf (per ulteriori grafiche e impostazioni chiedere al cliente).</w:t>
       </w:r>
     </w:p>
     <w:p>
@@ -182,29 +200,91 @@
           <w:ilvl w:val="1"/>
           <w:numId w:val="1"/>
         </w:numPr>
-        <w:rPr>
-          <w:strike/>
-        </w:rPr>
-      </w:pPr>
-      <w:r>
-        <w:rPr>
-          <w:strike/>
-        </w:rPr>
-        <w:t xml:space="preserve">Creare una classe contenente le variabili </w:t>
+      </w:pPr>
+      <w:r>
+        <w:t xml:space="preserve">Vedi per mailing (html, </w:t>
+      </w:r>
+      <w:r>
+        <w:t>attachment, ecc.</w:t>
+      </w:r>
+      <w:r>
+        <w:t>).</w:t>
+      </w:r>
+    </w:p>
+    <w:p>
+      <w:pPr>
+        <w:pStyle w:val="Paragrafoelenco"/>
+        <w:numPr>
+          <w:ilvl w:val="1"/>
+          <w:numId w:val="1"/>
+        </w:numPr>
+      </w:pPr>
+      <w:r>
+        <w:t>Su incremento  % prezzi i prezzi vengano convertiti in percentuali al ritorno</w:t>
+      </w:r>
+      <w:r>
+        <w:t xml:space="preserve">(e visualizzare anche sul page load , non funziona </w:t>
+      </w:r>
+      <w:r>
+        <w:sym w:font="Wingdings" w:char="F04C"/>
+      </w:r>
+      <w:r>
+        <w:t>)</w:t>
+      </w:r>
+      <w:r>
+        <w:t>.</w:t>
+      </w:r>
+    </w:p>
+    <w:p>
+      <w:pPr>
+        <w:pStyle w:val="Paragrafoelenco"/>
+        <w:numPr>
+          <w:ilvl w:val="1"/>
+          <w:numId w:val="1"/>
+        </w:numPr>
+      </w:pPr>
+      <w:r>
+        <w:t xml:space="preserve">Barra di ricerca sui </w:t>
       </w:r>
       <w:proofErr w:type="gramStart"/>
       <w:r>
-        <w:rPr>
-          <w:strike/>
-        </w:rPr>
-        <w:t>( per</w:t>
+        <w:t>prodotti</w:t>
+      </w:r>
+      <w:r>
+        <w:rPr>
+          <w:b/>
+        </w:rPr>
+        <w:t>(</w:t>
       </w:r>
       <w:proofErr w:type="gramEnd"/>
       <w:r>
         <w:rPr>
-          <w:strike/>
-        </w:rPr>
-        <w:t xml:space="preserve"> comodità).</w:t>
+          <w:b/>
+        </w:rPr>
+        <w:t>precedenza pari a 0)</w:t>
+      </w:r>
+      <w:r>
+        <w:t>.</w:t>
+      </w:r>
+    </w:p>
+    <w:p>
+      <w:pPr>
+        <w:pStyle w:val="Paragrafoelenco"/>
+        <w:numPr>
+          <w:ilvl w:val="1"/>
+          <w:numId w:val="1"/>
+        </w:numPr>
+      </w:pPr>
+      <w:r>
+        <w:t xml:space="preserve">Migliorare </w:t>
+      </w:r>
+      <w:proofErr w:type="spellStart"/>
+      <w:r>
+        <w:t>usabilita`</w:t>
+      </w:r>
+      <w:proofErr w:type="spellEnd"/>
+      <w:r>
+        <w:t xml:space="preserve"> sezione company.</w:t>
       </w:r>
     </w:p>
     <w:p/>
@@ -217,7 +297,7 @@
         </w:numPr>
       </w:pPr>
       <w:r>
-        <w:t>Lavori minoritari:</w:t>
+        <w:t>Prossime sessioni di lavoro</w:t>
       </w:r>
     </w:p>
     <w:p>
@@ -229,12 +309,79 @@
         </w:numPr>
       </w:pPr>
       <w:r>
-        <w:t>I</w:t>
-      </w:r>
-      <w:bookmarkStart w:id="0" w:name="_GoBack"/>
-      <w:bookmarkEnd w:id="0"/>
-      <w:r>
-        <w:t>mposta layout pdf (per ulteriori grafiche e impostazioni chiedere al cliente).</w:t>
+        <w:t xml:space="preserve">FRONT END: strutturazione </w:t>
+      </w:r>
+    </w:p>
+    <w:p>
+      <w:pPr>
+        <w:pStyle w:val="Paragrafoelenco"/>
+        <w:numPr>
+          <w:ilvl w:val="2"/>
+          <w:numId w:val="1"/>
+        </w:numPr>
+      </w:pPr>
+      <w:r>
+        <w:t>Mettere secondo slide show e assegnare funzione (quello a dx sarà Ajax).</w:t>
+      </w:r>
+    </w:p>
+    <w:p>
+      <w:pPr>
+        <w:pStyle w:val="Paragrafoelenco"/>
+        <w:numPr>
+          <w:ilvl w:val="2"/>
+          <w:numId w:val="1"/>
+        </w:numPr>
+      </w:pPr>
+      <w:r>
+        <w:t>Creare visualizzazione prodotti per site</w:t>
+      </w:r>
+      <w:r>
+        <w:t xml:space="preserve"> </w:t>
+      </w:r>
+      <w:r>
+        <w:rPr>
+          <w:b/>
+        </w:rPr>
+        <w:t>(50%)</w:t>
+      </w:r>
+      <w:r>
+        <w:t>.</w:t>
+      </w:r>
+    </w:p>
+    <w:p>
+      <w:pPr>
+        <w:pStyle w:val="Paragrafoelenco"/>
+        <w:numPr>
+          <w:ilvl w:val="2"/>
+          <w:numId w:val="1"/>
+        </w:numPr>
+      </w:pPr>
+      <w:r>
+        <w:t xml:space="preserve">Creare carello e conferma </w:t>
+      </w:r>
+      <w:r>
+        <w:t>ordine (</w:t>
+      </w:r>
+      <w:r>
+        <w:t>occhio che un ordine è sempre quello fino a che non viene confermato).</w:t>
+      </w:r>
+    </w:p>
+    <w:p>
+      <w:pPr>
+        <w:pStyle w:val="Paragrafoelenco"/>
+        <w:numPr>
+          <w:ilvl w:val="2"/>
+          <w:numId w:val="1"/>
+        </w:numPr>
+      </w:pPr>
+      <w:r>
+        <w:t xml:space="preserve">Nel dettaglio di un </w:t>
+      </w:r>
+      <w:r>
+        <w:t>prodotto</w:t>
+      </w:r>
+      <w:r>
+        <w:t xml:space="preserve"> sarà necessario vedere il prezzo scontato.</w:t>
       </w:r>
     </w:p>
     <w:p>
@@ -246,114 +393,13 @@
         </w:numPr>
       </w:pPr>
       <w:r>
-        <w:t xml:space="preserve">Vedi per mailing (html, </w:t>
-      </w:r>
-      <w:r>
-        <w:t>attachment, ecc.</w:t>
-      </w:r>
-      <w:r>
-        <w:t>).</w:t>
-      </w:r>
-    </w:p>
-    <w:p>
-      <w:pPr>
-        <w:pStyle w:val="Paragrafoelenco"/>
-        <w:numPr>
-          <w:ilvl w:val="1"/>
-          <w:numId w:val="1"/>
-        </w:numPr>
-      </w:pPr>
-      <w:r>
-        <w:t>Su incremento  % prezzi i prezzi vengano convertiti in percentuali al ritorno</w:t>
-      </w:r>
-      <w:r>
-        <w:t xml:space="preserve">(e visualizzare anche sul page load , non funziona </w:t>
-      </w:r>
-      <w:r>
-        <w:sym w:font="Wingdings" w:char="F04C"/>
-      </w:r>
-      <w:r>
-        <w:t>)</w:t>
-      </w:r>
-      <w:r>
-        <w:t>.</w:t>
-      </w:r>
-    </w:p>
-    <w:p>
-      <w:pPr>
-        <w:pStyle w:val="Paragrafoelenco"/>
-        <w:numPr>
-          <w:ilvl w:val="1"/>
-          <w:numId w:val="1"/>
-        </w:numPr>
-      </w:pPr>
-      <w:r>
-        <w:t xml:space="preserve">Barra di ricerca sui </w:t>
-      </w:r>
-      <w:proofErr w:type="gramStart"/>
-      <w:r>
-        <w:t>prodotti</w:t>
-      </w:r>
-      <w:r>
-        <w:rPr>
-          <w:b/>
-        </w:rPr>
-        <w:t>(</w:t>
-      </w:r>
-      <w:proofErr w:type="gramEnd"/>
-      <w:r>
-        <w:rPr>
-          <w:b/>
-        </w:rPr>
-        <w:t>precedenza pari a 0)</w:t>
-      </w:r>
-      <w:r>
-        <w:t>.</w:t>
-      </w:r>
-    </w:p>
-    <w:p>
-      <w:pPr>
-        <w:pStyle w:val="Paragrafoelenco"/>
-        <w:numPr>
-          <w:ilvl w:val="1"/>
-          <w:numId w:val="1"/>
-        </w:numPr>
-      </w:pPr>
-      <w:r>
-        <w:t xml:space="preserve">Migliorare </w:t>
-      </w:r>
-      <w:proofErr w:type="spellStart"/>
-      <w:r>
-        <w:t>usabilita`</w:t>
-      </w:r>
-      <w:proofErr w:type="spellEnd"/>
-      <w:r>
-        <w:t xml:space="preserve"> sezione company.</w:t>
-      </w:r>
-    </w:p>
-    <w:p/>
-    <w:p>
-      <w:pPr>
-        <w:pStyle w:val="Paragrafoelenco"/>
-        <w:numPr>
-          <w:ilvl w:val="0"/>
-          <w:numId w:val="1"/>
-        </w:numPr>
-      </w:pPr>
-      <w:r>
-        <w:t>Prossime sessioni di lavoro</w:t>
-      </w:r>
-    </w:p>
-    <w:p>
-      <w:pPr>
-        <w:pStyle w:val="Paragrafoelenco"/>
-        <w:numPr>
-          <w:ilvl w:val="1"/>
-          <w:numId w:val="1"/>
-        </w:numPr>
-      </w:pPr>
-      <w:r>
-        <w:t xml:space="preserve">FRONT END: strutturazione </w:t>
+        <w:t xml:space="preserve">SEZIONE USER: </w:t>
+      </w:r>
+      <w:r>
+        <w:t>Ultimata,</w:t>
+      </w:r>
+      <w:r>
+        <w:t xml:space="preserve"> revisionare e testare.</w:t>
       </w:r>
     </w:p>
     <w:p>
@@ -365,151 +411,17 @@
         </w:numPr>
       </w:pPr>
       <w:r>
-        <w:t>Stilare e mettere slideshow</w:t>
-      </w:r>
-      <w:r>
-        <w:t xml:space="preserve"> (con animazione auto)</w:t>
-      </w:r>
-      <w:r>
-        <w:t xml:space="preserve"> </w:t>
-      </w:r>
-      <w:hyperlink r:id="rId5" w:history="1">
-        <w:r>
-          <w:rPr>
-            <w:rStyle w:val="Collegamentoipertestuale"/>
-          </w:rPr>
-          <w:t>www.cescoscap.it</w:t>
-        </w:r>
-      </w:hyperlink>
-      <w:r>
-        <w:t xml:space="preserve"> jFlow</w:t>
-      </w:r>
-      <w:r>
-        <w:t>.</w:t>
-      </w:r>
-    </w:p>
-    <w:p>
-      <w:pPr>
-        <w:pStyle w:val="Paragrafoelenco"/>
-        <w:numPr>
-          <w:ilvl w:val="2"/>
-          <w:numId w:val="1"/>
-        </w:numPr>
-      </w:pPr>
-      <w:r>
-        <w:t>Creare visualizzazione prodotti per site.</w:t>
-      </w:r>
-    </w:p>
-    <w:p>
-      <w:pPr>
-        <w:pStyle w:val="Paragrafoelenco"/>
-        <w:numPr>
-          <w:ilvl w:val="2"/>
-          <w:numId w:val="1"/>
-        </w:numPr>
-      </w:pPr>
-      <w:r>
-        <w:t>Dinamicizzare in base all’utenza</w:t>
-      </w:r>
-      <w:r>
-        <w:t>(soprattutto prezzi)</w:t>
-      </w:r>
-      <w:r>
-        <w:t>.</w:t>
-      </w:r>
-    </w:p>
-    <w:p>
-      <w:pPr>
-        <w:pStyle w:val="Paragrafoelenco"/>
-        <w:numPr>
-          <w:ilvl w:val="2"/>
-          <w:numId w:val="1"/>
-        </w:numPr>
-      </w:pPr>
-      <w:r>
-        <w:t>Creare carello e conferma ordine(occhio che un ordine è sempre quello fino a che non viene confermato).</w:t>
-      </w:r>
-    </w:p>
-    <w:p>
-      <w:pPr>
-        <w:pStyle w:val="Paragrafoelenco"/>
-        <w:numPr>
-          <w:ilvl w:val="2"/>
-          <w:numId w:val="1"/>
-        </w:numPr>
-      </w:pPr>
-      <w:r>
-        <w:t>Form contatti (con mail).</w:t>
-      </w:r>
-    </w:p>
-    <w:p>
-      <w:pPr>
-        <w:pStyle w:val="Paragrafoelenco"/>
-        <w:numPr>
-          <w:ilvl w:val="2"/>
-          <w:numId w:val="1"/>
-        </w:numPr>
-      </w:pPr>
-      <w:r>
-        <w:t xml:space="preserve">Nel dettaglio di un </w:t>
-      </w:r>
-      <w:r>
-        <w:t>prodotto</w:t>
-      </w:r>
-      <w:r>
-        <w:t xml:space="preserve"> sarà necessario vedere il prezzo scontato.</w:t>
-      </w:r>
-    </w:p>
-    <w:p>
-      <w:pPr>
-        <w:pStyle w:val="Paragrafoelenco"/>
-        <w:numPr>
-          <w:ilvl w:val="1"/>
-          <w:numId w:val="1"/>
-        </w:numPr>
-      </w:pPr>
-      <w:r>
-        <w:t xml:space="preserve">SEZIONE USER: </w:t>
-      </w:r>
-      <w:r>
-        <w:t>Ultimata,</w:t>
-      </w:r>
-      <w:r>
-        <w:t xml:space="preserve"> revisionare e testare.</w:t>
-      </w:r>
-    </w:p>
-    <w:p>
-      <w:pPr>
-        <w:pStyle w:val="Paragrafoelenco"/>
-        <w:numPr>
-          <w:ilvl w:val="2"/>
-          <w:numId w:val="1"/>
-        </w:numPr>
-      </w:pPr>
-      <w:r>
         <w:t xml:space="preserve">Vedere se vuole </w:t>
       </w:r>
-      <w:proofErr w:type="spellStart"/>
-      <w:r>
-        <w:t>reupero</w:t>
-      </w:r>
-      <w:proofErr w:type="spellEnd"/>
-      <w:r>
-        <w:t xml:space="preserve"> </w:t>
-      </w:r>
-      <w:proofErr w:type="spellStart"/>
-      <w:r>
-        <w:t>pwd</w:t>
-      </w:r>
-      <w:proofErr w:type="spellEnd"/>
-      <w:r>
-        <w:t xml:space="preserve">, </w:t>
-      </w:r>
-      <w:proofErr w:type="gramStart"/>
-      <w:r>
-        <w:t>sennò..</w:t>
-      </w:r>
-      <w:proofErr w:type="gramEnd"/>
+      <w:r>
+        <w:t>recupero</w:t>
+      </w:r>
+      <w:r>
+        <w:t xml:space="preserve"> pwd, </w:t>
+      </w:r>
+      <w:r>
+        <w:t>sennò...</w:t>
+      </w:r>
       <w:r>
         <w:t xml:space="preserve"> SHHHHH…</w:t>
       </w:r>
@@ -597,6 +509,16 @@
     </w:p>
     <w:p>
       <w:pPr>
+        <w:rPr>
+          <w:b/>
+          <w:color w:val="8064A2" w:themeColor="accent4"/>
+          <w:sz w:val="28"/>
+          <w:szCs w:val="28"/>
+        </w:rPr>
+      </w:pPr>
+    </w:p>
+    <w:p>
+      <w:pPr>
         <w:spacing w:after="0" w:line="240" w:lineRule="auto"/>
         <w:jc w:val="both"/>
         <w:rPr>
@@ -777,16 +699,7 @@
         </w:rPr>
       </w:pPr>
       <w:r>
-        <w:t>Cominciare ad imposta il resize CSS per le immagini ove presenti nella sezione Admin.</w:t>
-      </w:r>
-      <w:r>
-        <w:t xml:space="preserve"> </w:t>
-      </w:r>
-      <w:r>
-        <w:rPr>
-          <w:b/>
-        </w:rPr>
-        <w:t>IN CORSO</w:t>
+        <w:t>Nulla per ora</w:t>
       </w:r>
     </w:p>
     <w:p>
@@ -831,20 +744,10 @@
         </w:numPr>
       </w:pPr>
       <w:r>
-        <w:t xml:space="preserve">Inserire secondo </w:t>
-      </w:r>
-      <w:proofErr w:type="spellStart"/>
-      <w:proofErr w:type="gramStart"/>
-      <w:r>
-        <w:t>slider</w:t>
-      </w:r>
-      <w:proofErr w:type="spellEnd"/>
-      <w:r>
-        <w:t>(</w:t>
-      </w:r>
-      <w:proofErr w:type="gramEnd"/>
-      <w:r>
-        <w:t>vedi compiti miei).</w:t>
+        <w:t>Vedere Slide show</w:t>
+      </w:r>
+      <w:r>
+        <w:t>.</w:t>
       </w:r>
     </w:p>
     <w:p>
@@ -855,11 +758,9 @@
           <w:numId w:val="3"/>
         </w:numPr>
       </w:pPr>
-      <w:proofErr w:type="gramStart"/>
-      <w:r>
-        <w:t>creare</w:t>
-      </w:r>
-      <w:proofErr w:type="gramEnd"/>
+      <w:r>
+        <w:t>Creare</w:t>
+      </w:r>
       <w:r>
         <w:t xml:space="preserve"> visualizzazione prodotti per site. sia singoli che molteplici(quella admin è ovviamente troppo grezza, hai carta bianca)</w:t>
       </w:r>
@@ -875,13 +776,17 @@
           <w:numId w:val="3"/>
         </w:numPr>
       </w:pPr>
-      <w:proofErr w:type="gramStart"/>
-      <w:r>
-        <w:t>dobbiamo</w:t>
-      </w:r>
-      <w:proofErr w:type="gramEnd"/>
-      <w:r>
-        <w:t xml:space="preserve"> pensare ad un layout per il carrello(anche se praticamente sarà una tabella essenzialmente, anche qui, carta bianca).</w:t>
+      <w:r>
+        <w:t>Dobbiamo</w:t>
+      </w:r>
+      <w:r>
+        <w:t xml:space="preserve"> pensare ad un layout per il </w:t>
+      </w:r>
+      <w:r>
+        <w:t>carrello (</w:t>
+      </w:r>
+      <w:r>
+        <w:t>anche se praticamente sarà una tabella essenzialmente, anche qui, carta bianca).</w:t>
       </w:r>
     </w:p>
     <w:p>
@@ -895,21 +800,11 @@
       <w:r>
         <w:t xml:space="preserve">Ho messo una </w:t>
       </w:r>
-      <w:proofErr w:type="spellStart"/>
-      <w:r>
-        <w:t>textbox</w:t>
-      </w:r>
-      <w:proofErr w:type="spellEnd"/>
-      <w:r>
-        <w:t xml:space="preserve"> nell’inserimento/update del </w:t>
-      </w:r>
-      <w:proofErr w:type="spellStart"/>
-      <w:r>
-        <w:t>products</w:t>
-      </w:r>
-      <w:proofErr w:type="spellEnd"/>
-      <w:r>
-        <w:t>, bisognerebbe dare un occhiata.</w:t>
+      <w:r>
+        <w:t>text box</w:t>
+      </w:r>
+      <w:r>
+        <w:t xml:space="preserve"> nell’inserimento/update del products, bisognerebbe dare un occhiata.</w:t>
       </w:r>
     </w:p>
     <w:p/>
@@ -940,10 +835,7 @@
         </w:numPr>
       </w:pPr>
       <w:r>
-        <w:t>F</w:t>
-      </w:r>
-      <w:r>
-        <w:t>are un giro completo su ADMIN per vedere eventuali imperfezioni(usability, grafica).</w:t>
+        <w:t>Fare un giro completo su ADMIN per vedere eventuali imperfezioni(usability, grafica).</w:t>
       </w:r>
     </w:p>
     <w:p>
@@ -1050,6 +942,20 @@
           <w:szCs w:val="36"/>
         </w:rPr>
       </w:pPr>
+      <w:bookmarkStart w:id="0" w:name="_GoBack"/>
+      <w:bookmarkEnd w:id="0"/>
+    </w:p>
+    <w:p>
+      <w:pPr>
+        <w:pStyle w:val="Paragrafoelenco"/>
+        <w:ind w:left="0"/>
+        <w:rPr>
+          <w:b/>
+          <w:color w:val="8064A2" w:themeColor="accent4"/>
+          <w:sz w:val="36"/>
+          <w:szCs w:val="36"/>
+        </w:rPr>
+      </w:pPr>
       <w:r>
         <w:rPr>
           <w:b/>
@@ -1232,6 +1138,21 @@
           <w:szCs w:val="36"/>
         </w:rPr>
         <w:t>Domande per cliente:</w:t>
+      </w:r>
+    </w:p>
+    <w:p>
+      <w:pPr>
+        <w:pStyle w:val="Paragrafoelenco"/>
+        <w:numPr>
+          <w:ilvl w:val="1"/>
+          <w:numId w:val="4"/>
+        </w:numPr>
+      </w:pPr>
+      <w:r>
+        <w:t>Parlare della dinamicizzazione in base all’utente</w:t>
+      </w:r>
+      <w:r>
+        <w:t>.</w:t>
       </w:r>
     </w:p>
     <w:sectPr>
@@ -1588,7 +1509,7 @@
   <w:abstractNum w:abstractNumId="3">
     <w:nsid w:val="685A10E1"/>
     <w:multiLevelType w:val="hybridMultilevel"/>
-    <w:tmpl w:val="927ABD44"/>
+    <w:tmpl w:val="D1F653AE"/>
     <w:lvl w:ilvl="0" w:tplc="04100001">
       <w:start w:val="1"/>
       <w:numFmt w:val="bullet"/>
@@ -1601,7 +1522,7 @@
         <w:rFonts w:ascii="Symbol" w:hAnsi="Symbol" w:hint="default"/>
       </w:rPr>
     </w:lvl>
-    <w:lvl w:ilvl="1" w:tplc="04100003">
+    <w:lvl w:ilvl="1" w:tplc="C726B5F4">
       <w:start w:val="1"/>
       <w:numFmt w:val="bullet"/>
       <w:lvlText w:val="o"/>
@@ -1611,6 +1532,10 @@
       </w:pPr>
       <w:rPr>
         <w:rFonts w:ascii="Courier New" w:hAnsi="Courier New" w:cs="Courier New" w:hint="default"/>
+        <w:b w:val="0"/>
+        <w:color w:val="auto"/>
+        <w:sz w:val="22"/>
+        <w:szCs w:val="22"/>
       </w:rPr>
     </w:lvl>
     <w:lvl w:ilvl="2" w:tplc="04100005" w:tentative="1">

</xml_diff>

<commit_message>
banane + works + robetta
</commit_message>
<xml_diff>
--- a/Lista lavori.docx
+++ b/Lista lavori.docx
@@ -175,12 +175,7 @@
         </w:rPr>
       </w:pPr>
       <w:r>
-        <w:t>Fare in modo da avere quantità</w:t>
-      </w:r>
-      <w:bookmarkStart w:id="0" w:name="_GoBack"/>
-      <w:bookmarkEnd w:id="0"/>
-      <w:r>
-        <w:t xml:space="preserve"> aggiornabile su carrello</w:t>
+        <w:t>Fare in modo da avere quantità aggiornabile su carrello</w:t>
       </w:r>
       <w:r>
         <w:t>.</w:t>
@@ -820,25 +815,45 @@
         </w:numPr>
       </w:pPr>
       <w:r>
-        <w:t>Dobbiamo</w:t>
-      </w:r>
-      <w:r>
-        <w:t xml:space="preserve"> pensare ad un layout per il </w:t>
-      </w:r>
-      <w:r>
-        <w:t>carrello (</w:t>
-      </w:r>
-      <w:r>
-        <w:t>anche se praticamente sarà una tabella essenzialmente, anche qui, carta bianca).</w:t>
-      </w:r>
-      <w:r>
-        <w:t xml:space="preserve"> </w:t>
-      </w:r>
-      <w:r>
-        <w:rPr>
-          <w:b/>
-        </w:rPr>
-        <w:t>CI SIAMO</w:t>
+        <w:t>Ultimare layout carrello:</w:t>
+      </w:r>
+    </w:p>
+    <w:p>
+      <w:pPr>
+        <w:pStyle w:val="Paragrafoelenco"/>
+        <w:numPr>
+          <w:ilvl w:val="3"/>
+          <w:numId w:val="3"/>
+        </w:numPr>
+      </w:pPr>
+      <w:r>
+        <w:t>Aggiungere tasto conferma ordine.</w:t>
+      </w:r>
+      <w:bookmarkStart w:id="0" w:name="_GoBack"/>
+      <w:bookmarkEnd w:id="0"/>
+    </w:p>
+    <w:p>
+      <w:pPr>
+        <w:pStyle w:val="Paragrafoelenco"/>
+        <w:numPr>
+          <w:ilvl w:val="3"/>
+          <w:numId w:val="3"/>
+        </w:numPr>
+      </w:pPr>
+      <w:r>
+        <w:t>Mettere riga del totale apposto.</w:t>
+      </w:r>
+    </w:p>
+    <w:p>
+      <w:pPr>
+        <w:pStyle w:val="Paragrafoelenco"/>
+        <w:numPr>
+          <w:ilvl w:val="3"/>
+          <w:numId w:val="3"/>
+        </w:numPr>
+      </w:pPr>
+      <w:r>
+        <w:t>Decidere come fare graficamente l’aggiorna q.tà.</w:t>
       </w:r>
     </w:p>
     <w:p>
@@ -857,6 +872,18 @@
       </w:r>
       <w:r>
         <w:t xml:space="preserve"> nell’inserimento/update del products, bisognerebbe dare un occhiata.</w:t>
+      </w:r>
+    </w:p>
+    <w:p>
+      <w:pPr>
+        <w:pStyle w:val="Paragrafoelenco"/>
+        <w:numPr>
+          <w:ilvl w:val="1"/>
+          <w:numId w:val="3"/>
+        </w:numPr>
+      </w:pPr>
+      <w:r>
+        <w:t>Se cambio il nome al link del carrello nell’header si alza tutta la fila di link (??).</w:t>
       </w:r>
     </w:p>
     <w:p/>
@@ -1013,7 +1040,6 @@
           <w:sz w:val="36"/>
           <w:szCs w:val="36"/>
         </w:rPr>
-        <w:lastRenderedPageBreak/>
         <w:t>Problemi riscontrati:</w:t>
       </w:r>
     </w:p>
@@ -1371,7 +1397,7 @@
         <w:rFonts w:ascii="Wingdings" w:hAnsi="Wingdings" w:hint="default"/>
       </w:rPr>
     </w:lvl>
-    <w:lvl w:ilvl="3" w:tplc="04100001" w:tentative="1">
+    <w:lvl w:ilvl="3" w:tplc="04100001">
       <w:start w:val="1"/>
       <w:numFmt w:val="bullet"/>
       <w:lvlText w:val=""/>

</xml_diff>

<commit_message>
works + inizio strutturazione sezione ordine
</commit_message>
<xml_diff>
--- a/Lista lavori.docx
+++ b/Lista lavori.docx
@@ -202,6 +202,44 @@
         <w:t>.</w:t>
       </w:r>
     </w:p>
+    <w:p>
+      <w:pPr>
+        <w:pStyle w:val="Paragrafoelenco"/>
+        <w:numPr>
+          <w:ilvl w:val="1"/>
+          <w:numId w:val="1"/>
+        </w:numPr>
+      </w:pPr>
+      <w:r>
+        <w:t xml:space="preserve">Conferma </w:t>
+      </w:r>
+      <w:r>
+        <w:t>ordine (occhio che un ordine è sempre quello fino a che non viene confermato).</w:t>
+      </w:r>
+    </w:p>
+    <w:p>
+      <w:pPr>
+        <w:pStyle w:val="Paragrafoelenco"/>
+        <w:numPr>
+          <w:ilvl w:val="2"/>
+          <w:numId w:val="1"/>
+        </w:numPr>
+      </w:pPr>
+      <w:r>
+        <w:t>Controllare se l’utente</w:t>
+      </w:r>
+      <w:r>
+        <w:t xml:space="preserve"> è loggato, meccanismo di </w:t>
+      </w:r>
+      <w:proofErr w:type="spellStart"/>
+      <w:r>
+        <w:t>reindex</w:t>
+      </w:r>
+      <w:proofErr w:type="spellEnd"/>
+      <w:r>
+        <w:t xml:space="preserve"> e quanto necessario.</w:t>
+      </w:r>
+    </w:p>
     <w:p/>
     <w:p>
       <w:pPr>
@@ -391,27 +429,6 @@
       </w:r>
       <w:r>
         <w:t>.</w:t>
-      </w:r>
-    </w:p>
-    <w:p>
-      <w:pPr>
-        <w:pStyle w:val="Paragrafoelenco"/>
-        <w:numPr>
-          <w:ilvl w:val="2"/>
-          <w:numId w:val="1"/>
-        </w:numPr>
-      </w:pPr>
-      <w:r>
-        <w:t>C</w:t>
-      </w:r>
-      <w:r>
-        <w:t xml:space="preserve">onferma </w:t>
-      </w:r>
-      <w:r>
-        <w:t>ordine (</w:t>
-      </w:r>
-      <w:r>
-        <w:t>occhio che un ordine è sempre quello fino a che non viene confermato).</w:t>
       </w:r>
     </w:p>
     <w:p>
@@ -785,6 +802,9 @@
         <w:t>Vedere Slide show</w:t>
       </w:r>
       <w:r>
+        <w:t xml:space="preserve"> (a dx)</w:t>
+      </w:r>
+      <w:r>
         <w:t>.</w:t>
       </w:r>
     </w:p>
@@ -800,7 +820,19 @@
         <w:t>Creare</w:t>
       </w:r>
       <w:r>
-        <w:t xml:space="preserve"> visualizzazione prodotti per site. sia singoli che molteplici(quella admin è ovviamente troppo grezza, hai carta bianca)</w:t>
+        <w:t xml:space="preserve"> visualizzazione prodotti per site. </w:t>
+      </w:r>
+      <w:r>
+        <w:t>Sia</w:t>
+      </w:r>
+      <w:r>
+        <w:t xml:space="preserve"> singoli che </w:t>
+      </w:r>
+      <w:r>
+        <w:t>molteplici (</w:t>
+      </w:r>
+      <w:r>
+        <w:t>quella admin è ovviamente troppo grezza, hai carta bianca)</w:t>
       </w:r>
       <w:r>
         <w:t>.</w:t>
@@ -815,64 +847,46 @@
         </w:numPr>
       </w:pPr>
       <w:r>
-        <w:t>Ultimare layout carrello:</w:t>
-      </w:r>
-    </w:p>
-    <w:p>
-      <w:pPr>
-        <w:pStyle w:val="Paragrafoelenco"/>
-        <w:numPr>
-          <w:ilvl w:val="3"/>
+        <w:t>Decidere come fare graficamente l’aggiorna q.tà</w:t>
+      </w:r>
+      <w:r>
+        <w:t xml:space="preserve"> nel carrello</w:t>
+      </w:r>
+      <w:r>
+        <w:t>.</w:t>
+      </w:r>
+    </w:p>
+    <w:p>
+      <w:pPr>
+        <w:pStyle w:val="Paragrafoelenco"/>
+        <w:numPr>
+          <w:ilvl w:val="2"/>
           <w:numId w:val="3"/>
         </w:numPr>
       </w:pPr>
       <w:r>
-        <w:t>Aggiungere tasto conferma ordine.</w:t>
+        <w:t xml:space="preserve">Ho messo una </w:t>
+      </w:r>
+      <w:r>
+        <w:t>text box</w:t>
+      </w:r>
+      <w:r>
+        <w:t xml:space="preserve"> nell’inserimento/update del products, bisognerebbe dare un occhiata.</w:t>
+      </w:r>
+    </w:p>
+    <w:p>
+      <w:pPr>
+        <w:pStyle w:val="Paragrafoelenco"/>
+        <w:numPr>
+          <w:ilvl w:val="2"/>
+          <w:numId w:val="3"/>
+        </w:numPr>
+      </w:pPr>
+      <w:r>
+        <w:t>Sistemare un attimo la pagina di riepilogo ordine.</w:t>
       </w:r>
       <w:bookmarkStart w:id="0" w:name="_GoBack"/>
       <w:bookmarkEnd w:id="0"/>
-    </w:p>
-    <w:p>
-      <w:pPr>
-        <w:pStyle w:val="Paragrafoelenco"/>
-        <w:numPr>
-          <w:ilvl w:val="3"/>
-          <w:numId w:val="3"/>
-        </w:numPr>
-      </w:pPr>
-      <w:r>
-        <w:t>Mettere riga del totale apposto.</w:t>
-      </w:r>
-    </w:p>
-    <w:p>
-      <w:pPr>
-        <w:pStyle w:val="Paragrafoelenco"/>
-        <w:numPr>
-          <w:ilvl w:val="3"/>
-          <w:numId w:val="3"/>
-        </w:numPr>
-      </w:pPr>
-      <w:r>
-        <w:t>Decidere come fare graficamente l’aggiorna q.tà.</w:t>
-      </w:r>
-    </w:p>
-    <w:p>
-      <w:pPr>
-        <w:pStyle w:val="Paragrafoelenco"/>
-        <w:numPr>
-          <w:ilvl w:val="2"/>
-          <w:numId w:val="3"/>
-        </w:numPr>
-      </w:pPr>
-      <w:r>
-        <w:t xml:space="preserve">Ho messo una </w:t>
-      </w:r>
-      <w:r>
-        <w:t>text box</w:t>
-      </w:r>
-      <w:r>
-        <w:t xml:space="preserve"> nell’inserimento/update del products, bisognerebbe dare un occhiata.</w:t>
-      </w:r>
     </w:p>
     <w:p>
       <w:pPr>
@@ -1246,7 +1260,7 @@
   <w:abstractNum w:abstractNumId="0">
     <w:nsid w:val="126C6844"/>
     <w:multiLevelType w:val="hybridMultilevel"/>
-    <w:tmpl w:val="531828EE"/>
+    <w:tmpl w:val="7ACA178C"/>
     <w:lvl w:ilvl="0" w:tplc="04100001">
       <w:start w:val="1"/>
       <w:numFmt w:val="bullet"/>
@@ -1272,7 +1286,7 @@
         <w:strike w:val="0"/>
       </w:rPr>
     </w:lvl>
-    <w:lvl w:ilvl="2" w:tplc="04100005">
+    <w:lvl w:ilvl="2" w:tplc="93F49706">
       <w:start w:val="1"/>
       <w:numFmt w:val="bullet"/>
       <w:lvlText w:val=""/>
@@ -1282,6 +1296,7 @@
       </w:pPr>
       <w:rPr>
         <w:rFonts w:ascii="Wingdings" w:hAnsi="Wingdings" w:hint="default"/>
+        <w:strike w:val="0"/>
       </w:rPr>
     </w:lvl>
     <w:lvl w:ilvl="3" w:tplc="04100001">

</xml_diff>

<commit_message>
works + slider aggiornato + aggiustamenti
ora tutte le descrizioni si vedono troncate ove non è necessaria la
visualizzazione completa
</commit_message>
<xml_diff>
--- a/Lista lavori.docx
+++ b/Lista lavori.docx
@@ -193,6 +193,23 @@
         </w:rPr>
       </w:pPr>
       <w:r>
+        <w:t>Aggiungi taglio descrizione ove necessario.</w:t>
+      </w:r>
+      <w:bookmarkStart w:id="0" w:name="_GoBack"/>
+      <w:bookmarkEnd w:id="0"/>
+    </w:p>
+    <w:p>
+      <w:pPr>
+        <w:pStyle w:val="Paragrafoelenco"/>
+        <w:numPr>
+          <w:ilvl w:val="1"/>
+          <w:numId w:val="1"/>
+        </w:numPr>
+        <w:rPr>
+          <w:strike/>
+        </w:rPr>
+      </w:pPr>
+      <w:r>
         <w:t xml:space="preserve">Criptare le pwd su </w:t>
       </w:r>
       <w:r>
@@ -590,7 +607,6 @@
           <w:sz w:val="36"/>
           <w:szCs w:val="36"/>
         </w:rPr>
-        <w:lastRenderedPageBreak/>
         <w:t>Lista lavori Francesco</w:t>
       </w:r>
       <w:r>
@@ -885,8 +901,6 @@
       <w:r>
         <w:t>Sistemare un attimo la pagina di riepilogo ordine.</w:t>
       </w:r>
-      <w:bookmarkStart w:id="0" w:name="_GoBack"/>
-      <w:bookmarkEnd w:id="0"/>
     </w:p>
     <w:p>
       <w:pPr>

</xml_diff>

<commit_message>
works (con domande cliente) + sicurezza
Ora tutte l password vengono criptate sul db.
</commit_message>
<xml_diff>
--- a/Lista lavori.docx
+++ b/Lista lavori.docx
@@ -118,19 +118,19 @@
         <w:rPr>
           <w:strike/>
         </w:rPr>
-        <w:t>Aggiungere la sessione a tutti i file.php</w:t>
+        <w:t xml:space="preserve">Creare una classe contenente le variabili </w:t>
       </w:r>
       <w:r>
         <w:rPr>
           <w:strike/>
         </w:rPr>
-        <w:t xml:space="preserve"> (o quasi)</w:t>
+        <w:t>(per</w:t>
       </w:r>
       <w:r>
         <w:rPr>
           <w:strike/>
         </w:rPr>
-        <w:t>.</w:t>
+        <w:t xml:space="preserve"> comodità).</w:t>
       </w:r>
     </w:p>
     <w:p>
@@ -145,22 +145,19 @@
         </w:rPr>
       </w:pPr>
       <w:r>
+        <w:t>Fare in modo da avere quantità aggiornabile su carrello</w:t>
+      </w:r>
+      <w:r>
+        <w:t xml:space="preserve"> (vediamo una soluzione ottimale)</w:t>
+      </w:r>
+      <w:r>
+        <w:t>.</w:t>
+      </w:r>
+      <w:r>
         <w:rPr>
           <w:strike/>
         </w:rPr>
-        <w:t xml:space="preserve">Creare una classe contenente le variabili </w:t>
-      </w:r>
-      <w:r>
-        <w:rPr>
-          <w:strike/>
-        </w:rPr>
-        <w:t>(per</w:t>
-      </w:r>
-      <w:r>
-        <w:rPr>
-          <w:strike/>
-        </w:rPr>
-        <w:t xml:space="preserve"> comodità).</w:t>
+        <w:t xml:space="preserve"> </w:t>
       </w:r>
     </w:p>
     <w:p>
@@ -170,15 +167,40 @@
           <w:ilvl w:val="1"/>
           <w:numId w:val="1"/>
         </w:numPr>
-        <w:rPr>
-          <w:strike/>
-        </w:rPr>
-      </w:pPr>
-      <w:r>
-        <w:t>Fare in modo da avere quantità aggiornabile su carrello</w:t>
-      </w:r>
-      <w:r>
-        <w:t>.</w:t>
+      </w:pPr>
+      <w:r>
+        <w:t xml:space="preserve">Conferma </w:t>
+      </w:r>
+      <w:r>
+        <w:t>ordine (occhio che un ordine è sempre quello fino a che non viene confermato).</w:t>
+      </w:r>
+    </w:p>
+    <w:p>
+      <w:pPr>
+        <w:pStyle w:val="Paragrafoelenco"/>
+        <w:numPr>
+          <w:ilvl w:val="2"/>
+          <w:numId w:val="1"/>
+        </w:numPr>
+      </w:pPr>
+      <w:r>
+        <w:t>Controllare se l’utente</w:t>
+      </w:r>
+      <w:r>
+        <w:t xml:space="preserve"> è loggato, meccanismo di reindex e quanto necessario.</w:t>
+      </w:r>
+    </w:p>
+    <w:p/>
+    <w:p>
+      <w:pPr>
+        <w:pStyle w:val="Paragrafoelenco"/>
+        <w:numPr>
+          <w:ilvl w:val="0"/>
+          <w:numId w:val="1"/>
+        </w:numPr>
+      </w:pPr>
+      <w:r>
+        <w:t>Lavori minoritari:</w:t>
       </w:r>
     </w:p>
     <w:p>
@@ -188,15 +210,13 @@
           <w:ilvl w:val="1"/>
           <w:numId w:val="1"/>
         </w:numPr>
-        <w:rPr>
-          <w:strike/>
-        </w:rPr>
-      </w:pPr>
-      <w:r>
-        <w:t>Aggiungi taglio descrizione ove necessario.</w:t>
-      </w:r>
-      <w:bookmarkStart w:id="0" w:name="_GoBack"/>
-      <w:bookmarkEnd w:id="0"/>
+      </w:pPr>
+      <w:r>
+        <w:t>I</w:t>
+      </w:r>
+      <w:r>
+        <w:t>mposta layout pdf (per ulteriori grafiche e impostazioni chiedere al cliente).</w:t>
+      </w:r>
     </w:p>
     <w:p>
       <w:pPr>
@@ -205,18 +225,15 @@
           <w:ilvl w:val="1"/>
           <w:numId w:val="1"/>
         </w:numPr>
-        <w:rPr>
-          <w:strike/>
-        </w:rPr>
-      </w:pPr>
-      <w:r>
-        <w:t xml:space="preserve">Criptare le pwd su </w:t>
-      </w:r>
-      <w:r>
-        <w:t>DB</w:t>
-      </w:r>
-      <w:r>
-        <w:t>.</w:t>
+      </w:pPr>
+      <w:r>
+        <w:t xml:space="preserve">Vedi per mailing (html, </w:t>
+      </w:r>
+      <w:r>
+        <w:t>attachment, ecc.</w:t>
+      </w:r>
+      <w:r>
+        <w:t>).</w:t>
       </w:r>
     </w:p>
     <w:p>
@@ -228,46 +245,19 @@
         </w:numPr>
       </w:pPr>
       <w:r>
-        <w:t xml:space="preserve">Conferma </w:t>
-      </w:r>
-      <w:r>
-        <w:t>ordine (occhio che un ordine è sempre quello fino a che non viene confermato).</w:t>
-      </w:r>
-    </w:p>
-    <w:p>
-      <w:pPr>
-        <w:pStyle w:val="Paragrafoelenco"/>
-        <w:numPr>
-          <w:ilvl w:val="2"/>
-          <w:numId w:val="1"/>
-        </w:numPr>
-      </w:pPr>
-      <w:r>
-        <w:t>Controllare se l’utente</w:t>
-      </w:r>
-      <w:r>
-        <w:t xml:space="preserve"> è loggato, meccanismo di </w:t>
-      </w:r>
-      <w:proofErr w:type="spellStart"/>
-      <w:r>
-        <w:t>reindex</w:t>
-      </w:r>
-      <w:proofErr w:type="spellEnd"/>
-      <w:r>
-        <w:t xml:space="preserve"> e quanto necessario.</w:t>
-      </w:r>
-    </w:p>
-    <w:p/>
-    <w:p>
-      <w:pPr>
-        <w:pStyle w:val="Paragrafoelenco"/>
-        <w:numPr>
-          <w:ilvl w:val="0"/>
-          <w:numId w:val="1"/>
-        </w:numPr>
-      </w:pPr>
-      <w:r>
-        <w:t>Lavori minoritari:</w:t>
+        <w:t>Su incremento  % prezzi i prezzi vengano convertiti in percentuali al ritorno</w:t>
+      </w:r>
+      <w:r>
+        <w:t xml:space="preserve">(e visualizzare anche sul page load , non funziona </w:t>
+      </w:r>
+      <w:r>
+        <w:sym w:font="Wingdings" w:char="F04C"/>
+      </w:r>
+      <w:r>
+        <w:t>)</w:t>
+      </w:r>
+      <w:r>
+        <w:t>.</w:t>
       </w:r>
     </w:p>
     <w:p>
@@ -279,10 +269,25 @@
         </w:numPr>
       </w:pPr>
       <w:r>
-        <w:t>I</w:t>
-      </w:r>
-      <w:r>
-        <w:t>mposta layout pdf (per ulteriori grafiche e impostazioni chiedere al cliente).</w:t>
+        <w:t xml:space="preserve">Barra di ricerca sui </w:t>
+      </w:r>
+      <w:r>
+        <w:t>prodotti</w:t>
+      </w:r>
+      <w:r>
+        <w:rPr>
+          <w:b/>
+        </w:rPr>
+        <w:t xml:space="preserve"> (</w:t>
+      </w:r>
+      <w:r>
+        <w:rPr>
+          <w:b/>
+        </w:rPr>
+        <w:t>precedenza pari a 0)</w:t>
+      </w:r>
+      <w:r>
+        <w:t>.</w:t>
       </w:r>
     </w:p>
     <w:p>
@@ -294,13 +299,13 @@
         </w:numPr>
       </w:pPr>
       <w:r>
-        <w:t xml:space="preserve">Vedi per mailing (html, </w:t>
-      </w:r>
-      <w:r>
-        <w:t>attachment, ecc.</w:t>
-      </w:r>
-      <w:r>
-        <w:t>).</w:t>
+        <w:t xml:space="preserve">Migliorare </w:t>
+      </w:r>
+      <w:r>
+        <w:t>usabilità</w:t>
+      </w:r>
+      <w:r>
+        <w:t xml:space="preserve"> sezione company.</w:t>
       </w:r>
     </w:p>
     <w:p>
@@ -312,79 +317,13 @@
         </w:numPr>
       </w:pPr>
       <w:r>
-        <w:t>Su incremento  % prezzi i prezzi vengano convertiti in percentuali al ritorno</w:t>
-      </w:r>
-      <w:r>
-        <w:t xml:space="preserve">(e visualizzare anche sul page load , non funziona </w:t>
-      </w:r>
-      <w:r>
-        <w:sym w:font="Wingdings" w:char="F04C"/>
-      </w:r>
-      <w:r>
-        <w:t>)</w:t>
+        <w:t>Aggiungi consenso trattamento privacy</w:t>
+      </w:r>
+      <w:r>
+        <w:t xml:space="preserve"> sulla registrazione</w:t>
       </w:r>
       <w:r>
         <w:t>.</w:t>
-      </w:r>
-    </w:p>
-    <w:p>
-      <w:pPr>
-        <w:pStyle w:val="Paragrafoelenco"/>
-        <w:numPr>
-          <w:ilvl w:val="1"/>
-          <w:numId w:val="1"/>
-        </w:numPr>
-      </w:pPr>
-      <w:r>
-        <w:t xml:space="preserve">Barra di ricerca sui </w:t>
-      </w:r>
-      <w:r>
-        <w:t>prodotti</w:t>
-      </w:r>
-      <w:r>
-        <w:rPr>
-          <w:b/>
-        </w:rPr>
-        <w:t xml:space="preserve"> (</w:t>
-      </w:r>
-      <w:r>
-        <w:rPr>
-          <w:b/>
-        </w:rPr>
-        <w:t>precedenza pari a 0)</w:t>
-      </w:r>
-      <w:r>
-        <w:t>.</w:t>
-      </w:r>
-    </w:p>
-    <w:p>
-      <w:pPr>
-        <w:pStyle w:val="Paragrafoelenco"/>
-        <w:numPr>
-          <w:ilvl w:val="1"/>
-          <w:numId w:val="1"/>
-        </w:numPr>
-      </w:pPr>
-      <w:r>
-        <w:t xml:space="preserve">Migliorare </w:t>
-      </w:r>
-      <w:r>
-        <w:t>usabilità</w:t>
-      </w:r>
-      <w:r>
-        <w:t xml:space="preserve"> sezione company.</w:t>
-      </w:r>
-    </w:p>
-    <w:p>
-      <w:pPr>
-        <w:pStyle w:val="Paragrafoelenco"/>
-        <w:numPr>
-          <w:ilvl w:val="1"/>
-          <w:numId w:val="1"/>
-        </w:numPr>
-      </w:pPr>
-      <w:r>
-        <w:t>Aggiungi consenso trattamento privacy.</w:t>
       </w:r>
     </w:p>
     <w:p/>
@@ -591,6 +530,16 @@
     </w:p>
     <w:p>
       <w:pPr>
+        <w:rPr>
+          <w:b/>
+          <w:color w:val="8064A2" w:themeColor="accent4"/>
+          <w:sz w:val="28"/>
+          <w:szCs w:val="28"/>
+        </w:rPr>
+      </w:pPr>
+    </w:p>
+    <w:p>
+      <w:pPr>
         <w:spacing w:after="0" w:line="240" w:lineRule="auto"/>
         <w:jc w:val="both"/>
         <w:rPr>
@@ -607,6 +556,7 @@
           <w:sz w:val="36"/>
           <w:szCs w:val="36"/>
         </w:rPr>
+        <w:lastRenderedPageBreak/>
         <w:t>Lista lavori Francesco</w:t>
       </w:r>
       <w:r>
@@ -1049,25 +999,16 @@
           <w:szCs w:val="36"/>
         </w:rPr>
       </w:pPr>
-    </w:p>
-    <w:p>
-      <w:pPr>
-        <w:pStyle w:val="Paragrafoelenco"/>
-        <w:ind w:left="0"/>
+      <w:bookmarkStart w:id="0" w:name="_GoBack"/>
+      <w:bookmarkEnd w:id="0"/>
+      <w:r>
         <w:rPr>
           <w:b/>
           <w:color w:val="8064A2" w:themeColor="accent4"/>
           <w:sz w:val="36"/>
           <w:szCs w:val="36"/>
         </w:rPr>
-      </w:pPr>
-      <w:r>
-        <w:rPr>
-          <w:b/>
-          <w:color w:val="8064A2" w:themeColor="accent4"/>
-          <w:sz w:val="36"/>
-          <w:szCs w:val="36"/>
-        </w:rPr>
+        <w:lastRenderedPageBreak/>
         <w:t>Problemi riscontrati:</w:t>
       </w:r>
     </w:p>
@@ -1217,6 +1158,28 @@
     </w:p>
     <w:p>
       <w:pPr>
+        <w:pStyle w:val="Paragrafoelenco"/>
+        <w:numPr>
+          <w:ilvl w:val="1"/>
+          <w:numId w:val="4"/>
+        </w:numPr>
+      </w:pPr>
+      <w:r>
+        <w:t xml:space="preserve">MD5 di jack: </w:t>
+      </w:r>
+      <w:r>
+        <w:rPr>
+          <w:rFonts w:ascii="Arial" w:hAnsi="Arial" w:cs="Arial"/>
+          <w:color w:val="000000"/>
+          <w:sz w:val="27"/>
+          <w:szCs w:val="27"/>
+          <w:shd w:val="clear" w:color="auto" w:fill="F3F1E9"/>
+        </w:rPr>
+        <w:t>4ff9fc6e4e5d5f590c4f2134a8cc96d1</w:t>
+      </w:r>
+    </w:p>
+    <w:p>
+      <w:pPr>
         <w:ind w:left="2124"/>
       </w:pPr>
     </w:p>
@@ -1257,6 +1220,42 @@
       </w:r>
       <w:r>
         <w:t>.</w:t>
+      </w:r>
+    </w:p>
+    <w:p>
+      <w:pPr>
+        <w:pStyle w:val="Paragrafoelenco"/>
+        <w:numPr>
+          <w:ilvl w:val="1"/>
+          <w:numId w:val="4"/>
+        </w:numPr>
+      </w:pPr>
+      <w:r>
+        <w:t>Mostrare prezzi negli slide show.</w:t>
+      </w:r>
+    </w:p>
+    <w:p>
+      <w:pPr>
+        <w:pStyle w:val="Paragrafoelenco"/>
+        <w:numPr>
+          <w:ilvl w:val="1"/>
+          <w:numId w:val="4"/>
+        </w:numPr>
+      </w:pPr>
+      <w:r>
+        <w:t>Vedere se implementare a cosa degli ordini cumulativi.</w:t>
+      </w:r>
+    </w:p>
+    <w:p>
+      <w:pPr>
+        <w:pStyle w:val="Paragrafoelenco"/>
+        <w:numPr>
+          <w:ilvl w:val="1"/>
+          <w:numId w:val="4"/>
+        </w:numPr>
+      </w:pPr>
+      <w:r>
+        <w:t>Farsi dare template fattura.</w:t>
       </w:r>
     </w:p>
     <w:sectPr>
@@ -1615,7 +1614,7 @@
   <w:abstractNum w:abstractNumId="3">
     <w:nsid w:val="685A10E1"/>
     <w:multiLevelType w:val="hybridMultilevel"/>
-    <w:tmpl w:val="D1F653AE"/>
+    <w:tmpl w:val="0C88F94C"/>
     <w:lvl w:ilvl="0" w:tplc="04100001">
       <w:start w:val="1"/>
       <w:numFmt w:val="bullet"/>

</xml_diff>

<commit_message>
inizio validazione lato admin + modifica customer
</commit_message>
<xml_diff>
--- a/Lista lavori.docx
+++ b/Lista lavori.docx
@@ -69,7 +69,46 @@
           <w:b/>
           <w:color w:val="FF0000"/>
         </w:rPr>
-        <w:t>Validare qualsiasi form/link + test(valutare anche validazione be).</w:t>
+        <w:t xml:space="preserve">Validare qualsiasi </w:t>
+      </w:r>
+      <w:proofErr w:type="spellStart"/>
+      <w:r>
+        <w:rPr>
+          <w:b/>
+          <w:color w:val="FF0000"/>
+        </w:rPr>
+        <w:t>form</w:t>
+      </w:r>
+      <w:proofErr w:type="spellEnd"/>
+      <w:r>
+        <w:rPr>
+          <w:b/>
+          <w:color w:val="FF0000"/>
+        </w:rPr>
+        <w:t xml:space="preserve">/link + </w:t>
+      </w:r>
+      <w:bookmarkStart w:id="0" w:name="_GoBack"/>
+      <w:bookmarkEnd w:id="0"/>
+      <w:r>
+        <w:rPr>
+          <w:b/>
+          <w:color w:val="FF0000"/>
+        </w:rPr>
+        <w:t>test (</w:t>
+      </w:r>
+      <w:r>
+        <w:rPr>
+          <w:b/>
+          <w:color w:val="FF0000"/>
+        </w:rPr>
+        <w:t>valutare anche validazione be).</w:t>
+      </w:r>
+      <w:r>
+        <w:rPr>
+          <w:b/>
+          <w:color w:val="FF0000"/>
+        </w:rPr>
+        <w:t xml:space="preserve"> IN CORSO</w:t>
       </w:r>
     </w:p>
     <w:p>
@@ -145,6 +184,27 @@
         </w:rPr>
       </w:pPr>
       <w:r>
+        <w:t>Diversificare cliente per privato/azienda all’atto di iscrizione/inserimento</w:t>
+      </w:r>
+      <w:r>
+        <w:t xml:space="preserve"> e anche visualizzazione</w:t>
+      </w:r>
+      <w:r>
+        <w:t>.</w:t>
+      </w:r>
+    </w:p>
+    <w:p>
+      <w:pPr>
+        <w:pStyle w:val="Paragrafoelenco"/>
+        <w:numPr>
+          <w:ilvl w:val="1"/>
+          <w:numId w:val="1"/>
+        </w:numPr>
+        <w:rPr>
+          <w:strike/>
+        </w:rPr>
+      </w:pPr>
+      <w:r>
         <w:t>Fare in modo da avere quantità aggiornabile su carrello</w:t>
       </w:r>
       <w:r>
@@ -179,7 +239,7 @@
       <w:pPr>
         <w:pStyle w:val="Paragrafoelenco"/>
         <w:numPr>
-          <w:ilvl w:val="2"/>
+          <w:ilvl w:val="1"/>
           <w:numId w:val="1"/>
         </w:numPr>
       </w:pPr>
@@ -530,16 +590,6 @@
     </w:p>
     <w:p>
       <w:pPr>
-        <w:rPr>
-          <w:b/>
-          <w:color w:val="8064A2" w:themeColor="accent4"/>
-          <w:sz w:val="28"/>
-          <w:szCs w:val="28"/>
-        </w:rPr>
-      </w:pPr>
-    </w:p>
-    <w:p>
-      <w:pPr>
         <w:spacing w:after="0" w:line="240" w:lineRule="auto"/>
         <w:jc w:val="both"/>
         <w:rPr>
@@ -999,8 +1049,6 @@
           <w:szCs w:val="36"/>
         </w:rPr>
       </w:pPr>
-      <w:bookmarkStart w:id="0" w:name="_GoBack"/>
-      <w:bookmarkEnd w:id="0"/>
       <w:r>
         <w:rPr>
           <w:b/>
@@ -1042,6 +1090,32 @@
         <w:t xml:space="preserve"> dal dominio di prova ha un path parzialmente relativo.</w:t>
       </w:r>
     </w:p>
+    <w:p>
+      <w:pPr>
+        <w:pStyle w:val="Paragrafoelenco"/>
+        <w:numPr>
+          <w:ilvl w:val="1"/>
+          <w:numId w:val="1"/>
+        </w:numPr>
+      </w:pPr>
+      <w:r>
+        <w:t xml:space="preserve">Bug nel pager all’eliminazione di un </w:t>
+      </w:r>
+      <w:proofErr w:type="gramStart"/>
+      <w:r>
+        <w:t>item</w:t>
+      </w:r>
+      <w:r>
+        <w:t>(</w:t>
+      </w:r>
+      <w:proofErr w:type="gramEnd"/>
+      <w:r>
+        <w:t>forse risolto, metti offset su tutti gli header location oppure controlla in entrata se offset c’è, altrimenti = 0)</w:t>
+      </w:r>
+      <w:r>
+        <w:t>.</w:t>
+      </w:r>
+    </w:p>
     <w:p/>
     <w:p>
       <w:pPr>
@@ -1074,18 +1148,57 @@
     <w:p>
       <w:pPr>
         <w:pStyle w:val="Paragrafoelenco"/>
-        <w:ind w:left="360"/>
-        <w:rPr>
-          <w:b/>
+        <w:numPr>
+          <w:ilvl w:val="1"/>
+          <w:numId w:val="4"/>
+        </w:numPr>
+        <w:rPr>
+          <w:b/>
+          <w:color w:val="C0504D" w:themeColor="accent2"/>
           <w:sz w:val="36"/>
           <w:szCs w:val="36"/>
         </w:rPr>
       </w:pPr>
-    </w:p>
-    <w:p>
-      <w:pPr>
-        <w:pStyle w:val="Paragrafoelenco"/>
-        <w:ind w:left="360"/>
+      <w:r>
+        <w:t>Rivedi completamente meccanismo face prezzo-utenza-dati utente:</w:t>
+      </w:r>
+    </w:p>
+    <w:p>
+      <w:pPr>
+        <w:pStyle w:val="Paragrafoelenco"/>
+        <w:numPr>
+          <w:ilvl w:val="2"/>
+          <w:numId w:val="4"/>
+        </w:numPr>
+        <w:rPr>
+          <w:b/>
+          <w:sz w:val="36"/>
+          <w:szCs w:val="36"/>
+        </w:rPr>
+      </w:pPr>
+      <w:r>
+        <w:t>Diversificazione tabelle.</w:t>
+      </w:r>
+    </w:p>
+    <w:p>
+      <w:pPr>
+        <w:pStyle w:val="Paragrafoelenco"/>
+        <w:numPr>
+          <w:ilvl w:val="2"/>
+          <w:numId w:val="4"/>
+        </w:numPr>
+        <w:rPr>
+          <w:b/>
+          <w:sz w:val="36"/>
+          <w:szCs w:val="36"/>
+        </w:rPr>
+      </w:pPr>
+      <w:r>
+        <w:t>Maggior fattore di persistenza su indici per la distinzione.</w:t>
+      </w:r>
+    </w:p>
+    <w:p>
+      <w:pPr>
         <w:rPr>
           <w:b/>
           <w:sz w:val="36"/>
@@ -1614,7 +1727,7 @@
   <w:abstractNum w:abstractNumId="3">
     <w:nsid w:val="685A10E1"/>
     <w:multiLevelType w:val="hybridMultilevel"/>
-    <w:tmpl w:val="0C88F94C"/>
+    <w:tmpl w:val="6D387540"/>
     <w:lvl w:ilvl="0" w:tplc="04100001">
       <w:start w:val="1"/>
       <w:numFmt w:val="bullet"/>
@@ -1643,7 +1756,7 @@
         <w:szCs w:val="22"/>
       </w:rPr>
     </w:lvl>
-    <w:lvl w:ilvl="2" w:tplc="04100005" w:tentative="1">
+    <w:lvl w:ilvl="2" w:tplc="7C90FDE6">
       <w:start w:val="1"/>
       <w:numFmt w:val="bullet"/>
       <w:lvlText w:val=""/>
@@ -1653,6 +1766,9 @@
       </w:pPr>
       <w:rPr>
         <w:rFonts w:ascii="Wingdings" w:hAnsi="Wingdings" w:hint="default"/>
+        <w:color w:val="auto"/>
+        <w:sz w:val="22"/>
+        <w:szCs w:val="22"/>
       </w:rPr>
     </w:lvl>
     <w:lvl w:ilvl="3" w:tplc="04100001" w:tentative="1">

</xml_diff>

<commit_message>
potenziamento carrello più risoluzione problemi
</commit_message>
<xml_diff>
--- a/Lista lavori.docx
+++ b/Lista lavori.docx
@@ -161,33 +161,6 @@
           <w:ilvl w:val="1"/>
           <w:numId w:val="1"/>
         </w:numPr>
-        <w:rPr>
-          <w:strike/>
-        </w:rPr>
-      </w:pPr>
-      <w:r>
-        <w:t>Fare in modo da avere quantità aggiornabile su carrello</w:t>
-      </w:r>
-      <w:r>
-        <w:t xml:space="preserve"> (vediamo una soluzione ottimale)</w:t>
-      </w:r>
-      <w:r>
-        <w:t>.</w:t>
-      </w:r>
-      <w:r>
-        <w:rPr>
-          <w:strike/>
-        </w:rPr>
-        <w:t xml:space="preserve"> </w:t>
-      </w:r>
-    </w:p>
-    <w:p>
-      <w:pPr>
-        <w:pStyle w:val="Paragrafoelenco"/>
-        <w:numPr>
-          <w:ilvl w:val="1"/>
-          <w:numId w:val="1"/>
-        </w:numPr>
       </w:pPr>
       <w:r>
         <w:t xml:space="preserve">Conferma </w:t>
@@ -563,6 +536,18 @@
     </w:p>
     <w:p>
       <w:pPr>
+        <w:rPr>
+          <w:b/>
+          <w:color w:val="8064A2" w:themeColor="accent4"/>
+          <w:sz w:val="28"/>
+          <w:szCs w:val="28"/>
+        </w:rPr>
+      </w:pPr>
+      <w:bookmarkStart w:id="0" w:name="_GoBack"/>
+      <w:bookmarkEnd w:id="0"/>
+    </w:p>
+    <w:p>
+      <w:pPr>
         <w:spacing w:after="0" w:line="240" w:lineRule="auto"/>
         <w:jc w:val="both"/>
         <w:rPr>
@@ -855,7 +840,6 @@
           <w:numId w:val="3"/>
         </w:numPr>
       </w:pPr>
-      <w:bookmarkStart w:id="0" w:name="_GoBack"/>
       <w:r>
         <w:t>Decidere come fare graficamente l’aggiorna q.tà</w:t>
       </w:r>
@@ -863,10 +847,12 @@
         <w:t xml:space="preserve"> nel carrello</w:t>
       </w:r>
       <w:r>
+        <w:t xml:space="preserve"> (carta bianca)</w:t>
+      </w:r>
+      <w:r>
         <w:t>.</w:t>
       </w:r>
     </w:p>
-    <w:bookmarkEnd w:id="0"/>
     <w:p>
       <w:pPr>
         <w:pStyle w:val="Paragrafoelenco"/>

</xml_diff>

<commit_message>
ti ho messo il prezzo originale
nel caso ci sia lo sconto, poi vedremo come fare una cosa grafica, non
basta barrare il testo.. deve attirare a comprare
</commit_message>
<xml_diff>
--- a/Lista lavori.docx
+++ b/Lista lavori.docx
@@ -344,10 +344,7 @@
         <w:t>Aggiungi pager a user/orders/list.php.</w:t>
       </w:r>
     </w:p>
-    <w:p>
-      <w:bookmarkStart w:id="0" w:name="_GoBack"/>
-      <w:bookmarkEnd w:id="0"/>
-    </w:p>
+    <w:p/>
     <w:p>
       <w:pPr>
         <w:pStyle w:val="Paragrafoelenco"/>
@@ -551,16 +548,6 @@
     </w:p>
     <w:p>
       <w:pPr>
-        <w:rPr>
-          <w:b/>
-          <w:color w:val="8064A2" w:themeColor="accent4"/>
-          <w:sz w:val="28"/>
-          <w:szCs w:val="28"/>
-        </w:rPr>
-      </w:pPr>
-    </w:p>
-    <w:p>
-      <w:pPr>
         <w:spacing w:after="0" w:line="240" w:lineRule="auto"/>
         <w:jc w:val="both"/>
         <w:rPr>
@@ -577,6 +564,7 @@
           <w:sz w:val="36"/>
           <w:szCs w:val="36"/>
         </w:rPr>
+        <w:lastRenderedPageBreak/>
         <w:t>Lista lavori Francesco</w:t>
       </w:r>
       <w:r>
@@ -1012,6 +1000,20 @@
           <w:szCs w:val="36"/>
         </w:rPr>
       </w:pPr>
+      <w:bookmarkStart w:id="0" w:name="_GoBack"/>
+      <w:bookmarkEnd w:id="0"/>
+    </w:p>
+    <w:p>
+      <w:pPr>
+        <w:pStyle w:val="Paragrafoelenco"/>
+        <w:ind w:left="0"/>
+        <w:rPr>
+          <w:b/>
+          <w:color w:val="8064A2" w:themeColor="accent4"/>
+          <w:sz w:val="36"/>
+          <w:szCs w:val="36"/>
+        </w:rPr>
+      </w:pPr>
     </w:p>
     <w:p>
       <w:pPr>
@@ -1063,24 +1065,6 @@
       </w:r>
       <w:r>
         <w:t xml:space="preserve"> dal dominio di prova ha un path parzialmente relativo.</w:t>
-      </w:r>
-    </w:p>
-    <w:p>
-      <w:pPr>
-        <w:pStyle w:val="Paragrafoelenco"/>
-        <w:numPr>
-          <w:ilvl w:val="1"/>
-          <w:numId w:val="1"/>
-        </w:numPr>
-      </w:pPr>
-      <w:r>
-        <w:t>Bug nel pager all’eliminazione di un item</w:t>
-      </w:r>
-      <w:r>
-        <w:t>(forse risolto, metti offset su tutti gli header location oppure controlla in entrata se offset c’è, altrimenti = 0)</w:t>
-      </w:r>
-      <w:r>
-        <w:t>.</w:t>
       </w:r>
     </w:p>
     <w:p/>

</xml_diff>

<commit_message>
works + menu right + order
order sistemato( bisogna vedere se implementre quella cinesata, ma
aspetto conferme. guarda il foglio dei lavori
</commit_message>
<xml_diff>
--- a/Lista lavori.docx
+++ b/Lista lavori.docx
@@ -63,52 +63,15 @@
           <w:ilvl w:val="1"/>
           <w:numId w:val="1"/>
         </w:numPr>
+        <w:rPr>
+          <w:b/>
+        </w:rPr>
       </w:pPr>
       <w:r>
         <w:rPr>
           <w:b/>
           <w:color w:val="FF0000"/>
         </w:rPr>
-        <w:t xml:space="preserve">Validare qualsiasi form/link + </w:t>
-      </w:r>
-      <w:r>
-        <w:rPr>
-          <w:b/>
-          <w:color w:val="FF0000"/>
-        </w:rPr>
-        <w:t>test (</w:t>
-      </w:r>
-      <w:r>
-        <w:rPr>
-          <w:b/>
-          <w:color w:val="FF0000"/>
-        </w:rPr>
-        <w:t>valutare anche validazione be).</w:t>
-      </w:r>
-      <w:r>
-        <w:rPr>
-          <w:b/>
-          <w:color w:val="FF0000"/>
-        </w:rPr>
-        <w:t xml:space="preserve"> IN CORSO</w:t>
-      </w:r>
-    </w:p>
-    <w:p>
-      <w:pPr>
-        <w:pStyle w:val="Paragrafoelenco"/>
-        <w:numPr>
-          <w:ilvl w:val="1"/>
-          <w:numId w:val="1"/>
-        </w:numPr>
-        <w:rPr>
-          <w:b/>
-        </w:rPr>
-      </w:pPr>
-      <w:r>
-        <w:rPr>
-          <w:b/>
-          <w:color w:val="FF0000"/>
-        </w:rPr>
         <w:t>Implementazione MultiLanguage site (occhio al cinese).</w:t>
       </w:r>
     </w:p>
@@ -178,10 +141,7 @@
         </w:numPr>
       </w:pPr>
       <w:r>
-        <w:t>Controllare se l’utente</w:t>
-      </w:r>
-      <w:r>
-        <w:t xml:space="preserve"> è loggato, meccanismo di reindex e quanto necessario.</w:t>
+        <w:t>Testare procedura ordinamento.</w:t>
       </w:r>
     </w:p>
     <w:p>
@@ -205,18 +165,56 @@
         </w:numPr>
       </w:pPr>
       <w:r>
-        <w:t xml:space="preserve">Sistema </w:t>
-      </w:r>
-      <w:proofErr w:type="spellStart"/>
-      <w:r>
-        <w:t>gmaps</w:t>
-      </w:r>
-      <w:proofErr w:type="spellEnd"/>
+        <w:t>Sistema gmaps</w:t>
+      </w:r>
       <w:r>
         <w:t>.</w:t>
       </w:r>
-      <w:bookmarkStart w:id="0" w:name="_GoBack"/>
-      <w:bookmarkEnd w:id="0"/>
+    </w:p>
+    <w:p>
+      <w:pPr>
+        <w:pStyle w:val="Paragrafoelenco"/>
+        <w:numPr>
+          <w:ilvl w:val="1"/>
+          <w:numId w:val="1"/>
+        </w:numPr>
+      </w:pPr>
+      <w:r>
+        <w:t>Completa validazione in admin per:</w:t>
+      </w:r>
+      <w:r>
+        <w:tab/>
+      </w:r>
+    </w:p>
+    <w:p>
+      <w:pPr>
+        <w:pStyle w:val="Paragrafoelenco"/>
+        <w:numPr>
+          <w:ilvl w:val="2"/>
+          <w:numId w:val="1"/>
+        </w:numPr>
+      </w:pPr>
+      <w:r>
+        <w:t>Prodotti (aggiusta incremento % prezzi e vedi se fare anche BE).</w:t>
+      </w:r>
+    </w:p>
+    <w:p>
+      <w:pPr>
+        <w:pStyle w:val="Paragrafoelenco"/>
+        <w:numPr>
+          <w:ilvl w:val="2"/>
+          <w:numId w:val="1"/>
+        </w:numPr>
+      </w:pPr>
+      <w:r>
+        <w:t xml:space="preserve">Clienti (discorso piva e </w:t>
+      </w:r>
+      <w:r>
+        <w:t>codf)</w:t>
+      </w:r>
+      <w:r>
+        <w:t>.</w:t>
+      </w:r>
     </w:p>
     <w:p/>
     <w:p>
@@ -375,23 +373,13 @@
         </w:numPr>
       </w:pPr>
       <w:r>
-        <w:t xml:space="preserve">Mettere immagini in </w:t>
-      </w:r>
-      <w:proofErr w:type="spellStart"/>
-      <w:r>
-        <w:t>who</w:t>
-      </w:r>
-      <w:proofErr w:type="spellEnd"/>
-      <w:r>
-        <w:t xml:space="preserve"> (</w:t>
-      </w:r>
-      <w:proofErr w:type="spellStart"/>
-      <w:r>
-        <w:t>agari</w:t>
-      </w:r>
-      <w:proofErr w:type="spellEnd"/>
-      <w:r>
-        <w:t xml:space="preserve"> con slider ;)).</w:t>
+        <w:t>Mettere immagini in who (</w:t>
+      </w:r>
+      <w:r>
+        <w:t>magari con slider ;))</w:t>
+      </w:r>
+      <w:r>
+        <w:t>.</w:t>
       </w:r>
     </w:p>
     <w:p/>
@@ -428,7 +416,19 @@
         </w:numPr>
       </w:pPr>
       <w:r>
-        <w:t>Mettere secondo slide show e assegnare funzione (quello a dx sarà Ajax).</w:t>
+        <w:t>Creare visualizzazione prodotti per site</w:t>
+      </w:r>
+      <w:r>
+        <w:t xml:space="preserve"> </w:t>
+      </w:r>
+      <w:r>
+        <w:rPr>
+          <w:b/>
+        </w:rPr>
+        <w:t>(50%)</w:t>
+      </w:r>
+      <w:r>
+        <w:t>.</w:t>
       </w:r>
     </w:p>
     <w:p>
@@ -440,37 +440,31 @@
         </w:numPr>
       </w:pPr>
       <w:r>
-        <w:t>Creare visualizzazione prodotti per site</w:t>
-      </w:r>
-      <w:r>
-        <w:t xml:space="preserve"> </w:t>
-      </w:r>
-      <w:r>
-        <w:rPr>
-          <w:b/>
-        </w:rPr>
-        <w:t>(50%)</w:t>
-      </w:r>
-      <w:r>
-        <w:t>.</w:t>
-      </w:r>
-    </w:p>
-    <w:p>
-      <w:pPr>
-        <w:pStyle w:val="Paragrafoelenco"/>
-        <w:numPr>
-          <w:ilvl w:val="2"/>
-          <w:numId w:val="1"/>
-        </w:numPr>
-      </w:pPr>
-      <w:r>
         <w:t xml:space="preserve">Nel dettaglio di un </w:t>
       </w:r>
       <w:r>
         <w:t>prodotto</w:t>
       </w:r>
       <w:r>
-        <w:t xml:space="preserve"> sarà necessario vedere il prezzo scontato.</w:t>
+        <w:t xml:space="preserve"> sarà neces</w:t>
+      </w:r>
+      <w:r>
+        <w:t>sario vedere il prezzo scontato:</w:t>
+      </w:r>
+    </w:p>
+    <w:p>
+      <w:pPr>
+        <w:pStyle w:val="Paragrafoelenco"/>
+        <w:numPr>
+          <w:ilvl w:val="3"/>
+          <w:numId w:val="1"/>
+        </w:numPr>
+      </w:pPr>
+      <w:r>
+        <w:t xml:space="preserve">Da stilare e magari vediamo un layout </w:t>
+      </w:r>
+      <w:r>
+        <w:t>finale.</w:t>
       </w:r>
     </w:p>
     <w:p>
@@ -554,8 +548,8 @@
     </w:p>
     <w:p>
       <w:pPr>
-        <w:pStyle w:val="Paragrafoelenco"/>
-        <w:ind w:left="360"/>
+        <w:spacing w:after="0" w:line="240" w:lineRule="auto"/>
+        <w:jc w:val="both"/>
         <w:rPr>
           <w:b/>
           <w:color w:val="8064A2" w:themeColor="accent4"/>
@@ -566,38 +560,6 @@
     </w:p>
     <w:p>
       <w:pPr>
-        <w:pStyle w:val="Paragrafoelenco"/>
-        <w:ind w:left="360"/>
-        <w:rPr>
-          <w:b/>
-          <w:color w:val="8064A2" w:themeColor="accent4"/>
-          <w:sz w:val="28"/>
-          <w:szCs w:val="28"/>
-        </w:rPr>
-      </w:pPr>
-    </w:p>
-    <w:p>
-      <w:pPr>
-        <w:rPr>
-          <w:b/>
-          <w:color w:val="8064A2" w:themeColor="accent4"/>
-          <w:sz w:val="28"/>
-          <w:szCs w:val="28"/>
-        </w:rPr>
-      </w:pPr>
-    </w:p>
-    <w:p>
-      <w:pPr>
-        <w:rPr>
-          <w:b/>
-          <w:color w:val="8064A2" w:themeColor="accent4"/>
-          <w:sz w:val="28"/>
-          <w:szCs w:val="28"/>
-        </w:rPr>
-      </w:pPr>
-    </w:p>
-    <w:p>
-      <w:pPr>
         <w:spacing w:after="0" w:line="240" w:lineRule="auto"/>
         <w:jc w:val="both"/>
         <w:rPr>
@@ -607,24 +569,6 @@
           <w:szCs w:val="36"/>
         </w:rPr>
       </w:pPr>
-      <w:r>
-        <w:rPr>
-          <w:b/>
-          <w:color w:val="F79646" w:themeColor="accent6"/>
-          <w:sz w:val="36"/>
-          <w:szCs w:val="36"/>
-        </w:rPr>
-        <w:t>Lista lavori Francesco</w:t>
-      </w:r>
-      <w:r>
-        <w:rPr>
-          <w:b/>
-          <w:color w:val="F79646" w:themeColor="accent6"/>
-          <w:sz w:val="36"/>
-          <w:szCs w:val="36"/>
-        </w:rPr>
-        <w:t>:</w:t>
-      </w:r>
     </w:p>
     <w:p>
       <w:pPr>
@@ -632,6 +576,39 @@
         <w:jc w:val="both"/>
         <w:rPr>
           <w:b/>
+          <w:color w:val="F79646" w:themeColor="accent6"/>
+          <w:sz w:val="36"/>
+          <w:szCs w:val="36"/>
+        </w:rPr>
+      </w:pPr>
+      <w:bookmarkStart w:id="0" w:name="_GoBack"/>
+      <w:bookmarkEnd w:id="0"/>
+      <w:r>
+        <w:rPr>
+          <w:b/>
+          <w:color w:val="F79646" w:themeColor="accent6"/>
+          <w:sz w:val="36"/>
+          <w:szCs w:val="36"/>
+        </w:rPr>
+        <w:lastRenderedPageBreak/>
+        <w:t>Lista lavori Francesco</w:t>
+      </w:r>
+      <w:r>
+        <w:rPr>
+          <w:b/>
+          <w:color w:val="F79646" w:themeColor="accent6"/>
+          <w:sz w:val="36"/>
+          <w:szCs w:val="36"/>
+        </w:rPr>
+        <w:t>:</w:t>
+      </w:r>
+    </w:p>
+    <w:p>
+      <w:pPr>
+        <w:spacing w:after="0" w:line="240" w:lineRule="auto"/>
+        <w:jc w:val="both"/>
+        <w:rPr>
+          <w:b/>
           <w:color w:val="92D050"/>
           <w:sz w:val="36"/>
           <w:szCs w:val="36"/>
@@ -777,7 +754,16 @@
         </w:rPr>
       </w:pPr>
       <w:r>
-        <w:t>Nulla per ora</w:t>
+        <w:t xml:space="preserve">Vedi slider… in pratica lo dovrai ‘ristilare’ poiché ho replicato tutti i div con id che ha nome </w:t>
+      </w:r>
+      <w:r>
+        <w:rPr>
+          <w:i/>
+        </w:rPr>
+        <w:t>id</w:t>
+      </w:r>
+      <w:r>
+        <w:t>2 e ovviamente le dimensioni sono differenti (se decidi di cambiare i nomi no problem, controlla la loro presenza nel JS del file menu-right.phtml e cambia il riferimento anche li).</w:t>
       </w:r>
     </w:p>
     <w:p>
@@ -820,34 +806,26 @@
           <w:ilvl w:val="2"/>
           <w:numId w:val="3"/>
         </w:numPr>
-        <w:rPr>
-          <w:lang w:val="en-US"/>
-        </w:rPr>
-      </w:pPr>
-      <w:proofErr w:type="spellStart"/>
-      <w:r>
-        <w:rPr>
-          <w:lang w:val="en-US"/>
-        </w:rPr>
-        <w:t>Vedere</w:t>
-      </w:r>
-      <w:proofErr w:type="spellEnd"/>
-      <w:r>
-        <w:rPr>
-          <w:lang w:val="en-US"/>
-        </w:rPr>
-        <w:t xml:space="preserve"> Slide show</w:t>
-      </w:r>
-      <w:r>
-        <w:rPr>
-          <w:lang w:val="en-US"/>
-        </w:rPr>
-        <w:t xml:space="preserve"> (a dx)</w:t>
-      </w:r>
-      <w:r>
-        <w:rPr>
-          <w:lang w:val="en-US"/>
-        </w:rPr>
+      </w:pPr>
+      <w:r>
+        <w:t>Creare</w:t>
+      </w:r>
+      <w:r>
+        <w:t xml:space="preserve"> visualizzazione prodotti per site. </w:t>
+      </w:r>
+      <w:r>
+        <w:t>Sia</w:t>
+      </w:r>
+      <w:r>
+        <w:t xml:space="preserve"> singoli che </w:t>
+      </w:r>
+      <w:r>
+        <w:t>molteplici (</w:t>
+      </w:r>
+      <w:r>
+        <w:t>quella admin è ovviamente troppo grezza, hai carta bianca)</w:t>
+      </w:r>
+      <w:r>
         <w:t>.</w:t>
       </w:r>
     </w:p>
@@ -860,22 +838,13 @@
         </w:numPr>
       </w:pPr>
       <w:r>
-        <w:t>Creare</w:t>
-      </w:r>
-      <w:r>
-        <w:t xml:space="preserve"> visualizzazione prodotti per site. </w:t>
-      </w:r>
-      <w:r>
-        <w:t>Sia</w:t>
-      </w:r>
-      <w:r>
-        <w:t xml:space="preserve"> singoli che </w:t>
-      </w:r>
-      <w:r>
-        <w:t>molteplici (</w:t>
-      </w:r>
-      <w:r>
-        <w:t>quella admin è ovviamente troppo grezza, hai carta bianca)</w:t>
+        <w:t>Decidere come fare graficamente l’aggiorna q.tà</w:t>
+      </w:r>
+      <w:r>
+        <w:t xml:space="preserve"> nel carrello</w:t>
+      </w:r>
+      <w:r>
+        <w:t xml:space="preserve"> (carta bianca)</w:t>
       </w:r>
       <w:r>
         <w:t>.</w:t>
@@ -890,40 +859,7 @@
         </w:numPr>
       </w:pPr>
       <w:r>
-        <w:t>Decidere come fare graficamente l’aggiorna q.tà</w:t>
-      </w:r>
-      <w:r>
-        <w:t xml:space="preserve"> nel carrello</w:t>
-      </w:r>
-      <w:r>
-        <w:t xml:space="preserve"> (carta bianca)</w:t>
-      </w:r>
-      <w:r>
-        <w:t>.</w:t>
-      </w:r>
-    </w:p>
-    <w:p>
-      <w:pPr>
-        <w:pStyle w:val="Paragrafoelenco"/>
-        <w:numPr>
-          <w:ilvl w:val="2"/>
-          <w:numId w:val="3"/>
-        </w:numPr>
-      </w:pPr>
-      <w:r>
         <w:t>Sistemare un attimo la pagina di riepilogo ordine.</w:t>
-      </w:r>
-    </w:p>
-    <w:p>
-      <w:pPr>
-        <w:pStyle w:val="Paragrafoelenco"/>
-        <w:numPr>
-          <w:ilvl w:val="1"/>
-          <w:numId w:val="3"/>
-        </w:numPr>
-      </w:pPr>
-      <w:r>
-        <w:t>Se cambio il nome al link del carrello nell’header si alza tutta la fila di link (??).</w:t>
       </w:r>
     </w:p>
     <w:p/>
@@ -1080,6 +1016,7 @@
           <w:sz w:val="36"/>
           <w:szCs w:val="36"/>
         </w:rPr>
+        <w:lastRenderedPageBreak/>
         <w:t>Problemi riscontrati:</w:t>
       </w:r>
     </w:p>
@@ -1111,6 +1048,18 @@
       </w:r>
       <w:r>
         <w:t xml:space="preserve"> dal dominio di prova ha un path parzialmente relativo.</w:t>
+      </w:r>
+    </w:p>
+    <w:p>
+      <w:pPr>
+        <w:pStyle w:val="Paragrafoelenco"/>
+        <w:numPr>
+          <w:ilvl w:val="1"/>
+          <w:numId w:val="1"/>
+        </w:numPr>
+      </w:pPr>
+      <w:r>
+        <w:t>Se cambio il nome al link del carrello nell’header si alza tutta la fila di link (??).</w:t>
       </w:r>
     </w:p>
     <w:p/>
@@ -1192,6 +1141,40 @@
       </w:pPr>
       <w:r>
         <w:t>Maggior fattore di persistenza su indici per la distinzione.</w:t>
+      </w:r>
+    </w:p>
+    <w:p>
+      <w:pPr>
+        <w:pStyle w:val="Paragrafoelenco"/>
+        <w:numPr>
+          <w:ilvl w:val="1"/>
+          <w:numId w:val="4"/>
+        </w:numPr>
+        <w:rPr>
+          <w:b/>
+          <w:sz w:val="36"/>
+          <w:szCs w:val="36"/>
+        </w:rPr>
+      </w:pPr>
+      <w:r>
+        <w:t>Rivedere validazione BE + consistenza dati DB.</w:t>
+      </w:r>
+    </w:p>
+    <w:p>
+      <w:pPr>
+        <w:pStyle w:val="Paragrafoelenco"/>
+        <w:numPr>
+          <w:ilvl w:val="1"/>
+          <w:numId w:val="4"/>
+        </w:numPr>
+        <w:rPr>
+          <w:b/>
+          <w:sz w:val="36"/>
+          <w:szCs w:val="36"/>
+        </w:rPr>
+      </w:pPr>
+      <w:r>
+        <w:t>Rivedere meccanismo di sessione.</w:t>
       </w:r>
     </w:p>
     <w:p>

</xml_diff>

<commit_message>
maps sistemato e potenziato 83 righe vs 12
tommaso merda
</commit_message>
<xml_diff>
--- a/Lista lavori.docx
+++ b/Lista lavori.docx
@@ -37,7 +37,7 @@
     </w:p>
     <w:p>
       <w:pPr>
-        <w:pStyle w:val="Paragrafoelenco"/>
+        <w:pStyle w:val="ListParagraph"/>
         <w:numPr>
           <w:ilvl w:val="0"/>
           <w:numId w:val="1"/>
@@ -58,7 +58,7 @@
     </w:p>
     <w:p>
       <w:pPr>
-        <w:pStyle w:val="Paragrafoelenco"/>
+        <w:pStyle w:val="ListParagraph"/>
         <w:numPr>
           <w:ilvl w:val="1"/>
           <w:numId w:val="1"/>
@@ -77,7 +77,7 @@
     </w:p>
     <w:p>
       <w:pPr>
-        <w:pStyle w:val="Paragrafoelenco"/>
+        <w:pStyle w:val="ListParagraph"/>
         <w:numPr>
           <w:ilvl w:val="0"/>
           <w:numId w:val="1"/>
@@ -89,7 +89,7 @@
     </w:p>
     <w:p>
       <w:pPr>
-        <w:pStyle w:val="Paragrafoelenco"/>
+        <w:pStyle w:val="ListParagraph"/>
         <w:numPr>
           <w:ilvl w:val="1"/>
           <w:numId w:val="1"/>
@@ -119,7 +119,7 @@
     </w:p>
     <w:p>
       <w:pPr>
-        <w:pStyle w:val="Paragrafoelenco"/>
+        <w:pStyle w:val="ListParagraph"/>
         <w:numPr>
           <w:ilvl w:val="1"/>
           <w:numId w:val="1"/>
@@ -134,7 +134,7 @@
     </w:p>
     <w:p>
       <w:pPr>
-        <w:pStyle w:val="Paragrafoelenco"/>
+        <w:pStyle w:val="ListParagraph"/>
         <w:numPr>
           <w:ilvl w:val="1"/>
           <w:numId w:val="1"/>
@@ -152,7 +152,7 @@
     </w:p>
     <w:p>
       <w:pPr>
-        <w:pStyle w:val="Paragrafoelenco"/>
+        <w:pStyle w:val="ListParagraph"/>
         <w:numPr>
           <w:ilvl w:val="1"/>
           <w:numId w:val="1"/>
@@ -164,328 +164,316 @@
     </w:p>
     <w:p>
       <w:pPr>
-        <w:pStyle w:val="Paragrafoelenco"/>
-        <w:numPr>
-          <w:ilvl w:val="1"/>
-          <w:numId w:val="1"/>
-        </w:numPr>
-      </w:pPr>
-      <w:r>
-        <w:t>Sistema gmaps</w:t>
+        <w:pStyle w:val="ListParagraph"/>
+        <w:numPr>
+          <w:ilvl w:val="1"/>
+          <w:numId w:val="1"/>
+        </w:numPr>
+      </w:pPr>
+      <w:r>
+        <w:t>Completa validazione in admin per:</w:t>
+      </w:r>
+      <w:r>
+        <w:tab/>
+      </w:r>
+    </w:p>
+    <w:p>
+      <w:pPr>
+        <w:pStyle w:val="ListParagraph"/>
+        <w:numPr>
+          <w:ilvl w:val="2"/>
+          <w:numId w:val="1"/>
+        </w:numPr>
+      </w:pPr>
+      <w:r>
+        <w:t>Caricamento immagini</w:t>
+      </w:r>
+      <w:r>
+        <w:t xml:space="preserve"> (solo nella classe</w:t>
+      </w:r>
+      <w:r>
+        <w:t xml:space="preserve"> relativa</w:t>
+      </w:r>
+      <w:r>
+        <w:t>)</w:t>
       </w:r>
       <w:r>
         <w:t>.</w:t>
       </w:r>
     </w:p>
-    <w:p>
-      <w:pPr>
-        <w:pStyle w:val="Paragrafoelenco"/>
-        <w:numPr>
-          <w:ilvl w:val="1"/>
-          <w:numId w:val="1"/>
-        </w:numPr>
-      </w:pPr>
-      <w:r>
-        <w:t>Completa validazione in admin per:</w:t>
-      </w:r>
-      <w:r>
-        <w:tab/>
-      </w:r>
-    </w:p>
-    <w:p>
-      <w:pPr>
-        <w:pStyle w:val="Paragrafoelenco"/>
+    <w:p/>
+    <w:p>
+      <w:pPr>
+        <w:pStyle w:val="ListParagraph"/>
+        <w:numPr>
+          <w:ilvl w:val="0"/>
+          <w:numId w:val="1"/>
+        </w:numPr>
+      </w:pPr>
+      <w:r>
+        <w:t>Lavori minoritari:</w:t>
+      </w:r>
+    </w:p>
+    <w:p>
+      <w:pPr>
+        <w:pStyle w:val="ListParagraph"/>
+        <w:numPr>
+          <w:ilvl w:val="1"/>
+          <w:numId w:val="1"/>
+        </w:numPr>
+      </w:pPr>
+      <w:r>
+        <w:t>I</w:t>
+      </w:r>
+      <w:r>
+        <w:t>mposta layout pdf (per ulteriori grafiche e impostazioni chiedere al cliente).</w:t>
+      </w:r>
+    </w:p>
+    <w:p>
+      <w:pPr>
+        <w:pStyle w:val="ListParagraph"/>
+        <w:numPr>
+          <w:ilvl w:val="1"/>
+          <w:numId w:val="1"/>
+        </w:numPr>
+      </w:pPr>
+      <w:r>
+        <w:t xml:space="preserve">Vedi per mailing (html, </w:t>
+      </w:r>
+      <w:r>
+        <w:t>attachment, ecc.</w:t>
+      </w:r>
+      <w:r>
+        <w:t>).</w:t>
+      </w:r>
+    </w:p>
+    <w:p>
+      <w:pPr>
+        <w:pStyle w:val="ListParagraph"/>
+        <w:numPr>
+          <w:ilvl w:val="1"/>
+          <w:numId w:val="1"/>
+        </w:numPr>
+      </w:pPr>
+      <w:r>
+        <w:t xml:space="preserve">Barra di ricerca sui </w:t>
+      </w:r>
+      <w:r>
+        <w:t>prodotti</w:t>
+      </w:r>
+      <w:r>
+        <w:rPr>
+          <w:b/>
+        </w:rPr>
+        <w:t xml:space="preserve"> (</w:t>
+      </w:r>
+      <w:r>
+        <w:rPr>
+          <w:b/>
+        </w:rPr>
+        <w:t>precedenza pari a 0)</w:t>
+      </w:r>
+      <w:r>
+        <w:t>.</w:t>
+      </w:r>
+    </w:p>
+    <w:p>
+      <w:pPr>
+        <w:pStyle w:val="ListParagraph"/>
+        <w:numPr>
+          <w:ilvl w:val="1"/>
+          <w:numId w:val="1"/>
+        </w:numPr>
+      </w:pPr>
+      <w:r>
+        <w:t xml:space="preserve">Migliorare </w:t>
+      </w:r>
+      <w:r>
+        <w:t>usabilità</w:t>
+      </w:r>
+      <w:r>
+        <w:t xml:space="preserve"> sezione company.</w:t>
+      </w:r>
+    </w:p>
+    <w:p>
+      <w:pPr>
+        <w:pStyle w:val="ListParagraph"/>
+        <w:numPr>
+          <w:ilvl w:val="1"/>
+          <w:numId w:val="1"/>
+        </w:numPr>
+      </w:pPr>
+      <w:r>
+        <w:t>Aggiungi consenso trattamento privacy</w:t>
+      </w:r>
+      <w:r>
+        <w:t xml:space="preserve"> sulla registrazione</w:t>
+      </w:r>
+      <w:r>
+        <w:t>.</w:t>
+      </w:r>
+    </w:p>
+    <w:p>
+      <w:pPr>
+        <w:pStyle w:val="ListParagraph"/>
+        <w:numPr>
+          <w:ilvl w:val="1"/>
+          <w:numId w:val="1"/>
+        </w:numPr>
+      </w:pPr>
+      <w:r>
+        <w:t>Aggiungi pager a user/orders/list.php.</w:t>
+      </w:r>
+    </w:p>
+    <w:p>
+      <w:pPr>
+        <w:pStyle w:val="ListParagraph"/>
+        <w:numPr>
+          <w:ilvl w:val="1"/>
+          <w:numId w:val="1"/>
+        </w:numPr>
+      </w:pPr>
+      <w:r>
+        <w:t>Mettere immagini in who (</w:t>
+      </w:r>
+      <w:r>
+        <w:t>magari con slider ;))</w:t>
+      </w:r>
+      <w:r>
+        <w:t>.</w:t>
+      </w:r>
+    </w:p>
+    <w:p/>
+    <w:p>
+      <w:pPr>
+        <w:pStyle w:val="ListParagraph"/>
+        <w:numPr>
+          <w:ilvl w:val="0"/>
+          <w:numId w:val="1"/>
+        </w:numPr>
+      </w:pPr>
+      <w:r>
+        <w:t>Prossime sessioni di lavoro</w:t>
+      </w:r>
+    </w:p>
+    <w:p>
+      <w:pPr>
+        <w:pStyle w:val="ListParagraph"/>
+        <w:numPr>
+          <w:ilvl w:val="1"/>
+          <w:numId w:val="1"/>
+        </w:numPr>
+      </w:pPr>
+      <w:r>
+        <w:t xml:space="preserve">FRONT END: strutturazione </w:t>
+      </w:r>
+    </w:p>
+    <w:p>
+      <w:pPr>
+        <w:pStyle w:val="ListParagraph"/>
         <w:numPr>
           <w:ilvl w:val="2"/>
           <w:numId w:val="1"/>
         </w:numPr>
       </w:pPr>
       <w:r>
-        <w:t>Caricamento immagini</w:t>
-      </w:r>
-      <w:r>
-        <w:t xml:space="preserve"> (solo nella classe)</w:t>
+        <w:t>Creare visualizzazione prodotti per site</w:t>
+      </w:r>
+      <w:r>
+        <w:t xml:space="preserve"> </w:t>
+      </w:r>
+      <w:r>
+        <w:rPr>
+          <w:b/>
+        </w:rPr>
+        <w:t>(50%)</w:t>
       </w:r>
       <w:r>
         <w:t>.</w:t>
       </w:r>
     </w:p>
     <w:p>
-      <w:bookmarkStart w:id="0" w:name="_GoBack"/>
-      <w:bookmarkEnd w:id="0"/>
-    </w:p>
-    <w:p>
-      <w:pPr>
-        <w:pStyle w:val="Paragrafoelenco"/>
-        <w:numPr>
-          <w:ilvl w:val="0"/>
-          <w:numId w:val="1"/>
-        </w:numPr>
-      </w:pPr>
-      <w:r>
-        <w:t>Lavori minoritari:</w:t>
-      </w:r>
-    </w:p>
-    <w:p>
-      <w:pPr>
-        <w:pStyle w:val="Paragrafoelenco"/>
-        <w:numPr>
-          <w:ilvl w:val="1"/>
-          <w:numId w:val="1"/>
-        </w:numPr>
-      </w:pPr>
-      <w:r>
-        <w:t>I</w:t>
-      </w:r>
-      <w:r>
-        <w:t>mposta layout pdf (per ulteriori grafiche e impostazioni chiedere al cliente).</w:t>
-      </w:r>
-    </w:p>
-    <w:p>
-      <w:pPr>
-        <w:pStyle w:val="Paragrafoelenco"/>
-        <w:numPr>
-          <w:ilvl w:val="1"/>
-          <w:numId w:val="1"/>
-        </w:numPr>
-      </w:pPr>
-      <w:r>
-        <w:t xml:space="preserve">Vedi per mailing (html, </w:t>
-      </w:r>
-      <w:r>
-        <w:t>attachment, ecc.</w:t>
-      </w:r>
-      <w:r>
-        <w:t>).</w:t>
-      </w:r>
-    </w:p>
-    <w:p>
-      <w:pPr>
-        <w:pStyle w:val="Paragrafoelenco"/>
-        <w:numPr>
-          <w:ilvl w:val="1"/>
-          <w:numId w:val="1"/>
-        </w:numPr>
-      </w:pPr>
-      <w:r>
-        <w:t xml:space="preserve">Barra di ricerca sui </w:t>
-      </w:r>
-      <w:r>
-        <w:t>prodotti</w:t>
-      </w:r>
-      <w:r>
-        <w:rPr>
-          <w:b/>
-        </w:rPr>
-        <w:t xml:space="preserve"> (</w:t>
-      </w:r>
-      <w:r>
-        <w:rPr>
-          <w:b/>
-        </w:rPr>
-        <w:t>precedenza pari a 0)</w:t>
-      </w:r>
-      <w:r>
-        <w:t>.</w:t>
-      </w:r>
-    </w:p>
-    <w:p>
-      <w:pPr>
-        <w:pStyle w:val="Paragrafoelenco"/>
-        <w:numPr>
-          <w:ilvl w:val="1"/>
-          <w:numId w:val="1"/>
-        </w:numPr>
-      </w:pPr>
-      <w:r>
-        <w:t xml:space="preserve">Migliorare </w:t>
-      </w:r>
-      <w:r>
-        <w:t>usabilità</w:t>
-      </w:r>
-      <w:r>
-        <w:t xml:space="preserve"> sezione company.</w:t>
-      </w:r>
-    </w:p>
-    <w:p>
-      <w:pPr>
-        <w:pStyle w:val="Paragrafoelenco"/>
-        <w:numPr>
-          <w:ilvl w:val="1"/>
-          <w:numId w:val="1"/>
-        </w:numPr>
-      </w:pPr>
-      <w:r>
-        <w:t>Aggiungi consenso trattamento privacy</w:t>
-      </w:r>
-      <w:r>
-        <w:t xml:space="preserve"> sulla registrazione</w:t>
-      </w:r>
-      <w:r>
-        <w:t>.</w:t>
-      </w:r>
-    </w:p>
-    <w:p>
-      <w:pPr>
-        <w:pStyle w:val="Paragrafoelenco"/>
-        <w:numPr>
-          <w:ilvl w:val="1"/>
-          <w:numId w:val="1"/>
-        </w:numPr>
-      </w:pPr>
-      <w:r>
-        <w:t>Aggiungi pager a user/orders/list.php.</w:t>
-      </w:r>
-    </w:p>
-    <w:p>
-      <w:pPr>
-        <w:pStyle w:val="Paragrafoelenco"/>
-        <w:numPr>
-          <w:ilvl w:val="1"/>
-          <w:numId w:val="1"/>
-        </w:numPr>
-      </w:pPr>
-      <w:r>
-        <w:t>Mettere immagini in who (</w:t>
-      </w:r>
-      <w:r>
-        <w:t>magari con slider ;))</w:t>
-      </w:r>
-      <w:r>
-        <w:t>.</w:t>
+      <w:pPr>
+        <w:pStyle w:val="ListParagraph"/>
+        <w:numPr>
+          <w:ilvl w:val="2"/>
+          <w:numId w:val="1"/>
+        </w:numPr>
+      </w:pPr>
+      <w:r>
+        <w:t xml:space="preserve">Nel dettaglio di un </w:t>
+      </w:r>
+      <w:r>
+        <w:t>prodotto</w:t>
+      </w:r>
+      <w:r>
+        <w:t xml:space="preserve"> sarà neces</w:t>
+      </w:r>
+      <w:r>
+        <w:t>sario vedere il prezzo scontato:</w:t>
+      </w:r>
+    </w:p>
+    <w:p>
+      <w:pPr>
+        <w:pStyle w:val="ListParagraph"/>
+        <w:numPr>
+          <w:ilvl w:val="3"/>
+          <w:numId w:val="1"/>
+        </w:numPr>
+      </w:pPr>
+      <w:r>
+        <w:t xml:space="preserve">Da stilare e magari vediamo un layout </w:t>
+      </w:r>
+      <w:r>
+        <w:t>finale.</w:t>
+      </w:r>
+    </w:p>
+    <w:p>
+      <w:pPr>
+        <w:pStyle w:val="ListParagraph"/>
+        <w:numPr>
+          <w:ilvl w:val="1"/>
+          <w:numId w:val="1"/>
+        </w:numPr>
+      </w:pPr>
+      <w:r>
+        <w:t xml:space="preserve">SEZIONE USER: </w:t>
+      </w:r>
+      <w:r>
+        <w:t>Ultimata,</w:t>
+      </w:r>
+      <w:r>
+        <w:t xml:space="preserve"> revisionare e testare.</w:t>
+      </w:r>
+    </w:p>
+    <w:p>
+      <w:pPr>
+        <w:pStyle w:val="ListParagraph"/>
+        <w:numPr>
+          <w:ilvl w:val="2"/>
+          <w:numId w:val="1"/>
+        </w:numPr>
+      </w:pPr>
+      <w:r>
+        <w:t xml:space="preserve">Vedere se vuole </w:t>
+      </w:r>
+      <w:r>
+        <w:t>recupero</w:t>
+      </w:r>
+      <w:r>
+        <w:t xml:space="preserve"> pwd, </w:t>
+      </w:r>
+      <w:r>
+        <w:t>sennò...</w:t>
+      </w:r>
+      <w:r>
+        <w:t xml:space="preserve"> SHHHHH…</w:t>
       </w:r>
     </w:p>
     <w:p/>
     <w:p>
       <w:pPr>
-        <w:pStyle w:val="Paragrafoelenco"/>
-        <w:numPr>
-          <w:ilvl w:val="0"/>
-          <w:numId w:val="1"/>
-        </w:numPr>
-      </w:pPr>
-      <w:r>
-        <w:t>Prossime sessioni di lavoro</w:t>
-      </w:r>
-    </w:p>
-    <w:p>
-      <w:pPr>
-        <w:pStyle w:val="Paragrafoelenco"/>
-        <w:numPr>
-          <w:ilvl w:val="1"/>
-          <w:numId w:val="1"/>
-        </w:numPr>
-      </w:pPr>
-      <w:r>
-        <w:t xml:space="preserve">FRONT END: strutturazione </w:t>
-      </w:r>
-    </w:p>
-    <w:p>
-      <w:pPr>
-        <w:pStyle w:val="Paragrafoelenco"/>
-        <w:numPr>
-          <w:ilvl w:val="2"/>
-          <w:numId w:val="1"/>
-        </w:numPr>
-      </w:pPr>
-      <w:r>
-        <w:t>Creare visualizzazione prodotti per site</w:t>
-      </w:r>
-      <w:r>
-        <w:t xml:space="preserve"> </w:t>
-      </w:r>
-      <w:r>
-        <w:rPr>
-          <w:b/>
-        </w:rPr>
-        <w:t>(50%)</w:t>
-      </w:r>
-      <w:r>
-        <w:t>.</w:t>
-      </w:r>
-    </w:p>
-    <w:p>
-      <w:pPr>
-        <w:pStyle w:val="Paragrafoelenco"/>
-        <w:numPr>
-          <w:ilvl w:val="2"/>
-          <w:numId w:val="1"/>
-        </w:numPr>
-      </w:pPr>
-      <w:r>
-        <w:t xml:space="preserve">Nel dettaglio di un </w:t>
-      </w:r>
-      <w:r>
-        <w:t>prodotto</w:t>
-      </w:r>
-      <w:r>
-        <w:t xml:space="preserve"> sarà neces</w:t>
-      </w:r>
-      <w:r>
-        <w:t>sario vedere il prezzo scontato:</w:t>
-      </w:r>
-    </w:p>
-    <w:p>
-      <w:pPr>
-        <w:pStyle w:val="Paragrafoelenco"/>
-        <w:numPr>
-          <w:ilvl w:val="3"/>
-          <w:numId w:val="1"/>
-        </w:numPr>
-      </w:pPr>
-      <w:r>
-        <w:t xml:space="preserve">Da stilare e magari vediamo un layout </w:t>
-      </w:r>
-      <w:r>
-        <w:t>finale.</w:t>
-      </w:r>
-    </w:p>
-    <w:p>
-      <w:pPr>
-        <w:pStyle w:val="Paragrafoelenco"/>
-        <w:numPr>
-          <w:ilvl w:val="1"/>
-          <w:numId w:val="1"/>
-        </w:numPr>
-      </w:pPr>
-      <w:r>
-        <w:t xml:space="preserve">SEZIONE USER: </w:t>
-      </w:r>
-      <w:r>
-        <w:t>Ultimata,</w:t>
-      </w:r>
-      <w:r>
-        <w:t xml:space="preserve"> revisionare e testare.</w:t>
-      </w:r>
-    </w:p>
-    <w:p>
-      <w:pPr>
-        <w:pStyle w:val="Paragrafoelenco"/>
-        <w:numPr>
-          <w:ilvl w:val="2"/>
-          <w:numId w:val="1"/>
-        </w:numPr>
-      </w:pPr>
-      <w:r>
-        <w:t xml:space="preserve">Vedere se vuole </w:t>
-      </w:r>
-      <w:r>
-        <w:t>recupero</w:t>
-      </w:r>
-      <w:r>
-        <w:t xml:space="preserve"> pwd, </w:t>
-      </w:r>
-      <w:r>
-        <w:t>sennò...</w:t>
-      </w:r>
-      <w:r>
-        <w:t xml:space="preserve"> SHHHHH…</w:t>
-      </w:r>
-    </w:p>
-    <w:p/>
-    <w:p>
-      <w:pPr>
-        <w:pStyle w:val="Paragrafoelenco"/>
+        <w:pStyle w:val="ListParagraph"/>
         <w:ind w:left="360"/>
         <w:rPr>
           <w:b/>
@@ -497,7 +485,7 @@
     </w:p>
     <w:p>
       <w:pPr>
-        <w:pStyle w:val="Paragrafoelenco"/>
+        <w:pStyle w:val="ListParagraph"/>
         <w:ind w:left="360"/>
         <w:rPr>
           <w:b/>
@@ -509,7 +497,7 @@
     </w:p>
     <w:p>
       <w:pPr>
-        <w:pStyle w:val="Paragrafoelenco"/>
+        <w:pStyle w:val="ListParagraph"/>
         <w:ind w:left="360"/>
         <w:rPr>
           <w:b/>
@@ -521,7 +509,7 @@
     </w:p>
     <w:p>
       <w:pPr>
-        <w:pStyle w:val="Paragrafoelenco"/>
+        <w:pStyle w:val="ListParagraph"/>
         <w:ind w:left="360"/>
         <w:rPr>
           <w:b/>
@@ -533,7 +521,7 @@
     </w:p>
     <w:p>
       <w:pPr>
-        <w:pStyle w:val="Paragrafoelenco"/>
+        <w:pStyle w:val="ListParagraph"/>
         <w:ind w:left="360"/>
         <w:rPr>
           <w:b/>
@@ -578,6 +566,20 @@
           <w:szCs w:val="36"/>
         </w:rPr>
       </w:pPr>
+      <w:bookmarkStart w:id="0" w:name="_GoBack"/>
+      <w:bookmarkEnd w:id="0"/>
+    </w:p>
+    <w:p>
+      <w:pPr>
+        <w:spacing w:after="0" w:line="240" w:lineRule="auto"/>
+        <w:jc w:val="both"/>
+        <w:rPr>
+          <w:b/>
+          <w:color w:val="F79646" w:themeColor="accent6"/>
+          <w:sz w:val="36"/>
+          <w:szCs w:val="36"/>
+        </w:rPr>
+      </w:pPr>
       <w:r>
         <w:rPr>
           <w:b/>
@@ -612,7 +614,7 @@
     </w:p>
     <w:p>
       <w:pPr>
-        <w:pStyle w:val="Paragrafoelenco"/>
+        <w:pStyle w:val="ListParagraph"/>
         <w:ind w:left="360"/>
       </w:pPr>
       <w:r>
@@ -621,7 +623,7 @@
     </w:p>
     <w:p>
       <w:pPr>
-        <w:pStyle w:val="Paragrafoelenco"/>
+        <w:pStyle w:val="ListParagraph"/>
         <w:numPr>
           <w:ilvl w:val="0"/>
           <w:numId w:val="5"/>
@@ -633,7 +635,7 @@
     </w:p>
     <w:p>
       <w:pPr>
-        <w:pStyle w:val="Paragrafoelenco"/>
+        <w:pStyle w:val="ListParagraph"/>
         <w:numPr>
           <w:ilvl w:val="0"/>
           <w:numId w:val="5"/>
@@ -645,7 +647,7 @@
     </w:p>
     <w:p>
       <w:pPr>
-        <w:pStyle w:val="Paragrafoelenco"/>
+        <w:pStyle w:val="ListParagraph"/>
         <w:numPr>
           <w:ilvl w:val="0"/>
           <w:numId w:val="5"/>
@@ -657,7 +659,7 @@
     </w:p>
     <w:p>
       <w:pPr>
-        <w:pStyle w:val="Paragrafoelenco"/>
+        <w:pStyle w:val="ListParagraph"/>
         <w:numPr>
           <w:ilvl w:val="0"/>
           <w:numId w:val="5"/>
@@ -669,7 +671,7 @@
     </w:p>
     <w:p>
       <w:pPr>
-        <w:pStyle w:val="Paragrafoelenco"/>
+        <w:pStyle w:val="ListParagraph"/>
         <w:numPr>
           <w:ilvl w:val="0"/>
           <w:numId w:val="5"/>
@@ -681,7 +683,7 @@
     </w:p>
     <w:p>
       <w:pPr>
-        <w:pStyle w:val="Paragrafoelenco"/>
+        <w:pStyle w:val="ListParagraph"/>
         <w:numPr>
           <w:ilvl w:val="0"/>
           <w:numId w:val="5"/>
@@ -708,7 +710,7 @@
     </w:p>
     <w:p>
       <w:pPr>
-        <w:pStyle w:val="Paragrafoelenco"/>
+        <w:pStyle w:val="ListParagraph"/>
         <w:numPr>
           <w:ilvl w:val="0"/>
           <w:numId w:val="5"/>
@@ -727,7 +729,7 @@
     </w:p>
     <w:p>
       <w:pPr>
-        <w:pStyle w:val="Paragrafoelenco"/>
+        <w:pStyle w:val="ListParagraph"/>
         <w:numPr>
           <w:ilvl w:val="0"/>
           <w:numId w:val="3"/>
@@ -739,7 +741,7 @@
     </w:p>
     <w:p>
       <w:pPr>
-        <w:pStyle w:val="Paragrafoelenco"/>
+        <w:pStyle w:val="ListParagraph"/>
         <w:numPr>
           <w:ilvl w:val="1"/>
           <w:numId w:val="3"/>
@@ -763,7 +765,7 @@
     </w:p>
     <w:p>
       <w:pPr>
-        <w:pStyle w:val="Paragrafoelenco"/>
+        <w:pStyle w:val="ListParagraph"/>
         <w:numPr>
           <w:ilvl w:val="0"/>
           <w:numId w:val="3"/>
@@ -775,7 +777,7 @@
     </w:p>
     <w:p>
       <w:pPr>
-        <w:pStyle w:val="Paragrafoelenco"/>
+        <w:pStyle w:val="ListParagraph"/>
         <w:numPr>
           <w:ilvl w:val="1"/>
           <w:numId w:val="3"/>
@@ -796,7 +798,7 @@
     </w:p>
     <w:p>
       <w:pPr>
-        <w:pStyle w:val="Paragrafoelenco"/>
+        <w:pStyle w:val="ListParagraph"/>
         <w:numPr>
           <w:ilvl w:val="2"/>
           <w:numId w:val="3"/>
@@ -826,41 +828,20 @@
     </w:p>
     <w:p>
       <w:pPr>
-        <w:pStyle w:val="Paragrafoelenco"/>
+        <w:pStyle w:val="ListParagraph"/>
         <w:numPr>
           <w:ilvl w:val="2"/>
           <w:numId w:val="3"/>
         </w:numPr>
       </w:pPr>
       <w:r>
-        <w:t>Decidere come fare graficamente l’aggiorna q.tà</w:t>
-      </w:r>
-      <w:r>
-        <w:t xml:space="preserve"> nel carrello</w:t>
-      </w:r>
-      <w:r>
-        <w:t xml:space="preserve"> (carta bianca)</w:t>
-      </w:r>
-      <w:r>
-        <w:t>.</w:t>
-      </w:r>
-    </w:p>
-    <w:p>
-      <w:pPr>
-        <w:pStyle w:val="Paragrafoelenco"/>
-        <w:numPr>
-          <w:ilvl w:val="2"/>
-          <w:numId w:val="3"/>
-        </w:numPr>
-      </w:pPr>
-      <w:r>
         <w:t>Sistemare un attimo la pagina di riepilogo ordine.</w:t>
       </w:r>
     </w:p>
     <w:p/>
     <w:p>
       <w:pPr>
-        <w:pStyle w:val="Paragrafoelenco"/>
+        <w:pStyle w:val="ListParagraph"/>
         <w:numPr>
           <w:ilvl w:val="0"/>
           <w:numId w:val="4"/>
@@ -878,7 +859,7 @@
     </w:p>
     <w:p>
       <w:pPr>
-        <w:pStyle w:val="Paragrafoelenco"/>
+        <w:pStyle w:val="ListParagraph"/>
         <w:numPr>
           <w:ilvl w:val="1"/>
           <w:numId w:val="4"/>
@@ -890,7 +871,7 @@
     </w:p>
     <w:p>
       <w:pPr>
-        <w:pStyle w:val="Paragrafoelenco"/>
+        <w:pStyle w:val="ListParagraph"/>
         <w:numPr>
           <w:ilvl w:val="1"/>
           <w:numId w:val="4"/>
@@ -905,13 +886,13 @@
     </w:p>
     <w:p>
       <w:pPr>
-        <w:pStyle w:val="Paragrafoelenco"/>
+        <w:pStyle w:val="ListParagraph"/>
         <w:ind w:left="0"/>
       </w:pPr>
     </w:p>
     <w:p>
       <w:pPr>
-        <w:pStyle w:val="Paragrafoelenco"/>
+        <w:pStyle w:val="ListParagraph"/>
         <w:ind w:left="0"/>
         <w:rPr>
           <w:b/>
@@ -923,7 +904,7 @@
     </w:p>
     <w:p>
       <w:pPr>
-        <w:pStyle w:val="Paragrafoelenco"/>
+        <w:pStyle w:val="ListParagraph"/>
         <w:ind w:left="0"/>
         <w:rPr>
           <w:b/>
@@ -935,7 +916,7 @@
     </w:p>
     <w:p>
       <w:pPr>
-        <w:pStyle w:val="Paragrafoelenco"/>
+        <w:pStyle w:val="ListParagraph"/>
         <w:ind w:left="0"/>
         <w:rPr>
           <w:b/>
@@ -947,7 +928,7 @@
     </w:p>
     <w:p>
       <w:pPr>
-        <w:pStyle w:val="Paragrafoelenco"/>
+        <w:pStyle w:val="ListParagraph"/>
         <w:ind w:left="0"/>
         <w:rPr>
           <w:b/>
@@ -959,7 +940,7 @@
     </w:p>
     <w:p>
       <w:pPr>
-        <w:pStyle w:val="Paragrafoelenco"/>
+        <w:pStyle w:val="ListParagraph"/>
         <w:ind w:left="0"/>
         <w:rPr>
           <w:b/>
@@ -971,7 +952,7 @@
     </w:p>
     <w:p>
       <w:pPr>
-        <w:pStyle w:val="Paragrafoelenco"/>
+        <w:pStyle w:val="ListParagraph"/>
         <w:ind w:left="0"/>
         <w:rPr>
           <w:b/>
@@ -983,7 +964,7 @@
     </w:p>
     <w:p>
       <w:pPr>
-        <w:pStyle w:val="Paragrafoelenco"/>
+        <w:pStyle w:val="ListParagraph"/>
         <w:ind w:left="0"/>
         <w:rPr>
           <w:b/>
@@ -995,7 +976,19 @@
     </w:p>
     <w:p>
       <w:pPr>
-        <w:pStyle w:val="Paragrafoelenco"/>
+        <w:pStyle w:val="ListParagraph"/>
+        <w:ind w:left="0"/>
+        <w:rPr>
+          <w:b/>
+          <w:color w:val="8064A2" w:themeColor="accent4"/>
+          <w:sz w:val="36"/>
+          <w:szCs w:val="36"/>
+        </w:rPr>
+      </w:pPr>
+    </w:p>
+    <w:p>
+      <w:pPr>
+        <w:pStyle w:val="ListParagraph"/>
         <w:ind w:left="0"/>
         <w:rPr>
           <w:b/>
@@ -1017,7 +1010,7 @@
     </w:p>
     <w:p>
       <w:pPr>
-        <w:pStyle w:val="Paragrafoelenco"/>
+        <w:pStyle w:val="ListParagraph"/>
         <w:numPr>
           <w:ilvl w:val="1"/>
           <w:numId w:val="1"/>
@@ -1032,7 +1025,7 @@
     </w:p>
     <w:p>
       <w:pPr>
-        <w:pStyle w:val="Paragrafoelenco"/>
+        <w:pStyle w:val="ListParagraph"/>
         <w:numPr>
           <w:ilvl w:val="1"/>
           <w:numId w:val="1"/>
@@ -1047,7 +1040,7 @@
     </w:p>
     <w:p>
       <w:pPr>
-        <w:pStyle w:val="Paragrafoelenco"/>
+        <w:pStyle w:val="ListParagraph"/>
         <w:numPr>
           <w:ilvl w:val="1"/>
           <w:numId w:val="1"/>
@@ -1088,7 +1081,7 @@
     </w:p>
     <w:p>
       <w:pPr>
-        <w:pStyle w:val="Paragrafoelenco"/>
+        <w:pStyle w:val="ListParagraph"/>
         <w:numPr>
           <w:ilvl w:val="1"/>
           <w:numId w:val="4"/>
@@ -1106,7 +1099,7 @@
     </w:p>
     <w:p>
       <w:pPr>
-        <w:pStyle w:val="Paragrafoelenco"/>
+        <w:pStyle w:val="ListParagraph"/>
         <w:numPr>
           <w:ilvl w:val="2"/>
           <w:numId w:val="4"/>
@@ -1123,7 +1116,7 @@
     </w:p>
     <w:p>
       <w:pPr>
-        <w:pStyle w:val="Paragrafoelenco"/>
+        <w:pStyle w:val="ListParagraph"/>
         <w:numPr>
           <w:ilvl w:val="2"/>
           <w:numId w:val="4"/>
@@ -1140,7 +1133,7 @@
     </w:p>
     <w:p>
       <w:pPr>
-        <w:pStyle w:val="Paragrafoelenco"/>
+        <w:pStyle w:val="ListParagraph"/>
         <w:numPr>
           <w:ilvl w:val="1"/>
           <w:numId w:val="4"/>
@@ -1157,7 +1150,7 @@
     </w:p>
     <w:p>
       <w:pPr>
-        <w:pStyle w:val="Paragrafoelenco"/>
+        <w:pStyle w:val="ListParagraph"/>
         <w:numPr>
           <w:ilvl w:val="1"/>
           <w:numId w:val="4"/>
@@ -1174,7 +1167,7 @@
     </w:p>
     <w:p>
       <w:pPr>
-        <w:pStyle w:val="Paragrafoelenco"/>
+        <w:pStyle w:val="ListParagraph"/>
         <w:numPr>
           <w:ilvl w:val="1"/>
           <w:numId w:val="4"/>
@@ -1191,7 +1184,7 @@
     </w:p>
     <w:p>
       <w:pPr>
-        <w:pStyle w:val="Paragrafoelenco"/>
+        <w:pStyle w:val="ListParagraph"/>
         <w:numPr>
           <w:ilvl w:val="1"/>
           <w:numId w:val="4"/>
@@ -1217,7 +1210,7 @@
     </w:p>
     <w:p>
       <w:pPr>
-        <w:pStyle w:val="Paragrafoelenco"/>
+        <w:pStyle w:val="ListParagraph"/>
         <w:ind w:left="0"/>
         <w:rPr>
           <w:b/>
@@ -1244,7 +1237,7 @@
     </w:p>
     <w:p>
       <w:pPr>
-        <w:pStyle w:val="Paragrafoelenco"/>
+        <w:pStyle w:val="ListParagraph"/>
         <w:numPr>
           <w:ilvl w:val="1"/>
           <w:numId w:val="1"/>
@@ -1280,7 +1273,7 @@
     </w:p>
     <w:p>
       <w:pPr>
-        <w:pStyle w:val="Paragrafoelenco"/>
+        <w:pStyle w:val="ListParagraph"/>
         <w:numPr>
           <w:ilvl w:val="1"/>
           <w:numId w:val="4"/>
@@ -1307,7 +1300,7 @@
     </w:p>
     <w:p>
       <w:pPr>
-        <w:pStyle w:val="Paragrafoelenco"/>
+        <w:pStyle w:val="ListParagraph"/>
         <w:ind w:left="0"/>
         <w:rPr>
           <w:b/>
@@ -1331,7 +1324,7 @@
     </w:p>
     <w:p>
       <w:pPr>
-        <w:pStyle w:val="Paragrafoelenco"/>
+        <w:pStyle w:val="ListParagraph"/>
         <w:numPr>
           <w:ilvl w:val="1"/>
           <w:numId w:val="4"/>
@@ -1346,7 +1339,7 @@
     </w:p>
     <w:p>
       <w:pPr>
-        <w:pStyle w:val="Paragrafoelenco"/>
+        <w:pStyle w:val="ListParagraph"/>
         <w:numPr>
           <w:ilvl w:val="1"/>
           <w:numId w:val="4"/>
@@ -1358,7 +1351,7 @@
     </w:p>
     <w:p>
       <w:pPr>
-        <w:pStyle w:val="Paragrafoelenco"/>
+        <w:pStyle w:val="ListParagraph"/>
         <w:numPr>
           <w:ilvl w:val="1"/>
           <w:numId w:val="4"/>
@@ -1370,7 +1363,7 @@
     </w:p>
     <w:p>
       <w:pPr>
-        <w:pStyle w:val="Paragrafoelenco"/>
+        <w:pStyle w:val="ListParagraph"/>
         <w:numPr>
           <w:ilvl w:val="1"/>
           <w:numId w:val="4"/>
@@ -2347,18 +2340,18 @@
     <w:lsdException w:name="List Table 6 Colorful Accent 6" w:uiPriority="51"/>
     <w:lsdException w:name="List Table 7 Colorful Accent 6" w:uiPriority="52"/>
   </w:latentStyles>
-  <w:style w:type="paragraph" w:default="1" w:styleId="Normale">
+  <w:style w:type="paragraph" w:default="1" w:styleId="Normal">
     <w:name w:val="Normal"/>
     <w:qFormat/>
     <w:rsid w:val="0053704D"/>
   </w:style>
-  <w:style w:type="character" w:default="1" w:styleId="Carpredefinitoparagrafo">
+  <w:style w:type="character" w:default="1" w:styleId="DefaultParagraphFont">
     <w:name w:val="Default Paragraph Font"/>
     <w:uiPriority w:val="1"/>
     <w:semiHidden/>
     <w:unhideWhenUsed/>
   </w:style>
-  <w:style w:type="table" w:default="1" w:styleId="Tabellanormale">
+  <w:style w:type="table" w:default="1" w:styleId="TableNormal">
     <w:name w:val="Normal Table"/>
     <w:uiPriority w:val="99"/>
     <w:semiHidden/>
@@ -2373,15 +2366,15 @@
       </w:tblCellMar>
     </w:tblPr>
   </w:style>
-  <w:style w:type="numbering" w:default="1" w:styleId="Nessunelenco">
+  <w:style w:type="numbering" w:default="1" w:styleId="NoList">
     <w:name w:val="No List"/>
     <w:uiPriority w:val="99"/>
     <w:semiHidden/>
     <w:unhideWhenUsed/>
   </w:style>
-  <w:style w:type="paragraph" w:styleId="Paragrafoelenco">
+  <w:style w:type="paragraph" w:styleId="ListParagraph">
     <w:name w:val="List Paragraph"/>
-    <w:basedOn w:val="Normale"/>
+    <w:basedOn w:val="Normal"/>
     <w:uiPriority w:val="34"/>
     <w:qFormat/>
     <w:rsid w:val="002C56E4"/>
@@ -2390,9 +2383,9 @@
       <w:contextualSpacing/>
     </w:pPr>
   </w:style>
-  <w:style w:type="character" w:styleId="Collegamentoipertestuale">
+  <w:style w:type="character" w:styleId="Hyperlink">
     <w:name w:val="Hyperlink"/>
-    <w:basedOn w:val="Carpredefinitoparagrafo"/>
+    <w:basedOn w:val="DefaultParagraphFont"/>
     <w:uiPriority w:val="99"/>
     <w:unhideWhenUsed/>
     <w:rsid w:val="00851082"/>

</xml_diff>

<commit_message>
sistemato pdf update dump + vrio
</commit_message>
<xml_diff>
--- a/Lista lavori.docx
+++ b/Lista lavori.docx
@@ -37,7 +37,7 @@
     </w:p>
     <w:p>
       <w:pPr>
-        <w:pStyle w:val="ListParagraph"/>
+        <w:pStyle w:val="Paragrafoelenco"/>
         <w:numPr>
           <w:ilvl w:val="0"/>
           <w:numId w:val="1"/>
@@ -58,7 +58,7 @@
     </w:p>
     <w:p>
       <w:pPr>
-        <w:pStyle w:val="ListParagraph"/>
+        <w:pStyle w:val="Paragrafoelenco"/>
         <w:numPr>
           <w:ilvl w:val="1"/>
           <w:numId w:val="1"/>
@@ -77,7 +77,7 @@
     </w:p>
     <w:p>
       <w:pPr>
-        <w:pStyle w:val="ListParagraph"/>
+        <w:pStyle w:val="Paragrafoelenco"/>
         <w:numPr>
           <w:ilvl w:val="0"/>
           <w:numId w:val="1"/>
@@ -89,7 +89,7 @@
     </w:p>
     <w:p>
       <w:pPr>
-        <w:pStyle w:val="ListParagraph"/>
+        <w:pStyle w:val="Paragrafoelenco"/>
         <w:numPr>
           <w:ilvl w:val="1"/>
           <w:numId w:val="1"/>
@@ -119,58 +119,49 @@
     </w:p>
     <w:p>
       <w:pPr>
-        <w:pStyle w:val="ListParagraph"/>
+        <w:pStyle w:val="Paragrafoelenco"/>
         <w:numPr>
           <w:ilvl w:val="1"/>
           <w:numId w:val="1"/>
         </w:numPr>
-      </w:pPr>
-      <w:r>
-        <w:t xml:space="preserve">Conferma </w:t>
-      </w:r>
-      <w:r>
-        <w:t>ordine (occhio che un ordine è sempre quello fino a che non viene confermato).</w:t>
-      </w:r>
-    </w:p>
-    <w:p>
-      <w:pPr>
-        <w:pStyle w:val="ListParagraph"/>
+        <w:rPr>
+          <w:color w:val="4BACC6" w:themeColor="accent5"/>
+        </w:rPr>
+      </w:pPr>
+      <w:r>
+        <w:rPr>
+          <w:color w:val="4BACC6" w:themeColor="accent5"/>
+        </w:rPr>
+        <w:t>Conferma ordine (occhio che un ordine è sempre quello fino a che non viene confermato).</w:t>
+      </w:r>
+    </w:p>
+    <w:p>
+      <w:pPr>
+        <w:pStyle w:val="Paragrafoelenco"/>
         <w:numPr>
           <w:ilvl w:val="1"/>
           <w:numId w:val="1"/>
         </w:numPr>
-      </w:pPr>
-      <w:r>
-        <w:t>Testare procedura ordina</w:t>
-      </w:r>
-      <w:r>
-        <w:t>zione prodotti</w:t>
-      </w:r>
-      <w:r>
-        <w:t>.</w:t>
-      </w:r>
-    </w:p>
-    <w:p>
-      <w:pPr>
-        <w:pStyle w:val="ListParagraph"/>
+        <w:rPr>
+          <w:color w:val="4BACC6" w:themeColor="accent5"/>
+        </w:rPr>
+      </w:pPr>
+      <w:r>
+        <w:rPr>
+          <w:color w:val="4BACC6" w:themeColor="accent5"/>
+        </w:rPr>
+        <w:t>Ultimare in maniera decente quella cosa delle categorie.</w:t>
+      </w:r>
+    </w:p>
+    <w:p>
+      <w:pPr>
+        <w:pStyle w:val="Paragrafoelenco"/>
         <w:numPr>
           <w:ilvl w:val="1"/>
           <w:numId w:val="1"/>
         </w:numPr>
       </w:pPr>
       <w:r>
-        <w:t>Ultimare in maniera decente quella cosa delle categorie.</w:t>
-      </w:r>
-    </w:p>
-    <w:p>
-      <w:pPr>
-        <w:pStyle w:val="ListParagraph"/>
-        <w:numPr>
-          <w:ilvl w:val="1"/>
-          <w:numId w:val="1"/>
-        </w:numPr>
-      </w:pPr>
-      <w:r>
         <w:t>Completa validazione in admin per:</w:t>
       </w:r>
       <w:r>
@@ -179,7 +170,7 @@
     </w:p>
     <w:p>
       <w:pPr>
-        <w:pStyle w:val="ListParagraph"/>
+        <w:pStyle w:val="Paragrafoelenco"/>
         <w:numPr>
           <w:ilvl w:val="2"/>
           <w:numId w:val="1"/>
@@ -204,7 +195,7 @@
     <w:p/>
     <w:p>
       <w:pPr>
-        <w:pStyle w:val="ListParagraph"/>
+        <w:pStyle w:val="Paragrafoelenco"/>
         <w:numPr>
           <w:ilvl w:val="0"/>
           <w:numId w:val="1"/>
@@ -216,7 +207,7 @@
     </w:p>
     <w:p>
       <w:pPr>
-        <w:pStyle w:val="ListParagraph"/>
+        <w:pStyle w:val="Paragrafoelenco"/>
         <w:numPr>
           <w:ilvl w:val="1"/>
           <w:numId w:val="1"/>
@@ -231,7 +222,7 @@
     </w:p>
     <w:p>
       <w:pPr>
-        <w:pStyle w:val="ListParagraph"/>
+        <w:pStyle w:val="Paragrafoelenco"/>
         <w:numPr>
           <w:ilvl w:val="1"/>
           <w:numId w:val="1"/>
@@ -249,7 +240,7 @@
     </w:p>
     <w:p>
       <w:pPr>
-        <w:pStyle w:val="ListParagraph"/>
+        <w:pStyle w:val="Paragrafoelenco"/>
         <w:numPr>
           <w:ilvl w:val="1"/>
           <w:numId w:val="1"/>
@@ -279,7 +270,7 @@
     </w:p>
     <w:p>
       <w:pPr>
-        <w:pStyle w:val="ListParagraph"/>
+        <w:pStyle w:val="Paragrafoelenco"/>
         <w:numPr>
           <w:ilvl w:val="1"/>
           <w:numId w:val="1"/>
@@ -297,7 +288,7 @@
     </w:p>
     <w:p>
       <w:pPr>
-        <w:pStyle w:val="ListParagraph"/>
+        <w:pStyle w:val="Paragrafoelenco"/>
         <w:numPr>
           <w:ilvl w:val="1"/>
           <w:numId w:val="1"/>
@@ -315,7 +306,7 @@
     </w:p>
     <w:p>
       <w:pPr>
-        <w:pStyle w:val="ListParagraph"/>
+        <w:pStyle w:val="Paragrafoelenco"/>
         <w:numPr>
           <w:ilvl w:val="1"/>
           <w:numId w:val="1"/>
@@ -327,7 +318,7 @@
     </w:p>
     <w:p>
       <w:pPr>
-        <w:pStyle w:val="ListParagraph"/>
+        <w:pStyle w:val="Paragrafoelenco"/>
         <w:numPr>
           <w:ilvl w:val="1"/>
           <w:numId w:val="1"/>
@@ -346,7 +337,7 @@
     <w:p/>
     <w:p>
       <w:pPr>
-        <w:pStyle w:val="ListParagraph"/>
+        <w:pStyle w:val="Paragrafoelenco"/>
         <w:numPr>
           <w:ilvl w:val="0"/>
           <w:numId w:val="1"/>
@@ -358,7 +349,7 @@
     </w:p>
     <w:p>
       <w:pPr>
-        <w:pStyle w:val="ListParagraph"/>
+        <w:pStyle w:val="Paragrafoelenco"/>
         <w:numPr>
           <w:ilvl w:val="1"/>
           <w:numId w:val="1"/>
@@ -370,7 +361,7 @@
     </w:p>
     <w:p>
       <w:pPr>
-        <w:pStyle w:val="ListParagraph"/>
+        <w:pStyle w:val="Paragrafoelenco"/>
         <w:numPr>
           <w:ilvl w:val="2"/>
           <w:numId w:val="1"/>
@@ -394,7 +385,7 @@
     </w:p>
     <w:p>
       <w:pPr>
-        <w:pStyle w:val="ListParagraph"/>
+        <w:pStyle w:val="Paragrafoelenco"/>
         <w:numPr>
           <w:ilvl w:val="2"/>
           <w:numId w:val="1"/>
@@ -415,7 +406,7 @@
     </w:p>
     <w:p>
       <w:pPr>
-        <w:pStyle w:val="ListParagraph"/>
+        <w:pStyle w:val="Paragrafoelenco"/>
         <w:numPr>
           <w:ilvl w:val="3"/>
           <w:numId w:val="1"/>
@@ -430,7 +421,7 @@
     </w:p>
     <w:p>
       <w:pPr>
-        <w:pStyle w:val="ListParagraph"/>
+        <w:pStyle w:val="Paragrafoelenco"/>
         <w:numPr>
           <w:ilvl w:val="1"/>
           <w:numId w:val="1"/>
@@ -448,7 +439,7 @@
     </w:p>
     <w:p>
       <w:pPr>
-        <w:pStyle w:val="ListParagraph"/>
+        <w:pStyle w:val="Paragrafoelenco"/>
         <w:numPr>
           <w:ilvl w:val="2"/>
           <w:numId w:val="1"/>
@@ -473,7 +464,7 @@
     <w:p/>
     <w:p>
       <w:pPr>
-        <w:pStyle w:val="ListParagraph"/>
+        <w:pStyle w:val="Paragrafoelenco"/>
         <w:ind w:left="360"/>
         <w:rPr>
           <w:b/>
@@ -485,7 +476,7 @@
     </w:p>
     <w:p>
       <w:pPr>
-        <w:pStyle w:val="ListParagraph"/>
+        <w:pStyle w:val="Paragrafoelenco"/>
         <w:ind w:left="360"/>
         <w:rPr>
           <w:b/>
@@ -497,7 +488,7 @@
     </w:p>
     <w:p>
       <w:pPr>
-        <w:pStyle w:val="ListParagraph"/>
+        <w:pStyle w:val="Paragrafoelenco"/>
         <w:ind w:left="360"/>
         <w:rPr>
           <w:b/>
@@ -509,7 +500,7 @@
     </w:p>
     <w:p>
       <w:pPr>
-        <w:pStyle w:val="ListParagraph"/>
+        <w:pStyle w:val="Paragrafoelenco"/>
         <w:ind w:left="360"/>
         <w:rPr>
           <w:b/>
@@ -521,7 +512,7 @@
     </w:p>
     <w:p>
       <w:pPr>
-        <w:pStyle w:val="ListParagraph"/>
+        <w:pStyle w:val="Paragrafoelenco"/>
         <w:ind w:left="360"/>
         <w:rPr>
           <w:b/>
@@ -566,8 +557,6 @@
           <w:szCs w:val="36"/>
         </w:rPr>
       </w:pPr>
-      <w:bookmarkStart w:id="0" w:name="_GoBack"/>
-      <w:bookmarkEnd w:id="0"/>
     </w:p>
     <w:p>
       <w:pPr>
@@ -614,7 +603,7 @@
     </w:p>
     <w:p>
       <w:pPr>
-        <w:pStyle w:val="ListParagraph"/>
+        <w:pStyle w:val="Paragrafoelenco"/>
         <w:ind w:left="360"/>
       </w:pPr>
       <w:r>
@@ -623,7 +612,7 @@
     </w:p>
     <w:p>
       <w:pPr>
-        <w:pStyle w:val="ListParagraph"/>
+        <w:pStyle w:val="Paragrafoelenco"/>
         <w:numPr>
           <w:ilvl w:val="0"/>
           <w:numId w:val="5"/>
@@ -635,7 +624,7 @@
     </w:p>
     <w:p>
       <w:pPr>
-        <w:pStyle w:val="ListParagraph"/>
+        <w:pStyle w:val="Paragrafoelenco"/>
         <w:numPr>
           <w:ilvl w:val="0"/>
           <w:numId w:val="5"/>
@@ -647,7 +636,7 @@
     </w:p>
     <w:p>
       <w:pPr>
-        <w:pStyle w:val="ListParagraph"/>
+        <w:pStyle w:val="Paragrafoelenco"/>
         <w:numPr>
           <w:ilvl w:val="0"/>
           <w:numId w:val="5"/>
@@ -659,7 +648,7 @@
     </w:p>
     <w:p>
       <w:pPr>
-        <w:pStyle w:val="ListParagraph"/>
+        <w:pStyle w:val="Paragrafoelenco"/>
         <w:numPr>
           <w:ilvl w:val="0"/>
           <w:numId w:val="5"/>
@@ -671,7 +660,7 @@
     </w:p>
     <w:p>
       <w:pPr>
-        <w:pStyle w:val="ListParagraph"/>
+        <w:pStyle w:val="Paragrafoelenco"/>
         <w:numPr>
           <w:ilvl w:val="0"/>
           <w:numId w:val="5"/>
@@ -683,7 +672,7 @@
     </w:p>
     <w:p>
       <w:pPr>
-        <w:pStyle w:val="ListParagraph"/>
+        <w:pStyle w:val="Paragrafoelenco"/>
         <w:numPr>
           <w:ilvl w:val="0"/>
           <w:numId w:val="5"/>
@@ -710,7 +699,7 @@
     </w:p>
     <w:p>
       <w:pPr>
-        <w:pStyle w:val="ListParagraph"/>
+        <w:pStyle w:val="Paragrafoelenco"/>
         <w:numPr>
           <w:ilvl w:val="0"/>
           <w:numId w:val="5"/>
@@ -729,7 +718,7 @@
     </w:p>
     <w:p>
       <w:pPr>
-        <w:pStyle w:val="ListParagraph"/>
+        <w:pStyle w:val="Paragrafoelenco"/>
         <w:numPr>
           <w:ilvl w:val="0"/>
           <w:numId w:val="3"/>
@@ -741,7 +730,7 @@
     </w:p>
     <w:p>
       <w:pPr>
-        <w:pStyle w:val="ListParagraph"/>
+        <w:pStyle w:val="Paragrafoelenco"/>
         <w:numPr>
           <w:ilvl w:val="1"/>
           <w:numId w:val="3"/>
@@ -765,7 +754,7 @@
     </w:p>
     <w:p>
       <w:pPr>
-        <w:pStyle w:val="ListParagraph"/>
+        <w:pStyle w:val="Paragrafoelenco"/>
         <w:numPr>
           <w:ilvl w:val="0"/>
           <w:numId w:val="3"/>
@@ -777,7 +766,7 @@
     </w:p>
     <w:p>
       <w:pPr>
-        <w:pStyle w:val="ListParagraph"/>
+        <w:pStyle w:val="Paragrafoelenco"/>
         <w:numPr>
           <w:ilvl w:val="1"/>
           <w:numId w:val="3"/>
@@ -798,7 +787,7 @@
     </w:p>
     <w:p>
       <w:pPr>
-        <w:pStyle w:val="ListParagraph"/>
+        <w:pStyle w:val="Paragrafoelenco"/>
         <w:numPr>
           <w:ilvl w:val="2"/>
           <w:numId w:val="3"/>
@@ -828,7 +817,7 @@
     </w:p>
     <w:p>
       <w:pPr>
-        <w:pStyle w:val="ListParagraph"/>
+        <w:pStyle w:val="Paragrafoelenco"/>
         <w:numPr>
           <w:ilvl w:val="2"/>
           <w:numId w:val="3"/>
@@ -841,7 +830,7 @@
     <w:p/>
     <w:p>
       <w:pPr>
-        <w:pStyle w:val="ListParagraph"/>
+        <w:pStyle w:val="Paragrafoelenco"/>
         <w:numPr>
           <w:ilvl w:val="0"/>
           <w:numId w:val="4"/>
@@ -859,7 +848,7 @@
     </w:p>
     <w:p>
       <w:pPr>
-        <w:pStyle w:val="ListParagraph"/>
+        <w:pStyle w:val="Paragrafoelenco"/>
         <w:numPr>
           <w:ilvl w:val="1"/>
           <w:numId w:val="4"/>
@@ -871,7 +860,7 @@
     </w:p>
     <w:p>
       <w:pPr>
-        <w:pStyle w:val="ListParagraph"/>
+        <w:pStyle w:val="Paragrafoelenco"/>
         <w:numPr>
           <w:ilvl w:val="1"/>
           <w:numId w:val="4"/>
@@ -886,13 +875,13 @@
     </w:p>
     <w:p>
       <w:pPr>
-        <w:pStyle w:val="ListParagraph"/>
+        <w:pStyle w:val="Paragrafoelenco"/>
         <w:ind w:left="0"/>
       </w:pPr>
     </w:p>
     <w:p>
       <w:pPr>
-        <w:pStyle w:val="ListParagraph"/>
+        <w:pStyle w:val="Paragrafoelenco"/>
         <w:ind w:left="0"/>
         <w:rPr>
           <w:b/>
@@ -904,7 +893,7 @@
     </w:p>
     <w:p>
       <w:pPr>
-        <w:pStyle w:val="ListParagraph"/>
+        <w:pStyle w:val="Paragrafoelenco"/>
         <w:ind w:left="0"/>
         <w:rPr>
           <w:b/>
@@ -916,7 +905,7 @@
     </w:p>
     <w:p>
       <w:pPr>
-        <w:pStyle w:val="ListParagraph"/>
+        <w:pStyle w:val="Paragrafoelenco"/>
         <w:ind w:left="0"/>
         <w:rPr>
           <w:b/>
@@ -928,7 +917,7 @@
     </w:p>
     <w:p>
       <w:pPr>
-        <w:pStyle w:val="ListParagraph"/>
+        <w:pStyle w:val="Paragrafoelenco"/>
         <w:ind w:left="0"/>
         <w:rPr>
           <w:b/>
@@ -940,7 +929,7 @@
     </w:p>
     <w:p>
       <w:pPr>
-        <w:pStyle w:val="ListParagraph"/>
+        <w:pStyle w:val="Paragrafoelenco"/>
         <w:ind w:left="0"/>
         <w:rPr>
           <w:b/>
@@ -952,7 +941,7 @@
     </w:p>
     <w:p>
       <w:pPr>
-        <w:pStyle w:val="ListParagraph"/>
+        <w:pStyle w:val="Paragrafoelenco"/>
         <w:ind w:left="0"/>
         <w:rPr>
           <w:b/>
@@ -964,7 +953,7 @@
     </w:p>
     <w:p>
       <w:pPr>
-        <w:pStyle w:val="ListParagraph"/>
+        <w:pStyle w:val="Paragrafoelenco"/>
         <w:ind w:left="0"/>
         <w:rPr>
           <w:b/>
@@ -976,7 +965,7 @@
     </w:p>
     <w:p>
       <w:pPr>
-        <w:pStyle w:val="ListParagraph"/>
+        <w:pStyle w:val="Paragrafoelenco"/>
         <w:ind w:left="0"/>
         <w:rPr>
           <w:b/>
@@ -988,7 +977,7 @@
     </w:p>
     <w:p>
       <w:pPr>
-        <w:pStyle w:val="ListParagraph"/>
+        <w:pStyle w:val="Paragrafoelenco"/>
         <w:ind w:left="0"/>
         <w:rPr>
           <w:b/>
@@ -1010,7 +999,7 @@
     </w:p>
     <w:p>
       <w:pPr>
-        <w:pStyle w:val="ListParagraph"/>
+        <w:pStyle w:val="Paragrafoelenco"/>
         <w:numPr>
           <w:ilvl w:val="1"/>
           <w:numId w:val="1"/>
@@ -1025,7 +1014,7 @@
     </w:p>
     <w:p>
       <w:pPr>
-        <w:pStyle w:val="ListParagraph"/>
+        <w:pStyle w:val="Paragrafoelenco"/>
         <w:numPr>
           <w:ilvl w:val="1"/>
           <w:numId w:val="1"/>
@@ -1040,7 +1029,7 @@
     </w:p>
     <w:p>
       <w:pPr>
-        <w:pStyle w:val="ListParagraph"/>
+        <w:pStyle w:val="Paragrafoelenco"/>
         <w:numPr>
           <w:ilvl w:val="1"/>
           <w:numId w:val="1"/>
@@ -1081,7 +1070,7 @@
     </w:p>
     <w:p>
       <w:pPr>
-        <w:pStyle w:val="ListParagraph"/>
+        <w:pStyle w:val="Paragrafoelenco"/>
         <w:numPr>
           <w:ilvl w:val="1"/>
           <w:numId w:val="4"/>
@@ -1099,7 +1088,7 @@
     </w:p>
     <w:p>
       <w:pPr>
-        <w:pStyle w:val="ListParagraph"/>
+        <w:pStyle w:val="Paragrafoelenco"/>
         <w:numPr>
           <w:ilvl w:val="2"/>
           <w:numId w:val="4"/>
@@ -1116,7 +1105,7 @@
     </w:p>
     <w:p>
       <w:pPr>
-        <w:pStyle w:val="ListParagraph"/>
+        <w:pStyle w:val="Paragrafoelenco"/>
         <w:numPr>
           <w:ilvl w:val="2"/>
           <w:numId w:val="4"/>
@@ -1133,7 +1122,7 @@
     </w:p>
     <w:p>
       <w:pPr>
-        <w:pStyle w:val="ListParagraph"/>
+        <w:pStyle w:val="Paragrafoelenco"/>
         <w:numPr>
           <w:ilvl w:val="1"/>
           <w:numId w:val="4"/>
@@ -1150,7 +1139,7 @@
     </w:p>
     <w:p>
       <w:pPr>
-        <w:pStyle w:val="ListParagraph"/>
+        <w:pStyle w:val="Paragrafoelenco"/>
         <w:numPr>
           <w:ilvl w:val="1"/>
           <w:numId w:val="4"/>
@@ -1167,7 +1156,7 @@
     </w:p>
     <w:p>
       <w:pPr>
-        <w:pStyle w:val="ListParagraph"/>
+        <w:pStyle w:val="Paragrafoelenco"/>
         <w:numPr>
           <w:ilvl w:val="1"/>
           <w:numId w:val="4"/>
@@ -1184,7 +1173,7 @@
     </w:p>
     <w:p>
       <w:pPr>
-        <w:pStyle w:val="ListParagraph"/>
+        <w:pStyle w:val="Paragrafoelenco"/>
         <w:numPr>
           <w:ilvl w:val="1"/>
           <w:numId w:val="4"/>
@@ -1210,7 +1199,7 @@
     </w:p>
     <w:p>
       <w:pPr>
-        <w:pStyle w:val="ListParagraph"/>
+        <w:pStyle w:val="Paragrafoelenco"/>
         <w:ind w:left="0"/>
         <w:rPr>
           <w:b/>
@@ -1237,7 +1226,7 @@
     </w:p>
     <w:p>
       <w:pPr>
-        <w:pStyle w:val="ListParagraph"/>
+        <w:pStyle w:val="Paragrafoelenco"/>
         <w:numPr>
           <w:ilvl w:val="1"/>
           <w:numId w:val="1"/>
@@ -1273,7 +1262,7 @@
     </w:p>
     <w:p>
       <w:pPr>
-        <w:pStyle w:val="ListParagraph"/>
+        <w:pStyle w:val="Paragrafoelenco"/>
         <w:numPr>
           <w:ilvl w:val="1"/>
           <w:numId w:val="4"/>
@@ -1300,7 +1289,7 @@
     </w:p>
     <w:p>
       <w:pPr>
-        <w:pStyle w:val="ListParagraph"/>
+        <w:pStyle w:val="Paragrafoelenco"/>
         <w:ind w:left="0"/>
         <w:rPr>
           <w:b/>
@@ -1324,7 +1313,7 @@
     </w:p>
     <w:p>
       <w:pPr>
-        <w:pStyle w:val="ListParagraph"/>
+        <w:pStyle w:val="Paragrafoelenco"/>
         <w:numPr>
           <w:ilvl w:val="1"/>
           <w:numId w:val="4"/>
@@ -1339,7 +1328,7 @@
     </w:p>
     <w:p>
       <w:pPr>
-        <w:pStyle w:val="ListParagraph"/>
+        <w:pStyle w:val="Paragrafoelenco"/>
         <w:numPr>
           <w:ilvl w:val="1"/>
           <w:numId w:val="4"/>
@@ -1351,7 +1340,7 @@
     </w:p>
     <w:p>
       <w:pPr>
-        <w:pStyle w:val="ListParagraph"/>
+        <w:pStyle w:val="Paragrafoelenco"/>
         <w:numPr>
           <w:ilvl w:val="1"/>
           <w:numId w:val="4"/>
@@ -1363,7 +1352,7 @@
     </w:p>
     <w:p>
       <w:pPr>
-        <w:pStyle w:val="ListParagraph"/>
+        <w:pStyle w:val="Paragrafoelenco"/>
         <w:numPr>
           <w:ilvl w:val="1"/>
           <w:numId w:val="4"/>
@@ -1372,6 +1361,32 @@
       <w:r>
         <w:t>Farsi dare template fattura.</w:t>
       </w:r>
+    </w:p>
+    <w:p>
+      <w:pPr>
+        <w:pStyle w:val="Paragrafoelenco"/>
+        <w:numPr>
+          <w:ilvl w:val="1"/>
+          <w:numId w:val="4"/>
+        </w:numPr>
+      </w:pPr>
+      <w:r>
+        <w:t>Chiedere livelli di sotto categorie (per farsi un idea), possibile soluzione: mostro profondità di due e poi nella pagina faccio vedere tutte le sotto categorie.</w:t>
+      </w:r>
+    </w:p>
+    <w:p>
+      <w:pPr>
+        <w:pStyle w:val="Paragrafoelenco"/>
+        <w:numPr>
+          <w:ilvl w:val="1"/>
+          <w:numId w:val="4"/>
+        </w:numPr>
+      </w:pPr>
+      <w:r>
+        <w:t>Vedere anche pdf fattura/dettaglio(??).</w:t>
+      </w:r>
+      <w:bookmarkStart w:id="0" w:name="_GoBack"/>
+      <w:bookmarkEnd w:id="0"/>
     </w:p>
     <w:sectPr>
       <w:pgSz w:w="11906" w:h="16838"/>
@@ -2340,18 +2355,18 @@
     <w:lsdException w:name="List Table 6 Colorful Accent 6" w:uiPriority="51"/>
     <w:lsdException w:name="List Table 7 Colorful Accent 6" w:uiPriority="52"/>
   </w:latentStyles>
-  <w:style w:type="paragraph" w:default="1" w:styleId="Normal">
+  <w:style w:type="paragraph" w:default="1" w:styleId="Normale">
     <w:name w:val="Normal"/>
     <w:qFormat/>
     <w:rsid w:val="0053704D"/>
   </w:style>
-  <w:style w:type="character" w:default="1" w:styleId="DefaultParagraphFont">
+  <w:style w:type="character" w:default="1" w:styleId="Carpredefinitoparagrafo">
     <w:name w:val="Default Paragraph Font"/>
     <w:uiPriority w:val="1"/>
     <w:semiHidden/>
     <w:unhideWhenUsed/>
   </w:style>
-  <w:style w:type="table" w:default="1" w:styleId="TableNormal">
+  <w:style w:type="table" w:default="1" w:styleId="Tabellanormale">
     <w:name w:val="Normal Table"/>
     <w:uiPriority w:val="99"/>
     <w:semiHidden/>
@@ -2366,15 +2381,15 @@
       </w:tblCellMar>
     </w:tblPr>
   </w:style>
-  <w:style w:type="numbering" w:default="1" w:styleId="NoList">
+  <w:style w:type="numbering" w:default="1" w:styleId="Nessunelenco">
     <w:name w:val="No List"/>
     <w:uiPriority w:val="99"/>
     <w:semiHidden/>
     <w:unhideWhenUsed/>
   </w:style>
-  <w:style w:type="paragraph" w:styleId="ListParagraph">
+  <w:style w:type="paragraph" w:styleId="Paragrafoelenco">
     <w:name w:val="List Paragraph"/>
-    <w:basedOn w:val="Normal"/>
+    <w:basedOn w:val="Normale"/>
     <w:uiPriority w:val="34"/>
     <w:qFormat/>
     <w:rsid w:val="002C56E4"/>
@@ -2383,9 +2398,9 @@
       <w:contextualSpacing/>
     </w:pPr>
   </w:style>
-  <w:style w:type="character" w:styleId="Hyperlink">
+  <w:style w:type="character" w:styleId="Collegamentoipertestuale">
     <w:name w:val="Hyperlink"/>
-    <w:basedOn w:val="DefaultParagraphFont"/>
+    <w:basedOn w:val="Carpredefinitoparagrafo"/>
     <w:uiPriority w:val="99"/>
     <w:unhideWhenUsed/>
     <w:rsid w:val="00851082"/>

</xml_diff>

<commit_message>
aggiunto list inn user orders +slider in who
</commit_message>
<xml_diff>
--- a/Lista lavori.docx
+++ b/Lista lavori.docx
@@ -160,6 +160,24 @@
           <w:ilvl w:val="1"/>
           <w:numId w:val="1"/>
         </w:numPr>
+        <w:rPr>
+          <w:color w:val="4BACC6" w:themeColor="accent5"/>
+        </w:rPr>
+      </w:pPr>
+      <w:r>
+        <w:rPr>
+          <w:color w:val="4BACC6" w:themeColor="accent5"/>
+        </w:rPr>
+        <w:t>Imposta layout pdf (per ulteriori grafiche e impostazioni chiedere al cliente).</w:t>
+      </w:r>
+    </w:p>
+    <w:p>
+      <w:pPr>
+        <w:pStyle w:val="Paragrafoelenco"/>
+        <w:numPr>
+          <w:ilvl w:val="1"/>
+          <w:numId w:val="1"/>
+        </w:numPr>
       </w:pPr>
       <w:r>
         <w:t>Completa validazione in admin per:</w:t>
@@ -192,6 +210,47 @@
         <w:t>.</w:t>
       </w:r>
     </w:p>
+    <w:p>
+      <w:pPr>
+        <w:pStyle w:val="Paragrafoelenco"/>
+        <w:numPr>
+          <w:ilvl w:val="1"/>
+          <w:numId w:val="1"/>
+        </w:numPr>
+      </w:pPr>
+      <w:r>
+        <w:t>Vedi per mailing (html, attachment, ecc.).</w:t>
+      </w:r>
+    </w:p>
+    <w:p>
+      <w:pPr>
+        <w:pStyle w:val="Paragrafoelenco"/>
+        <w:numPr>
+          <w:ilvl w:val="1"/>
+          <w:numId w:val="1"/>
+        </w:numPr>
+      </w:pPr>
+      <w:r>
+        <w:t>Aggiungi pager a user/orders/list.php</w:t>
+      </w:r>
+      <w:r>
+        <w:t>.</w:t>
+      </w:r>
+    </w:p>
+    <w:p>
+      <w:pPr>
+        <w:pStyle w:val="Paragrafoelenco"/>
+        <w:numPr>
+          <w:ilvl w:val="1"/>
+          <w:numId w:val="1"/>
+        </w:numPr>
+      </w:pPr>
+      <w:r>
+        <w:t>Mettere immagini in who (magari con slider ;)).</w:t>
+      </w:r>
+      <w:bookmarkStart w:id="0" w:name="_GoBack"/>
+      <w:bookmarkEnd w:id="0"/>
+    </w:p>
     <w:p/>
     <w:p>
       <w:pPr>
@@ -214,10 +273,25 @@
         </w:numPr>
       </w:pPr>
       <w:r>
-        <w:t>I</w:t>
-      </w:r>
-      <w:r>
-        <w:t>mposta layout pdf (per ulteriori grafiche e impostazioni chiedere al cliente).</w:t>
+        <w:t xml:space="preserve">Barra di ricerca sui </w:t>
+      </w:r>
+      <w:r>
+        <w:t>prodotti</w:t>
+      </w:r>
+      <w:r>
+        <w:rPr>
+          <w:b/>
+        </w:rPr>
+        <w:t xml:space="preserve"> (</w:t>
+      </w:r>
+      <w:r>
+        <w:rPr>
+          <w:b/>
+        </w:rPr>
+        <w:t>precedenza pari a 0)</w:t>
+      </w:r>
+      <w:r>
+        <w:t>.</w:t>
       </w:r>
     </w:p>
     <w:p>
@@ -229,13 +303,13 @@
         </w:numPr>
       </w:pPr>
       <w:r>
-        <w:t xml:space="preserve">Vedi per mailing (html, </w:t>
-      </w:r>
-      <w:r>
-        <w:t>attachment, ecc.</w:t>
-      </w:r>
-      <w:r>
-        <w:t>).</w:t>
+        <w:t xml:space="preserve">Migliorare </w:t>
+      </w:r>
+      <w:r>
+        <w:t>usabilità</w:t>
+      </w:r>
+      <w:r>
+        <w:t xml:space="preserve"> sezione company.</w:t>
       </w:r>
     </w:p>
     <w:p>
@@ -247,88 +321,10 @@
         </w:numPr>
       </w:pPr>
       <w:r>
-        <w:t xml:space="preserve">Barra di ricerca sui </w:t>
-      </w:r>
-      <w:r>
-        <w:t>prodotti</w:t>
-      </w:r>
-      <w:r>
-        <w:rPr>
-          <w:b/>
-        </w:rPr>
-        <w:t xml:space="preserve"> (</w:t>
-      </w:r>
-      <w:r>
-        <w:rPr>
-          <w:b/>
-        </w:rPr>
-        <w:t>precedenza pari a 0)</w:t>
-      </w:r>
-      <w:r>
-        <w:t>.</w:t>
-      </w:r>
-    </w:p>
-    <w:p>
-      <w:pPr>
-        <w:pStyle w:val="Paragrafoelenco"/>
-        <w:numPr>
-          <w:ilvl w:val="1"/>
-          <w:numId w:val="1"/>
-        </w:numPr>
-      </w:pPr>
-      <w:r>
-        <w:t xml:space="preserve">Migliorare </w:t>
-      </w:r>
-      <w:r>
-        <w:t>usabilità</w:t>
-      </w:r>
-      <w:r>
-        <w:t xml:space="preserve"> sezione company.</w:t>
-      </w:r>
-    </w:p>
-    <w:p>
-      <w:pPr>
-        <w:pStyle w:val="Paragrafoelenco"/>
-        <w:numPr>
-          <w:ilvl w:val="1"/>
-          <w:numId w:val="1"/>
-        </w:numPr>
-      </w:pPr>
-      <w:r>
         <w:t>Aggiungi consenso trattamento privacy</w:t>
       </w:r>
       <w:r>
         <w:t xml:space="preserve"> sulla registrazione</w:t>
-      </w:r>
-      <w:r>
-        <w:t>.</w:t>
-      </w:r>
-    </w:p>
-    <w:p>
-      <w:pPr>
-        <w:pStyle w:val="Paragrafoelenco"/>
-        <w:numPr>
-          <w:ilvl w:val="1"/>
-          <w:numId w:val="1"/>
-        </w:numPr>
-      </w:pPr>
-      <w:r>
-        <w:t>Aggiungi pager a user/orders/list.php.</w:t>
-      </w:r>
-    </w:p>
-    <w:p>
-      <w:pPr>
-        <w:pStyle w:val="Paragrafoelenco"/>
-        <w:numPr>
-          <w:ilvl w:val="1"/>
-          <w:numId w:val="1"/>
-        </w:numPr>
-      </w:pPr>
-      <w:r>
-        <w:t>Mettere immagini in who (</w:t>
-      </w:r>
-      <w:r>
-        <w:t>magari con slider ;))</w:t>
       </w:r>
       <w:r>
         <w:t>.</w:t>
@@ -1385,8 +1381,6 @@
       <w:r>
         <w:t>Vedere anche pdf fattura/dettaglio(??).</w:t>
       </w:r>
-      <w:bookmarkStart w:id="0" w:name="_GoBack"/>
-      <w:bookmarkEnd w:id="0"/>
     </w:p>
     <w:sectPr>
       <w:pgSz w:w="11906" w:h="16838"/>

</xml_diff>

<commit_message>
aggiustata anche la validazione per le immagini
e con questo abbiamo chiuso
</commit_message>
<xml_diff>
--- a/Lista lavori.docx
+++ b/Lista lavori.docx
@@ -180,45 +180,6 @@
         </w:numPr>
       </w:pPr>
       <w:r>
-        <w:t>Completa validazione in admin per:</w:t>
-      </w:r>
-      <w:r>
-        <w:tab/>
-      </w:r>
-    </w:p>
-    <w:p>
-      <w:pPr>
-        <w:pStyle w:val="Paragrafoelenco"/>
-        <w:numPr>
-          <w:ilvl w:val="2"/>
-          <w:numId w:val="1"/>
-        </w:numPr>
-      </w:pPr>
-      <w:r>
-        <w:t>Caricamento immagini</w:t>
-      </w:r>
-      <w:r>
-        <w:t xml:space="preserve"> (solo nella classe</w:t>
-      </w:r>
-      <w:r>
-        <w:t xml:space="preserve"> relativa</w:t>
-      </w:r>
-      <w:r>
-        <w:t>)</w:t>
-      </w:r>
-      <w:r>
-        <w:t>.</w:t>
-      </w:r>
-    </w:p>
-    <w:p>
-      <w:pPr>
-        <w:pStyle w:val="Paragrafoelenco"/>
-        <w:numPr>
-          <w:ilvl w:val="1"/>
-          <w:numId w:val="1"/>
-        </w:numPr>
-      </w:pPr>
-      <w:r>
         <w:t>Vedi per mailing (html, attachment, ecc.).</w:t>
       </w:r>
     </w:p>
@@ -491,8 +452,8 @@
     </w:p>
     <w:p>
       <w:pPr>
-        <w:spacing w:after="0" w:line="240" w:lineRule="auto"/>
-        <w:jc w:val="both"/>
+        <w:pStyle w:val="Paragrafoelenco"/>
+        <w:ind w:left="360"/>
         <w:rPr>
           <w:b/>
           <w:color w:val="8064A2" w:themeColor="accent4"/>
@@ -500,6 +461,8 @@
           <w:szCs w:val="28"/>
         </w:rPr>
       </w:pPr>
+      <w:bookmarkStart w:id="0" w:name="_GoBack"/>
+      <w:bookmarkEnd w:id="0"/>
     </w:p>
     <w:p>
       <w:pPr>
@@ -507,9 +470,9 @@
         <w:jc w:val="both"/>
         <w:rPr>
           <w:b/>
-          <w:color w:val="F79646" w:themeColor="accent6"/>
-          <w:sz w:val="36"/>
-          <w:szCs w:val="36"/>
+          <w:color w:val="8064A2" w:themeColor="accent4"/>
+          <w:sz w:val="28"/>
+          <w:szCs w:val="28"/>
         </w:rPr>
       </w:pPr>
     </w:p>
@@ -534,7 +497,6 @@
           <w:color w:val="F79646" w:themeColor="accent6"/>
           <w:sz w:val="36"/>
           <w:szCs w:val="36"/>
-          <w:u w:val="single"/>
         </w:rPr>
       </w:pPr>
     </w:p>
@@ -547,10 +509,9 @@
           <w:color w:val="F79646" w:themeColor="accent6"/>
           <w:sz w:val="36"/>
           <w:szCs w:val="36"/>
-        </w:rPr>
-      </w:pPr>
-      <w:bookmarkStart w:id="0" w:name="_GoBack"/>
-      <w:bookmarkEnd w:id="0"/>
+          <w:u w:val="single"/>
+        </w:rPr>
+      </w:pPr>
     </w:p>
     <w:p>
       <w:pPr>
@@ -563,6 +524,18 @@
           <w:szCs w:val="36"/>
         </w:rPr>
       </w:pPr>
+    </w:p>
+    <w:p>
+      <w:pPr>
+        <w:spacing w:after="0" w:line="240" w:lineRule="auto"/>
+        <w:jc w:val="both"/>
+        <w:rPr>
+          <w:b/>
+          <w:color w:val="F79646" w:themeColor="accent6"/>
+          <w:sz w:val="36"/>
+          <w:szCs w:val="36"/>
+        </w:rPr>
+      </w:pPr>
       <w:r>
         <w:rPr>
           <w:b/>
@@ -1077,7 +1050,13 @@
         </w:rPr>
       </w:pPr>
       <w:r>
-        <w:t>Rivedi completamente meccanismo face prezzo-utenza-dati utente:</w:t>
+        <w:t>Rivedi completamente meccanismo fa</w:t>
+      </w:r>
+      <w:r>
+        <w:t>s</w:t>
+      </w:r>
+      <w:r>
+        <w:t>ce prezzo-utenza-dati utente:</w:t>
       </w:r>
     </w:p>
     <w:p>

</xml_diff>

<commit_message>
works + sistemazioni da poco
</commit_message>
<xml_diff>
--- a/Lista lavori.docx
+++ b/Lista lavori.docx
@@ -37,7 +37,7 @@
     </w:p>
     <w:p>
       <w:pPr>
-        <w:pStyle w:val="ListParagraph"/>
+        <w:pStyle w:val="Paragrafoelenco"/>
         <w:numPr>
           <w:ilvl w:val="0"/>
           <w:numId w:val="1"/>
@@ -58,7 +58,7 @@
     </w:p>
     <w:p>
       <w:pPr>
-        <w:pStyle w:val="ListParagraph"/>
+        <w:pStyle w:val="Paragrafoelenco"/>
         <w:numPr>
           <w:ilvl w:val="1"/>
           <w:numId w:val="1"/>
@@ -84,7 +84,7 @@
     </w:p>
     <w:p>
       <w:pPr>
-        <w:pStyle w:val="ListParagraph"/>
+        <w:pStyle w:val="Paragrafoelenco"/>
         <w:numPr>
           <w:ilvl w:val="1"/>
           <w:numId w:val="1"/>
@@ -99,282 +99,255 @@
           <w:color w:val="FF0000"/>
         </w:rPr>
         <w:t>SEO google e cazzi.</w:t>
+      </w:r>
+    </w:p>
+    <w:p>
+      <w:pPr>
+        <w:pStyle w:val="Paragrafoelenco"/>
+        <w:numPr>
+          <w:ilvl w:val="0"/>
+          <w:numId w:val="1"/>
+        </w:numPr>
+      </w:pPr>
+      <w:r>
+        <w:t>Lavori minoritari ma prioritari:</w:t>
+      </w:r>
+    </w:p>
+    <w:p>
+      <w:pPr>
+        <w:pStyle w:val="Paragrafoelenco"/>
+        <w:numPr>
+          <w:ilvl w:val="1"/>
+          <w:numId w:val="1"/>
+        </w:numPr>
+        <w:rPr>
+          <w:strike/>
+        </w:rPr>
+      </w:pPr>
+      <w:r>
+        <w:rPr>
+          <w:strike/>
+        </w:rPr>
+        <w:t xml:space="preserve">Creare una classe contenente le variabili </w:t>
+      </w:r>
+      <w:r>
+        <w:rPr>
+          <w:strike/>
+        </w:rPr>
+        <w:t>(per</w:t>
+      </w:r>
+      <w:r>
+        <w:rPr>
+          <w:strike/>
+        </w:rPr>
+        <w:t xml:space="preserve"> comodità).</w:t>
+      </w:r>
+    </w:p>
+    <w:p>
+      <w:pPr>
+        <w:pStyle w:val="Paragrafoelenco"/>
+        <w:numPr>
+          <w:ilvl w:val="1"/>
+          <w:numId w:val="1"/>
+        </w:numPr>
+        <w:rPr>
+          <w:color w:val="4BACC6" w:themeColor="accent5"/>
+        </w:rPr>
+      </w:pPr>
+      <w:r>
+        <w:rPr>
+          <w:color w:val="4BACC6" w:themeColor="accent5"/>
+        </w:rPr>
+        <w:t>Conferma ordine (occhio che un ordine è sempre quello fino a che non viene confermato).</w:t>
+      </w:r>
+    </w:p>
+    <w:p>
+      <w:pPr>
+        <w:pStyle w:val="Paragrafoelenco"/>
+        <w:numPr>
+          <w:ilvl w:val="1"/>
+          <w:numId w:val="1"/>
+        </w:numPr>
+        <w:rPr>
+          <w:color w:val="4BACC6" w:themeColor="accent5"/>
+        </w:rPr>
+      </w:pPr>
+      <w:r>
+        <w:rPr>
+          <w:color w:val="4BACC6" w:themeColor="accent5"/>
+        </w:rPr>
+        <w:t>Ultimare in maniera decente quella cosa delle categorie.</w:t>
+      </w:r>
+    </w:p>
+    <w:p>
+      <w:pPr>
+        <w:pStyle w:val="Paragrafoelenco"/>
+        <w:numPr>
+          <w:ilvl w:val="1"/>
+          <w:numId w:val="1"/>
+        </w:numPr>
+        <w:rPr>
+          <w:color w:val="4BACC6" w:themeColor="accent5"/>
+        </w:rPr>
+      </w:pPr>
+      <w:r>
+        <w:rPr>
+          <w:color w:val="4BACC6" w:themeColor="accent5"/>
+        </w:rPr>
+        <w:t>Imposta layout pdf (per ulteriori grafiche e impostazioni chiedere al cliente).</w:t>
+      </w:r>
+    </w:p>
+    <w:p>
+      <w:pPr>
+        <w:pStyle w:val="Paragrafoelenco"/>
+        <w:numPr>
+          <w:ilvl w:val="1"/>
+          <w:numId w:val="1"/>
+        </w:numPr>
+      </w:pPr>
+      <w:r>
+        <w:t>Vedi per mailing (html, attachment, ecc.).</w:t>
+      </w:r>
+    </w:p>
+    <w:p>
+      <w:pPr>
+        <w:pStyle w:val="Paragrafoelenco"/>
+        <w:numPr>
+          <w:ilvl w:val="1"/>
+          <w:numId w:val="1"/>
+        </w:numPr>
+      </w:pPr>
+      <w:r>
+        <w:t>Controlla campi unique nel DB!!!!</w:t>
+      </w:r>
+    </w:p>
+    <w:p>
+      <w:pPr>
+        <w:pStyle w:val="Paragrafoelenco"/>
+        <w:numPr>
+          <w:ilvl w:val="1"/>
+          <w:numId w:val="1"/>
+        </w:numPr>
+      </w:pPr>
+      <w:r>
+        <w:t>Traduci 1/0 con yes/</w:t>
       </w:r>
       <w:bookmarkStart w:id="0" w:name="_GoBack"/>
       <w:bookmarkEnd w:id="0"/>
-    </w:p>
-    <w:p>
-      <w:pPr>
-        <w:pStyle w:val="ListParagraph"/>
+      <w:r>
+        <w:t>no (</w:t>
+      </w:r>
+      <w:r>
+        <w:t>oppure presente);</w:t>
+      </w:r>
+    </w:p>
+    <w:p>
+      <w:pPr>
+        <w:pStyle w:val="Paragrafoelenco"/>
+        <w:numPr>
+          <w:ilvl w:val="1"/>
+          <w:numId w:val="1"/>
+        </w:numPr>
+      </w:pPr>
+      <w:r>
+        <w:t>Rivedi caricamento immagini.</w:t>
+      </w:r>
+    </w:p>
+    <w:p/>
+    <w:p>
+      <w:pPr>
+        <w:pStyle w:val="Paragrafoelenco"/>
         <w:numPr>
           <w:ilvl w:val="0"/>
           <w:numId w:val="1"/>
         </w:numPr>
       </w:pPr>
       <w:r>
-        <w:t>Lavori minoritari ma prioritari:</w:t>
-      </w:r>
-    </w:p>
-    <w:p>
-      <w:pPr>
-        <w:pStyle w:val="ListParagraph"/>
+        <w:t>Lavori minoritari:</w:t>
+      </w:r>
+    </w:p>
+    <w:p>
+      <w:pPr>
+        <w:pStyle w:val="Paragrafoelenco"/>
         <w:numPr>
           <w:ilvl w:val="1"/>
           <w:numId w:val="1"/>
         </w:numPr>
-        <w:rPr>
-          <w:strike/>
-        </w:rPr>
-      </w:pPr>
-      <w:r>
-        <w:rPr>
-          <w:strike/>
-        </w:rPr>
-        <w:t xml:space="preserve">Creare una classe contenente le variabili </w:t>
-      </w:r>
-      <w:r>
-        <w:rPr>
-          <w:strike/>
-        </w:rPr>
-        <w:t>(per</w:t>
-      </w:r>
-      <w:r>
-        <w:rPr>
-          <w:strike/>
-        </w:rPr>
-        <w:t xml:space="preserve"> comodità).</w:t>
-      </w:r>
-    </w:p>
-    <w:p>
-      <w:pPr>
-        <w:pStyle w:val="ListParagraph"/>
+      </w:pPr>
+      <w:r>
+        <w:t xml:space="preserve">Barra di ricerca sui </w:t>
+      </w:r>
+      <w:r>
+        <w:t>prodotti</w:t>
+      </w:r>
+      <w:r>
+        <w:rPr>
+          <w:b/>
+        </w:rPr>
+        <w:t xml:space="preserve"> (</w:t>
+      </w:r>
+      <w:r>
+        <w:rPr>
+          <w:b/>
+        </w:rPr>
+        <w:t>precedenza pari a 0)</w:t>
+      </w:r>
+      <w:r>
+        <w:t>.</w:t>
+      </w:r>
+    </w:p>
+    <w:p>
+      <w:pPr>
+        <w:pStyle w:val="Paragrafoelenco"/>
         <w:numPr>
           <w:ilvl w:val="1"/>
           <w:numId w:val="1"/>
         </w:numPr>
-        <w:rPr>
-          <w:color w:val="4BACC6" w:themeColor="accent5"/>
-        </w:rPr>
-      </w:pPr>
-      <w:r>
-        <w:rPr>
-          <w:color w:val="4BACC6" w:themeColor="accent5"/>
-        </w:rPr>
-        <w:t>Conferma ordine (occhio che un ordine è sempre quello fino a che non viene confermato).</w:t>
-      </w:r>
-    </w:p>
-    <w:p>
-      <w:pPr>
-        <w:pStyle w:val="ListParagraph"/>
-        <w:numPr>
-          <w:ilvl w:val="1"/>
-          <w:numId w:val="1"/>
-        </w:numPr>
-        <w:rPr>
-          <w:color w:val="4BACC6" w:themeColor="accent5"/>
-        </w:rPr>
-      </w:pPr>
-      <w:r>
-        <w:rPr>
-          <w:color w:val="4BACC6" w:themeColor="accent5"/>
-        </w:rPr>
-        <w:t>Ultimare in maniera decente quella cosa delle categorie.</w:t>
-      </w:r>
-    </w:p>
-    <w:p>
-      <w:pPr>
-        <w:pStyle w:val="ListParagraph"/>
-        <w:numPr>
-          <w:ilvl w:val="1"/>
-          <w:numId w:val="1"/>
-        </w:numPr>
-        <w:rPr>
-          <w:color w:val="4BACC6" w:themeColor="accent5"/>
-        </w:rPr>
-      </w:pPr>
-      <w:r>
-        <w:rPr>
-          <w:color w:val="4BACC6" w:themeColor="accent5"/>
-        </w:rPr>
-        <w:t>Imposta layout pdf (per ulteriori grafiche e impostazioni chiedere al cliente).</w:t>
-      </w:r>
-    </w:p>
-    <w:p>
-      <w:pPr>
-        <w:pStyle w:val="ListParagraph"/>
-        <w:numPr>
-          <w:ilvl w:val="1"/>
-          <w:numId w:val="1"/>
-        </w:numPr>
-      </w:pPr>
-      <w:r>
-        <w:t>Vedi per mailing (html, attachment, ecc.).</w:t>
-      </w:r>
-    </w:p>
-    <w:p>
-      <w:pPr>
-        <w:pStyle w:val="ListParagraph"/>
-        <w:numPr>
-          <w:ilvl w:val="1"/>
-          <w:numId w:val="1"/>
-        </w:numPr>
-      </w:pPr>
-      <w:r>
-        <w:t>Controlla campi unique nel DB!!!!</w:t>
-      </w:r>
-    </w:p>
-    <w:p>
-      <w:pPr>
-        <w:pStyle w:val="ListParagraph"/>
-        <w:numPr>
-          <w:ilvl w:val="1"/>
-          <w:numId w:val="1"/>
-        </w:numPr>
-      </w:pPr>
-      <w:r>
-        <w:t>Occhio ai form dello user, terminare validazione piva/codf.</w:t>
-      </w:r>
-    </w:p>
-    <w:p>
-      <w:pPr>
-        <w:pStyle w:val="ListParagraph"/>
-        <w:numPr>
-          <w:ilvl w:val="1"/>
-          <w:numId w:val="1"/>
-        </w:numPr>
-      </w:pPr>
-      <w:r>
-        <w:t>Traduci 1/0 con yes/no(oppure presente);</w:t>
-      </w:r>
-    </w:p>
-    <w:p>
-      <w:pPr>
-        <w:pStyle w:val="ListParagraph"/>
-        <w:numPr>
-          <w:ilvl w:val="1"/>
-          <w:numId w:val="1"/>
-        </w:numPr>
-      </w:pPr>
-      <w:r>
-        <w:t>Rivedi caricamento immagini.</w:t>
+      </w:pPr>
+      <w:r>
+        <w:t xml:space="preserve">Migliorare </w:t>
+      </w:r>
+      <w:r>
+        <w:t>usabilità</w:t>
+      </w:r>
+      <w:r>
+        <w:t xml:space="preserve"> sezione company.</w:t>
       </w:r>
     </w:p>
     <w:p/>
     <w:p>
       <w:pPr>
-        <w:pStyle w:val="ListParagraph"/>
+        <w:pStyle w:val="Paragrafoelenco"/>
         <w:numPr>
           <w:ilvl w:val="0"/>
           <w:numId w:val="1"/>
         </w:numPr>
       </w:pPr>
       <w:r>
-        <w:t>Lavori minoritari:</w:t>
-      </w:r>
-    </w:p>
-    <w:p>
-      <w:pPr>
-        <w:pStyle w:val="ListParagraph"/>
+        <w:t>Prossime sessioni di lavoro</w:t>
+      </w:r>
+    </w:p>
+    <w:p>
+      <w:pPr>
+        <w:pStyle w:val="Paragrafoelenco"/>
         <w:numPr>
           <w:ilvl w:val="1"/>
           <w:numId w:val="1"/>
         </w:numPr>
       </w:pPr>
       <w:r>
-        <w:t xml:space="preserve">Barra di ricerca sui </w:t>
-      </w:r>
-      <w:r>
-        <w:t>prodotti</w:t>
-      </w:r>
-      <w:r>
-        <w:rPr>
-          <w:b/>
-        </w:rPr>
-        <w:t xml:space="preserve"> (</w:t>
-      </w:r>
-      <w:r>
-        <w:rPr>
-          <w:b/>
-        </w:rPr>
-        <w:t>precedenza pari a 0)</w:t>
-      </w:r>
-      <w:r>
-        <w:t>.</w:t>
-      </w:r>
-    </w:p>
-    <w:p>
-      <w:pPr>
-        <w:pStyle w:val="ListParagraph"/>
+        <w:t>FRONT END: lista prodotti</w:t>
+      </w:r>
+    </w:p>
+    <w:p>
+      <w:pPr>
+        <w:pStyle w:val="Paragrafoelenco"/>
         <w:numPr>
           <w:ilvl w:val="1"/>
           <w:numId w:val="1"/>
         </w:numPr>
       </w:pPr>
       <w:r>
-        <w:t xml:space="preserve">Migliorare </w:t>
-      </w:r>
-      <w:r>
-        <w:t>usabilità</w:t>
-      </w:r>
-      <w:r>
-        <w:t xml:space="preserve"> sezione company.</w:t>
-      </w:r>
-    </w:p>
-    <w:p>
-      <w:pPr>
-        <w:pStyle w:val="ListParagraph"/>
-        <w:numPr>
-          <w:ilvl w:val="1"/>
-          <w:numId w:val="1"/>
-        </w:numPr>
-      </w:pPr>
-      <w:r>
-        <w:t>Sistema</w:t>
-      </w:r>
-      <w:r>
-        <w:t xml:space="preserve"> consenso trattamento privacy</w:t>
-      </w:r>
-      <w:r>
-        <w:t xml:space="preserve"> sulla registrazione</w:t>
-      </w:r>
-      <w:r>
-        <w:t>.</w:t>
-      </w:r>
-    </w:p>
-    <w:p/>
-    <w:p>
-      <w:pPr>
-        <w:pStyle w:val="ListParagraph"/>
-        <w:numPr>
-          <w:ilvl w:val="0"/>
-          <w:numId w:val="1"/>
-        </w:numPr>
-      </w:pPr>
-      <w:r>
-        <w:t>Prossime sessioni di lavoro</w:t>
-      </w:r>
-    </w:p>
-    <w:p>
-      <w:pPr>
-        <w:pStyle w:val="ListParagraph"/>
-        <w:numPr>
-          <w:ilvl w:val="1"/>
-          <w:numId w:val="1"/>
-        </w:numPr>
-      </w:pPr>
-      <w:r>
-        <w:t>FRONT END: lista prodotti</w:t>
-      </w:r>
-    </w:p>
-    <w:p>
-      <w:pPr>
-        <w:pStyle w:val="ListParagraph"/>
-        <w:numPr>
-          <w:ilvl w:val="1"/>
-          <w:numId w:val="1"/>
-        </w:numPr>
-      </w:pPr>
-      <w:r>
         <w:t xml:space="preserve">SEZIONE USER: </w:t>
       </w:r>
       <w:r>
@@ -386,7 +359,7 @@
     </w:p>
     <w:p>
       <w:pPr>
-        <w:pStyle w:val="ListParagraph"/>
+        <w:pStyle w:val="Paragrafoelenco"/>
         <w:numPr>
           <w:ilvl w:val="2"/>
           <w:numId w:val="1"/>
@@ -411,7 +384,7 @@
     <w:p/>
     <w:p>
       <w:pPr>
-        <w:pStyle w:val="ListParagraph"/>
+        <w:pStyle w:val="Paragrafoelenco"/>
         <w:ind w:left="360"/>
         <w:rPr>
           <w:b/>
@@ -423,7 +396,7 @@
     </w:p>
     <w:p>
       <w:pPr>
-        <w:pStyle w:val="ListParagraph"/>
+        <w:pStyle w:val="Paragrafoelenco"/>
         <w:ind w:left="360"/>
         <w:rPr>
           <w:b/>
@@ -435,7 +408,7 @@
     </w:p>
     <w:p>
       <w:pPr>
-        <w:pStyle w:val="ListParagraph"/>
+        <w:pStyle w:val="Paragrafoelenco"/>
         <w:ind w:left="360"/>
         <w:rPr>
           <w:b/>
@@ -447,7 +420,7 @@
     </w:p>
     <w:p>
       <w:pPr>
-        <w:pStyle w:val="ListParagraph"/>
+        <w:pStyle w:val="Paragrafoelenco"/>
         <w:ind w:left="360"/>
         <w:rPr>
           <w:b/>
@@ -459,7 +432,7 @@
     </w:p>
     <w:p>
       <w:pPr>
-        <w:pStyle w:val="ListParagraph"/>
+        <w:pStyle w:val="Paragrafoelenco"/>
         <w:ind w:left="360"/>
         <w:rPr>
           <w:b/>
@@ -471,7 +444,7 @@
     </w:p>
     <w:p>
       <w:pPr>
-        <w:pStyle w:val="ListParagraph"/>
+        <w:pStyle w:val="Paragrafoelenco"/>
         <w:ind w:left="360"/>
         <w:rPr>
           <w:b/>
@@ -539,6 +512,7 @@
           <w:color w:val="F79646" w:themeColor="accent6"/>
           <w:sz w:val="36"/>
           <w:szCs w:val="36"/>
+          <w:u w:val="single"/>
         </w:rPr>
       </w:pPr>
     </w:p>
@@ -560,6 +534,7 @@
           <w:sz w:val="36"/>
           <w:szCs w:val="36"/>
         </w:rPr>
+        <w:lastRenderedPageBreak/>
         <w:t>Lista lavori Francesco</w:t>
       </w:r>
       <w:r>
@@ -586,7 +561,7 @@
     </w:p>
     <w:p>
       <w:pPr>
-        <w:pStyle w:val="ListParagraph"/>
+        <w:pStyle w:val="Paragrafoelenco"/>
         <w:ind w:left="360"/>
       </w:pPr>
       <w:r>
@@ -595,7 +570,7 @@
     </w:p>
     <w:p>
       <w:pPr>
-        <w:pStyle w:val="ListParagraph"/>
+        <w:pStyle w:val="Paragrafoelenco"/>
         <w:numPr>
           <w:ilvl w:val="0"/>
           <w:numId w:val="5"/>
@@ -607,7 +582,7 @@
     </w:p>
     <w:p>
       <w:pPr>
-        <w:pStyle w:val="ListParagraph"/>
+        <w:pStyle w:val="Paragrafoelenco"/>
         <w:numPr>
           <w:ilvl w:val="0"/>
           <w:numId w:val="5"/>
@@ -619,7 +594,7 @@
     </w:p>
     <w:p>
       <w:pPr>
-        <w:pStyle w:val="ListParagraph"/>
+        <w:pStyle w:val="Paragrafoelenco"/>
         <w:numPr>
           <w:ilvl w:val="0"/>
           <w:numId w:val="5"/>
@@ -631,7 +606,7 @@
     </w:p>
     <w:p>
       <w:pPr>
-        <w:pStyle w:val="ListParagraph"/>
+        <w:pStyle w:val="Paragrafoelenco"/>
         <w:numPr>
           <w:ilvl w:val="0"/>
           <w:numId w:val="5"/>
@@ -643,7 +618,7 @@
     </w:p>
     <w:p>
       <w:pPr>
-        <w:pStyle w:val="ListParagraph"/>
+        <w:pStyle w:val="Paragrafoelenco"/>
         <w:numPr>
           <w:ilvl w:val="0"/>
           <w:numId w:val="5"/>
@@ -655,7 +630,7 @@
     </w:p>
     <w:p>
       <w:pPr>
-        <w:pStyle w:val="ListParagraph"/>
+        <w:pStyle w:val="Paragrafoelenco"/>
         <w:numPr>
           <w:ilvl w:val="0"/>
           <w:numId w:val="5"/>
@@ -682,7 +657,7 @@
     </w:p>
     <w:p>
       <w:pPr>
-        <w:pStyle w:val="ListParagraph"/>
+        <w:pStyle w:val="Paragrafoelenco"/>
         <w:numPr>
           <w:ilvl w:val="0"/>
           <w:numId w:val="5"/>
@@ -701,7 +676,7 @@
     </w:p>
     <w:p>
       <w:pPr>
-        <w:pStyle w:val="ListParagraph"/>
+        <w:pStyle w:val="Paragrafoelenco"/>
         <w:numPr>
           <w:ilvl w:val="0"/>
           <w:numId w:val="3"/>
@@ -713,7 +688,7 @@
     </w:p>
     <w:p>
       <w:pPr>
-        <w:pStyle w:val="ListParagraph"/>
+        <w:pStyle w:val="Paragrafoelenco"/>
         <w:numPr>
           <w:ilvl w:val="1"/>
           <w:numId w:val="3"/>
@@ -737,7 +712,7 @@
     </w:p>
     <w:p>
       <w:pPr>
-        <w:pStyle w:val="ListParagraph"/>
+        <w:pStyle w:val="Paragrafoelenco"/>
         <w:numPr>
           <w:ilvl w:val="0"/>
           <w:numId w:val="3"/>
@@ -749,7 +724,7 @@
     </w:p>
     <w:p>
       <w:pPr>
-        <w:pStyle w:val="ListParagraph"/>
+        <w:pStyle w:val="Paragrafoelenco"/>
         <w:numPr>
           <w:ilvl w:val="1"/>
           <w:numId w:val="3"/>
@@ -770,7 +745,7 @@
     </w:p>
     <w:p>
       <w:pPr>
-        <w:pStyle w:val="ListParagraph"/>
+        <w:pStyle w:val="Paragrafoelenco"/>
         <w:numPr>
           <w:ilvl w:val="2"/>
           <w:numId w:val="3"/>
@@ -800,7 +775,7 @@
     </w:p>
     <w:p>
       <w:pPr>
-        <w:pStyle w:val="ListParagraph"/>
+        <w:pStyle w:val="Paragrafoelenco"/>
         <w:numPr>
           <w:ilvl w:val="2"/>
           <w:numId w:val="3"/>
@@ -813,7 +788,7 @@
     <w:p/>
     <w:p>
       <w:pPr>
-        <w:pStyle w:val="ListParagraph"/>
+        <w:pStyle w:val="Paragrafoelenco"/>
         <w:numPr>
           <w:ilvl w:val="0"/>
           <w:numId w:val="4"/>
@@ -831,7 +806,7 @@
     </w:p>
     <w:p>
       <w:pPr>
-        <w:pStyle w:val="ListParagraph"/>
+        <w:pStyle w:val="Paragrafoelenco"/>
         <w:numPr>
           <w:ilvl w:val="1"/>
           <w:numId w:val="4"/>
@@ -843,7 +818,7 @@
     </w:p>
     <w:p>
       <w:pPr>
-        <w:pStyle w:val="ListParagraph"/>
+        <w:pStyle w:val="Paragrafoelenco"/>
         <w:numPr>
           <w:ilvl w:val="1"/>
           <w:numId w:val="4"/>
@@ -858,13 +833,13 @@
     </w:p>
     <w:p>
       <w:pPr>
-        <w:pStyle w:val="ListParagraph"/>
+        <w:pStyle w:val="Paragrafoelenco"/>
         <w:ind w:left="0"/>
       </w:pPr>
     </w:p>
     <w:p>
       <w:pPr>
-        <w:pStyle w:val="ListParagraph"/>
+        <w:pStyle w:val="Paragrafoelenco"/>
         <w:ind w:left="0"/>
         <w:rPr>
           <w:b/>
@@ -876,7 +851,7 @@
     </w:p>
     <w:p>
       <w:pPr>
-        <w:pStyle w:val="ListParagraph"/>
+        <w:pStyle w:val="Paragrafoelenco"/>
         <w:ind w:left="0"/>
         <w:rPr>
           <w:b/>
@@ -888,7 +863,7 @@
     </w:p>
     <w:p>
       <w:pPr>
-        <w:pStyle w:val="ListParagraph"/>
+        <w:pStyle w:val="Paragrafoelenco"/>
         <w:ind w:left="0"/>
         <w:rPr>
           <w:b/>
@@ -900,7 +875,7 @@
     </w:p>
     <w:p>
       <w:pPr>
-        <w:pStyle w:val="ListParagraph"/>
+        <w:pStyle w:val="Paragrafoelenco"/>
         <w:ind w:left="0"/>
         <w:rPr>
           <w:b/>
@@ -912,7 +887,7 @@
     </w:p>
     <w:p>
       <w:pPr>
-        <w:pStyle w:val="ListParagraph"/>
+        <w:pStyle w:val="Paragrafoelenco"/>
         <w:ind w:left="0"/>
         <w:rPr>
           <w:b/>
@@ -924,7 +899,7 @@
     </w:p>
     <w:p>
       <w:pPr>
-        <w:pStyle w:val="ListParagraph"/>
+        <w:pStyle w:val="Paragrafoelenco"/>
         <w:ind w:left="0"/>
         <w:rPr>
           <w:b/>
@@ -936,7 +911,7 @@
     </w:p>
     <w:p>
       <w:pPr>
-        <w:pStyle w:val="ListParagraph"/>
+        <w:pStyle w:val="Paragrafoelenco"/>
         <w:ind w:left="0"/>
         <w:rPr>
           <w:b/>
@@ -948,7 +923,7 @@
     </w:p>
     <w:p>
       <w:pPr>
-        <w:pStyle w:val="ListParagraph"/>
+        <w:pStyle w:val="Paragrafoelenco"/>
         <w:ind w:left="0"/>
         <w:rPr>
           <w:b/>
@@ -960,7 +935,7 @@
     </w:p>
     <w:p>
       <w:pPr>
-        <w:pStyle w:val="ListParagraph"/>
+        <w:pStyle w:val="Paragrafoelenco"/>
         <w:ind w:left="0"/>
         <w:rPr>
           <w:b/>
@@ -976,12 +951,13 @@
           <w:sz w:val="36"/>
           <w:szCs w:val="36"/>
         </w:rPr>
+        <w:lastRenderedPageBreak/>
         <w:t>Problemi riscontrati:</w:t>
       </w:r>
     </w:p>
     <w:p>
       <w:pPr>
-        <w:pStyle w:val="ListParagraph"/>
+        <w:pStyle w:val="Paragrafoelenco"/>
         <w:numPr>
           <w:ilvl w:val="1"/>
           <w:numId w:val="1"/>
@@ -996,7 +972,7 @@
     </w:p>
     <w:p>
       <w:pPr>
-        <w:pStyle w:val="ListParagraph"/>
+        <w:pStyle w:val="Paragrafoelenco"/>
         <w:numPr>
           <w:ilvl w:val="1"/>
           <w:numId w:val="1"/>
@@ -1011,7 +987,7 @@
     </w:p>
     <w:p>
       <w:pPr>
-        <w:pStyle w:val="ListParagraph"/>
+        <w:pStyle w:val="Paragrafoelenco"/>
         <w:numPr>
           <w:ilvl w:val="1"/>
           <w:numId w:val="1"/>
@@ -1052,7 +1028,7 @@
     </w:p>
     <w:p>
       <w:pPr>
-        <w:pStyle w:val="ListParagraph"/>
+        <w:pStyle w:val="Paragrafoelenco"/>
         <w:numPr>
           <w:ilvl w:val="1"/>
           <w:numId w:val="4"/>
@@ -1076,7 +1052,7 @@
     </w:p>
     <w:p>
       <w:pPr>
-        <w:pStyle w:val="ListParagraph"/>
+        <w:pStyle w:val="Paragrafoelenco"/>
         <w:numPr>
           <w:ilvl w:val="2"/>
           <w:numId w:val="4"/>
@@ -1093,7 +1069,7 @@
     </w:p>
     <w:p>
       <w:pPr>
-        <w:pStyle w:val="ListParagraph"/>
+        <w:pStyle w:val="Paragrafoelenco"/>
         <w:numPr>
           <w:ilvl w:val="2"/>
           <w:numId w:val="4"/>
@@ -1110,7 +1086,7 @@
     </w:p>
     <w:p>
       <w:pPr>
-        <w:pStyle w:val="ListParagraph"/>
+        <w:pStyle w:val="Paragrafoelenco"/>
         <w:numPr>
           <w:ilvl w:val="1"/>
           <w:numId w:val="4"/>
@@ -1128,7 +1104,7 @@
     </w:p>
     <w:p>
       <w:pPr>
-        <w:pStyle w:val="ListParagraph"/>
+        <w:pStyle w:val="Paragrafoelenco"/>
         <w:numPr>
           <w:ilvl w:val="1"/>
           <w:numId w:val="4"/>
@@ -1146,7 +1122,7 @@
     </w:p>
     <w:p>
       <w:pPr>
-        <w:pStyle w:val="ListParagraph"/>
+        <w:pStyle w:val="Paragrafoelenco"/>
         <w:numPr>
           <w:ilvl w:val="1"/>
           <w:numId w:val="4"/>
@@ -1164,7 +1140,7 @@
     </w:p>
     <w:p>
       <w:pPr>
-        <w:pStyle w:val="ListParagraph"/>
+        <w:pStyle w:val="Paragrafoelenco"/>
         <w:numPr>
           <w:ilvl w:val="1"/>
           <w:numId w:val="4"/>
@@ -1182,7 +1158,7 @@
     </w:p>
     <w:p>
       <w:pPr>
-        <w:pStyle w:val="ListParagraph"/>
+        <w:pStyle w:val="Paragrafoelenco"/>
         <w:numPr>
           <w:ilvl w:val="1"/>
           <w:numId w:val="4"/>
@@ -1209,7 +1185,7 @@
     </w:p>
     <w:p>
       <w:pPr>
-        <w:pStyle w:val="ListParagraph"/>
+        <w:pStyle w:val="Paragrafoelenco"/>
         <w:ind w:left="0"/>
         <w:rPr>
           <w:b/>
@@ -1236,7 +1212,7 @@
     </w:p>
     <w:p>
       <w:pPr>
-        <w:pStyle w:val="ListParagraph"/>
+        <w:pStyle w:val="Paragrafoelenco"/>
         <w:numPr>
           <w:ilvl w:val="1"/>
           <w:numId w:val="1"/>
@@ -1272,7 +1248,7 @@
     </w:p>
     <w:p>
       <w:pPr>
-        <w:pStyle w:val="ListParagraph"/>
+        <w:pStyle w:val="Paragrafoelenco"/>
         <w:numPr>
           <w:ilvl w:val="1"/>
           <w:numId w:val="4"/>
@@ -1299,7 +1275,7 @@
     </w:p>
     <w:p>
       <w:pPr>
-        <w:pStyle w:val="ListParagraph"/>
+        <w:pStyle w:val="Paragrafoelenco"/>
         <w:ind w:left="0"/>
         <w:rPr>
           <w:b/>
@@ -1323,7 +1299,7 @@
     </w:p>
     <w:p>
       <w:pPr>
-        <w:pStyle w:val="ListParagraph"/>
+        <w:pStyle w:val="Paragrafoelenco"/>
         <w:numPr>
           <w:ilvl w:val="1"/>
           <w:numId w:val="4"/>
@@ -1338,7 +1314,7 @@
     </w:p>
     <w:p>
       <w:pPr>
-        <w:pStyle w:val="ListParagraph"/>
+        <w:pStyle w:val="Paragrafoelenco"/>
         <w:numPr>
           <w:ilvl w:val="1"/>
           <w:numId w:val="4"/>
@@ -1350,7 +1326,7 @@
     </w:p>
     <w:p>
       <w:pPr>
-        <w:pStyle w:val="ListParagraph"/>
+        <w:pStyle w:val="Paragrafoelenco"/>
         <w:numPr>
           <w:ilvl w:val="1"/>
           <w:numId w:val="4"/>
@@ -1362,7 +1338,7 @@
     </w:p>
     <w:p>
       <w:pPr>
-        <w:pStyle w:val="ListParagraph"/>
+        <w:pStyle w:val="Paragrafoelenco"/>
         <w:numPr>
           <w:ilvl w:val="1"/>
           <w:numId w:val="4"/>
@@ -1374,7 +1350,7 @@
     </w:p>
     <w:p>
       <w:pPr>
-        <w:pStyle w:val="ListParagraph"/>
+        <w:pStyle w:val="Paragrafoelenco"/>
         <w:numPr>
           <w:ilvl w:val="1"/>
           <w:numId w:val="4"/>
@@ -1386,7 +1362,7 @@
     </w:p>
     <w:p>
       <w:pPr>
-        <w:pStyle w:val="ListParagraph"/>
+        <w:pStyle w:val="Paragrafoelenco"/>
         <w:numPr>
           <w:ilvl w:val="1"/>
           <w:numId w:val="4"/>
@@ -2363,18 +2339,18 @@
     <w:lsdException w:name="List Table 6 Colorful Accent 6" w:uiPriority="51"/>
     <w:lsdException w:name="List Table 7 Colorful Accent 6" w:uiPriority="52"/>
   </w:latentStyles>
-  <w:style w:type="paragraph" w:default="1" w:styleId="Normal">
+  <w:style w:type="paragraph" w:default="1" w:styleId="Normale">
     <w:name w:val="Normal"/>
     <w:qFormat/>
     <w:rsid w:val="0053704D"/>
   </w:style>
-  <w:style w:type="character" w:default="1" w:styleId="DefaultParagraphFont">
+  <w:style w:type="character" w:default="1" w:styleId="Carpredefinitoparagrafo">
     <w:name w:val="Default Paragraph Font"/>
     <w:uiPriority w:val="1"/>
     <w:semiHidden/>
     <w:unhideWhenUsed/>
   </w:style>
-  <w:style w:type="table" w:default="1" w:styleId="TableNormal">
+  <w:style w:type="table" w:default="1" w:styleId="Tabellanormale">
     <w:name w:val="Normal Table"/>
     <w:uiPriority w:val="99"/>
     <w:semiHidden/>
@@ -2389,15 +2365,15 @@
       </w:tblCellMar>
     </w:tblPr>
   </w:style>
-  <w:style w:type="numbering" w:default="1" w:styleId="NoList">
+  <w:style w:type="numbering" w:default="1" w:styleId="Nessunelenco">
     <w:name w:val="No List"/>
     <w:uiPriority w:val="99"/>
     <w:semiHidden/>
     <w:unhideWhenUsed/>
   </w:style>
-  <w:style w:type="paragraph" w:styleId="ListParagraph">
+  <w:style w:type="paragraph" w:styleId="Paragrafoelenco">
     <w:name w:val="List Paragraph"/>
-    <w:basedOn w:val="Normal"/>
+    <w:basedOn w:val="Normale"/>
     <w:uiPriority w:val="34"/>
     <w:qFormat/>
     <w:rsid w:val="002C56E4"/>
@@ -2406,9 +2382,9 @@
       <w:contextualSpacing/>
     </w:pPr>
   </w:style>
-  <w:style w:type="character" w:styleId="Hyperlink">
+  <w:style w:type="character" w:styleId="Collegamentoipertestuale">
     <w:name w:val="Hyperlink"/>
-    <w:basedOn w:val="DefaultParagraphFont"/>
+    <w:basedOn w:val="Carpredefinitoparagrafo"/>
     <w:uiPriority w:val="99"/>
     <w:unhideWhenUsed/>
     <w:rsid w:val="00851082"/>

</xml_diff>

<commit_message>
invio (e creazione) pdf ordine alla consegna
</commit_message>
<xml_diff>
--- a/Lista lavori.docx
+++ b/Lista lavori.docx
@@ -98,7 +98,46 @@
           <w:b/>
           <w:color w:val="FF0000"/>
         </w:rPr>
-        <w:t>SEO google e cazzi.</w:t>
+        <w:t xml:space="preserve">SEO </w:t>
+      </w:r>
+      <w:proofErr w:type="spellStart"/>
+      <w:r>
+        <w:rPr>
+          <w:b/>
+          <w:color w:val="FF0000"/>
+        </w:rPr>
+        <w:t>google</w:t>
+      </w:r>
+      <w:proofErr w:type="spellEnd"/>
+      <w:r>
+        <w:rPr>
+          <w:b/>
+          <w:color w:val="FF0000"/>
+        </w:rPr>
+        <w:t xml:space="preserve"> e cazzi</w:t>
+      </w:r>
+      <w:r>
+        <w:rPr>
+          <w:b/>
+          <w:color w:val="FF0000"/>
+        </w:rPr>
+        <w:t xml:space="preserve"> (Attendi dominio</w:t>
+      </w:r>
+      <w:bookmarkStart w:id="0" w:name="_GoBack"/>
+      <w:bookmarkEnd w:id="0"/>
+      <w:r>
+        <w:rPr>
+          <w:b/>
+          <w:color w:val="FF0000"/>
+        </w:rPr>
+        <w:t>)</w:t>
+      </w:r>
+      <w:r>
+        <w:rPr>
+          <w:b/>
+          <w:color w:val="FF0000"/>
+        </w:rPr>
+        <w:t>.</w:t>
       </w:r>
     </w:p>
     <w:p>
@@ -221,18 +260,6 @@
         <w:t>Controlla campi unique nel DB!!!!</w:t>
       </w:r>
     </w:p>
-    <w:p>
-      <w:pPr>
-        <w:pStyle w:val="Paragrafoelenco"/>
-        <w:numPr>
-          <w:ilvl w:val="1"/>
-          <w:numId w:val="1"/>
-        </w:numPr>
-      </w:pPr>
-      <w:r>
-        <w:t>Rivedi caricamento immagini.</w:t>
-      </w:r>
-    </w:p>
     <w:p/>
     <w:p>
       <w:pPr>
@@ -294,10 +321,7 @@
         <w:t xml:space="preserve"> sezione company.</w:t>
       </w:r>
     </w:p>
-    <w:p>
-      <w:bookmarkStart w:id="0" w:name="_GoBack"/>
-      <w:bookmarkEnd w:id="0"/>
-    </w:p>
+    <w:p/>
     <w:p>
       <w:pPr>
         <w:pStyle w:val="Paragrafoelenco"/>
@@ -470,6 +494,19 @@
           <w:color w:val="F79646" w:themeColor="accent6"/>
           <w:sz w:val="36"/>
           <w:szCs w:val="36"/>
+        </w:rPr>
+      </w:pPr>
+    </w:p>
+    <w:p>
+      <w:pPr>
+        <w:spacing w:after="0" w:line="240" w:lineRule="auto"/>
+        <w:jc w:val="both"/>
+        <w:rPr>
+          <w:b/>
+          <w:color w:val="F79646" w:themeColor="accent6"/>
+          <w:sz w:val="36"/>
+          <w:szCs w:val="36"/>
+          <w:u w:val="single"/>
         </w:rPr>
       </w:pPr>
     </w:p>

</xml_diff>

<commit_message>
works + validazione be campi unique db
</commit_message>
<xml_diff>
--- a/Lista lavori.docx
+++ b/Lista lavori.docx
@@ -107,139 +107,128 @@
         </w:rPr>
         <w:t>Google</w:t>
       </w:r>
+      <w:r>
+        <w:rPr>
+          <w:b/>
+          <w:color w:val="FF0000"/>
+        </w:rPr>
+        <w:t xml:space="preserve"> e cazzi</w:t>
+      </w:r>
+      <w:r>
+        <w:rPr>
+          <w:b/>
+          <w:color w:val="FF0000"/>
+        </w:rPr>
+        <w:t xml:space="preserve"> (Attendi dominio)</w:t>
+      </w:r>
+      <w:r>
+        <w:rPr>
+          <w:b/>
+          <w:color w:val="FF0000"/>
+        </w:rPr>
+        <w:t>.</w:t>
+      </w:r>
+    </w:p>
+    <w:p>
+      <w:pPr>
+        <w:pStyle w:val="Paragrafoelenco"/>
+        <w:numPr>
+          <w:ilvl w:val="0"/>
+          <w:numId w:val="1"/>
+        </w:numPr>
+      </w:pPr>
+      <w:r>
+        <w:t>Lavori minoritari ma prioritari:</w:t>
+      </w:r>
+    </w:p>
+    <w:p>
+      <w:pPr>
+        <w:pStyle w:val="Paragrafoelenco"/>
+        <w:numPr>
+          <w:ilvl w:val="1"/>
+          <w:numId w:val="1"/>
+        </w:numPr>
+        <w:rPr>
+          <w:strike/>
+        </w:rPr>
+      </w:pPr>
+      <w:r>
+        <w:rPr>
+          <w:strike/>
+        </w:rPr>
+        <w:t xml:space="preserve">Creare una classe contenente le variabili </w:t>
+      </w:r>
+      <w:r>
+        <w:rPr>
+          <w:strike/>
+        </w:rPr>
+        <w:t>(per</w:t>
+      </w:r>
+      <w:r>
+        <w:rPr>
+          <w:strike/>
+        </w:rPr>
+        <w:t xml:space="preserve"> comodità).</w:t>
+      </w:r>
+    </w:p>
+    <w:p>
+      <w:pPr>
+        <w:pStyle w:val="Paragrafoelenco"/>
+        <w:numPr>
+          <w:ilvl w:val="1"/>
+          <w:numId w:val="1"/>
+        </w:numPr>
+        <w:rPr>
+          <w:color w:val="4BACC6" w:themeColor="accent5"/>
+        </w:rPr>
+      </w:pPr>
+      <w:r>
+        <w:rPr>
+          <w:color w:val="4BACC6" w:themeColor="accent5"/>
+        </w:rPr>
+        <w:t>Conferma ordine (occhio che un ordine è sempre quello fino a che non viene confermato).</w:t>
+      </w:r>
+    </w:p>
+    <w:p>
+      <w:pPr>
+        <w:pStyle w:val="Paragrafoelenco"/>
+        <w:numPr>
+          <w:ilvl w:val="1"/>
+          <w:numId w:val="1"/>
+        </w:numPr>
+        <w:rPr>
+          <w:color w:val="4BACC6" w:themeColor="accent5"/>
+        </w:rPr>
+      </w:pPr>
+      <w:r>
+        <w:rPr>
+          <w:color w:val="4BACC6" w:themeColor="accent5"/>
+        </w:rPr>
+        <w:t>Ultimare in maniera decente quella cosa delle categorie.</w:t>
+      </w:r>
+    </w:p>
+    <w:p>
+      <w:pPr>
+        <w:pStyle w:val="Paragrafoelenco"/>
+        <w:numPr>
+          <w:ilvl w:val="1"/>
+          <w:numId w:val="1"/>
+        </w:numPr>
+        <w:rPr>
+          <w:color w:val="4BACC6" w:themeColor="accent5"/>
+        </w:rPr>
+      </w:pPr>
+      <w:r>
+        <w:rPr>
+          <w:color w:val="4BACC6" w:themeColor="accent5"/>
+        </w:rPr>
+        <w:t>Imposta layout pdf (per ulteriori grafiche e impostazioni chiedere al cliente).</w:t>
+      </w:r>
+    </w:p>
+    <w:p>
       <w:bookmarkStart w:id="0" w:name="_GoBack"/>
       <w:bookmarkEnd w:id="0"/>
-      <w:r>
-        <w:rPr>
-          <w:b/>
-          <w:color w:val="FF0000"/>
-        </w:rPr>
-        <w:t xml:space="preserve"> e cazzi</w:t>
-      </w:r>
-      <w:r>
-        <w:rPr>
-          <w:b/>
-          <w:color w:val="FF0000"/>
-        </w:rPr>
-        <w:t xml:space="preserve"> (Attendi dominio)</w:t>
-      </w:r>
-      <w:r>
-        <w:rPr>
-          <w:b/>
-          <w:color w:val="FF0000"/>
-        </w:rPr>
-        <w:t>.</w:t>
-      </w:r>
-    </w:p>
-    <w:p>
-      <w:pPr>
-        <w:pStyle w:val="Paragrafoelenco"/>
-        <w:numPr>
-          <w:ilvl w:val="0"/>
-          <w:numId w:val="1"/>
-        </w:numPr>
-      </w:pPr>
-      <w:r>
-        <w:t>Lavori minoritari ma prioritari:</w:t>
-      </w:r>
-    </w:p>
-    <w:p>
-      <w:pPr>
-        <w:pStyle w:val="Paragrafoelenco"/>
-        <w:numPr>
-          <w:ilvl w:val="1"/>
-          <w:numId w:val="1"/>
-        </w:numPr>
-        <w:rPr>
-          <w:strike/>
-        </w:rPr>
-      </w:pPr>
-      <w:r>
-        <w:rPr>
-          <w:strike/>
-        </w:rPr>
-        <w:t xml:space="preserve">Creare una classe contenente le variabili </w:t>
-      </w:r>
-      <w:r>
-        <w:rPr>
-          <w:strike/>
-        </w:rPr>
-        <w:t>(per</w:t>
-      </w:r>
-      <w:r>
-        <w:rPr>
-          <w:strike/>
-        </w:rPr>
-        <w:t xml:space="preserve"> comodità).</w:t>
-      </w:r>
-    </w:p>
-    <w:p>
-      <w:pPr>
-        <w:pStyle w:val="Paragrafoelenco"/>
-        <w:numPr>
-          <w:ilvl w:val="1"/>
-          <w:numId w:val="1"/>
-        </w:numPr>
-        <w:rPr>
-          <w:color w:val="4BACC6" w:themeColor="accent5"/>
-        </w:rPr>
-      </w:pPr>
-      <w:r>
-        <w:rPr>
-          <w:color w:val="4BACC6" w:themeColor="accent5"/>
-        </w:rPr>
-        <w:t>Conferma ordine (occhio che un ordine è sempre quello fino a che non viene confermato).</w:t>
-      </w:r>
-    </w:p>
-    <w:p>
-      <w:pPr>
-        <w:pStyle w:val="Paragrafoelenco"/>
-        <w:numPr>
-          <w:ilvl w:val="1"/>
-          <w:numId w:val="1"/>
-        </w:numPr>
-        <w:rPr>
-          <w:color w:val="4BACC6" w:themeColor="accent5"/>
-        </w:rPr>
-      </w:pPr>
-      <w:r>
-        <w:rPr>
-          <w:color w:val="4BACC6" w:themeColor="accent5"/>
-        </w:rPr>
-        <w:t>Ultimare in maniera decente quella cosa delle categorie.</w:t>
-      </w:r>
-    </w:p>
-    <w:p>
-      <w:pPr>
-        <w:pStyle w:val="Paragrafoelenco"/>
-        <w:numPr>
-          <w:ilvl w:val="1"/>
-          <w:numId w:val="1"/>
-        </w:numPr>
-        <w:rPr>
-          <w:color w:val="4BACC6" w:themeColor="accent5"/>
-        </w:rPr>
-      </w:pPr>
-      <w:r>
-        <w:rPr>
-          <w:color w:val="4BACC6" w:themeColor="accent5"/>
-        </w:rPr>
-        <w:t>Imposta layout pdf (per ulteriori grafiche e impostazioni chiedere al cliente).</w:t>
-      </w:r>
-    </w:p>
-    <w:p>
-      <w:pPr>
-        <w:pStyle w:val="Paragrafoelenco"/>
-        <w:numPr>
-          <w:ilvl w:val="1"/>
-          <w:numId w:val="1"/>
-        </w:numPr>
-      </w:pPr>
-      <w:r>
-        <w:t>Controlla campi unique nel DB!!!!</w:t>
-      </w:r>
-    </w:p>
-    <w:p/>
+    </w:p>
     <w:p>
       <w:pPr>
         <w:pStyle w:val="Paragrafoelenco"/>
@@ -1191,6 +1180,24 @@
       </w:pPr>
       <w:r>
         <w:t>Affinare validazione js.</w:t>
+      </w:r>
+    </w:p>
+    <w:p>
+      <w:pPr>
+        <w:pStyle w:val="Paragrafoelenco"/>
+        <w:numPr>
+          <w:ilvl w:val="1"/>
+          <w:numId w:val="4"/>
+        </w:numPr>
+        <w:spacing w:after="0" w:line="240" w:lineRule="auto"/>
+        <w:rPr>
+          <w:b/>
+          <w:sz w:val="36"/>
+          <w:szCs w:val="36"/>
+        </w:rPr>
+      </w:pPr>
+      <w:r>
+        <w:t>Sfruttare blocchi try catch per eccezioni DB e mettere anche proprie.</w:t>
       </w:r>
     </w:p>
     <w:p>

</xml_diff>

<commit_message>
Inizio setup predisposizione multilanguage + conf
</commit_message>
<xml_diff>
--- a/Lista lavori.docx
+++ b/Lista lavori.docx
@@ -226,9 +226,47 @@
       </w:r>
     </w:p>
     <w:p>
+      <w:pPr>
+        <w:pStyle w:val="Paragrafoelenco"/>
+        <w:numPr>
+          <w:ilvl w:val="1"/>
+          <w:numId w:val="1"/>
+        </w:numPr>
+      </w:pPr>
+      <w:r>
+        <w:t>Sostituire i due slider in home page.</w:t>
+      </w:r>
+    </w:p>
+    <w:p>
+      <w:pPr>
+        <w:pStyle w:val="Paragrafoelenco"/>
+        <w:numPr>
+          <w:ilvl w:val="1"/>
+          <w:numId w:val="1"/>
+        </w:numPr>
+      </w:pPr>
+      <w:r>
+        <w:t>Impostare classe config</w:t>
+      </w:r>
       <w:bookmarkStart w:id="0" w:name="_GoBack"/>
       <w:bookmarkEnd w:id="0"/>
-    </w:p>
+      <w:r>
+        <w:t xml:space="preserve"> per lingue.</w:t>
+      </w:r>
+    </w:p>
+    <w:p>
+      <w:pPr>
+        <w:pStyle w:val="Paragrafoelenco"/>
+        <w:numPr>
+          <w:ilvl w:val="1"/>
+          <w:numId w:val="1"/>
+        </w:numPr>
+      </w:pPr>
+      <w:r>
+        <w:t>Creare lista prodotti.</w:t>
+      </w:r>
+    </w:p>
+    <w:p/>
     <w:p>
       <w:pPr>
         <w:pStyle w:val="Paragrafoelenco"/>
@@ -311,25 +349,13 @@
         </w:numPr>
       </w:pPr>
       <w:r>
-        <w:t>FRONT END: lista prodotti</w:t>
-      </w:r>
-    </w:p>
-    <w:p>
-      <w:pPr>
-        <w:pStyle w:val="Paragrafoelenco"/>
-        <w:numPr>
-          <w:ilvl w:val="1"/>
-          <w:numId w:val="1"/>
-        </w:numPr>
-      </w:pPr>
-      <w:r>
         <w:t xml:space="preserve">SEZIONE USER: </w:t>
       </w:r>
       <w:r>
-        <w:t>Ultimata,</w:t>
-      </w:r>
-      <w:r>
-        <w:t xml:space="preserve"> revisionare e testare.</w:t>
+        <w:t>Ultimata</w:t>
+      </w:r>
+      <w:r>
+        <w:t>.</w:t>
       </w:r>
     </w:p>
     <w:p>
@@ -462,19 +488,6 @@
           <w:color w:val="F79646" w:themeColor="accent6"/>
           <w:sz w:val="36"/>
           <w:szCs w:val="36"/>
-        </w:rPr>
-      </w:pPr>
-    </w:p>
-    <w:p>
-      <w:pPr>
-        <w:spacing w:after="0" w:line="240" w:lineRule="auto"/>
-        <w:jc w:val="both"/>
-        <w:rPr>
-          <w:b/>
-          <w:color w:val="F79646" w:themeColor="accent6"/>
-          <w:sz w:val="36"/>
-          <w:szCs w:val="36"/>
-          <w:u w:val="single"/>
         </w:rPr>
       </w:pPr>
     </w:p>

</xml_diff>

<commit_message>
internazionalizzato admin be con inglese
In sstanza messaggi d'errore e struttura generica
</commit_message>
<xml_diff>
--- a/Lista lavori.docx
+++ b/Lista lavori.docx
@@ -246,12 +246,7 @@
         </w:numPr>
       </w:pPr>
       <w:r>
-        <w:t>Impostare classe config</w:t>
-      </w:r>
-      <w:bookmarkStart w:id="0" w:name="_GoBack"/>
-      <w:bookmarkEnd w:id="0"/>
-      <w:r>
-        <w:t xml:space="preserve"> per lingue.</w:t>
+        <w:t>Impostare classe config per lingue.</w:t>
       </w:r>
     </w:p>
     <w:p>
@@ -1211,6 +1206,29 @@
       </w:pPr>
       <w:r>
         <w:t>Sfruttare blocchi try catch per eccezioni DB e mettere anche proprie.</w:t>
+      </w:r>
+    </w:p>
+    <w:p>
+      <w:pPr>
+        <w:pStyle w:val="Paragrafoelenco"/>
+        <w:numPr>
+          <w:ilvl w:val="1"/>
+          <w:numId w:val="4"/>
+        </w:numPr>
+        <w:spacing w:after="0" w:line="240" w:lineRule="auto"/>
+        <w:rPr>
+          <w:b/>
+          <w:sz w:val="36"/>
+          <w:szCs w:val="36"/>
+        </w:rPr>
+      </w:pPr>
+      <w:r>
+        <w:t>Applica enhancement</w:t>
+      </w:r>
+      <w:bookmarkStart w:id="0" w:name="_GoBack"/>
+      <w:bookmarkEnd w:id="0"/>
+      <w:r>
+        <w:t xml:space="preserve"> list e parametri ricevuti.</w:t>
       </w:r>
     </w:p>
     <w:p>

</xml_diff>

<commit_message>
correzioni generali + trad
</commit_message>
<xml_diff>
--- a/Lista lavori.docx
+++ b/Lista lavori.docx
@@ -37,7 +37,7 @@
     </w:p>
     <w:p>
       <w:pPr>
-        <w:pStyle w:val="ListParagraph"/>
+        <w:pStyle w:val="Paragrafoelenco"/>
         <w:numPr>
           <w:ilvl w:val="0"/>
           <w:numId w:val="1"/>
@@ -58,7 +58,7 @@
     </w:p>
     <w:p>
       <w:pPr>
-        <w:pStyle w:val="ListParagraph"/>
+        <w:pStyle w:val="Paragrafoelenco"/>
         <w:numPr>
           <w:ilvl w:val="1"/>
           <w:numId w:val="1"/>
@@ -84,7 +84,7 @@
     </w:p>
     <w:p>
       <w:pPr>
-        <w:pStyle w:val="ListParagraph"/>
+        <w:pStyle w:val="Paragrafoelenco"/>
         <w:numPr>
           <w:ilvl w:val="2"/>
           <w:numId w:val="1"/>
@@ -102,7 +102,7 @@
     </w:p>
     <w:p>
       <w:pPr>
-        <w:pStyle w:val="ListParagraph"/>
+        <w:pStyle w:val="Paragrafoelenco"/>
         <w:numPr>
           <w:ilvl w:val="3"/>
           <w:numId w:val="1"/>
@@ -143,7 +143,7 @@
     </w:p>
     <w:p>
       <w:pPr>
-        <w:pStyle w:val="ListParagraph"/>
+        <w:pStyle w:val="Paragrafoelenco"/>
         <w:numPr>
           <w:ilvl w:val="3"/>
           <w:numId w:val="1"/>
@@ -184,7 +184,7 @@
     </w:p>
     <w:p>
       <w:pPr>
-        <w:pStyle w:val="ListParagraph"/>
+        <w:pStyle w:val="Paragrafoelenco"/>
         <w:numPr>
           <w:ilvl w:val="3"/>
           <w:numId w:val="1"/>
@@ -233,7 +233,7 @@
     </w:p>
     <w:p>
       <w:pPr>
-        <w:pStyle w:val="ListParagraph"/>
+        <w:pStyle w:val="Paragrafoelenco"/>
         <w:numPr>
           <w:ilvl w:val="2"/>
           <w:numId w:val="1"/>
@@ -251,7 +251,7 @@
     </w:p>
     <w:p>
       <w:pPr>
-        <w:pStyle w:val="ListParagraph"/>
+        <w:pStyle w:val="Paragrafoelenco"/>
         <w:numPr>
           <w:ilvl w:val="3"/>
           <w:numId w:val="1"/>
@@ -298,7 +298,7 @@
     </w:p>
     <w:p>
       <w:pPr>
-        <w:pStyle w:val="ListParagraph"/>
+        <w:pStyle w:val="Paragrafoelenco"/>
         <w:numPr>
           <w:ilvl w:val="3"/>
           <w:numId w:val="1"/>
@@ -347,7 +347,7 @@
     </w:p>
     <w:p>
       <w:pPr>
-        <w:pStyle w:val="ListParagraph"/>
+        <w:pStyle w:val="Paragrafoelenco"/>
         <w:numPr>
           <w:ilvl w:val="3"/>
           <w:numId w:val="1"/>
@@ -388,7 +388,7 @@
     </w:p>
     <w:p>
       <w:pPr>
-        <w:pStyle w:val="ListParagraph"/>
+        <w:pStyle w:val="Paragrafoelenco"/>
         <w:numPr>
           <w:ilvl w:val="2"/>
           <w:numId w:val="1"/>
@@ -406,7 +406,7 @@
     </w:p>
     <w:p>
       <w:pPr>
-        <w:pStyle w:val="ListParagraph"/>
+        <w:pStyle w:val="Paragrafoelenco"/>
         <w:numPr>
           <w:ilvl w:val="3"/>
           <w:numId w:val="1"/>
@@ -455,7 +455,7 @@
     </w:p>
     <w:p>
       <w:pPr>
-        <w:pStyle w:val="ListParagraph"/>
+        <w:pStyle w:val="Paragrafoelenco"/>
         <w:numPr>
           <w:ilvl w:val="3"/>
           <w:numId w:val="1"/>
@@ -496,7 +496,7 @@
     </w:p>
     <w:p>
       <w:pPr>
-        <w:pStyle w:val="ListParagraph"/>
+        <w:pStyle w:val="Paragrafoelenco"/>
         <w:numPr>
           <w:ilvl w:val="3"/>
           <w:numId w:val="1"/>
@@ -534,866 +534,989 @@
           <w:color w:val="7030A0"/>
         </w:rPr>
         <w:t xml:space="preserve"> </w:t>
+      </w:r>
+      <w:r>
+        <w:rPr>
+          <w:b/>
+          <w:color w:val="7030A0"/>
+        </w:rPr>
+        <w:t>ita</w:t>
+      </w:r>
+    </w:p>
+    <w:p>
+      <w:pPr>
+        <w:pStyle w:val="Paragrafoelenco"/>
+        <w:numPr>
+          <w:ilvl w:val="1"/>
+          <w:numId w:val="1"/>
+        </w:numPr>
+        <w:rPr>
+          <w:b/>
+        </w:rPr>
+      </w:pPr>
+      <w:r>
+        <w:rPr>
+          <w:b/>
+          <w:color w:val="FF0000"/>
+        </w:rPr>
+        <w:t xml:space="preserve">SEO </w:t>
+      </w:r>
+      <w:r>
+        <w:rPr>
+          <w:b/>
+          <w:color w:val="FF0000"/>
+        </w:rPr>
+        <w:t>Google</w:t>
+      </w:r>
+      <w:r>
+        <w:rPr>
+          <w:b/>
+          <w:color w:val="FF0000"/>
+        </w:rPr>
+        <w:t xml:space="preserve"> e cazzi</w:t>
+      </w:r>
+      <w:r>
+        <w:rPr>
+          <w:b/>
+          <w:color w:val="FF0000"/>
+        </w:rPr>
+        <w:t xml:space="preserve"> (Attendi dominio)</w:t>
+      </w:r>
+      <w:r>
+        <w:rPr>
+          <w:b/>
+          <w:color w:val="FF0000"/>
+        </w:rPr>
+        <w:t>.</w:t>
+      </w:r>
+    </w:p>
+    <w:p>
+      <w:pPr>
+        <w:pStyle w:val="Paragrafoelenco"/>
+        <w:numPr>
+          <w:ilvl w:val="0"/>
+          <w:numId w:val="1"/>
+        </w:numPr>
+      </w:pPr>
+      <w:r>
+        <w:t>Lavori minoritari ma prioritari:</w:t>
+      </w:r>
+    </w:p>
+    <w:p>
+      <w:pPr>
+        <w:pStyle w:val="Paragrafoelenco"/>
+        <w:numPr>
+          <w:ilvl w:val="1"/>
+          <w:numId w:val="1"/>
+        </w:numPr>
+        <w:rPr>
+          <w:color w:val="4BACC6" w:themeColor="accent5"/>
+        </w:rPr>
+      </w:pPr>
+      <w:r>
+        <w:rPr>
+          <w:color w:val="4BACC6" w:themeColor="accent5"/>
+        </w:rPr>
+        <w:t>Conferma ordine (occhio che un ordine è sempre quello fino a che non viene confermato).</w:t>
+      </w:r>
+    </w:p>
+    <w:p>
+      <w:pPr>
+        <w:pStyle w:val="Paragrafoelenco"/>
+        <w:numPr>
+          <w:ilvl w:val="1"/>
+          <w:numId w:val="1"/>
+        </w:numPr>
+        <w:rPr>
+          <w:color w:val="4BACC6" w:themeColor="accent5"/>
+        </w:rPr>
+      </w:pPr>
+      <w:r>
+        <w:rPr>
+          <w:color w:val="4BACC6" w:themeColor="accent5"/>
+        </w:rPr>
+        <w:t>Ultimare in maniera decente quella cosa delle categorie.</w:t>
+      </w:r>
+    </w:p>
+    <w:p>
+      <w:pPr>
+        <w:pStyle w:val="Paragrafoelenco"/>
+        <w:numPr>
+          <w:ilvl w:val="1"/>
+          <w:numId w:val="1"/>
+        </w:numPr>
+        <w:rPr>
+          <w:color w:val="4BACC6" w:themeColor="accent5"/>
+        </w:rPr>
+      </w:pPr>
+      <w:r>
+        <w:rPr>
+          <w:color w:val="4BACC6" w:themeColor="accent5"/>
+        </w:rPr>
+        <w:t>Imposta layout pdf (per ulteriori grafiche e impostazioni chiedere al cliente).</w:t>
+      </w:r>
+    </w:p>
+    <w:p>
+      <w:pPr>
+        <w:pStyle w:val="Paragrafoelenco"/>
+        <w:numPr>
+          <w:ilvl w:val="1"/>
+          <w:numId w:val="1"/>
+        </w:numPr>
+        <w:rPr>
+          <w:color w:val="4BACC6" w:themeColor="accent5"/>
+        </w:rPr>
+      </w:pPr>
+      <w:r>
+        <w:t>Finire pdf/fattura.</w:t>
+      </w:r>
+    </w:p>
+    <w:p>
+      <w:pPr>
+        <w:pStyle w:val="Paragrafoelenco"/>
+        <w:numPr>
+          <w:ilvl w:val="1"/>
+          <w:numId w:val="1"/>
+        </w:numPr>
+        <w:rPr>
+          <w:color w:val="4BACC6" w:themeColor="accent5"/>
+        </w:rPr>
+      </w:pPr>
+      <w:r>
+        <w:t>Controllare tutto.</w:t>
+      </w:r>
+    </w:p>
+    <w:p>
+      <w:pPr>
+        <w:pStyle w:val="Paragrafoelenco"/>
+        <w:numPr>
+          <w:ilvl w:val="1"/>
+          <w:numId w:val="1"/>
+        </w:numPr>
+        <w:rPr>
+          <w:color w:val="4BACC6" w:themeColor="accent5"/>
+        </w:rPr>
+      </w:pPr>
+      <w:r>
+        <w:t>Sistemare menù categorie.</w:t>
+      </w:r>
+    </w:p>
+    <w:p/>
+    <w:p>
+      <w:pPr>
+        <w:pStyle w:val="Paragrafoelenco"/>
+        <w:numPr>
+          <w:ilvl w:val="0"/>
+          <w:numId w:val="1"/>
+        </w:numPr>
+      </w:pPr>
+      <w:r>
+        <w:t>Lavori minoritari:</w:t>
+      </w:r>
+    </w:p>
+    <w:p>
+      <w:pPr>
+        <w:pStyle w:val="Paragrafoelenco"/>
+        <w:numPr>
+          <w:ilvl w:val="1"/>
+          <w:numId w:val="1"/>
+        </w:numPr>
+      </w:pPr>
+      <w:r>
+        <w:t xml:space="preserve">Barra di ricerca sui </w:t>
+      </w:r>
+      <w:r>
+        <w:t>prodotti</w:t>
+      </w:r>
+      <w:r>
+        <w:rPr>
+          <w:b/>
+        </w:rPr>
+        <w:t xml:space="preserve"> (</w:t>
+      </w:r>
+      <w:r>
+        <w:rPr>
+          <w:b/>
+        </w:rPr>
+        <w:t>precedenza pari a 0)</w:t>
+      </w:r>
+      <w:r>
+        <w:t>.</w:t>
+      </w:r>
+    </w:p>
+    <w:p>
+      <w:pPr>
+        <w:pStyle w:val="Paragrafoelenco"/>
+        <w:numPr>
+          <w:ilvl w:val="1"/>
+          <w:numId w:val="1"/>
+        </w:numPr>
+      </w:pPr>
+      <w:r>
+        <w:t xml:space="preserve">Migliorare </w:t>
+      </w:r>
+      <w:r>
+        <w:t>usabilità</w:t>
+      </w:r>
+      <w:r>
+        <w:t xml:space="preserve"> sezione company.</w:t>
+      </w:r>
+    </w:p>
+    <w:p/>
+    <w:p>
+      <w:pPr>
+        <w:pStyle w:val="Paragrafoelenco"/>
+        <w:numPr>
+          <w:ilvl w:val="0"/>
+          <w:numId w:val="1"/>
+        </w:numPr>
+      </w:pPr>
+      <w:r>
+        <w:t>Prossime sessioni di lavoro</w:t>
+      </w:r>
+    </w:p>
+    <w:p>
+      <w:pPr>
+        <w:pStyle w:val="Paragrafoelenco"/>
+        <w:numPr>
+          <w:ilvl w:val="1"/>
+          <w:numId w:val="1"/>
+        </w:numPr>
+      </w:pPr>
+      <w:r>
+        <w:t xml:space="preserve">SEZIONE USER: </w:t>
+      </w:r>
+      <w:r>
+        <w:t>Ultimata</w:t>
+      </w:r>
+      <w:r>
+        <w:t>.</w:t>
+      </w:r>
+    </w:p>
+    <w:p>
+      <w:pPr>
+        <w:pStyle w:val="Paragrafoelenco"/>
+        <w:numPr>
+          <w:ilvl w:val="2"/>
+          <w:numId w:val="1"/>
+        </w:numPr>
+      </w:pPr>
+      <w:r>
+        <w:t xml:space="preserve">Vedere se vuole </w:t>
+      </w:r>
+      <w:r>
+        <w:t>recupero</w:t>
+      </w:r>
+      <w:r>
+        <w:t xml:space="preserve"> pwd, </w:t>
+      </w:r>
+      <w:r>
+        <w:t>sennò...</w:t>
+      </w:r>
+      <w:r>
+        <w:t xml:space="preserve"> SHHHHH</w:t>
+      </w:r>
+    </w:p>
+    <w:p>
+      <w:pPr>
+        <w:rPr>
+          <w:b/>
+          <w:color w:val="F79646" w:themeColor="accent6"/>
+          <w:sz w:val="36"/>
+          <w:szCs w:val="36"/>
+        </w:rPr>
+      </w:pPr>
+      <w:r>
+        <w:br w:type="page"/>
+      </w:r>
+      <w:r>
+        <w:rPr>
+          <w:b/>
+          <w:color w:val="F79646" w:themeColor="accent6"/>
+          <w:sz w:val="36"/>
+          <w:szCs w:val="36"/>
+        </w:rPr>
+        <w:lastRenderedPageBreak/>
+        <w:t>Lista lavori Francesco</w:t>
+      </w:r>
+      <w:r>
+        <w:rPr>
+          <w:b/>
+          <w:color w:val="F79646" w:themeColor="accent6"/>
+          <w:sz w:val="36"/>
+          <w:szCs w:val="36"/>
+        </w:rPr>
+        <w:t>:</w:t>
+      </w:r>
+    </w:p>
+    <w:p>
+      <w:pPr>
+        <w:spacing w:after="0" w:line="240" w:lineRule="auto"/>
+        <w:jc w:val="both"/>
+        <w:rPr>
+          <w:b/>
+          <w:color w:val="92D050"/>
+          <w:sz w:val="36"/>
+          <w:szCs w:val="36"/>
+        </w:rPr>
+      </w:pPr>
+    </w:p>
+    <w:p>
+      <w:pPr>
+        <w:pStyle w:val="Paragrafoelenco"/>
+        <w:ind w:left="360"/>
+      </w:pPr>
+      <w:r>
+        <w:t>Linee guida per eseguire i lavori:</w:t>
+      </w:r>
+    </w:p>
+    <w:p>
+      <w:pPr>
+        <w:pStyle w:val="Paragrafoelenco"/>
+        <w:numPr>
+          <w:ilvl w:val="0"/>
+          <w:numId w:val="5"/>
+        </w:numPr>
+      </w:pPr>
+      <w:r>
+        <w:t>La sezione admin/user non ha bisogno di magie, deve essere leggera e funzionale.</w:t>
+      </w:r>
+    </w:p>
+    <w:p>
+      <w:pPr>
+        <w:pStyle w:val="Paragrafoelenco"/>
+        <w:numPr>
+          <w:ilvl w:val="0"/>
+          <w:numId w:val="5"/>
+        </w:numPr>
+      </w:pPr>
+      <w:r>
+        <w:t>La parte di sito visibile deve essere il contrario(cik e ciack).</w:t>
+      </w:r>
+    </w:p>
+    <w:p>
+      <w:pPr>
+        <w:pStyle w:val="Paragrafoelenco"/>
+        <w:numPr>
+          <w:ilvl w:val="0"/>
+          <w:numId w:val="5"/>
+        </w:numPr>
+      </w:pPr>
+      <w:r>
+        <w:t>Per qualsiasi dubbio chiamami sempre.</w:t>
+      </w:r>
+    </w:p>
+    <w:p>
+      <w:pPr>
+        <w:pStyle w:val="Paragrafoelenco"/>
+        <w:numPr>
+          <w:ilvl w:val="0"/>
+          <w:numId w:val="5"/>
+        </w:numPr>
+      </w:pPr>
+      <w:r>
+        <w:t>Fai SEMPRE una sincronizzazione su github prima di iniziare a lavorare.</w:t>
+      </w:r>
+    </w:p>
+    <w:p>
+      <w:pPr>
+        <w:pStyle w:val="Paragrafoelenco"/>
+        <w:numPr>
+          <w:ilvl w:val="0"/>
+          <w:numId w:val="5"/>
+        </w:numPr>
+      </w:pPr>
+      <w:r>
+        <w:t>Controlla SEMPRE ciò che hai fatto prima di eseguire una commit (ovvero mandare i tuoi lavori nel repository centrale), al limite indica espressamente nel commento che è una fase iniziale di strutturazione o cose simili.</w:t>
+      </w:r>
+    </w:p>
+    <w:p>
+      <w:pPr>
+        <w:pStyle w:val="Paragrafoelenco"/>
+        <w:numPr>
+          <w:ilvl w:val="0"/>
+          <w:numId w:val="5"/>
+        </w:numPr>
+      </w:pPr>
+      <w:r>
+        <w:t xml:space="preserve">Ricorda sempre che cio` che devi modificare risulta essere sempre qualcosa riguardante l’aspetto, indi per cui troverai tutto quello che ti serve nella calrtella </w:t>
+      </w:r>
+      <w:r>
+        <w:rPr>
+          <w:b/>
+        </w:rPr>
+        <w:t>templates</w:t>
+      </w:r>
+      <w:r>
+        <w:rPr>
+          <w:b/>
+        </w:rPr>
+        <w:t xml:space="preserve">. </w:t>
+      </w:r>
+      <w:r>
+        <w:t>Per il resto, le sotto cartelle e i nomi die file ti aiuteranno ad individuare la risorsa specifica.</w:t>
+      </w:r>
+    </w:p>
+    <w:p>
+      <w:pPr>
+        <w:pStyle w:val="Paragrafoelenco"/>
+        <w:numPr>
+          <w:ilvl w:val="0"/>
+          <w:numId w:val="5"/>
+        </w:numPr>
+      </w:pPr>
+      <w:r>
+        <w:t>Buon lavoro.</w:t>
+      </w:r>
+    </w:p>
+    <w:p>
+      <w:pPr>
+        <w:rPr>
+          <w:u w:val="single"/>
+        </w:rPr>
+      </w:pPr>
+    </w:p>
+    <w:p>
+      <w:pPr>
+        <w:pStyle w:val="Paragrafoelenco"/>
+        <w:numPr>
+          <w:ilvl w:val="0"/>
+          <w:numId w:val="3"/>
+        </w:numPr>
+      </w:pPr>
+      <w:r>
+        <w:t>Lavori con massima priorità:</w:t>
+      </w:r>
+    </w:p>
+    <w:p>
+      <w:pPr>
+        <w:pStyle w:val="Paragrafoelenco"/>
+        <w:numPr>
+          <w:ilvl w:val="0"/>
+          <w:numId w:val="3"/>
+        </w:numPr>
+      </w:pPr>
+      <w:r>
+        <w:t>Lavori minoritari ma prioritari:</w:t>
+      </w:r>
+    </w:p>
+    <w:p>
+      <w:pPr>
+        <w:pStyle w:val="Paragrafoelenco"/>
+        <w:numPr>
+          <w:ilvl w:val="0"/>
+          <w:numId w:val="4"/>
+        </w:numPr>
+      </w:pPr>
+      <w:r>
+        <w:t xml:space="preserve">Lavori </w:t>
+      </w:r>
+      <w:r>
+        <w:t>finali</w:t>
+      </w:r>
+      <w:r>
+        <w:t>:</w:t>
+      </w:r>
+    </w:p>
+    <w:p>
+      <w:pPr>
+        <w:pStyle w:val="Paragrafoelenco"/>
+        <w:numPr>
+          <w:ilvl w:val="1"/>
+          <w:numId w:val="4"/>
+        </w:numPr>
+      </w:pPr>
+      <w:r>
+        <w:t>Fare un giro completo su ADMIN per vedere eventuali imperfezioni(usability, grafica).</w:t>
+      </w:r>
+    </w:p>
+    <w:p>
+      <w:pPr>
+        <w:pStyle w:val="Paragrafoelenco"/>
+        <w:numPr>
+          <w:ilvl w:val="1"/>
+          <w:numId w:val="4"/>
+        </w:numPr>
+      </w:pPr>
+      <w:r>
+        <w:t>F</w:t>
+      </w:r>
+      <w:r>
+        <w:t>are un giro completo su USER per vedere eventuali imperfezioni(usability, grafica).</w:t>
+      </w:r>
+    </w:p>
+    <w:p>
+      <w:pPr>
+        <w:pStyle w:val="Paragrafoelenco"/>
+        <w:ind w:left="0"/>
+      </w:pPr>
+    </w:p>
+    <w:p>
+      <w:pPr>
+        <w:pStyle w:val="Paragrafoelenco"/>
+        <w:ind w:left="0"/>
+        <w:rPr>
+          <w:b/>
+          <w:color w:val="8064A2" w:themeColor="accent4"/>
+          <w:sz w:val="36"/>
+          <w:szCs w:val="36"/>
+        </w:rPr>
+      </w:pPr>
+    </w:p>
+    <w:p>
+      <w:pPr>
+        <w:pStyle w:val="Paragrafoelenco"/>
+        <w:ind w:left="0"/>
+        <w:rPr>
+          <w:b/>
+          <w:color w:val="8064A2" w:themeColor="accent4"/>
+          <w:sz w:val="36"/>
+          <w:szCs w:val="36"/>
+        </w:rPr>
+      </w:pPr>
+    </w:p>
+    <w:p>
+      <w:pPr>
+        <w:pStyle w:val="Paragrafoelenco"/>
+        <w:ind w:left="0"/>
+        <w:rPr>
+          <w:b/>
+          <w:color w:val="8064A2" w:themeColor="accent4"/>
+          <w:sz w:val="36"/>
+          <w:szCs w:val="36"/>
+        </w:rPr>
+      </w:pPr>
+    </w:p>
+    <w:p>
+      <w:pPr>
+        <w:pStyle w:val="Paragrafoelenco"/>
+        <w:ind w:left="0"/>
+        <w:rPr>
+          <w:b/>
+          <w:color w:val="8064A2" w:themeColor="accent4"/>
+          <w:sz w:val="36"/>
+          <w:szCs w:val="36"/>
+        </w:rPr>
+      </w:pPr>
+    </w:p>
+    <w:p>
+      <w:pPr>
+        <w:pStyle w:val="Paragrafoelenco"/>
+        <w:ind w:left="0"/>
+        <w:rPr>
+          <w:b/>
+          <w:color w:val="8064A2" w:themeColor="accent4"/>
+          <w:sz w:val="36"/>
+          <w:szCs w:val="36"/>
+        </w:rPr>
+      </w:pPr>
+    </w:p>
+    <w:p>
+      <w:pPr>
+        <w:pStyle w:val="Paragrafoelenco"/>
+        <w:ind w:left="0"/>
+        <w:rPr>
+          <w:b/>
+          <w:color w:val="8064A2" w:themeColor="accent4"/>
+          <w:sz w:val="36"/>
+          <w:szCs w:val="36"/>
+        </w:rPr>
+      </w:pPr>
+    </w:p>
+    <w:p>
+      <w:pPr>
+        <w:pStyle w:val="Paragrafoelenco"/>
+        <w:ind w:left="0"/>
+        <w:rPr>
+          <w:b/>
+          <w:color w:val="8064A2" w:themeColor="accent4"/>
+          <w:sz w:val="36"/>
+          <w:szCs w:val="36"/>
+        </w:rPr>
+      </w:pPr>
+    </w:p>
+    <w:p>
+      <w:pPr>
+        <w:pStyle w:val="Paragrafoelenco"/>
+        <w:ind w:left="0"/>
+        <w:rPr>
+          <w:b/>
+          <w:color w:val="8064A2" w:themeColor="accent4"/>
+          <w:sz w:val="36"/>
+          <w:szCs w:val="36"/>
+        </w:rPr>
+      </w:pPr>
+    </w:p>
+    <w:p>
+      <w:pPr>
+        <w:pStyle w:val="Paragrafoelenco"/>
+        <w:ind w:left="0"/>
+        <w:rPr>
+          <w:b/>
+          <w:color w:val="8064A2" w:themeColor="accent4"/>
+          <w:sz w:val="36"/>
+          <w:szCs w:val="36"/>
+        </w:rPr>
+      </w:pPr>
+    </w:p>
+    <w:p>
+      <w:pPr>
+        <w:pStyle w:val="Paragrafoelenco"/>
+        <w:ind w:left="0"/>
+        <w:rPr>
+          <w:b/>
+          <w:color w:val="8064A2" w:themeColor="accent4"/>
+          <w:sz w:val="36"/>
+          <w:szCs w:val="36"/>
+        </w:rPr>
+      </w:pPr>
+    </w:p>
+    <w:p>
+      <w:pPr>
+        <w:pStyle w:val="Paragrafoelenco"/>
+        <w:ind w:left="0"/>
+        <w:rPr>
+          <w:b/>
+          <w:color w:val="8064A2" w:themeColor="accent4"/>
+          <w:sz w:val="36"/>
+          <w:szCs w:val="36"/>
+        </w:rPr>
+      </w:pPr>
+    </w:p>
+    <w:p>
+      <w:pPr>
+        <w:pStyle w:val="Paragrafoelenco"/>
+        <w:ind w:left="0"/>
+        <w:rPr>
+          <w:b/>
+          <w:color w:val="8064A2" w:themeColor="accent4"/>
+          <w:sz w:val="36"/>
+          <w:szCs w:val="36"/>
+        </w:rPr>
+      </w:pPr>
+    </w:p>
+    <w:p>
+      <w:pPr>
+        <w:pStyle w:val="Paragrafoelenco"/>
+        <w:ind w:left="0"/>
+        <w:rPr>
+          <w:b/>
+          <w:color w:val="8064A2" w:themeColor="accent4"/>
+          <w:sz w:val="36"/>
+          <w:szCs w:val="36"/>
+        </w:rPr>
+      </w:pPr>
+    </w:p>
+    <w:p>
+      <w:pPr>
+        <w:pStyle w:val="Paragrafoelenco"/>
+        <w:ind w:left="0"/>
+        <w:rPr>
+          <w:b/>
+          <w:color w:val="8064A2" w:themeColor="accent4"/>
+          <w:sz w:val="36"/>
+          <w:szCs w:val="36"/>
+        </w:rPr>
+      </w:pPr>
+      <w:r>
+        <w:rPr>
+          <w:b/>
+          <w:color w:val="8064A2" w:themeColor="accent4"/>
+          <w:sz w:val="36"/>
+          <w:szCs w:val="36"/>
+        </w:rPr>
+        <w:lastRenderedPageBreak/>
+        <w:t>Problemi riscontrati:</w:t>
+      </w:r>
+    </w:p>
+    <w:p>
+      <w:pPr>
+        <w:pStyle w:val="Paragrafoelenco"/>
+        <w:numPr>
+          <w:ilvl w:val="1"/>
+          <w:numId w:val="1"/>
+        </w:numPr>
+      </w:pPr>
+      <w:r>
+        <w:t>Quando scade la sessione, esplode tutto per via dell’header location non ancora totalmente dinamico</w:t>
+      </w:r>
+      <w:r>
+        <w:t>.</w:t>
+      </w:r>
+    </w:p>
+    <w:p>
+      <w:pPr>
+        <w:pStyle w:val="Paragrafoelenco"/>
+        <w:numPr>
+          <w:ilvl w:val="1"/>
+          <w:numId w:val="1"/>
+        </w:numPr>
+      </w:pPr>
+      <w:r>
+        <w:t>Log out</w:t>
+      </w:r>
+      <w:r>
+        <w:t xml:space="preserve"> dal dominio di prova ha un path parzialmente relativo.</w:t>
+      </w:r>
+    </w:p>
+    <w:p>
+      <w:pPr>
+        <w:pStyle w:val="Paragrafoelenco"/>
+        <w:numPr>
+          <w:ilvl w:val="1"/>
+          <w:numId w:val="1"/>
+        </w:numPr>
+      </w:pPr>
+      <w:r>
+        <w:t>Se cambio il nome al link del carrello nell’header si alza tutta la fila di link (??).</w:t>
+      </w:r>
+    </w:p>
+    <w:p/>
+    <w:p>
+      <w:pPr>
+        <w:rPr>
+          <w:b/>
+          <w:color w:val="C0504D" w:themeColor="accent2"/>
+          <w:sz w:val="36"/>
+          <w:szCs w:val="36"/>
+        </w:rPr>
+      </w:pPr>
+      <w:r>
+        <w:rPr>
+          <w:b/>
+          <w:color w:val="C0504D" w:themeColor="accent2"/>
+          <w:sz w:val="36"/>
+          <w:szCs w:val="36"/>
+        </w:rPr>
+        <w:t>Possibili lavori futuri</w:t>
+      </w:r>
+      <w:r>
+        <w:rPr>
+          <w:b/>
+          <w:color w:val="C0504D" w:themeColor="accent2"/>
+          <w:sz w:val="36"/>
+          <w:szCs w:val="36"/>
+        </w:rPr>
+        <w:t>:</w:t>
+      </w:r>
+    </w:p>
+    <w:p>
+      <w:pPr>
+        <w:pStyle w:val="Paragrafoelenco"/>
+        <w:numPr>
+          <w:ilvl w:val="1"/>
+          <w:numId w:val="4"/>
+        </w:numPr>
+        <w:rPr>
+          <w:b/>
+          <w:color w:val="C0504D" w:themeColor="accent2"/>
+          <w:sz w:val="36"/>
+          <w:szCs w:val="36"/>
+        </w:rPr>
+      </w:pPr>
+      <w:r>
+        <w:t>Rivedi completamente meccanismo fa</w:t>
+      </w:r>
+      <w:r>
+        <w:t>s</w:t>
+      </w:r>
+      <w:r>
+        <w:t>ce prezzo-utenza-dati utente:</w:t>
+      </w:r>
+    </w:p>
+    <w:p>
+      <w:pPr>
+        <w:pStyle w:val="Paragrafoelenco"/>
+        <w:numPr>
+          <w:ilvl w:val="2"/>
+          <w:numId w:val="4"/>
+        </w:numPr>
+        <w:rPr>
+          <w:b/>
+          <w:sz w:val="36"/>
+          <w:szCs w:val="36"/>
+        </w:rPr>
+      </w:pPr>
+      <w:r>
+        <w:t>Diversificazione tabelle.</w:t>
+      </w:r>
+    </w:p>
+    <w:p>
+      <w:pPr>
+        <w:pStyle w:val="Paragrafoelenco"/>
+        <w:numPr>
+          <w:ilvl w:val="2"/>
+          <w:numId w:val="4"/>
+        </w:numPr>
+        <w:rPr>
+          <w:b/>
+          <w:sz w:val="36"/>
+          <w:szCs w:val="36"/>
+        </w:rPr>
+      </w:pPr>
+      <w:r>
+        <w:t>Maggior fattore di persistenza su indici per la distinzione.</w:t>
+      </w:r>
+    </w:p>
+    <w:p>
+      <w:pPr>
+        <w:pStyle w:val="Paragrafoelenco"/>
+        <w:numPr>
+          <w:ilvl w:val="1"/>
+          <w:numId w:val="4"/>
+        </w:numPr>
+        <w:spacing w:after="0"/>
+        <w:rPr>
+          <w:b/>
+          <w:sz w:val="36"/>
+          <w:szCs w:val="36"/>
+        </w:rPr>
+      </w:pPr>
+      <w:r>
+        <w:t>Rivedere validazione BE + consistenza dati DB.</w:t>
+      </w:r>
+    </w:p>
+    <w:p>
+      <w:pPr>
+        <w:pStyle w:val="Paragrafoelenco"/>
+        <w:numPr>
+          <w:ilvl w:val="1"/>
+          <w:numId w:val="4"/>
+        </w:numPr>
+        <w:spacing w:after="0"/>
+        <w:rPr>
+          <w:b/>
+          <w:sz w:val="36"/>
+          <w:szCs w:val="36"/>
+        </w:rPr>
+      </w:pPr>
+      <w:r>
+        <w:t>Rivedere meccanismo di sessione.</w:t>
+      </w:r>
+    </w:p>
+    <w:p>
+      <w:pPr>
+        <w:pStyle w:val="Paragrafoelenco"/>
+        <w:numPr>
+          <w:ilvl w:val="1"/>
+          <w:numId w:val="4"/>
+        </w:numPr>
+        <w:spacing w:after="0"/>
+        <w:rPr>
+          <w:b/>
+          <w:sz w:val="36"/>
+          <w:szCs w:val="36"/>
+        </w:rPr>
+      </w:pPr>
+      <w:r>
+        <w:t>Descrizioni in html.</w:t>
+      </w:r>
+    </w:p>
+    <w:p>
+      <w:pPr>
+        <w:pStyle w:val="Paragrafoelenco"/>
+        <w:numPr>
+          <w:ilvl w:val="1"/>
+          <w:numId w:val="4"/>
+        </w:numPr>
+        <w:spacing w:after="0"/>
+        <w:rPr>
+          <w:b/>
+          <w:sz w:val="36"/>
+          <w:szCs w:val="36"/>
+        </w:rPr>
+      </w:pPr>
+      <w:r>
+        <w:t>Validazioni totali anche BE.</w:t>
+      </w:r>
+    </w:p>
+    <w:p>
+      <w:pPr>
+        <w:pStyle w:val="Paragrafoelenco"/>
+        <w:numPr>
+          <w:ilvl w:val="1"/>
+          <w:numId w:val="4"/>
+        </w:numPr>
+        <w:spacing w:after="0" w:line="240" w:lineRule="auto"/>
+        <w:rPr>
+          <w:b/>
+          <w:sz w:val="36"/>
+          <w:szCs w:val="36"/>
+        </w:rPr>
+      </w:pPr>
+      <w:r>
+        <w:t>Affinare validazione js.</w:t>
+      </w:r>
+    </w:p>
+    <w:p>
+      <w:pPr>
+        <w:pStyle w:val="Paragrafoelenco"/>
+        <w:numPr>
+          <w:ilvl w:val="1"/>
+          <w:numId w:val="4"/>
+        </w:numPr>
+        <w:spacing w:after="0" w:line="240" w:lineRule="auto"/>
+        <w:rPr>
+          <w:b/>
+          <w:sz w:val="36"/>
+          <w:szCs w:val="36"/>
+        </w:rPr>
+      </w:pPr>
+      <w:r>
+        <w:t>Sfruttare blocchi try catch per eccezioni DB e mettere anche proprie.</w:t>
+      </w:r>
+    </w:p>
+    <w:p>
+      <w:pPr>
+        <w:pStyle w:val="Paragrafoelenco"/>
+        <w:numPr>
+          <w:ilvl w:val="1"/>
+          <w:numId w:val="4"/>
+        </w:numPr>
+        <w:spacing w:after="0" w:line="240" w:lineRule="auto"/>
+        <w:rPr>
+          <w:b/>
+          <w:sz w:val="36"/>
+          <w:szCs w:val="36"/>
+        </w:rPr>
+      </w:pPr>
+      <w:r>
+        <w:t>Applica enhancement list e parametri ricevuti.</w:t>
+      </w:r>
+    </w:p>
+    <w:p>
+      <w:pPr>
+        <w:pStyle w:val="Paragrafoelenco"/>
+        <w:numPr>
+          <w:ilvl w:val="1"/>
+          <w:numId w:val="4"/>
+        </w:numPr>
+        <w:spacing w:after="0" w:line="240" w:lineRule="auto"/>
+        <w:rPr>
+          <w:b/>
+          <w:sz w:val="36"/>
+          <w:szCs w:val="36"/>
+        </w:rPr>
+      </w:pPr>
+      <w:r>
+        <w:t>Aggiungere messaggi di conferma errore sulla base di gestione eccezioni.</w:t>
       </w:r>
       <w:bookmarkStart w:id="0" w:name="_GoBack"/>
       <w:bookmarkEnd w:id="0"/>
-      <w:r>
-        <w:rPr>
-          <w:b/>
-          <w:color w:val="7030A0"/>
-        </w:rPr>
-        <w:t>ita</w:t>
-      </w:r>
-    </w:p>
-    <w:p>
-      <w:pPr>
-        <w:pStyle w:val="ListParagraph"/>
-        <w:numPr>
-          <w:ilvl w:val="1"/>
-          <w:numId w:val="1"/>
-        </w:numPr>
-        <w:rPr>
-          <w:b/>
-        </w:rPr>
-      </w:pPr>
-      <w:r>
-        <w:rPr>
-          <w:b/>
-          <w:color w:val="FF0000"/>
-        </w:rPr>
-        <w:t xml:space="preserve">SEO </w:t>
-      </w:r>
-      <w:r>
-        <w:rPr>
-          <w:b/>
-          <w:color w:val="FF0000"/>
-        </w:rPr>
-        <w:t>Google</w:t>
-      </w:r>
-      <w:r>
-        <w:rPr>
-          <w:b/>
-          <w:color w:val="FF0000"/>
-        </w:rPr>
-        <w:t xml:space="preserve"> e cazzi</w:t>
-      </w:r>
-      <w:r>
-        <w:rPr>
-          <w:b/>
-          <w:color w:val="FF0000"/>
-        </w:rPr>
-        <w:t xml:space="preserve"> (Attendi dominio)</w:t>
-      </w:r>
-      <w:r>
-        <w:rPr>
-          <w:b/>
-          <w:color w:val="FF0000"/>
-        </w:rPr>
-        <w:t>.</w:t>
-      </w:r>
-    </w:p>
-    <w:p>
-      <w:pPr>
-        <w:pStyle w:val="ListParagraph"/>
-        <w:numPr>
-          <w:ilvl w:val="0"/>
-          <w:numId w:val="1"/>
-        </w:numPr>
-      </w:pPr>
-      <w:r>
-        <w:t>Lavori minoritari ma prioritari:</w:t>
-      </w:r>
-    </w:p>
-    <w:p>
-      <w:pPr>
-        <w:pStyle w:val="ListParagraph"/>
-        <w:numPr>
-          <w:ilvl w:val="1"/>
-          <w:numId w:val="1"/>
-        </w:numPr>
-        <w:rPr>
-          <w:color w:val="4BACC6" w:themeColor="accent5"/>
-        </w:rPr>
-      </w:pPr>
-      <w:r>
-        <w:rPr>
-          <w:color w:val="4BACC6" w:themeColor="accent5"/>
-        </w:rPr>
-        <w:t>Conferma ordine (occhio che un ordine è sempre quello fino a che non viene confermato).</w:t>
-      </w:r>
-    </w:p>
-    <w:p>
-      <w:pPr>
-        <w:pStyle w:val="ListParagraph"/>
-        <w:numPr>
-          <w:ilvl w:val="1"/>
-          <w:numId w:val="1"/>
-        </w:numPr>
-        <w:rPr>
-          <w:color w:val="4BACC6" w:themeColor="accent5"/>
-        </w:rPr>
-      </w:pPr>
-      <w:r>
-        <w:rPr>
-          <w:color w:val="4BACC6" w:themeColor="accent5"/>
-        </w:rPr>
-        <w:t>Ultimare in maniera decente quella cosa delle categorie.</w:t>
-      </w:r>
-    </w:p>
-    <w:p>
-      <w:pPr>
-        <w:pStyle w:val="ListParagraph"/>
-        <w:numPr>
-          <w:ilvl w:val="1"/>
-          <w:numId w:val="1"/>
-        </w:numPr>
-        <w:rPr>
-          <w:color w:val="4BACC6" w:themeColor="accent5"/>
-        </w:rPr>
-      </w:pPr>
-      <w:r>
-        <w:rPr>
-          <w:color w:val="4BACC6" w:themeColor="accent5"/>
-        </w:rPr>
-        <w:t>Imposta layout pdf (per ulteriori grafiche e impostazioni chiedere al cliente).</w:t>
-      </w:r>
-    </w:p>
-    <w:p/>
-    <w:p>
-      <w:pPr>
-        <w:pStyle w:val="ListParagraph"/>
-        <w:numPr>
-          <w:ilvl w:val="0"/>
-          <w:numId w:val="1"/>
-        </w:numPr>
-      </w:pPr>
-      <w:r>
-        <w:t>Lavori minoritari:</w:t>
-      </w:r>
-    </w:p>
-    <w:p>
-      <w:pPr>
-        <w:pStyle w:val="ListParagraph"/>
-        <w:numPr>
-          <w:ilvl w:val="1"/>
-          <w:numId w:val="1"/>
-        </w:numPr>
-      </w:pPr>
-      <w:r>
-        <w:t xml:space="preserve">Barra di ricerca sui </w:t>
-      </w:r>
-      <w:r>
-        <w:t>prodotti</w:t>
-      </w:r>
-      <w:r>
-        <w:rPr>
-          <w:b/>
-        </w:rPr>
-        <w:t xml:space="preserve"> (</w:t>
-      </w:r>
-      <w:r>
-        <w:rPr>
-          <w:b/>
-        </w:rPr>
-        <w:t>precedenza pari a 0)</w:t>
-      </w:r>
-      <w:r>
-        <w:t>.</w:t>
-      </w:r>
-    </w:p>
-    <w:p>
-      <w:pPr>
-        <w:pStyle w:val="ListParagraph"/>
-        <w:numPr>
-          <w:ilvl w:val="1"/>
-          <w:numId w:val="1"/>
-        </w:numPr>
-      </w:pPr>
-      <w:r>
-        <w:t xml:space="preserve">Migliorare </w:t>
-      </w:r>
-      <w:r>
-        <w:t>usabilità</w:t>
-      </w:r>
-      <w:r>
-        <w:t xml:space="preserve"> sezione company.</w:t>
-      </w:r>
-    </w:p>
-    <w:p/>
-    <w:p>
-      <w:pPr>
-        <w:pStyle w:val="ListParagraph"/>
-        <w:numPr>
-          <w:ilvl w:val="0"/>
-          <w:numId w:val="1"/>
-        </w:numPr>
-      </w:pPr>
-      <w:r>
-        <w:t>Prossime sessioni di lavoro</w:t>
-      </w:r>
-    </w:p>
-    <w:p>
-      <w:pPr>
-        <w:pStyle w:val="ListParagraph"/>
-        <w:numPr>
-          <w:ilvl w:val="1"/>
-          <w:numId w:val="1"/>
-        </w:numPr>
-      </w:pPr>
-      <w:r>
-        <w:t xml:space="preserve">SEZIONE USER: </w:t>
-      </w:r>
-      <w:r>
-        <w:t>Ultimata</w:t>
-      </w:r>
-      <w:r>
-        <w:t>.</w:t>
-      </w:r>
-    </w:p>
-    <w:p>
-      <w:pPr>
-        <w:pStyle w:val="ListParagraph"/>
-        <w:numPr>
-          <w:ilvl w:val="2"/>
-          <w:numId w:val="1"/>
-        </w:numPr>
-      </w:pPr>
-      <w:r>
-        <w:t xml:space="preserve">Vedere se vuole </w:t>
-      </w:r>
-      <w:r>
-        <w:t>recupero</w:t>
-      </w:r>
-      <w:r>
-        <w:t xml:space="preserve"> pwd, </w:t>
-      </w:r>
-      <w:r>
-        <w:t>sennò...</w:t>
-      </w:r>
-      <w:r>
-        <w:t xml:space="preserve"> SHHHHH</w:t>
-      </w:r>
-    </w:p>
-    <w:p>
-      <w:pPr>
-        <w:rPr>
-          <w:b/>
-          <w:color w:val="F79646" w:themeColor="accent6"/>
-          <w:sz w:val="36"/>
-          <w:szCs w:val="36"/>
-        </w:rPr>
-      </w:pPr>
-      <w:r>
-        <w:br w:type="page"/>
-      </w:r>
-      <w:r>
-        <w:rPr>
-          <w:b/>
-          <w:color w:val="F79646" w:themeColor="accent6"/>
-          <w:sz w:val="36"/>
-          <w:szCs w:val="36"/>
-        </w:rPr>
-        <w:lastRenderedPageBreak/>
-        <w:t>Lista lavori Francesco</w:t>
-      </w:r>
-      <w:r>
-        <w:rPr>
-          <w:b/>
-          <w:color w:val="F79646" w:themeColor="accent6"/>
-          <w:sz w:val="36"/>
-          <w:szCs w:val="36"/>
-        </w:rPr>
-        <w:t>:</w:t>
-      </w:r>
-    </w:p>
-    <w:p>
-      <w:pPr>
-        <w:spacing w:after="0" w:line="240" w:lineRule="auto"/>
-        <w:jc w:val="both"/>
-        <w:rPr>
-          <w:b/>
-          <w:color w:val="92D050"/>
-          <w:sz w:val="36"/>
-          <w:szCs w:val="36"/>
-        </w:rPr>
-      </w:pPr>
-    </w:p>
-    <w:p>
-      <w:pPr>
-        <w:pStyle w:val="ListParagraph"/>
-        <w:ind w:left="360"/>
-      </w:pPr>
-      <w:r>
-        <w:t>Linee guida per eseguire i lavori:</w:t>
-      </w:r>
-    </w:p>
-    <w:p>
-      <w:pPr>
-        <w:pStyle w:val="ListParagraph"/>
-        <w:numPr>
-          <w:ilvl w:val="0"/>
-          <w:numId w:val="5"/>
-        </w:numPr>
-      </w:pPr>
-      <w:r>
-        <w:t>La sezione admin/user non ha bisogno di magie, deve essere leggera e funzionale.</w:t>
-      </w:r>
-    </w:p>
-    <w:p>
-      <w:pPr>
-        <w:pStyle w:val="ListParagraph"/>
-        <w:numPr>
-          <w:ilvl w:val="0"/>
-          <w:numId w:val="5"/>
-        </w:numPr>
-      </w:pPr>
-      <w:r>
-        <w:t>La parte di sito visibile deve essere il contrario(cik e ciack).</w:t>
-      </w:r>
-    </w:p>
-    <w:p>
-      <w:pPr>
-        <w:pStyle w:val="ListParagraph"/>
-        <w:numPr>
-          <w:ilvl w:val="0"/>
-          <w:numId w:val="5"/>
-        </w:numPr>
-      </w:pPr>
-      <w:r>
-        <w:t>Per qualsiasi dubbio chiamami sempre.</w:t>
-      </w:r>
-    </w:p>
-    <w:p>
-      <w:pPr>
-        <w:pStyle w:val="ListParagraph"/>
-        <w:numPr>
-          <w:ilvl w:val="0"/>
-          <w:numId w:val="5"/>
-        </w:numPr>
-      </w:pPr>
-      <w:r>
-        <w:t>Fai SEMPRE una sincronizzazione su github prima di iniziare a lavorare.</w:t>
-      </w:r>
-    </w:p>
-    <w:p>
-      <w:pPr>
-        <w:pStyle w:val="ListParagraph"/>
-        <w:numPr>
-          <w:ilvl w:val="0"/>
-          <w:numId w:val="5"/>
-        </w:numPr>
-      </w:pPr>
-      <w:r>
-        <w:t>Controlla SEMPRE ciò che hai fatto prima di eseguire una commit (ovvero mandare i tuoi lavori nel repository centrale), al limite indica espressamente nel commento che è una fase iniziale di strutturazione o cose simili.</w:t>
-      </w:r>
-    </w:p>
-    <w:p>
-      <w:pPr>
-        <w:pStyle w:val="ListParagraph"/>
-        <w:numPr>
-          <w:ilvl w:val="0"/>
-          <w:numId w:val="5"/>
-        </w:numPr>
-      </w:pPr>
-      <w:r>
-        <w:t xml:space="preserve">Ricorda sempre che cio` che devi modificare risulta essere sempre qualcosa riguardante l’aspetto, indi per cui troverai tutto quello che ti serve nella calrtella </w:t>
-      </w:r>
-      <w:r>
-        <w:rPr>
-          <w:b/>
-        </w:rPr>
-        <w:t>templates</w:t>
-      </w:r>
-      <w:r>
-        <w:rPr>
-          <w:b/>
-        </w:rPr>
-        <w:t xml:space="preserve">. </w:t>
-      </w:r>
-      <w:r>
-        <w:t>Per il resto, le sotto cartelle e i nomi die file ti aiuteranno ad individuare la risorsa specifica.</w:t>
-      </w:r>
-    </w:p>
-    <w:p>
-      <w:pPr>
-        <w:pStyle w:val="ListParagraph"/>
-        <w:numPr>
-          <w:ilvl w:val="0"/>
-          <w:numId w:val="5"/>
-        </w:numPr>
-      </w:pPr>
-      <w:r>
-        <w:t>Buon lavoro.</w:t>
-      </w:r>
-    </w:p>
-    <w:p>
-      <w:pPr>
-        <w:rPr>
-          <w:u w:val="single"/>
-        </w:rPr>
-      </w:pPr>
-    </w:p>
-    <w:p>
-      <w:pPr>
-        <w:pStyle w:val="ListParagraph"/>
-        <w:numPr>
-          <w:ilvl w:val="0"/>
-          <w:numId w:val="3"/>
-        </w:numPr>
-      </w:pPr>
-      <w:r>
-        <w:t>Lavori con massima priorità:</w:t>
-      </w:r>
-    </w:p>
-    <w:p>
-      <w:pPr>
-        <w:pStyle w:val="ListParagraph"/>
-        <w:numPr>
-          <w:ilvl w:val="0"/>
-          <w:numId w:val="3"/>
-        </w:numPr>
-      </w:pPr>
-      <w:r>
-        <w:t>Lavori minoritari ma prioritari:</w:t>
-      </w:r>
-    </w:p>
-    <w:p>
-      <w:pPr>
-        <w:pStyle w:val="ListParagraph"/>
-        <w:numPr>
-          <w:ilvl w:val="0"/>
-          <w:numId w:val="4"/>
-        </w:numPr>
-      </w:pPr>
-      <w:r>
-        <w:t xml:space="preserve">Lavori </w:t>
-      </w:r>
-      <w:r>
-        <w:t>finali</w:t>
-      </w:r>
-      <w:r>
-        <w:t>:</w:t>
-      </w:r>
-    </w:p>
-    <w:p>
-      <w:pPr>
-        <w:pStyle w:val="ListParagraph"/>
-        <w:numPr>
-          <w:ilvl w:val="1"/>
-          <w:numId w:val="4"/>
-        </w:numPr>
-      </w:pPr>
-      <w:r>
-        <w:t>Fare un giro completo su ADMIN per vedere eventuali imperfezioni(usability, grafica).</w:t>
-      </w:r>
-    </w:p>
-    <w:p>
-      <w:pPr>
-        <w:pStyle w:val="ListParagraph"/>
-        <w:numPr>
-          <w:ilvl w:val="1"/>
-          <w:numId w:val="4"/>
-        </w:numPr>
-      </w:pPr>
-      <w:r>
-        <w:t>F</w:t>
-      </w:r>
-      <w:r>
-        <w:t>are un giro completo su USER per vedere eventuali imperfezioni(usability, grafica).</w:t>
-      </w:r>
-    </w:p>
-    <w:p>
-      <w:pPr>
-        <w:pStyle w:val="ListParagraph"/>
+    </w:p>
+    <w:p>
+      <w:pPr>
+        <w:rPr>
+          <w:b/>
+          <w:sz w:val="36"/>
+          <w:szCs w:val="36"/>
+        </w:rPr>
+      </w:pPr>
+    </w:p>
+    <w:p>
+      <w:pPr>
+        <w:pStyle w:val="Paragrafoelenco"/>
         <w:ind w:left="0"/>
-      </w:pPr>
-    </w:p>
-    <w:p>
-      <w:pPr>
-        <w:pStyle w:val="ListParagraph"/>
-        <w:ind w:left="0"/>
-        <w:rPr>
-          <w:b/>
-          <w:color w:val="8064A2" w:themeColor="accent4"/>
-          <w:sz w:val="36"/>
-          <w:szCs w:val="36"/>
-        </w:rPr>
-      </w:pPr>
-    </w:p>
-    <w:p>
-      <w:pPr>
-        <w:pStyle w:val="ListParagraph"/>
-        <w:ind w:left="0"/>
-        <w:rPr>
-          <w:b/>
-          <w:color w:val="8064A2" w:themeColor="accent4"/>
-          <w:sz w:val="36"/>
-          <w:szCs w:val="36"/>
-        </w:rPr>
-      </w:pPr>
-    </w:p>
-    <w:p>
-      <w:pPr>
-        <w:pStyle w:val="ListParagraph"/>
-        <w:ind w:left="0"/>
-        <w:rPr>
-          <w:b/>
-          <w:color w:val="8064A2" w:themeColor="accent4"/>
-          <w:sz w:val="36"/>
-          <w:szCs w:val="36"/>
-        </w:rPr>
-      </w:pPr>
-    </w:p>
-    <w:p>
-      <w:pPr>
-        <w:pStyle w:val="ListParagraph"/>
-        <w:ind w:left="0"/>
-        <w:rPr>
-          <w:b/>
-          <w:color w:val="8064A2" w:themeColor="accent4"/>
-          <w:sz w:val="36"/>
-          <w:szCs w:val="36"/>
-        </w:rPr>
-      </w:pPr>
-    </w:p>
-    <w:p>
-      <w:pPr>
-        <w:pStyle w:val="ListParagraph"/>
-        <w:ind w:left="0"/>
-        <w:rPr>
-          <w:b/>
-          <w:color w:val="8064A2" w:themeColor="accent4"/>
-          <w:sz w:val="36"/>
-          <w:szCs w:val="36"/>
-        </w:rPr>
-      </w:pPr>
-    </w:p>
-    <w:p>
-      <w:pPr>
-        <w:pStyle w:val="ListParagraph"/>
-        <w:ind w:left="0"/>
-        <w:rPr>
-          <w:b/>
-          <w:color w:val="8064A2" w:themeColor="accent4"/>
-          <w:sz w:val="36"/>
-          <w:szCs w:val="36"/>
-        </w:rPr>
-      </w:pPr>
-    </w:p>
-    <w:p>
-      <w:pPr>
-        <w:pStyle w:val="ListParagraph"/>
-        <w:ind w:left="0"/>
-        <w:rPr>
-          <w:b/>
-          <w:color w:val="8064A2" w:themeColor="accent4"/>
-          <w:sz w:val="36"/>
-          <w:szCs w:val="36"/>
-        </w:rPr>
-      </w:pPr>
-    </w:p>
-    <w:p>
-      <w:pPr>
-        <w:pStyle w:val="ListParagraph"/>
-        <w:ind w:left="0"/>
-        <w:rPr>
-          <w:b/>
-          <w:color w:val="8064A2" w:themeColor="accent4"/>
-          <w:sz w:val="36"/>
-          <w:szCs w:val="36"/>
-        </w:rPr>
-      </w:pPr>
-    </w:p>
-    <w:p>
-      <w:pPr>
-        <w:pStyle w:val="ListParagraph"/>
-        <w:ind w:left="0"/>
-        <w:rPr>
-          <w:b/>
-          <w:color w:val="8064A2" w:themeColor="accent4"/>
-          <w:sz w:val="36"/>
-          <w:szCs w:val="36"/>
-        </w:rPr>
-      </w:pPr>
-      <w:r>
-        <w:rPr>
-          <w:b/>
-          <w:color w:val="8064A2" w:themeColor="accent4"/>
-          <w:sz w:val="36"/>
-          <w:szCs w:val="36"/>
-        </w:rPr>
-        <w:t>Problemi riscontrati:</w:t>
-      </w:r>
-    </w:p>
-    <w:p>
-      <w:pPr>
-        <w:pStyle w:val="ListParagraph"/>
-        <w:numPr>
-          <w:ilvl w:val="1"/>
-          <w:numId w:val="1"/>
-        </w:numPr>
-      </w:pPr>
-      <w:r>
-        <w:t>Quando scade la sessione, esplode tutto per via dell’header location non ancora totalmente dinamico</w:t>
-      </w:r>
-      <w:r>
-        <w:t>.</w:t>
-      </w:r>
-    </w:p>
-    <w:p>
-      <w:pPr>
-        <w:pStyle w:val="ListParagraph"/>
-        <w:numPr>
-          <w:ilvl w:val="1"/>
-          <w:numId w:val="1"/>
-        </w:numPr>
-      </w:pPr>
-      <w:r>
-        <w:t>Log out</w:t>
-      </w:r>
-      <w:r>
-        <w:t xml:space="preserve"> dal dominio di prova ha un path parzialmente relativo.</w:t>
-      </w:r>
-    </w:p>
-    <w:p>
-      <w:pPr>
-        <w:pStyle w:val="ListParagraph"/>
-        <w:numPr>
-          <w:ilvl w:val="1"/>
-          <w:numId w:val="1"/>
-        </w:numPr>
-      </w:pPr>
-      <w:r>
-        <w:t>Se cambio il nome al link del carrello nell’header si alza tutta la fila di link (??).</w:t>
-      </w:r>
-    </w:p>
-    <w:p/>
-    <w:p>
-      <w:pPr>
-        <w:rPr>
-          <w:b/>
-          <w:color w:val="C0504D" w:themeColor="accent2"/>
-          <w:sz w:val="36"/>
-          <w:szCs w:val="36"/>
-        </w:rPr>
-      </w:pPr>
-      <w:r>
-        <w:rPr>
-          <w:b/>
-          <w:color w:val="C0504D" w:themeColor="accent2"/>
-          <w:sz w:val="36"/>
-          <w:szCs w:val="36"/>
-        </w:rPr>
-        <w:lastRenderedPageBreak/>
-        <w:t>Possibili lavori futuri</w:t>
-      </w:r>
-      <w:r>
-        <w:rPr>
-          <w:b/>
-          <w:color w:val="C0504D" w:themeColor="accent2"/>
-          <w:sz w:val="36"/>
-          <w:szCs w:val="36"/>
-        </w:rPr>
-        <w:t>:</w:t>
-      </w:r>
-    </w:p>
-    <w:p>
-      <w:pPr>
-        <w:pStyle w:val="ListParagraph"/>
-        <w:numPr>
-          <w:ilvl w:val="1"/>
-          <w:numId w:val="4"/>
-        </w:numPr>
-        <w:rPr>
-          <w:b/>
-          <w:color w:val="C0504D" w:themeColor="accent2"/>
-          <w:sz w:val="36"/>
-          <w:szCs w:val="36"/>
-        </w:rPr>
-      </w:pPr>
-      <w:r>
-        <w:t>Rivedi completamente meccanismo fa</w:t>
-      </w:r>
-      <w:r>
-        <w:t>s</w:t>
-      </w:r>
-      <w:r>
-        <w:t>ce prezzo-utenza-dati utente:</w:t>
-      </w:r>
-    </w:p>
-    <w:p>
-      <w:pPr>
-        <w:pStyle w:val="ListParagraph"/>
-        <w:numPr>
-          <w:ilvl w:val="2"/>
-          <w:numId w:val="4"/>
-        </w:numPr>
-        <w:rPr>
-          <w:b/>
-          <w:sz w:val="36"/>
-          <w:szCs w:val="36"/>
-        </w:rPr>
-      </w:pPr>
-      <w:r>
-        <w:t>Diversificazione tabelle.</w:t>
-      </w:r>
-    </w:p>
-    <w:p>
-      <w:pPr>
-        <w:pStyle w:val="ListParagraph"/>
-        <w:numPr>
-          <w:ilvl w:val="2"/>
-          <w:numId w:val="4"/>
-        </w:numPr>
-        <w:rPr>
-          <w:b/>
-          <w:sz w:val="36"/>
-          <w:szCs w:val="36"/>
-        </w:rPr>
-      </w:pPr>
-      <w:r>
-        <w:t>Maggior fattore di persistenza su indici per la distinzione.</w:t>
-      </w:r>
-    </w:p>
-    <w:p>
-      <w:pPr>
-        <w:pStyle w:val="ListParagraph"/>
-        <w:numPr>
-          <w:ilvl w:val="1"/>
-          <w:numId w:val="4"/>
-        </w:numPr>
-        <w:spacing w:after="0"/>
-        <w:rPr>
-          <w:b/>
-          <w:sz w:val="36"/>
-          <w:szCs w:val="36"/>
-        </w:rPr>
-      </w:pPr>
-      <w:r>
-        <w:t>Rivedere validazione BE + consistenza dati DB.</w:t>
-      </w:r>
-    </w:p>
-    <w:p>
-      <w:pPr>
-        <w:pStyle w:val="ListParagraph"/>
-        <w:numPr>
-          <w:ilvl w:val="1"/>
-          <w:numId w:val="4"/>
-        </w:numPr>
-        <w:spacing w:after="0"/>
-        <w:rPr>
-          <w:b/>
-          <w:sz w:val="36"/>
-          <w:szCs w:val="36"/>
-        </w:rPr>
-      </w:pPr>
-      <w:r>
-        <w:t>Rivedere meccanismo di sessione.</w:t>
-      </w:r>
-    </w:p>
-    <w:p>
-      <w:pPr>
-        <w:pStyle w:val="ListParagraph"/>
-        <w:numPr>
-          <w:ilvl w:val="1"/>
-          <w:numId w:val="4"/>
-        </w:numPr>
-        <w:spacing w:after="0"/>
-        <w:rPr>
-          <w:b/>
-          <w:sz w:val="36"/>
-          <w:szCs w:val="36"/>
-        </w:rPr>
-      </w:pPr>
-      <w:r>
-        <w:t>Descrizioni in html.</w:t>
-      </w:r>
-    </w:p>
-    <w:p>
-      <w:pPr>
-        <w:pStyle w:val="ListParagraph"/>
-        <w:numPr>
-          <w:ilvl w:val="1"/>
-          <w:numId w:val="4"/>
-        </w:numPr>
-        <w:spacing w:after="0"/>
-        <w:rPr>
-          <w:b/>
-          <w:sz w:val="36"/>
-          <w:szCs w:val="36"/>
-        </w:rPr>
-      </w:pPr>
-      <w:r>
-        <w:t>Validazioni totali anche BE.</w:t>
-      </w:r>
-    </w:p>
-    <w:p>
-      <w:pPr>
-        <w:pStyle w:val="ListParagraph"/>
-        <w:numPr>
-          <w:ilvl w:val="1"/>
-          <w:numId w:val="4"/>
-        </w:numPr>
-        <w:spacing w:after="0" w:line="240" w:lineRule="auto"/>
-        <w:rPr>
-          <w:b/>
-          <w:sz w:val="36"/>
-          <w:szCs w:val="36"/>
-        </w:rPr>
-      </w:pPr>
-      <w:r>
-        <w:t>Affinare validazione js.</w:t>
-      </w:r>
-    </w:p>
-    <w:p>
-      <w:pPr>
-        <w:pStyle w:val="ListParagraph"/>
-        <w:numPr>
-          <w:ilvl w:val="1"/>
-          <w:numId w:val="4"/>
-        </w:numPr>
-        <w:spacing w:after="0" w:line="240" w:lineRule="auto"/>
-        <w:rPr>
-          <w:b/>
-          <w:sz w:val="36"/>
-          <w:szCs w:val="36"/>
-        </w:rPr>
-      </w:pPr>
-      <w:r>
-        <w:t>Sfruttare blocchi try catch per eccezioni DB e mettere anche proprie.</w:t>
-      </w:r>
-    </w:p>
-    <w:p>
-      <w:pPr>
-        <w:pStyle w:val="ListParagraph"/>
-        <w:numPr>
-          <w:ilvl w:val="1"/>
-          <w:numId w:val="4"/>
-        </w:numPr>
-        <w:spacing w:after="0" w:line="240" w:lineRule="auto"/>
-        <w:rPr>
-          <w:b/>
-          <w:sz w:val="36"/>
-          <w:szCs w:val="36"/>
-        </w:rPr>
-      </w:pPr>
-      <w:r>
-        <w:t>Applica enhancement list e parametri ricevuti.</w:t>
-      </w:r>
-    </w:p>
-    <w:p>
-      <w:pPr>
-        <w:rPr>
-          <w:b/>
-          <w:sz w:val="36"/>
-          <w:szCs w:val="36"/>
-        </w:rPr>
-      </w:pPr>
-    </w:p>
-    <w:p>
-      <w:pPr>
-        <w:pStyle w:val="ListParagraph"/>
-        <w:ind w:left="0"/>
         <w:rPr>
           <w:b/>
           <w:sz w:val="36"/>
@@ -1419,7 +1542,7 @@
     </w:p>
     <w:p>
       <w:pPr>
-        <w:pStyle w:val="ListParagraph"/>
+        <w:pStyle w:val="Paragrafoelenco"/>
         <w:numPr>
           <w:ilvl w:val="1"/>
           <w:numId w:val="1"/>
@@ -1455,7 +1578,7 @@
     </w:p>
     <w:p>
       <w:pPr>
-        <w:pStyle w:val="ListParagraph"/>
+        <w:pStyle w:val="Paragrafoelenco"/>
         <w:numPr>
           <w:ilvl w:val="1"/>
           <w:numId w:val="4"/>
@@ -1482,7 +1605,7 @@
     </w:p>
     <w:p>
       <w:pPr>
-        <w:pStyle w:val="ListParagraph"/>
+        <w:pStyle w:val="Paragrafoelenco"/>
         <w:ind w:left="0"/>
         <w:rPr>
           <w:b/>
@@ -1506,7 +1629,7 @@
     </w:p>
     <w:p>
       <w:pPr>
-        <w:pStyle w:val="ListParagraph"/>
+        <w:pStyle w:val="Paragrafoelenco"/>
         <w:numPr>
           <w:ilvl w:val="1"/>
           <w:numId w:val="4"/>
@@ -1521,7 +1644,7 @@
     </w:p>
     <w:p>
       <w:pPr>
-        <w:pStyle w:val="ListParagraph"/>
+        <w:pStyle w:val="Paragrafoelenco"/>
         <w:numPr>
           <w:ilvl w:val="1"/>
           <w:numId w:val="4"/>
@@ -1533,7 +1656,7 @@
     </w:p>
     <w:p>
       <w:pPr>
-        <w:pStyle w:val="ListParagraph"/>
+        <w:pStyle w:val="Paragrafoelenco"/>
         <w:numPr>
           <w:ilvl w:val="1"/>
           <w:numId w:val="4"/>
@@ -1545,7 +1668,7 @@
     </w:p>
     <w:p>
       <w:pPr>
-        <w:pStyle w:val="ListParagraph"/>
+        <w:pStyle w:val="Paragrafoelenco"/>
         <w:numPr>
           <w:ilvl w:val="1"/>
           <w:numId w:val="4"/>
@@ -1557,7 +1680,7 @@
     </w:p>
     <w:p>
       <w:pPr>
-        <w:pStyle w:val="ListParagraph"/>
+        <w:pStyle w:val="Paragrafoelenco"/>
         <w:numPr>
           <w:ilvl w:val="1"/>
           <w:numId w:val="4"/>
@@ -1569,7 +1692,7 @@
     </w:p>
     <w:p>
       <w:pPr>
-        <w:pStyle w:val="ListParagraph"/>
+        <w:pStyle w:val="Paragrafoelenco"/>
         <w:numPr>
           <w:ilvl w:val="1"/>
           <w:numId w:val="4"/>
@@ -1581,7 +1704,7 @@
     </w:p>
     <w:p>
       <w:pPr>
-        <w:pStyle w:val="ListParagraph"/>
+        <w:pStyle w:val="Paragrafoelenco"/>
         <w:numPr>
           <w:ilvl w:val="1"/>
           <w:numId w:val="4"/>
@@ -2558,18 +2681,18 @@
     <w:lsdException w:name="List Table 6 Colorful Accent 6" w:uiPriority="51"/>
     <w:lsdException w:name="List Table 7 Colorful Accent 6" w:uiPriority="52"/>
   </w:latentStyles>
-  <w:style w:type="paragraph" w:default="1" w:styleId="Normal">
+  <w:style w:type="paragraph" w:default="1" w:styleId="Normale">
     <w:name w:val="Normal"/>
     <w:qFormat/>
     <w:rsid w:val="0053704D"/>
   </w:style>
-  <w:style w:type="character" w:default="1" w:styleId="DefaultParagraphFont">
+  <w:style w:type="character" w:default="1" w:styleId="Carpredefinitoparagrafo">
     <w:name w:val="Default Paragraph Font"/>
     <w:uiPriority w:val="1"/>
     <w:semiHidden/>
     <w:unhideWhenUsed/>
   </w:style>
-  <w:style w:type="table" w:default="1" w:styleId="TableNormal">
+  <w:style w:type="table" w:default="1" w:styleId="Tabellanormale">
     <w:name w:val="Normal Table"/>
     <w:uiPriority w:val="99"/>
     <w:semiHidden/>
@@ -2584,15 +2707,15 @@
       </w:tblCellMar>
     </w:tblPr>
   </w:style>
-  <w:style w:type="numbering" w:default="1" w:styleId="NoList">
+  <w:style w:type="numbering" w:default="1" w:styleId="Nessunelenco">
     <w:name w:val="No List"/>
     <w:uiPriority w:val="99"/>
     <w:semiHidden/>
     <w:unhideWhenUsed/>
   </w:style>
-  <w:style w:type="paragraph" w:styleId="ListParagraph">
+  <w:style w:type="paragraph" w:styleId="Paragrafoelenco">
     <w:name w:val="List Paragraph"/>
-    <w:basedOn w:val="Normal"/>
+    <w:basedOn w:val="Normale"/>
     <w:uiPriority w:val="34"/>
     <w:qFormat/>
     <w:rsid w:val="002C56E4"/>
@@ -2601,9 +2724,9 @@
       <w:contextualSpacing/>
     </w:pPr>
   </w:style>
-  <w:style w:type="character" w:styleId="Hyperlink">
+  <w:style w:type="character" w:styleId="Collegamentoipertestuale">
     <w:name w:val="Hyperlink"/>
-    <w:basedOn w:val="DefaultParagraphFont"/>
+    <w:basedOn w:val="Carpredefinitoparagrafo"/>
     <w:uiPriority w:val="99"/>
     <w:unhideWhenUsed/>
     <w:rsid w:val="00851082"/>

</xml_diff>

<commit_message>
traduzione parziale alt e totale buttons
</commit_message>
<xml_diff>
--- a/Lista lavori.docx
+++ b/Lista lavori.docx
@@ -96,139 +96,9 @@
       <w:r>
         <w:rPr>
           <w:b/>
-        </w:rPr>
-        <w:t>Admin:</w:t>
-      </w:r>
-    </w:p>
-    <w:p>
-      <w:pPr>
-        <w:pStyle w:val="Paragrafoelenco"/>
-        <w:numPr>
-          <w:ilvl w:val="3"/>
-          <w:numId w:val="1"/>
-        </w:numPr>
-      </w:pPr>
-      <w:r>
-        <w:t>BE</w:t>
-      </w:r>
-      <w:r>
-        <w:t xml:space="preserve"> </w:t>
-      </w:r>
-      <w:r>
-        <w:rPr>
-          <w:b/>
-          <w:color w:val="92D050"/>
-        </w:rPr>
-        <w:t>eng</w:t>
-      </w:r>
-      <w:r>
-        <w:rPr>
-          <w:color w:val="92D050"/>
-        </w:rPr>
-        <w:t xml:space="preserve"> </w:t>
-      </w:r>
-      <w:r>
-        <w:rPr>
-          <w:b/>
-        </w:rPr>
-        <w:t>ok</w:t>
-      </w:r>
-      <w:r>
-        <w:rPr>
-          <w:b/>
-          <w:color w:val="7030A0"/>
-        </w:rPr>
-        <w:t xml:space="preserve"> ita</w:t>
-      </w:r>
-    </w:p>
-    <w:p>
-      <w:pPr>
-        <w:pStyle w:val="Paragrafoelenco"/>
-        <w:numPr>
-          <w:ilvl w:val="3"/>
-          <w:numId w:val="1"/>
-        </w:numPr>
-      </w:pPr>
-      <w:r>
-        <w:t>STRUTTURA</w:t>
-      </w:r>
-      <w:r>
-        <w:t xml:space="preserve"> </w:t>
-      </w:r>
-      <w:r>
-        <w:rPr>
-          <w:b/>
-          <w:color w:val="92D050"/>
-        </w:rPr>
-        <w:t>eng</w:t>
-      </w:r>
-      <w:r>
-        <w:rPr>
-          <w:color w:val="92D050"/>
-        </w:rPr>
-        <w:t xml:space="preserve"> </w:t>
-      </w:r>
-      <w:r>
-        <w:rPr>
-          <w:b/>
-        </w:rPr>
-        <w:t>ok</w:t>
-      </w:r>
-      <w:r>
-        <w:rPr>
-          <w:b/>
-          <w:color w:val="7030A0"/>
-        </w:rPr>
-        <w:t xml:space="preserve"> ita</w:t>
-      </w:r>
-    </w:p>
-    <w:p>
-      <w:pPr>
-        <w:pStyle w:val="Paragrafoelenco"/>
-        <w:numPr>
-          <w:ilvl w:val="3"/>
-          <w:numId w:val="1"/>
-        </w:numPr>
-      </w:pPr>
-      <w:r>
-        <w:t>TEMPLATE</w:t>
-      </w:r>
-      <w:r>
-        <w:t xml:space="preserve"> </w:t>
-      </w:r>
-      <w:r>
-        <w:rPr>
-          <w:b/>
-          <w:color w:val="92D050"/>
-        </w:rPr>
-        <w:t>eng</w:t>
-      </w:r>
-      <w:r>
-        <w:rPr>
-          <w:b/>
-          <w:color w:val="92D050"/>
-        </w:rPr>
-        <w:t xml:space="preserve"> </w:t>
-      </w:r>
-      <w:r>
-        <w:rPr>
-          <w:b/>
-        </w:rPr>
-        <w:t>ok</w:t>
-      </w:r>
-      <w:r>
-        <w:rPr>
-          <w:b/>
-          <w:color w:val="7030A0"/>
-        </w:rPr>
-        <w:t xml:space="preserve"> </w:t>
-      </w:r>
-      <w:r>
-        <w:rPr>
-          <w:b/>
-          <w:color w:val="7030A0"/>
-        </w:rPr>
-        <w:t>ita</w:t>
+          <w:color w:val="FF0000"/>
+        </w:rPr>
+        <w:t>Manca il cinese.</w:t>
       </w:r>
     </w:p>
     <w:p>
@@ -245,145 +115,309 @@
       <w:r>
         <w:rPr>
           <w:b/>
-        </w:rPr>
-        <w:t>Site:</w:t>
-      </w:r>
-    </w:p>
-    <w:p>
-      <w:pPr>
-        <w:pStyle w:val="Paragrafoelenco"/>
-        <w:numPr>
-          <w:ilvl w:val="3"/>
+          <w:color w:val="FF0000"/>
+        </w:rPr>
+        <w:t>Manca l’italiano (rivedi stringhe non proprie).</w:t>
+      </w:r>
+    </w:p>
+    <w:p>
+      <w:pPr>
+        <w:pStyle w:val="Paragrafoelenco"/>
+        <w:numPr>
+          <w:ilvl w:val="1"/>
           <w:numId w:val="1"/>
         </w:numPr>
-      </w:pPr>
-      <w:r>
-        <w:rPr>
-          <w:b/>
-        </w:rPr>
-        <w:t xml:space="preserve"> </w:t>
-      </w:r>
-      <w:r>
-        <w:t>BE</w:t>
-      </w:r>
-      <w:r>
-        <w:t xml:space="preserve"> </w:t>
-      </w:r>
-      <w:r>
-        <w:rPr>
-          <w:b/>
-          <w:color w:val="92D050"/>
-        </w:rPr>
-        <w:t>eng</w:t>
-      </w:r>
-      <w:r>
-        <w:rPr>
-          <w:b/>
-        </w:rPr>
-        <w:t xml:space="preserve"> </w:t>
-      </w:r>
-      <w:r>
-        <w:rPr>
-          <w:b/>
-        </w:rPr>
-        <w:t>ok</w:t>
-      </w:r>
-      <w:r>
-        <w:rPr>
-          <w:b/>
-          <w:color w:val="7030A0"/>
-        </w:rPr>
-        <w:t xml:space="preserve"> ita</w:t>
-      </w:r>
-    </w:p>
-    <w:p>
-      <w:pPr>
-        <w:pStyle w:val="Paragrafoelenco"/>
-        <w:numPr>
-          <w:ilvl w:val="3"/>
+        <w:rPr>
+          <w:b/>
+        </w:rPr>
+      </w:pPr>
+      <w:r>
+        <w:rPr>
+          <w:b/>
+          <w:color w:val="FF0000"/>
+        </w:rPr>
+        <w:t xml:space="preserve">SEO </w:t>
+      </w:r>
+      <w:r>
+        <w:rPr>
+          <w:b/>
+          <w:color w:val="FF0000"/>
+        </w:rPr>
+        <w:t>Google</w:t>
+      </w:r>
+      <w:r>
+        <w:rPr>
+          <w:b/>
+          <w:color w:val="FF0000"/>
+        </w:rPr>
+        <w:t xml:space="preserve"> e cazzi</w:t>
+      </w:r>
+      <w:r>
+        <w:rPr>
+          <w:b/>
+          <w:color w:val="FF0000"/>
+        </w:rPr>
+        <w:t xml:space="preserve"> (Attendi dominio)</w:t>
+      </w:r>
+      <w:r>
+        <w:rPr>
+          <w:b/>
+          <w:color w:val="FF0000"/>
+        </w:rPr>
+        <w:t>.</w:t>
+      </w:r>
+    </w:p>
+    <w:p>
+      <w:pPr>
+        <w:pStyle w:val="Paragrafoelenco"/>
+        <w:numPr>
+          <w:ilvl w:val="0"/>
           <w:numId w:val="1"/>
         </w:numPr>
       </w:pPr>
       <w:r>
-        <w:t>STRUTTURA</w:t>
-      </w:r>
-      <w:r>
-        <w:t xml:space="preserve"> </w:t>
-      </w:r>
-      <w:r>
-        <w:rPr>
-          <w:b/>
-          <w:color w:val="92D050"/>
-        </w:rPr>
-        <w:t>eng</w:t>
-      </w:r>
-      <w:r>
-        <w:rPr>
-          <w:b/>
-          <w:color w:val="7030A0"/>
-        </w:rPr>
-        <w:t xml:space="preserve"> </w:t>
-      </w:r>
-      <w:r>
-        <w:rPr>
-          <w:b/>
-        </w:rPr>
-        <w:t>ok</w:t>
-      </w:r>
-      <w:r>
-        <w:rPr>
-          <w:b/>
-          <w:color w:val="7030A0"/>
-        </w:rPr>
-        <w:t xml:space="preserve"> </w:t>
-      </w:r>
-      <w:r>
-        <w:rPr>
-          <w:b/>
-          <w:color w:val="7030A0"/>
-        </w:rPr>
-        <w:t>ita</w:t>
-      </w:r>
-    </w:p>
-    <w:p>
-      <w:pPr>
-        <w:pStyle w:val="Paragrafoelenco"/>
-        <w:numPr>
-          <w:ilvl w:val="3"/>
+        <w:t>Lavori minoritari ma prioritari:</w:t>
+      </w:r>
+    </w:p>
+    <w:p>
+      <w:pPr>
+        <w:pStyle w:val="Paragrafoelenco"/>
+        <w:numPr>
+          <w:ilvl w:val="1"/>
           <w:numId w:val="1"/>
         </w:numPr>
-      </w:pPr>
-      <w:r>
-        <w:t>TEMPLATE</w:t>
-      </w:r>
-      <w:r>
-        <w:t xml:space="preserve"> </w:t>
-      </w:r>
-      <w:r>
-        <w:rPr>
-          <w:b/>
-          <w:color w:val="92D050"/>
-        </w:rPr>
-        <w:t>eng</w:t>
-      </w:r>
-      <w:r>
-        <w:rPr>
-          <w:b/>
-        </w:rPr>
-        <w:t xml:space="preserve"> </w:t>
-      </w:r>
-      <w:r>
-        <w:rPr>
-          <w:b/>
-        </w:rPr>
-        <w:t>ok</w:t>
-      </w:r>
-      <w:r>
-        <w:rPr>
-          <w:b/>
-          <w:color w:val="7030A0"/>
-        </w:rPr>
-        <w:t xml:space="preserve"> ita</w:t>
+        <w:rPr>
+          <w:color w:val="4BACC6" w:themeColor="accent5"/>
+        </w:rPr>
+      </w:pPr>
+      <w:r>
+        <w:rPr>
+          <w:color w:val="4BACC6" w:themeColor="accent5"/>
+        </w:rPr>
+        <w:t>Conferma ordine (occhio c</w:t>
+      </w:r>
+      <w:bookmarkStart w:id="0" w:name="_GoBack"/>
+      <w:bookmarkEnd w:id="0"/>
+      <w:r>
+        <w:rPr>
+          <w:color w:val="4BACC6" w:themeColor="accent5"/>
+        </w:rPr>
+        <w:t>he un ordine è sempre quello fino a che non viene confermato).</w:t>
+      </w:r>
+    </w:p>
+    <w:p>
+      <w:pPr>
+        <w:pStyle w:val="Paragrafoelenco"/>
+        <w:numPr>
+          <w:ilvl w:val="1"/>
+          <w:numId w:val="1"/>
+        </w:numPr>
+        <w:rPr>
+          <w:color w:val="4BACC6" w:themeColor="accent5"/>
+        </w:rPr>
+      </w:pPr>
+      <w:r>
+        <w:rPr>
+          <w:color w:val="4BACC6" w:themeColor="accent5"/>
+        </w:rPr>
+        <w:t>Ultimare in maniera decente quella cosa delle categorie.</w:t>
+      </w:r>
+    </w:p>
+    <w:p>
+      <w:pPr>
+        <w:pStyle w:val="Paragrafoelenco"/>
+        <w:numPr>
+          <w:ilvl w:val="1"/>
+          <w:numId w:val="1"/>
+        </w:numPr>
+        <w:rPr>
+          <w:color w:val="4BACC6" w:themeColor="accent5"/>
+        </w:rPr>
+      </w:pPr>
+      <w:r>
+        <w:rPr>
+          <w:color w:val="4BACC6" w:themeColor="accent5"/>
+        </w:rPr>
+        <w:t>Imposta layout pdf (per ulteriori grafiche e impostazioni chiedere al cliente).</w:t>
+      </w:r>
+    </w:p>
+    <w:p>
+      <w:pPr>
+        <w:pStyle w:val="Paragrafoelenco"/>
+        <w:numPr>
+          <w:ilvl w:val="1"/>
+          <w:numId w:val="1"/>
+        </w:numPr>
+        <w:rPr>
+          <w:color w:val="4BACC6" w:themeColor="accent5"/>
+        </w:rPr>
+      </w:pPr>
+      <w:r>
+        <w:t>Finire pdf/fattura.</w:t>
+      </w:r>
+    </w:p>
+    <w:p>
+      <w:pPr>
+        <w:pStyle w:val="Paragrafoelenco"/>
+        <w:numPr>
+          <w:ilvl w:val="1"/>
+          <w:numId w:val="1"/>
+        </w:numPr>
+        <w:rPr>
+          <w:color w:val="4BACC6" w:themeColor="accent5"/>
+        </w:rPr>
+      </w:pPr>
+      <w:r>
+        <w:t>Controllare tutto.</w:t>
+      </w:r>
+    </w:p>
+    <w:p>
+      <w:pPr>
+        <w:pStyle w:val="Paragrafoelenco"/>
+        <w:numPr>
+          <w:ilvl w:val="1"/>
+          <w:numId w:val="1"/>
+        </w:numPr>
+        <w:rPr>
+          <w:color w:val="4BACC6" w:themeColor="accent5"/>
+        </w:rPr>
+      </w:pPr>
+      <w:r>
+        <w:t>Sistemare menù categorie.</w:t>
+      </w:r>
+    </w:p>
+    <w:p>
+      <w:pPr>
+        <w:pStyle w:val="Paragrafoelenco"/>
+        <w:numPr>
+          <w:ilvl w:val="1"/>
+          <w:numId w:val="1"/>
+        </w:numPr>
+        <w:rPr>
+          <w:color w:val="4BACC6" w:themeColor="accent5"/>
+        </w:rPr>
+      </w:pPr>
+      <w:r>
+        <w:t>Trova privacy in inglese.</w:t>
+      </w:r>
+    </w:p>
+    <w:p>
+      <w:pPr>
+        <w:pStyle w:val="Paragrafoelenco"/>
+        <w:numPr>
+          <w:ilvl w:val="1"/>
+          <w:numId w:val="1"/>
+        </w:numPr>
+        <w:rPr>
+          <w:color w:val="4BACC6" w:themeColor="accent5"/>
+        </w:rPr>
+      </w:pPr>
+      <w:r>
+        <w:t>Termina traduzioni alt HTML.</w:t>
+      </w:r>
+    </w:p>
+    <w:p/>
+    <w:p>
+      <w:pPr>
+        <w:pStyle w:val="Paragrafoelenco"/>
+        <w:numPr>
+          <w:ilvl w:val="0"/>
+          <w:numId w:val="1"/>
+        </w:numPr>
+      </w:pPr>
+      <w:r>
+        <w:t>Lavori minoritari:</w:t>
+      </w:r>
+    </w:p>
+    <w:p>
+      <w:pPr>
+        <w:pStyle w:val="Paragrafoelenco"/>
+        <w:numPr>
+          <w:ilvl w:val="1"/>
+          <w:numId w:val="1"/>
+        </w:numPr>
+      </w:pPr>
+      <w:r>
+        <w:t xml:space="preserve">Barra di ricerca sui </w:t>
+      </w:r>
+      <w:r>
+        <w:t>prodotti</w:t>
+      </w:r>
+      <w:r>
+        <w:rPr>
+          <w:b/>
+        </w:rPr>
+        <w:t xml:space="preserve"> (</w:t>
+      </w:r>
+      <w:r>
+        <w:rPr>
+          <w:b/>
+        </w:rPr>
+        <w:t>precedenza pari a 0)</w:t>
+      </w:r>
+      <w:r>
+        <w:t>.</w:t>
+      </w:r>
+    </w:p>
+    <w:p>
+      <w:pPr>
+        <w:pStyle w:val="Paragrafoelenco"/>
+        <w:numPr>
+          <w:ilvl w:val="1"/>
+          <w:numId w:val="1"/>
+        </w:numPr>
+      </w:pPr>
+      <w:r>
+        <w:t xml:space="preserve">Migliorare </w:t>
+      </w:r>
+      <w:r>
+        <w:t>usabilità</w:t>
+      </w:r>
+      <w:r>
+        <w:t xml:space="preserve"> sezione company.</w:t>
+      </w:r>
+    </w:p>
+    <w:p>
+      <w:pPr>
+        <w:pStyle w:val="Paragrafoelenco"/>
+        <w:numPr>
+          <w:ilvl w:val="1"/>
+          <w:numId w:val="1"/>
+        </w:numPr>
+      </w:pPr>
+      <w:r>
+        <w:t>Non fa comparire sempre i puntini nelle descrizioni, ma solo quando superano X caratteri.</w:t>
+      </w:r>
+    </w:p>
+    <w:p/>
+    <w:p>
+      <w:pPr>
+        <w:pStyle w:val="Paragrafoelenco"/>
+        <w:numPr>
+          <w:ilvl w:val="0"/>
+          <w:numId w:val="1"/>
+        </w:numPr>
+      </w:pPr>
+      <w:r>
+        <w:t>Prossime sessioni di lavoro</w:t>
+      </w:r>
+    </w:p>
+    <w:p>
+      <w:pPr>
+        <w:pStyle w:val="Paragrafoelenco"/>
+        <w:numPr>
+          <w:ilvl w:val="1"/>
+          <w:numId w:val="1"/>
+        </w:numPr>
+      </w:pPr>
+      <w:r>
+        <w:t xml:space="preserve">SEZIONE USER: </w:t>
+      </w:r>
+      <w:r>
+        <w:t>Ultimata</w:t>
+      </w:r>
+      <w:r>
+        <w:t>.</w:t>
       </w:r>
     </w:p>
     <w:p>
@@ -393,413 +427,6 @@
           <w:ilvl w:val="2"/>
           <w:numId w:val="1"/>
         </w:numPr>
-        <w:rPr>
-          <w:b/>
-        </w:rPr>
-      </w:pPr>
-      <w:r>
-        <w:rPr>
-          <w:b/>
-        </w:rPr>
-        <w:t>User</w:t>
-      </w:r>
-    </w:p>
-    <w:p>
-      <w:pPr>
-        <w:pStyle w:val="Paragrafoelenco"/>
-        <w:numPr>
-          <w:ilvl w:val="3"/>
-          <w:numId w:val="1"/>
-        </w:numPr>
-      </w:pPr>
-      <w:r>
-        <w:t>BE</w:t>
-      </w:r>
-      <w:r>
-        <w:t xml:space="preserve"> </w:t>
-      </w:r>
-      <w:r>
-        <w:rPr>
-          <w:b/>
-          <w:color w:val="92D050"/>
-        </w:rPr>
-        <w:t>eng</w:t>
-      </w:r>
-      <w:r>
-        <w:rPr>
-          <w:b/>
-          <w:color w:val="7030A0"/>
-        </w:rPr>
-        <w:t xml:space="preserve"> </w:t>
-      </w:r>
-      <w:r>
-        <w:rPr>
-          <w:b/>
-        </w:rPr>
-        <w:t>ok</w:t>
-      </w:r>
-      <w:r>
-        <w:rPr>
-          <w:b/>
-          <w:color w:val="7030A0"/>
-        </w:rPr>
-        <w:t xml:space="preserve"> </w:t>
-      </w:r>
-      <w:r>
-        <w:rPr>
-          <w:b/>
-          <w:color w:val="7030A0"/>
-        </w:rPr>
-        <w:t>ita</w:t>
-      </w:r>
-    </w:p>
-    <w:p>
-      <w:pPr>
-        <w:pStyle w:val="Paragrafoelenco"/>
-        <w:numPr>
-          <w:ilvl w:val="3"/>
-          <w:numId w:val="1"/>
-        </w:numPr>
-      </w:pPr>
-      <w:r>
-        <w:t>STRUTTURA</w:t>
-      </w:r>
-      <w:r>
-        <w:t xml:space="preserve"> </w:t>
-      </w:r>
-      <w:r>
-        <w:rPr>
-          <w:b/>
-          <w:color w:val="92D050"/>
-        </w:rPr>
-        <w:t>eng</w:t>
-      </w:r>
-      <w:r>
-        <w:rPr>
-          <w:b/>
-        </w:rPr>
-        <w:t xml:space="preserve"> </w:t>
-      </w:r>
-      <w:r>
-        <w:rPr>
-          <w:b/>
-        </w:rPr>
-        <w:t>ok</w:t>
-      </w:r>
-      <w:r>
-        <w:rPr>
-          <w:b/>
-          <w:color w:val="7030A0"/>
-        </w:rPr>
-        <w:t xml:space="preserve"> ita</w:t>
-      </w:r>
-    </w:p>
-    <w:p>
-      <w:pPr>
-        <w:pStyle w:val="Paragrafoelenco"/>
-        <w:numPr>
-          <w:ilvl w:val="3"/>
-          <w:numId w:val="1"/>
-        </w:numPr>
-      </w:pPr>
-      <w:r>
-        <w:t>TEMPLATE</w:t>
-      </w:r>
-      <w:r>
-        <w:t xml:space="preserve"> </w:t>
-      </w:r>
-      <w:r>
-        <w:rPr>
-          <w:b/>
-          <w:color w:val="92D050"/>
-        </w:rPr>
-        <w:t>eng</w:t>
-      </w:r>
-      <w:r>
-        <w:rPr>
-          <w:b/>
-          <w:color w:val="7030A0"/>
-        </w:rPr>
-        <w:t xml:space="preserve"> </w:t>
-      </w:r>
-      <w:r>
-        <w:rPr>
-          <w:b/>
-        </w:rPr>
-        <w:t>ok</w:t>
-      </w:r>
-      <w:r>
-        <w:rPr>
-          <w:b/>
-          <w:color w:val="7030A0"/>
-        </w:rPr>
-        <w:t xml:space="preserve"> </w:t>
-      </w:r>
-      <w:r>
-        <w:rPr>
-          <w:b/>
-          <w:color w:val="7030A0"/>
-        </w:rPr>
-        <w:t>ita</w:t>
-      </w:r>
-    </w:p>
-    <w:p>
-      <w:pPr>
-        <w:pStyle w:val="Paragrafoelenco"/>
-        <w:numPr>
-          <w:ilvl w:val="1"/>
-          <w:numId w:val="1"/>
-        </w:numPr>
-        <w:rPr>
-          <w:b/>
-        </w:rPr>
-      </w:pPr>
-      <w:r>
-        <w:rPr>
-          <w:b/>
-          <w:color w:val="FF0000"/>
-        </w:rPr>
-        <w:t xml:space="preserve">SEO </w:t>
-      </w:r>
-      <w:r>
-        <w:rPr>
-          <w:b/>
-          <w:color w:val="FF0000"/>
-        </w:rPr>
-        <w:t>Google</w:t>
-      </w:r>
-      <w:r>
-        <w:rPr>
-          <w:b/>
-          <w:color w:val="FF0000"/>
-        </w:rPr>
-        <w:t xml:space="preserve"> e cazzi</w:t>
-      </w:r>
-      <w:r>
-        <w:rPr>
-          <w:b/>
-          <w:color w:val="FF0000"/>
-        </w:rPr>
-        <w:t xml:space="preserve"> (Attendi dominio)</w:t>
-      </w:r>
-      <w:r>
-        <w:rPr>
-          <w:b/>
-          <w:color w:val="FF0000"/>
-        </w:rPr>
-        <w:t>.</w:t>
-      </w:r>
-    </w:p>
-    <w:p>
-      <w:pPr>
-        <w:pStyle w:val="Paragrafoelenco"/>
-        <w:numPr>
-          <w:ilvl w:val="0"/>
-          <w:numId w:val="1"/>
-        </w:numPr>
-      </w:pPr>
-      <w:r>
-        <w:t>Lavori minoritari ma prioritari:</w:t>
-      </w:r>
-    </w:p>
-    <w:p>
-      <w:pPr>
-        <w:pStyle w:val="Paragrafoelenco"/>
-        <w:numPr>
-          <w:ilvl w:val="1"/>
-          <w:numId w:val="1"/>
-        </w:numPr>
-        <w:rPr>
-          <w:color w:val="4BACC6" w:themeColor="accent5"/>
-        </w:rPr>
-      </w:pPr>
-      <w:r>
-        <w:rPr>
-          <w:color w:val="4BACC6" w:themeColor="accent5"/>
-        </w:rPr>
-        <w:t>Conferma ordine (occhio che un ordine è sempre quello fino a che non viene confermato).</w:t>
-      </w:r>
-    </w:p>
-    <w:p>
-      <w:pPr>
-        <w:pStyle w:val="Paragrafoelenco"/>
-        <w:numPr>
-          <w:ilvl w:val="1"/>
-          <w:numId w:val="1"/>
-        </w:numPr>
-        <w:rPr>
-          <w:color w:val="4BACC6" w:themeColor="accent5"/>
-        </w:rPr>
-      </w:pPr>
-      <w:r>
-        <w:rPr>
-          <w:color w:val="4BACC6" w:themeColor="accent5"/>
-        </w:rPr>
-        <w:t>Ultimare in maniera decente quella cosa delle categorie.</w:t>
-      </w:r>
-    </w:p>
-    <w:p>
-      <w:pPr>
-        <w:pStyle w:val="Paragrafoelenco"/>
-        <w:numPr>
-          <w:ilvl w:val="1"/>
-          <w:numId w:val="1"/>
-        </w:numPr>
-        <w:rPr>
-          <w:color w:val="4BACC6" w:themeColor="accent5"/>
-        </w:rPr>
-      </w:pPr>
-      <w:r>
-        <w:rPr>
-          <w:color w:val="4BACC6" w:themeColor="accent5"/>
-        </w:rPr>
-        <w:t>Imposta layout pdf (per ulteriori grafiche e impostazioni chiedere al cliente).</w:t>
-      </w:r>
-    </w:p>
-    <w:p>
-      <w:pPr>
-        <w:pStyle w:val="Paragrafoelenco"/>
-        <w:numPr>
-          <w:ilvl w:val="1"/>
-          <w:numId w:val="1"/>
-        </w:numPr>
-        <w:rPr>
-          <w:color w:val="4BACC6" w:themeColor="accent5"/>
-        </w:rPr>
-      </w:pPr>
-      <w:r>
-        <w:t>Finire pdf/fattura.</w:t>
-      </w:r>
-    </w:p>
-    <w:p>
-      <w:pPr>
-        <w:pStyle w:val="Paragrafoelenco"/>
-        <w:numPr>
-          <w:ilvl w:val="1"/>
-          <w:numId w:val="1"/>
-        </w:numPr>
-        <w:rPr>
-          <w:color w:val="4BACC6" w:themeColor="accent5"/>
-        </w:rPr>
-      </w:pPr>
-      <w:r>
-        <w:t>Controllare tutto.</w:t>
-      </w:r>
-    </w:p>
-    <w:p>
-      <w:pPr>
-        <w:pStyle w:val="Paragrafoelenco"/>
-        <w:numPr>
-          <w:ilvl w:val="1"/>
-          <w:numId w:val="1"/>
-        </w:numPr>
-        <w:rPr>
-          <w:color w:val="4BACC6" w:themeColor="accent5"/>
-        </w:rPr>
-      </w:pPr>
-      <w:r>
-        <w:t>Sistemare menù categorie.</w:t>
-      </w:r>
-    </w:p>
-    <w:p/>
-    <w:p>
-      <w:pPr>
-        <w:pStyle w:val="Paragrafoelenco"/>
-        <w:numPr>
-          <w:ilvl w:val="0"/>
-          <w:numId w:val="1"/>
-        </w:numPr>
-      </w:pPr>
-      <w:r>
-        <w:t>Lavori minoritari:</w:t>
-      </w:r>
-    </w:p>
-    <w:p>
-      <w:pPr>
-        <w:pStyle w:val="Paragrafoelenco"/>
-        <w:numPr>
-          <w:ilvl w:val="1"/>
-          <w:numId w:val="1"/>
-        </w:numPr>
-      </w:pPr>
-      <w:r>
-        <w:t xml:space="preserve">Barra di ricerca sui </w:t>
-      </w:r>
-      <w:r>
-        <w:t>prodotti</w:t>
-      </w:r>
-      <w:r>
-        <w:rPr>
-          <w:b/>
-        </w:rPr>
-        <w:t xml:space="preserve"> (</w:t>
-      </w:r>
-      <w:r>
-        <w:rPr>
-          <w:b/>
-        </w:rPr>
-        <w:t>precedenza pari a 0)</w:t>
-      </w:r>
-      <w:r>
-        <w:t>.</w:t>
-      </w:r>
-    </w:p>
-    <w:p>
-      <w:pPr>
-        <w:pStyle w:val="Paragrafoelenco"/>
-        <w:numPr>
-          <w:ilvl w:val="1"/>
-          <w:numId w:val="1"/>
-        </w:numPr>
-      </w:pPr>
-      <w:r>
-        <w:t xml:space="preserve">Migliorare </w:t>
-      </w:r>
-      <w:r>
-        <w:t>usabilità</w:t>
-      </w:r>
-      <w:r>
-        <w:t xml:space="preserve"> sezione company.</w:t>
-      </w:r>
-    </w:p>
-    <w:p/>
-    <w:p>
-      <w:pPr>
-        <w:pStyle w:val="Paragrafoelenco"/>
-        <w:numPr>
-          <w:ilvl w:val="0"/>
-          <w:numId w:val="1"/>
-        </w:numPr>
-      </w:pPr>
-      <w:r>
-        <w:t>Prossime sessioni di lavoro</w:t>
-      </w:r>
-    </w:p>
-    <w:p>
-      <w:pPr>
-        <w:pStyle w:val="Paragrafoelenco"/>
-        <w:numPr>
-          <w:ilvl w:val="1"/>
-          <w:numId w:val="1"/>
-        </w:numPr>
-      </w:pPr>
-      <w:r>
-        <w:t xml:space="preserve">SEZIONE USER: </w:t>
-      </w:r>
-      <w:r>
-        <w:t>Ultimata</w:t>
-      </w:r>
-      <w:r>
-        <w:t>.</w:t>
-      </w:r>
-    </w:p>
-    <w:p>
-      <w:pPr>
-        <w:pStyle w:val="Paragrafoelenco"/>
-        <w:numPr>
-          <w:ilvl w:val="2"/>
-          <w:numId w:val="1"/>
-        </w:numPr>
       </w:pPr>
       <w:r>
         <w:t xml:space="preserve">Vedere se vuole </w:t>
@@ -1501,8 +1128,6 @@
       <w:r>
         <w:t>Aggiungere messaggi di conferma errore sulla base di gestione eccezioni.</w:t>
       </w:r>
-      <w:bookmarkStart w:id="0" w:name="_GoBack"/>
-      <w:bookmarkEnd w:id="0"/>
     </w:p>
     <w:p>
       <w:pPr>

</xml_diff>

<commit_message>
works + agg slider
</commit_message>
<xml_diff>
--- a/Lista lavori.docx
+++ b/Lista lavori.docx
@@ -185,961 +185,982 @@
         </w:rPr>
         <w:t>.</w:t>
       </w:r>
+    </w:p>
+    <w:p>
+      <w:pPr>
+        <w:pStyle w:val="Paragrafoelenco"/>
+        <w:numPr>
+          <w:ilvl w:val="0"/>
+          <w:numId w:val="1"/>
+        </w:numPr>
+      </w:pPr>
+      <w:r>
+        <w:t>Lavori minoritari ma prioritari:</w:t>
+      </w:r>
+    </w:p>
+    <w:p>
+      <w:pPr>
+        <w:pStyle w:val="Paragrafoelenco"/>
+        <w:numPr>
+          <w:ilvl w:val="1"/>
+          <w:numId w:val="1"/>
+        </w:numPr>
+        <w:rPr>
+          <w:color w:val="4BACC6" w:themeColor="accent5"/>
+        </w:rPr>
+      </w:pPr>
+      <w:r>
+        <w:rPr>
+          <w:color w:val="4BACC6" w:themeColor="accent5"/>
+        </w:rPr>
+        <w:t>Conferma ordine (occhio che un ordine è sempre quello fino a che non viene confermato).</w:t>
+      </w:r>
+    </w:p>
+    <w:p>
+      <w:pPr>
+        <w:pStyle w:val="Paragrafoelenco"/>
+        <w:numPr>
+          <w:ilvl w:val="1"/>
+          <w:numId w:val="1"/>
+        </w:numPr>
+        <w:rPr>
+          <w:color w:val="4BACC6" w:themeColor="accent5"/>
+        </w:rPr>
+      </w:pPr>
+      <w:r>
+        <w:rPr>
+          <w:color w:val="4BACC6" w:themeColor="accent5"/>
+        </w:rPr>
+        <w:t>Ultimare in maniera decente quella cosa delle categorie.</w:t>
+      </w:r>
+    </w:p>
+    <w:p>
+      <w:pPr>
+        <w:pStyle w:val="Paragrafoelenco"/>
+        <w:numPr>
+          <w:ilvl w:val="1"/>
+          <w:numId w:val="1"/>
+        </w:numPr>
+        <w:rPr>
+          <w:color w:val="4BACC6" w:themeColor="accent5"/>
+        </w:rPr>
+      </w:pPr>
+      <w:r>
+        <w:rPr>
+          <w:color w:val="4BACC6" w:themeColor="accent5"/>
+        </w:rPr>
+        <w:t>Imposta layout pdf (per ulteriori grafiche e impostazioni chiedere al cliente).</w:t>
+      </w:r>
+    </w:p>
+    <w:p>
+      <w:pPr>
+        <w:pStyle w:val="Paragrafoelenco"/>
+        <w:numPr>
+          <w:ilvl w:val="1"/>
+          <w:numId w:val="1"/>
+        </w:numPr>
+        <w:rPr>
+          <w:color w:val="4BACC6" w:themeColor="accent5"/>
+        </w:rPr>
+      </w:pPr>
+      <w:r>
+        <w:t>Finire pdf/fattura.</w:t>
+      </w:r>
+    </w:p>
+    <w:p>
+      <w:pPr>
+        <w:pStyle w:val="Paragrafoelenco"/>
+        <w:numPr>
+          <w:ilvl w:val="1"/>
+          <w:numId w:val="1"/>
+        </w:numPr>
+        <w:rPr>
+          <w:color w:val="4BACC6" w:themeColor="accent5"/>
+        </w:rPr>
+      </w:pPr>
+      <w:r>
+        <w:t>Controllare tutto.</w:t>
+      </w:r>
+    </w:p>
+    <w:p>
+      <w:pPr>
+        <w:pStyle w:val="Paragrafoelenco"/>
+        <w:numPr>
+          <w:ilvl w:val="1"/>
+          <w:numId w:val="1"/>
+        </w:numPr>
+        <w:rPr>
+          <w:color w:val="4BACC6" w:themeColor="accent5"/>
+        </w:rPr>
+      </w:pPr>
+      <w:r>
+        <w:t>Sistemare menù categorie.</w:t>
+      </w:r>
+    </w:p>
+    <w:p>
+      <w:pPr>
+        <w:pStyle w:val="Paragrafoelenco"/>
+        <w:numPr>
+          <w:ilvl w:val="1"/>
+          <w:numId w:val="1"/>
+        </w:numPr>
+        <w:rPr>
+          <w:color w:val="4BACC6" w:themeColor="accent5"/>
+        </w:rPr>
+      </w:pPr>
+      <w:r>
+        <w:t>Trova privacy in inglese.</w:t>
+      </w:r>
+    </w:p>
+    <w:p>
+      <w:pPr>
+        <w:pStyle w:val="Paragrafoelenco"/>
+        <w:numPr>
+          <w:ilvl w:val="1"/>
+          <w:numId w:val="1"/>
+        </w:numPr>
+        <w:rPr>
+          <w:color w:val="4BACC6" w:themeColor="accent5"/>
+        </w:rPr>
+      </w:pPr>
+      <w:r>
+        <w:t>Termina traduzioni alt HTML.</w:t>
+      </w:r>
+    </w:p>
+    <w:p/>
+    <w:p>
+      <w:pPr>
+        <w:pStyle w:val="Paragrafoelenco"/>
+        <w:numPr>
+          <w:ilvl w:val="0"/>
+          <w:numId w:val="1"/>
+        </w:numPr>
+      </w:pPr>
+      <w:r>
+        <w:t>Lavori minoritari:</w:t>
+      </w:r>
+    </w:p>
+    <w:p>
+      <w:pPr>
+        <w:pStyle w:val="Paragrafoelenco"/>
+        <w:numPr>
+          <w:ilvl w:val="1"/>
+          <w:numId w:val="1"/>
+        </w:numPr>
+      </w:pPr>
+      <w:r>
+        <w:t xml:space="preserve">Barra di ricerca sui </w:t>
+      </w:r>
+      <w:r>
+        <w:t>prodotti</w:t>
+      </w:r>
+      <w:r>
+        <w:rPr>
+          <w:b/>
+        </w:rPr>
+        <w:t xml:space="preserve"> (</w:t>
+      </w:r>
+      <w:r>
+        <w:rPr>
+          <w:b/>
+        </w:rPr>
+        <w:t>precedenza pari a 0)</w:t>
+      </w:r>
+      <w:r>
+        <w:t>.</w:t>
+      </w:r>
+    </w:p>
+    <w:p>
+      <w:pPr>
+        <w:pStyle w:val="Paragrafoelenco"/>
+        <w:numPr>
+          <w:ilvl w:val="1"/>
+          <w:numId w:val="1"/>
+        </w:numPr>
+      </w:pPr>
+      <w:r>
+        <w:t xml:space="preserve">Migliorare </w:t>
+      </w:r>
+      <w:r>
+        <w:t>usabilità</w:t>
+      </w:r>
+      <w:r>
+        <w:t xml:space="preserve"> sezione company.</w:t>
+      </w:r>
+    </w:p>
+    <w:p>
+      <w:pPr>
+        <w:pStyle w:val="Paragrafoelenco"/>
+        <w:numPr>
+          <w:ilvl w:val="1"/>
+          <w:numId w:val="1"/>
+        </w:numPr>
+      </w:pPr>
+      <w:r>
+        <w:t>Non fa comparire sempre i puntini nelle descrizioni, ma solo quando superano X caratteri.</w:t>
+      </w:r>
+    </w:p>
+    <w:p/>
+    <w:p>
+      <w:pPr>
+        <w:pStyle w:val="Paragrafoelenco"/>
+        <w:numPr>
+          <w:ilvl w:val="0"/>
+          <w:numId w:val="1"/>
+        </w:numPr>
+      </w:pPr>
+      <w:r>
+        <w:t>Prossime sessioni di lavoro</w:t>
+      </w:r>
+    </w:p>
+    <w:p>
+      <w:pPr>
+        <w:pStyle w:val="Paragrafoelenco"/>
+        <w:numPr>
+          <w:ilvl w:val="1"/>
+          <w:numId w:val="1"/>
+        </w:numPr>
+      </w:pPr>
+      <w:r>
+        <w:t xml:space="preserve">SEZIONE USER: </w:t>
+      </w:r>
+      <w:r>
+        <w:t>Ultimata</w:t>
+      </w:r>
+      <w:r>
+        <w:t>.</w:t>
+      </w:r>
+    </w:p>
+    <w:p>
+      <w:pPr>
+        <w:pStyle w:val="Paragrafoelenco"/>
+        <w:numPr>
+          <w:ilvl w:val="2"/>
+          <w:numId w:val="1"/>
+        </w:numPr>
+      </w:pPr>
+      <w:r>
+        <w:t xml:space="preserve">Vedere se vuole </w:t>
+      </w:r>
+      <w:r>
+        <w:t>recupero</w:t>
+      </w:r>
+      <w:r>
+        <w:t xml:space="preserve"> pwd, </w:t>
+      </w:r>
+      <w:r>
+        <w:t>sennò...</w:t>
+      </w:r>
+      <w:r>
+        <w:t xml:space="preserve"> SHHHHH</w:t>
+      </w:r>
+    </w:p>
+    <w:p>
+      <w:pPr>
+        <w:rPr>
+          <w:b/>
+          <w:color w:val="F79646" w:themeColor="accent6"/>
+          <w:sz w:val="36"/>
+          <w:szCs w:val="36"/>
+        </w:rPr>
+      </w:pPr>
+      <w:r>
+        <w:br w:type="page"/>
+      </w:r>
+      <w:r>
+        <w:rPr>
+          <w:b/>
+          <w:color w:val="F79646" w:themeColor="accent6"/>
+          <w:sz w:val="36"/>
+          <w:szCs w:val="36"/>
+        </w:rPr>
+        <w:lastRenderedPageBreak/>
+        <w:t>Lista lavori Francesco</w:t>
+      </w:r>
+      <w:r>
+        <w:rPr>
+          <w:b/>
+          <w:color w:val="F79646" w:themeColor="accent6"/>
+          <w:sz w:val="36"/>
+          <w:szCs w:val="36"/>
+        </w:rPr>
+        <w:t>:</w:t>
+      </w:r>
+    </w:p>
+    <w:p>
+      <w:pPr>
+        <w:spacing w:after="0" w:line="240" w:lineRule="auto"/>
+        <w:jc w:val="both"/>
+        <w:rPr>
+          <w:b/>
+          <w:color w:val="92D050"/>
+          <w:sz w:val="36"/>
+          <w:szCs w:val="36"/>
+        </w:rPr>
+      </w:pPr>
+    </w:p>
+    <w:p>
+      <w:pPr>
+        <w:pStyle w:val="Paragrafoelenco"/>
+        <w:ind w:left="360"/>
+      </w:pPr>
+      <w:r>
+        <w:t>Linee guida per eseguire i lavori:</w:t>
+      </w:r>
+    </w:p>
+    <w:p>
+      <w:pPr>
+        <w:pStyle w:val="Paragrafoelenco"/>
+        <w:numPr>
+          <w:ilvl w:val="0"/>
+          <w:numId w:val="5"/>
+        </w:numPr>
+      </w:pPr>
+      <w:r>
+        <w:t>La sezione admin/user non ha bisogno di magie, deve essere leggera e funzionale.</w:t>
+      </w:r>
+    </w:p>
+    <w:p>
+      <w:pPr>
+        <w:pStyle w:val="Paragrafoelenco"/>
+        <w:numPr>
+          <w:ilvl w:val="0"/>
+          <w:numId w:val="5"/>
+        </w:numPr>
+      </w:pPr>
+      <w:r>
+        <w:t>La parte di sito visibile deve essere il contrario(cik e ciack).</w:t>
+      </w:r>
+    </w:p>
+    <w:p>
+      <w:pPr>
+        <w:pStyle w:val="Paragrafoelenco"/>
+        <w:numPr>
+          <w:ilvl w:val="0"/>
+          <w:numId w:val="5"/>
+        </w:numPr>
+      </w:pPr>
+      <w:r>
+        <w:t>Per qualsiasi dubbio chiamami sempre.</w:t>
+      </w:r>
+    </w:p>
+    <w:p>
+      <w:pPr>
+        <w:pStyle w:val="Paragrafoelenco"/>
+        <w:numPr>
+          <w:ilvl w:val="0"/>
+          <w:numId w:val="5"/>
+        </w:numPr>
+      </w:pPr>
+      <w:r>
+        <w:t>Fai SEMPRE una sincronizzazione su github prima di iniziare a lavorare.</w:t>
+      </w:r>
+    </w:p>
+    <w:p>
+      <w:pPr>
+        <w:pStyle w:val="Paragrafoelenco"/>
+        <w:numPr>
+          <w:ilvl w:val="0"/>
+          <w:numId w:val="5"/>
+        </w:numPr>
+      </w:pPr>
+      <w:r>
+        <w:t>Controlla SEMPRE ciò che hai fatto prima di eseguire una commit (ovvero mandare i tuoi lavori nel repository centrale), al limite indica espressamente nel commento che è una fase iniziale di strutturazione o cose simili.</w:t>
+      </w:r>
+    </w:p>
+    <w:p>
+      <w:pPr>
+        <w:pStyle w:val="Paragrafoelenco"/>
+        <w:numPr>
+          <w:ilvl w:val="0"/>
+          <w:numId w:val="5"/>
+        </w:numPr>
+      </w:pPr>
+      <w:r>
+        <w:t xml:space="preserve">Ricorda sempre che cio` che devi modificare risulta essere sempre qualcosa riguardante l’aspetto, indi per cui troverai tutto quello che ti serve nella calrtella </w:t>
+      </w:r>
+      <w:r>
+        <w:rPr>
+          <w:b/>
+        </w:rPr>
+        <w:t>templates</w:t>
+      </w:r>
+      <w:r>
+        <w:rPr>
+          <w:b/>
+        </w:rPr>
+        <w:t xml:space="preserve">. </w:t>
+      </w:r>
+      <w:r>
+        <w:t>Per il resto, le sotto cartelle e i nomi die file ti aiuteranno ad individuare la risorsa specifica.</w:t>
+      </w:r>
+    </w:p>
+    <w:p>
+      <w:pPr>
+        <w:pStyle w:val="Paragrafoelenco"/>
+        <w:numPr>
+          <w:ilvl w:val="0"/>
+          <w:numId w:val="5"/>
+        </w:numPr>
+      </w:pPr>
+      <w:r>
+        <w:t>Buon lavoro.</w:t>
+      </w:r>
+    </w:p>
+    <w:p>
+      <w:pPr>
+        <w:rPr>
+          <w:u w:val="single"/>
+        </w:rPr>
+      </w:pPr>
+    </w:p>
+    <w:p>
+      <w:pPr>
+        <w:pStyle w:val="Paragrafoelenco"/>
+        <w:numPr>
+          <w:ilvl w:val="0"/>
+          <w:numId w:val="3"/>
+        </w:numPr>
+      </w:pPr>
+      <w:r>
+        <w:t>Lavori con massima priorità:</w:t>
+      </w:r>
+    </w:p>
+    <w:p>
+      <w:pPr>
+        <w:pStyle w:val="Paragrafoelenco"/>
+        <w:numPr>
+          <w:ilvl w:val="0"/>
+          <w:numId w:val="3"/>
+        </w:numPr>
+      </w:pPr>
+      <w:r>
+        <w:t>Lavori minoritari ma prioritari:</w:t>
+      </w:r>
+    </w:p>
+    <w:p>
+      <w:pPr>
+        <w:pStyle w:val="Paragrafoelenco"/>
+        <w:numPr>
+          <w:ilvl w:val="0"/>
+          <w:numId w:val="4"/>
+        </w:numPr>
+      </w:pPr>
+      <w:r>
+        <w:t xml:space="preserve">Lavori </w:t>
+      </w:r>
+      <w:r>
+        <w:t>finali</w:t>
+      </w:r>
+      <w:r>
+        <w:t>:</w:t>
+      </w:r>
+    </w:p>
+    <w:p>
+      <w:pPr>
+        <w:pStyle w:val="Paragrafoelenco"/>
+        <w:numPr>
+          <w:ilvl w:val="1"/>
+          <w:numId w:val="4"/>
+        </w:numPr>
+      </w:pPr>
+      <w:r>
+        <w:t>Fare un giro completo su ADMIN per vedere eventuali imperfezioni(usability, grafica).</w:t>
+      </w:r>
+    </w:p>
+    <w:p>
+      <w:pPr>
+        <w:pStyle w:val="Paragrafoelenco"/>
+        <w:numPr>
+          <w:ilvl w:val="1"/>
+          <w:numId w:val="4"/>
+        </w:numPr>
+      </w:pPr>
+      <w:r>
+        <w:t>F</w:t>
+      </w:r>
+      <w:r>
+        <w:t>are un giro completo su USER per vedere eventuali imperfezioni(usability, grafica).</w:t>
+      </w:r>
+    </w:p>
+    <w:p>
+      <w:pPr>
+        <w:pStyle w:val="Paragrafoelenco"/>
+        <w:ind w:left="0"/>
+      </w:pPr>
+    </w:p>
+    <w:p>
+      <w:pPr>
+        <w:pStyle w:val="Paragrafoelenco"/>
+        <w:ind w:left="0"/>
+        <w:rPr>
+          <w:b/>
+          <w:color w:val="8064A2" w:themeColor="accent4"/>
+          <w:sz w:val="36"/>
+          <w:szCs w:val="36"/>
+        </w:rPr>
+      </w:pPr>
+    </w:p>
+    <w:p>
+      <w:pPr>
+        <w:pStyle w:val="Paragrafoelenco"/>
+        <w:ind w:left="0"/>
+        <w:rPr>
+          <w:b/>
+          <w:color w:val="8064A2" w:themeColor="accent4"/>
+          <w:sz w:val="36"/>
+          <w:szCs w:val="36"/>
+        </w:rPr>
+      </w:pPr>
+    </w:p>
+    <w:p>
+      <w:pPr>
+        <w:pStyle w:val="Paragrafoelenco"/>
+        <w:ind w:left="0"/>
+        <w:rPr>
+          <w:b/>
+          <w:color w:val="8064A2" w:themeColor="accent4"/>
+          <w:sz w:val="36"/>
+          <w:szCs w:val="36"/>
+        </w:rPr>
+      </w:pPr>
+    </w:p>
+    <w:p>
+      <w:pPr>
+        <w:pStyle w:val="Paragrafoelenco"/>
+        <w:ind w:left="0"/>
+        <w:rPr>
+          <w:b/>
+          <w:color w:val="8064A2" w:themeColor="accent4"/>
+          <w:sz w:val="36"/>
+          <w:szCs w:val="36"/>
+        </w:rPr>
+      </w:pPr>
+    </w:p>
+    <w:p>
+      <w:pPr>
+        <w:pStyle w:val="Paragrafoelenco"/>
+        <w:ind w:left="0"/>
+        <w:rPr>
+          <w:b/>
+          <w:color w:val="8064A2" w:themeColor="accent4"/>
+          <w:sz w:val="36"/>
+          <w:szCs w:val="36"/>
+        </w:rPr>
+      </w:pPr>
+    </w:p>
+    <w:p>
+      <w:pPr>
+        <w:pStyle w:val="Paragrafoelenco"/>
+        <w:ind w:left="0"/>
+        <w:rPr>
+          <w:b/>
+          <w:color w:val="8064A2" w:themeColor="accent4"/>
+          <w:sz w:val="36"/>
+          <w:szCs w:val="36"/>
+        </w:rPr>
+      </w:pPr>
+    </w:p>
+    <w:p>
+      <w:pPr>
+        <w:pStyle w:val="Paragrafoelenco"/>
+        <w:ind w:left="0"/>
+        <w:rPr>
+          <w:b/>
+          <w:color w:val="8064A2" w:themeColor="accent4"/>
+          <w:sz w:val="36"/>
+          <w:szCs w:val="36"/>
+        </w:rPr>
+      </w:pPr>
+    </w:p>
+    <w:p>
+      <w:pPr>
+        <w:pStyle w:val="Paragrafoelenco"/>
+        <w:ind w:left="0"/>
+        <w:rPr>
+          <w:b/>
+          <w:color w:val="8064A2" w:themeColor="accent4"/>
+          <w:sz w:val="36"/>
+          <w:szCs w:val="36"/>
+        </w:rPr>
+      </w:pPr>
+    </w:p>
+    <w:p>
+      <w:pPr>
+        <w:pStyle w:val="Paragrafoelenco"/>
+        <w:ind w:left="0"/>
+        <w:rPr>
+          <w:b/>
+          <w:color w:val="8064A2" w:themeColor="accent4"/>
+          <w:sz w:val="36"/>
+          <w:szCs w:val="36"/>
+        </w:rPr>
+      </w:pPr>
+    </w:p>
+    <w:p>
+      <w:pPr>
+        <w:pStyle w:val="Paragrafoelenco"/>
+        <w:ind w:left="0"/>
+        <w:rPr>
+          <w:b/>
+          <w:color w:val="8064A2" w:themeColor="accent4"/>
+          <w:sz w:val="36"/>
+          <w:szCs w:val="36"/>
+        </w:rPr>
+      </w:pPr>
+    </w:p>
+    <w:p>
+      <w:pPr>
+        <w:pStyle w:val="Paragrafoelenco"/>
+        <w:ind w:left="0"/>
+        <w:rPr>
+          <w:b/>
+          <w:color w:val="8064A2" w:themeColor="accent4"/>
+          <w:sz w:val="36"/>
+          <w:szCs w:val="36"/>
+        </w:rPr>
+      </w:pPr>
+    </w:p>
+    <w:p>
+      <w:pPr>
+        <w:pStyle w:val="Paragrafoelenco"/>
+        <w:ind w:left="0"/>
+        <w:rPr>
+          <w:b/>
+          <w:color w:val="8064A2" w:themeColor="accent4"/>
+          <w:sz w:val="36"/>
+          <w:szCs w:val="36"/>
+        </w:rPr>
+      </w:pPr>
+    </w:p>
+    <w:p>
+      <w:pPr>
+        <w:pStyle w:val="Paragrafoelenco"/>
+        <w:ind w:left="0"/>
+        <w:rPr>
+          <w:b/>
+          <w:color w:val="8064A2" w:themeColor="accent4"/>
+          <w:sz w:val="36"/>
+          <w:szCs w:val="36"/>
+        </w:rPr>
+      </w:pPr>
+    </w:p>
+    <w:p>
+      <w:pPr>
+        <w:pStyle w:val="Paragrafoelenco"/>
+        <w:ind w:left="0"/>
+        <w:rPr>
+          <w:b/>
+          <w:color w:val="8064A2" w:themeColor="accent4"/>
+          <w:sz w:val="36"/>
+          <w:szCs w:val="36"/>
+        </w:rPr>
+      </w:pPr>
+      <w:r>
+        <w:rPr>
+          <w:b/>
+          <w:color w:val="8064A2" w:themeColor="accent4"/>
+          <w:sz w:val="36"/>
+          <w:szCs w:val="36"/>
+        </w:rPr>
+        <w:lastRenderedPageBreak/>
+        <w:t>Problemi riscontrati:</w:t>
+      </w:r>
+    </w:p>
+    <w:p>
+      <w:pPr>
+        <w:pStyle w:val="Paragrafoelenco"/>
+        <w:numPr>
+          <w:ilvl w:val="1"/>
+          <w:numId w:val="1"/>
+        </w:numPr>
+      </w:pPr>
+      <w:r>
+        <w:t>Quando scade la sessione, esplode tutto per via dell’header location non ancora totalmente dinamico</w:t>
+      </w:r>
+      <w:r>
+        <w:t>.</w:t>
+      </w:r>
+    </w:p>
+    <w:p>
+      <w:pPr>
+        <w:pStyle w:val="Paragrafoelenco"/>
+        <w:numPr>
+          <w:ilvl w:val="1"/>
+          <w:numId w:val="1"/>
+        </w:numPr>
+      </w:pPr>
+      <w:r>
+        <w:t>Log out</w:t>
+      </w:r>
+      <w:r>
+        <w:t xml:space="preserve"> dal dominio di prova ha un path parzialmente relativo.</w:t>
+      </w:r>
+    </w:p>
+    <w:p>
+      <w:pPr>
+        <w:pStyle w:val="Paragrafoelenco"/>
+        <w:numPr>
+          <w:ilvl w:val="1"/>
+          <w:numId w:val="1"/>
+        </w:numPr>
+      </w:pPr>
+      <w:r>
+        <w:t>Se cambio il nome al link del carrello nell’header si alza tutta la fila di link (??).</w:t>
+      </w:r>
+    </w:p>
+    <w:p/>
+    <w:p>
+      <w:pPr>
+        <w:rPr>
+          <w:b/>
+          <w:color w:val="C0504D" w:themeColor="accent2"/>
+          <w:sz w:val="36"/>
+          <w:szCs w:val="36"/>
+        </w:rPr>
+      </w:pPr>
+      <w:r>
+        <w:rPr>
+          <w:b/>
+          <w:color w:val="C0504D" w:themeColor="accent2"/>
+          <w:sz w:val="36"/>
+          <w:szCs w:val="36"/>
+        </w:rPr>
+        <w:t>Possibili lavori futuri</w:t>
+      </w:r>
+      <w:r>
+        <w:rPr>
+          <w:b/>
+          <w:color w:val="C0504D" w:themeColor="accent2"/>
+          <w:sz w:val="36"/>
+          <w:szCs w:val="36"/>
+        </w:rPr>
+        <w:t>:</w:t>
+      </w:r>
+    </w:p>
+    <w:p>
+      <w:pPr>
+        <w:pStyle w:val="Paragrafoelenco"/>
+        <w:numPr>
+          <w:ilvl w:val="1"/>
+          <w:numId w:val="4"/>
+        </w:numPr>
+        <w:rPr>
+          <w:b/>
+          <w:color w:val="C0504D" w:themeColor="accent2"/>
+          <w:sz w:val="36"/>
+          <w:szCs w:val="36"/>
+        </w:rPr>
+      </w:pPr>
+      <w:r>
+        <w:t>Rivedi completamente meccanismo fa</w:t>
+      </w:r>
+      <w:r>
+        <w:t>s</w:t>
+      </w:r>
+      <w:r>
+        <w:t>ce prezzo-utenza-dati utente:</w:t>
+      </w:r>
+    </w:p>
+    <w:p>
+      <w:pPr>
+        <w:pStyle w:val="Paragrafoelenco"/>
+        <w:numPr>
+          <w:ilvl w:val="2"/>
+          <w:numId w:val="4"/>
+        </w:numPr>
+        <w:rPr>
+          <w:b/>
+          <w:sz w:val="36"/>
+          <w:szCs w:val="36"/>
+        </w:rPr>
+      </w:pPr>
+      <w:r>
+        <w:t>Diversificazione tabelle.</w:t>
+      </w:r>
+    </w:p>
+    <w:p>
+      <w:pPr>
+        <w:pStyle w:val="Paragrafoelenco"/>
+        <w:numPr>
+          <w:ilvl w:val="2"/>
+          <w:numId w:val="4"/>
+        </w:numPr>
+        <w:rPr>
+          <w:b/>
+          <w:sz w:val="36"/>
+          <w:szCs w:val="36"/>
+        </w:rPr>
+      </w:pPr>
+      <w:r>
+        <w:t>Maggior fattore di persistenza su indici per la distinzione.</w:t>
+      </w:r>
+    </w:p>
+    <w:p>
+      <w:pPr>
+        <w:pStyle w:val="Paragrafoelenco"/>
+        <w:numPr>
+          <w:ilvl w:val="1"/>
+          <w:numId w:val="4"/>
+        </w:numPr>
+        <w:spacing w:after="0"/>
+        <w:rPr>
+          <w:b/>
+          <w:sz w:val="36"/>
+          <w:szCs w:val="36"/>
+        </w:rPr>
+      </w:pPr>
+      <w:r>
+        <w:t>Rivedere validazione BE + consistenza dati DB.</w:t>
+      </w:r>
+    </w:p>
+    <w:p>
+      <w:pPr>
+        <w:pStyle w:val="Paragrafoelenco"/>
+        <w:numPr>
+          <w:ilvl w:val="1"/>
+          <w:numId w:val="4"/>
+        </w:numPr>
+        <w:spacing w:after="0"/>
+        <w:rPr>
+          <w:b/>
+          <w:sz w:val="36"/>
+          <w:szCs w:val="36"/>
+        </w:rPr>
+      </w:pPr>
+      <w:r>
+        <w:t>Rivedere meccanismo di sessione.</w:t>
+      </w:r>
+    </w:p>
+    <w:p>
+      <w:pPr>
+        <w:pStyle w:val="Paragrafoelenco"/>
+        <w:numPr>
+          <w:ilvl w:val="1"/>
+          <w:numId w:val="4"/>
+        </w:numPr>
+        <w:spacing w:after="0"/>
+        <w:rPr>
+          <w:b/>
+          <w:sz w:val="36"/>
+          <w:szCs w:val="36"/>
+        </w:rPr>
+      </w:pPr>
+      <w:r>
+        <w:t>Descrizioni in html.</w:t>
+      </w:r>
+    </w:p>
+    <w:p>
+      <w:pPr>
+        <w:pStyle w:val="Paragrafoelenco"/>
+        <w:numPr>
+          <w:ilvl w:val="1"/>
+          <w:numId w:val="4"/>
+        </w:numPr>
+        <w:spacing w:after="0"/>
+        <w:rPr>
+          <w:b/>
+          <w:sz w:val="36"/>
+          <w:szCs w:val="36"/>
+        </w:rPr>
+      </w:pPr>
+      <w:r>
+        <w:t>Validazioni totali anche BE.</w:t>
+      </w:r>
+    </w:p>
+    <w:p>
+      <w:pPr>
+        <w:pStyle w:val="Paragrafoelenco"/>
+        <w:numPr>
+          <w:ilvl w:val="1"/>
+          <w:numId w:val="4"/>
+        </w:numPr>
+        <w:spacing w:after="0" w:line="240" w:lineRule="auto"/>
+        <w:rPr>
+          <w:b/>
+          <w:sz w:val="36"/>
+          <w:szCs w:val="36"/>
+        </w:rPr>
+      </w:pPr>
+      <w:r>
+        <w:t>Affinare validazione js.</w:t>
+      </w:r>
+    </w:p>
+    <w:p>
+      <w:pPr>
+        <w:pStyle w:val="Paragrafoelenco"/>
+        <w:numPr>
+          <w:ilvl w:val="1"/>
+          <w:numId w:val="4"/>
+        </w:numPr>
+        <w:spacing w:after="0" w:line="240" w:lineRule="auto"/>
+        <w:rPr>
+          <w:b/>
+          <w:sz w:val="36"/>
+          <w:szCs w:val="36"/>
+        </w:rPr>
+      </w:pPr>
+      <w:r>
+        <w:t>Sfruttare blocchi try catch per eccezioni DB e mettere anche proprie.</w:t>
+      </w:r>
+    </w:p>
+    <w:p>
+      <w:pPr>
+        <w:pStyle w:val="Paragrafoelenco"/>
+        <w:numPr>
+          <w:ilvl w:val="1"/>
+          <w:numId w:val="4"/>
+        </w:numPr>
+        <w:spacing w:after="0" w:line="240" w:lineRule="auto"/>
+        <w:rPr>
+          <w:b/>
+          <w:sz w:val="36"/>
+          <w:szCs w:val="36"/>
+        </w:rPr>
+      </w:pPr>
+      <w:r>
+        <w:t>Applica enhancement list e parametri ricevuti.</w:t>
+      </w:r>
+    </w:p>
+    <w:p>
+      <w:pPr>
+        <w:pStyle w:val="Paragrafoelenco"/>
+        <w:numPr>
+          <w:ilvl w:val="1"/>
+          <w:numId w:val="4"/>
+        </w:numPr>
+        <w:spacing w:after="0" w:line="240" w:lineRule="auto"/>
+        <w:rPr>
+          <w:b/>
+          <w:sz w:val="36"/>
+          <w:szCs w:val="36"/>
+        </w:rPr>
+      </w:pPr>
+      <w:r>
+        <w:t>Aggiungere messaggi di conferma errore sulla base di gestione eccezioni.</w:t>
+      </w:r>
+    </w:p>
+    <w:p>
+      <w:pPr>
+        <w:pStyle w:val="Paragrafoelenco"/>
+        <w:numPr>
+          <w:ilvl w:val="1"/>
+          <w:numId w:val="4"/>
+        </w:numPr>
+        <w:spacing w:after="0" w:line="240" w:lineRule="auto"/>
+        <w:rPr>
+          <w:b/>
+          <w:sz w:val="36"/>
+          <w:szCs w:val="36"/>
+        </w:rPr>
+      </w:pPr>
+      <w:r>
+        <w:t>Togliere js inline ed utilizzare il più possibile jQuery</w:t>
+      </w:r>
       <w:bookmarkStart w:id="0" w:name="_GoBack"/>
       <w:bookmarkEnd w:id="0"/>
-    </w:p>
-    <w:p>
-      <w:pPr>
-        <w:pStyle w:val="Paragrafoelenco"/>
-        <w:numPr>
-          <w:ilvl w:val="0"/>
-          <w:numId w:val="1"/>
-        </w:numPr>
-      </w:pPr>
-      <w:r>
-        <w:t>Lavori minoritari ma prioritari:</w:t>
-      </w:r>
-    </w:p>
-    <w:p>
-      <w:pPr>
-        <w:pStyle w:val="Paragrafoelenco"/>
-        <w:numPr>
-          <w:ilvl w:val="1"/>
-          <w:numId w:val="1"/>
-        </w:numPr>
-        <w:rPr>
-          <w:color w:val="4BACC6" w:themeColor="accent5"/>
-        </w:rPr>
-      </w:pPr>
-      <w:r>
-        <w:rPr>
-          <w:color w:val="4BACC6" w:themeColor="accent5"/>
-        </w:rPr>
-        <w:t>Conferma ordine (occhio che un ordine è sempre quello fino a che non viene confermato).</w:t>
-      </w:r>
-    </w:p>
-    <w:p>
-      <w:pPr>
-        <w:pStyle w:val="Paragrafoelenco"/>
-        <w:numPr>
-          <w:ilvl w:val="1"/>
-          <w:numId w:val="1"/>
-        </w:numPr>
-        <w:rPr>
-          <w:color w:val="4BACC6" w:themeColor="accent5"/>
-        </w:rPr>
-      </w:pPr>
-      <w:r>
-        <w:rPr>
-          <w:color w:val="4BACC6" w:themeColor="accent5"/>
-        </w:rPr>
-        <w:t>Ultimare in maniera decente quella cosa delle categorie.</w:t>
-      </w:r>
-    </w:p>
-    <w:p>
-      <w:pPr>
-        <w:pStyle w:val="Paragrafoelenco"/>
-        <w:numPr>
-          <w:ilvl w:val="1"/>
-          <w:numId w:val="1"/>
-        </w:numPr>
-        <w:rPr>
-          <w:color w:val="4BACC6" w:themeColor="accent5"/>
-        </w:rPr>
-      </w:pPr>
-      <w:r>
-        <w:rPr>
-          <w:color w:val="4BACC6" w:themeColor="accent5"/>
-        </w:rPr>
-        <w:t>Imposta layout pdf (per ulteriori grafiche e impostazioni chiedere al cliente).</w:t>
-      </w:r>
-    </w:p>
-    <w:p>
-      <w:pPr>
-        <w:pStyle w:val="Paragrafoelenco"/>
-        <w:numPr>
-          <w:ilvl w:val="1"/>
-          <w:numId w:val="1"/>
-        </w:numPr>
-        <w:rPr>
-          <w:color w:val="4BACC6" w:themeColor="accent5"/>
-        </w:rPr>
-      </w:pPr>
-      <w:r>
-        <w:t>Finire pdf/fattura.</w:t>
-      </w:r>
-    </w:p>
-    <w:p>
-      <w:pPr>
-        <w:pStyle w:val="Paragrafoelenco"/>
-        <w:numPr>
-          <w:ilvl w:val="1"/>
-          <w:numId w:val="1"/>
-        </w:numPr>
-        <w:rPr>
-          <w:color w:val="4BACC6" w:themeColor="accent5"/>
-        </w:rPr>
-      </w:pPr>
-      <w:r>
-        <w:t>Controllare tutto.</w:t>
-      </w:r>
-    </w:p>
-    <w:p>
-      <w:pPr>
-        <w:pStyle w:val="Paragrafoelenco"/>
-        <w:numPr>
-          <w:ilvl w:val="1"/>
-          <w:numId w:val="1"/>
-        </w:numPr>
-        <w:rPr>
-          <w:color w:val="4BACC6" w:themeColor="accent5"/>
-        </w:rPr>
-      </w:pPr>
-      <w:r>
-        <w:t>Sistemare menù categorie.</w:t>
-      </w:r>
-    </w:p>
-    <w:p>
-      <w:pPr>
-        <w:pStyle w:val="Paragrafoelenco"/>
-        <w:numPr>
-          <w:ilvl w:val="1"/>
-          <w:numId w:val="1"/>
-        </w:numPr>
-        <w:rPr>
-          <w:color w:val="4BACC6" w:themeColor="accent5"/>
-        </w:rPr>
-      </w:pPr>
-      <w:r>
-        <w:t>Trova privacy in inglese.</w:t>
-      </w:r>
-    </w:p>
-    <w:p>
-      <w:pPr>
-        <w:pStyle w:val="Paragrafoelenco"/>
-        <w:numPr>
-          <w:ilvl w:val="1"/>
-          <w:numId w:val="1"/>
-        </w:numPr>
-        <w:rPr>
-          <w:color w:val="4BACC6" w:themeColor="accent5"/>
-        </w:rPr>
-      </w:pPr>
-      <w:r>
-        <w:t>Termina traduzioni alt HTML.</w:t>
-      </w:r>
-    </w:p>
-    <w:p/>
-    <w:p>
-      <w:pPr>
-        <w:pStyle w:val="Paragrafoelenco"/>
-        <w:numPr>
-          <w:ilvl w:val="0"/>
-          <w:numId w:val="1"/>
-        </w:numPr>
-      </w:pPr>
-      <w:r>
-        <w:t>Lavori minoritari:</w:t>
-      </w:r>
-    </w:p>
-    <w:p>
-      <w:pPr>
-        <w:pStyle w:val="Paragrafoelenco"/>
-        <w:numPr>
-          <w:ilvl w:val="1"/>
-          <w:numId w:val="1"/>
-        </w:numPr>
-      </w:pPr>
-      <w:r>
-        <w:t xml:space="preserve">Barra di ricerca sui </w:t>
-      </w:r>
-      <w:r>
-        <w:t>prodotti</w:t>
-      </w:r>
-      <w:r>
-        <w:rPr>
-          <w:b/>
-        </w:rPr>
-        <w:t xml:space="preserve"> (</w:t>
-      </w:r>
-      <w:r>
-        <w:rPr>
-          <w:b/>
-        </w:rPr>
-        <w:t>precedenza pari a 0)</w:t>
-      </w:r>
       <w:r>
         <w:t>.</w:t>
-      </w:r>
-    </w:p>
-    <w:p>
-      <w:pPr>
-        <w:pStyle w:val="Paragrafoelenco"/>
-        <w:numPr>
-          <w:ilvl w:val="1"/>
-          <w:numId w:val="1"/>
-        </w:numPr>
-      </w:pPr>
-      <w:r>
-        <w:t xml:space="preserve">Migliorare </w:t>
-      </w:r>
-      <w:r>
-        <w:t>usabilità</w:t>
-      </w:r>
-      <w:r>
-        <w:t xml:space="preserve"> sezione company.</w:t>
-      </w:r>
-    </w:p>
-    <w:p>
-      <w:pPr>
-        <w:pStyle w:val="Paragrafoelenco"/>
-        <w:numPr>
-          <w:ilvl w:val="1"/>
-          <w:numId w:val="1"/>
-        </w:numPr>
-      </w:pPr>
-      <w:r>
-        <w:t>Non fa comparire sempre i puntini nelle descrizioni, ma solo quando superano X caratteri.</w:t>
-      </w:r>
-    </w:p>
-    <w:p/>
-    <w:p>
-      <w:pPr>
-        <w:pStyle w:val="Paragrafoelenco"/>
-        <w:numPr>
-          <w:ilvl w:val="0"/>
-          <w:numId w:val="1"/>
-        </w:numPr>
-      </w:pPr>
-      <w:r>
-        <w:t>Prossime sessioni di lavoro</w:t>
-      </w:r>
-    </w:p>
-    <w:p>
-      <w:pPr>
-        <w:pStyle w:val="Paragrafoelenco"/>
-        <w:numPr>
-          <w:ilvl w:val="1"/>
-          <w:numId w:val="1"/>
-        </w:numPr>
-      </w:pPr>
-      <w:r>
-        <w:t xml:space="preserve">SEZIONE USER: </w:t>
-      </w:r>
-      <w:r>
-        <w:t>Ultimata</w:t>
-      </w:r>
-      <w:r>
-        <w:t>.</w:t>
-      </w:r>
-    </w:p>
-    <w:p>
-      <w:pPr>
-        <w:pStyle w:val="Paragrafoelenco"/>
-        <w:numPr>
-          <w:ilvl w:val="2"/>
-          <w:numId w:val="1"/>
-        </w:numPr>
-      </w:pPr>
-      <w:r>
-        <w:t xml:space="preserve">Vedere se vuole </w:t>
-      </w:r>
-      <w:r>
-        <w:t>recupero</w:t>
-      </w:r>
-      <w:r>
-        <w:t xml:space="preserve"> pwd, </w:t>
-      </w:r>
-      <w:r>
-        <w:t>sennò...</w:t>
-      </w:r>
-      <w:r>
-        <w:t xml:space="preserve"> SHHHHH</w:t>
-      </w:r>
-    </w:p>
-    <w:p>
-      <w:pPr>
-        <w:rPr>
-          <w:b/>
-          <w:color w:val="F79646" w:themeColor="accent6"/>
-          <w:sz w:val="36"/>
-          <w:szCs w:val="36"/>
-        </w:rPr>
-      </w:pPr>
-      <w:r>
-        <w:br w:type="page"/>
-      </w:r>
-      <w:r>
-        <w:rPr>
-          <w:b/>
-          <w:color w:val="F79646" w:themeColor="accent6"/>
-          <w:sz w:val="36"/>
-          <w:szCs w:val="36"/>
-        </w:rPr>
-        <w:lastRenderedPageBreak/>
-        <w:t>Lista lavori Francesco</w:t>
-      </w:r>
-      <w:r>
-        <w:rPr>
-          <w:b/>
-          <w:color w:val="F79646" w:themeColor="accent6"/>
-          <w:sz w:val="36"/>
-          <w:szCs w:val="36"/>
-        </w:rPr>
-        <w:t>:</w:t>
-      </w:r>
-    </w:p>
-    <w:p>
-      <w:pPr>
-        <w:spacing w:after="0" w:line="240" w:lineRule="auto"/>
-        <w:jc w:val="both"/>
-        <w:rPr>
-          <w:b/>
-          <w:color w:val="92D050"/>
-          <w:sz w:val="36"/>
-          <w:szCs w:val="36"/>
-        </w:rPr>
-      </w:pPr>
-    </w:p>
-    <w:p>
-      <w:pPr>
-        <w:pStyle w:val="Paragrafoelenco"/>
-        <w:ind w:left="360"/>
-      </w:pPr>
-      <w:r>
-        <w:t>Linee guida per eseguire i lavori:</w:t>
-      </w:r>
-    </w:p>
-    <w:p>
-      <w:pPr>
-        <w:pStyle w:val="Paragrafoelenco"/>
-        <w:numPr>
-          <w:ilvl w:val="0"/>
-          <w:numId w:val="5"/>
-        </w:numPr>
-      </w:pPr>
-      <w:r>
-        <w:t>La sezione admin/user non ha bisogno di magie, deve essere leggera e funzionale.</w:t>
-      </w:r>
-    </w:p>
-    <w:p>
-      <w:pPr>
-        <w:pStyle w:val="Paragrafoelenco"/>
-        <w:numPr>
-          <w:ilvl w:val="0"/>
-          <w:numId w:val="5"/>
-        </w:numPr>
-      </w:pPr>
-      <w:r>
-        <w:t>La parte di sito visibile deve essere il contrario(cik e ciack).</w:t>
-      </w:r>
-    </w:p>
-    <w:p>
-      <w:pPr>
-        <w:pStyle w:val="Paragrafoelenco"/>
-        <w:numPr>
-          <w:ilvl w:val="0"/>
-          <w:numId w:val="5"/>
-        </w:numPr>
-      </w:pPr>
-      <w:r>
-        <w:t>Per qualsiasi dubbio chiamami sempre.</w:t>
-      </w:r>
-    </w:p>
-    <w:p>
-      <w:pPr>
-        <w:pStyle w:val="Paragrafoelenco"/>
-        <w:numPr>
-          <w:ilvl w:val="0"/>
-          <w:numId w:val="5"/>
-        </w:numPr>
-      </w:pPr>
-      <w:r>
-        <w:t>Fai SEMPRE una sincronizzazione su github prima di iniziare a lavorare.</w:t>
-      </w:r>
-    </w:p>
-    <w:p>
-      <w:pPr>
-        <w:pStyle w:val="Paragrafoelenco"/>
-        <w:numPr>
-          <w:ilvl w:val="0"/>
-          <w:numId w:val="5"/>
-        </w:numPr>
-      </w:pPr>
-      <w:r>
-        <w:t>Controlla SEMPRE ciò che hai fatto prima di eseguire una commit (ovvero mandare i tuoi lavori nel repository centrale), al limite indica espressamente nel commento che è una fase iniziale di strutturazione o cose simili.</w:t>
-      </w:r>
-    </w:p>
-    <w:p>
-      <w:pPr>
-        <w:pStyle w:val="Paragrafoelenco"/>
-        <w:numPr>
-          <w:ilvl w:val="0"/>
-          <w:numId w:val="5"/>
-        </w:numPr>
-      </w:pPr>
-      <w:r>
-        <w:t xml:space="preserve">Ricorda sempre che cio` che devi modificare risulta essere sempre qualcosa riguardante l’aspetto, indi per cui troverai tutto quello che ti serve nella calrtella </w:t>
-      </w:r>
-      <w:r>
-        <w:rPr>
-          <w:b/>
-        </w:rPr>
-        <w:t>templates</w:t>
-      </w:r>
-      <w:r>
-        <w:rPr>
-          <w:b/>
-        </w:rPr>
-        <w:t xml:space="preserve">. </w:t>
-      </w:r>
-      <w:r>
-        <w:t>Per il resto, le sotto cartelle e i nomi die file ti aiuteranno ad individuare la risorsa specifica.</w:t>
-      </w:r>
-    </w:p>
-    <w:p>
-      <w:pPr>
-        <w:pStyle w:val="Paragrafoelenco"/>
-        <w:numPr>
-          <w:ilvl w:val="0"/>
-          <w:numId w:val="5"/>
-        </w:numPr>
-      </w:pPr>
-      <w:r>
-        <w:t>Buon lavoro.</w:t>
-      </w:r>
-    </w:p>
-    <w:p>
-      <w:pPr>
-        <w:rPr>
-          <w:u w:val="single"/>
-        </w:rPr>
-      </w:pPr>
-    </w:p>
-    <w:p>
-      <w:pPr>
-        <w:pStyle w:val="Paragrafoelenco"/>
-        <w:numPr>
-          <w:ilvl w:val="0"/>
-          <w:numId w:val="3"/>
-        </w:numPr>
-      </w:pPr>
-      <w:r>
-        <w:t>Lavori con massima priorità:</w:t>
-      </w:r>
-    </w:p>
-    <w:p>
-      <w:pPr>
-        <w:pStyle w:val="Paragrafoelenco"/>
-        <w:numPr>
-          <w:ilvl w:val="0"/>
-          <w:numId w:val="3"/>
-        </w:numPr>
-      </w:pPr>
-      <w:r>
-        <w:t>Lavori minoritari ma prioritari:</w:t>
-      </w:r>
-    </w:p>
-    <w:p>
-      <w:pPr>
-        <w:pStyle w:val="Paragrafoelenco"/>
-        <w:numPr>
-          <w:ilvl w:val="0"/>
-          <w:numId w:val="4"/>
-        </w:numPr>
-      </w:pPr>
-      <w:r>
-        <w:t xml:space="preserve">Lavori </w:t>
-      </w:r>
-      <w:r>
-        <w:t>finali</w:t>
-      </w:r>
-      <w:r>
-        <w:t>:</w:t>
-      </w:r>
-    </w:p>
-    <w:p>
-      <w:pPr>
-        <w:pStyle w:val="Paragrafoelenco"/>
-        <w:numPr>
-          <w:ilvl w:val="1"/>
-          <w:numId w:val="4"/>
-        </w:numPr>
-      </w:pPr>
-      <w:r>
-        <w:t>Fare un giro completo su ADMIN per vedere eventuali imperfezioni(usability, grafica).</w:t>
-      </w:r>
-    </w:p>
-    <w:p>
-      <w:pPr>
-        <w:pStyle w:val="Paragrafoelenco"/>
-        <w:numPr>
-          <w:ilvl w:val="1"/>
-          <w:numId w:val="4"/>
-        </w:numPr>
-      </w:pPr>
-      <w:r>
-        <w:t>F</w:t>
-      </w:r>
-      <w:r>
-        <w:t>are un giro completo su USER per vedere eventuali imperfezioni(usability, grafica).</w:t>
-      </w:r>
-    </w:p>
-    <w:p>
-      <w:pPr>
-        <w:pStyle w:val="Paragrafoelenco"/>
-        <w:ind w:left="0"/>
-      </w:pPr>
-    </w:p>
-    <w:p>
-      <w:pPr>
-        <w:pStyle w:val="Paragrafoelenco"/>
-        <w:ind w:left="0"/>
-        <w:rPr>
-          <w:b/>
-          <w:color w:val="8064A2" w:themeColor="accent4"/>
-          <w:sz w:val="36"/>
-          <w:szCs w:val="36"/>
-        </w:rPr>
-      </w:pPr>
-    </w:p>
-    <w:p>
-      <w:pPr>
-        <w:pStyle w:val="Paragrafoelenco"/>
-        <w:ind w:left="0"/>
-        <w:rPr>
-          <w:b/>
-          <w:color w:val="8064A2" w:themeColor="accent4"/>
-          <w:sz w:val="36"/>
-          <w:szCs w:val="36"/>
-        </w:rPr>
-      </w:pPr>
-    </w:p>
-    <w:p>
-      <w:pPr>
-        <w:pStyle w:val="Paragrafoelenco"/>
-        <w:ind w:left="0"/>
-        <w:rPr>
-          <w:b/>
-          <w:color w:val="8064A2" w:themeColor="accent4"/>
-          <w:sz w:val="36"/>
-          <w:szCs w:val="36"/>
-        </w:rPr>
-      </w:pPr>
-    </w:p>
-    <w:p>
-      <w:pPr>
-        <w:pStyle w:val="Paragrafoelenco"/>
-        <w:ind w:left="0"/>
-        <w:rPr>
-          <w:b/>
-          <w:color w:val="8064A2" w:themeColor="accent4"/>
-          <w:sz w:val="36"/>
-          <w:szCs w:val="36"/>
-        </w:rPr>
-      </w:pPr>
-    </w:p>
-    <w:p>
-      <w:pPr>
-        <w:pStyle w:val="Paragrafoelenco"/>
-        <w:ind w:left="0"/>
-        <w:rPr>
-          <w:b/>
-          <w:color w:val="8064A2" w:themeColor="accent4"/>
-          <w:sz w:val="36"/>
-          <w:szCs w:val="36"/>
-        </w:rPr>
-      </w:pPr>
-    </w:p>
-    <w:p>
-      <w:pPr>
-        <w:pStyle w:val="Paragrafoelenco"/>
-        <w:ind w:left="0"/>
-        <w:rPr>
-          <w:b/>
-          <w:color w:val="8064A2" w:themeColor="accent4"/>
-          <w:sz w:val="36"/>
-          <w:szCs w:val="36"/>
-        </w:rPr>
-      </w:pPr>
-    </w:p>
-    <w:p>
-      <w:pPr>
-        <w:pStyle w:val="Paragrafoelenco"/>
-        <w:ind w:left="0"/>
-        <w:rPr>
-          <w:b/>
-          <w:color w:val="8064A2" w:themeColor="accent4"/>
-          <w:sz w:val="36"/>
-          <w:szCs w:val="36"/>
-        </w:rPr>
-      </w:pPr>
-    </w:p>
-    <w:p>
-      <w:pPr>
-        <w:pStyle w:val="Paragrafoelenco"/>
-        <w:ind w:left="0"/>
-        <w:rPr>
-          <w:b/>
-          <w:color w:val="8064A2" w:themeColor="accent4"/>
-          <w:sz w:val="36"/>
-          <w:szCs w:val="36"/>
-        </w:rPr>
-      </w:pPr>
-    </w:p>
-    <w:p>
-      <w:pPr>
-        <w:pStyle w:val="Paragrafoelenco"/>
-        <w:ind w:left="0"/>
-        <w:rPr>
-          <w:b/>
-          <w:color w:val="8064A2" w:themeColor="accent4"/>
-          <w:sz w:val="36"/>
-          <w:szCs w:val="36"/>
-        </w:rPr>
-      </w:pPr>
-    </w:p>
-    <w:p>
-      <w:pPr>
-        <w:pStyle w:val="Paragrafoelenco"/>
-        <w:ind w:left="0"/>
-        <w:rPr>
-          <w:b/>
-          <w:color w:val="8064A2" w:themeColor="accent4"/>
-          <w:sz w:val="36"/>
-          <w:szCs w:val="36"/>
-        </w:rPr>
-      </w:pPr>
-    </w:p>
-    <w:p>
-      <w:pPr>
-        <w:pStyle w:val="Paragrafoelenco"/>
-        <w:ind w:left="0"/>
-        <w:rPr>
-          <w:b/>
-          <w:color w:val="8064A2" w:themeColor="accent4"/>
-          <w:sz w:val="36"/>
-          <w:szCs w:val="36"/>
-        </w:rPr>
-      </w:pPr>
-    </w:p>
-    <w:p>
-      <w:pPr>
-        <w:pStyle w:val="Paragrafoelenco"/>
-        <w:ind w:left="0"/>
-        <w:rPr>
-          <w:b/>
-          <w:color w:val="8064A2" w:themeColor="accent4"/>
-          <w:sz w:val="36"/>
-          <w:szCs w:val="36"/>
-        </w:rPr>
-      </w:pPr>
-    </w:p>
-    <w:p>
-      <w:pPr>
-        <w:pStyle w:val="Paragrafoelenco"/>
-        <w:ind w:left="0"/>
-        <w:rPr>
-          <w:b/>
-          <w:color w:val="8064A2" w:themeColor="accent4"/>
-          <w:sz w:val="36"/>
-          <w:szCs w:val="36"/>
-        </w:rPr>
-      </w:pPr>
-    </w:p>
-    <w:p>
-      <w:pPr>
-        <w:pStyle w:val="Paragrafoelenco"/>
-        <w:ind w:left="0"/>
-        <w:rPr>
-          <w:b/>
-          <w:color w:val="8064A2" w:themeColor="accent4"/>
-          <w:sz w:val="36"/>
-          <w:szCs w:val="36"/>
-        </w:rPr>
-      </w:pPr>
-      <w:r>
-        <w:rPr>
-          <w:b/>
-          <w:color w:val="8064A2" w:themeColor="accent4"/>
-          <w:sz w:val="36"/>
-          <w:szCs w:val="36"/>
-        </w:rPr>
-        <w:lastRenderedPageBreak/>
-        <w:t>Problemi riscontrati:</w:t>
-      </w:r>
-    </w:p>
-    <w:p>
-      <w:pPr>
-        <w:pStyle w:val="Paragrafoelenco"/>
-        <w:numPr>
-          <w:ilvl w:val="1"/>
-          <w:numId w:val="1"/>
-        </w:numPr>
-      </w:pPr>
-      <w:r>
-        <w:t>Quando scade la sessione, esplode tutto per via dell’header location non ancora totalmente dinamico</w:t>
-      </w:r>
-      <w:r>
-        <w:t>.</w:t>
-      </w:r>
-    </w:p>
-    <w:p>
-      <w:pPr>
-        <w:pStyle w:val="Paragrafoelenco"/>
-        <w:numPr>
-          <w:ilvl w:val="1"/>
-          <w:numId w:val="1"/>
-        </w:numPr>
-      </w:pPr>
-      <w:r>
-        <w:t>Log out</w:t>
-      </w:r>
-      <w:r>
-        <w:t xml:space="preserve"> dal dominio di prova ha un path parzialmente relativo.</w:t>
-      </w:r>
-    </w:p>
-    <w:p>
-      <w:pPr>
-        <w:pStyle w:val="Paragrafoelenco"/>
-        <w:numPr>
-          <w:ilvl w:val="1"/>
-          <w:numId w:val="1"/>
-        </w:numPr>
-      </w:pPr>
-      <w:r>
-        <w:t>Se cambio il nome al link del carrello nell’header si alza tutta la fila di link (??).</w:t>
-      </w:r>
-    </w:p>
-    <w:p/>
-    <w:p>
-      <w:pPr>
-        <w:rPr>
-          <w:b/>
-          <w:color w:val="C0504D" w:themeColor="accent2"/>
-          <w:sz w:val="36"/>
-          <w:szCs w:val="36"/>
-        </w:rPr>
-      </w:pPr>
-      <w:r>
-        <w:rPr>
-          <w:b/>
-          <w:color w:val="C0504D" w:themeColor="accent2"/>
-          <w:sz w:val="36"/>
-          <w:szCs w:val="36"/>
-        </w:rPr>
-        <w:t>Possibili lavori futuri</w:t>
-      </w:r>
-      <w:r>
-        <w:rPr>
-          <w:b/>
-          <w:color w:val="C0504D" w:themeColor="accent2"/>
-          <w:sz w:val="36"/>
-          <w:szCs w:val="36"/>
-        </w:rPr>
-        <w:t>:</w:t>
-      </w:r>
-    </w:p>
-    <w:p>
-      <w:pPr>
-        <w:pStyle w:val="Paragrafoelenco"/>
-        <w:numPr>
-          <w:ilvl w:val="1"/>
-          <w:numId w:val="4"/>
-        </w:numPr>
-        <w:rPr>
-          <w:b/>
-          <w:color w:val="C0504D" w:themeColor="accent2"/>
-          <w:sz w:val="36"/>
-          <w:szCs w:val="36"/>
-        </w:rPr>
-      </w:pPr>
-      <w:r>
-        <w:t>Rivedi completamente meccanismo fa</w:t>
-      </w:r>
-      <w:r>
-        <w:t>s</w:t>
-      </w:r>
-      <w:r>
-        <w:t>ce prezzo-utenza-dati utente:</w:t>
-      </w:r>
-    </w:p>
-    <w:p>
-      <w:pPr>
-        <w:pStyle w:val="Paragrafoelenco"/>
-        <w:numPr>
-          <w:ilvl w:val="2"/>
-          <w:numId w:val="4"/>
-        </w:numPr>
-        <w:rPr>
-          <w:b/>
-          <w:sz w:val="36"/>
-          <w:szCs w:val="36"/>
-        </w:rPr>
-      </w:pPr>
-      <w:r>
-        <w:t>Diversificazione tabelle.</w:t>
-      </w:r>
-    </w:p>
-    <w:p>
-      <w:pPr>
-        <w:pStyle w:val="Paragrafoelenco"/>
-        <w:numPr>
-          <w:ilvl w:val="2"/>
-          <w:numId w:val="4"/>
-        </w:numPr>
-        <w:rPr>
-          <w:b/>
-          <w:sz w:val="36"/>
-          <w:szCs w:val="36"/>
-        </w:rPr>
-      </w:pPr>
-      <w:r>
-        <w:t>Maggior fattore di persistenza su indici per la distinzione.</w:t>
-      </w:r>
-    </w:p>
-    <w:p>
-      <w:pPr>
-        <w:pStyle w:val="Paragrafoelenco"/>
-        <w:numPr>
-          <w:ilvl w:val="1"/>
-          <w:numId w:val="4"/>
-        </w:numPr>
-        <w:spacing w:after="0"/>
-        <w:rPr>
-          <w:b/>
-          <w:sz w:val="36"/>
-          <w:szCs w:val="36"/>
-        </w:rPr>
-      </w:pPr>
-      <w:r>
-        <w:t>Rivedere validazione BE + consistenza dati DB.</w:t>
-      </w:r>
-    </w:p>
-    <w:p>
-      <w:pPr>
-        <w:pStyle w:val="Paragrafoelenco"/>
-        <w:numPr>
-          <w:ilvl w:val="1"/>
-          <w:numId w:val="4"/>
-        </w:numPr>
-        <w:spacing w:after="0"/>
-        <w:rPr>
-          <w:b/>
-          <w:sz w:val="36"/>
-          <w:szCs w:val="36"/>
-        </w:rPr>
-      </w:pPr>
-      <w:r>
-        <w:t>Rivedere meccanismo di sessione.</w:t>
-      </w:r>
-    </w:p>
-    <w:p>
-      <w:pPr>
-        <w:pStyle w:val="Paragrafoelenco"/>
-        <w:numPr>
-          <w:ilvl w:val="1"/>
-          <w:numId w:val="4"/>
-        </w:numPr>
-        <w:spacing w:after="0"/>
-        <w:rPr>
-          <w:b/>
-          <w:sz w:val="36"/>
-          <w:szCs w:val="36"/>
-        </w:rPr>
-      </w:pPr>
-      <w:r>
-        <w:t>Descrizioni in html.</w:t>
-      </w:r>
-    </w:p>
-    <w:p>
-      <w:pPr>
-        <w:pStyle w:val="Paragrafoelenco"/>
-        <w:numPr>
-          <w:ilvl w:val="1"/>
-          <w:numId w:val="4"/>
-        </w:numPr>
-        <w:spacing w:after="0"/>
-        <w:rPr>
-          <w:b/>
-          <w:sz w:val="36"/>
-          <w:szCs w:val="36"/>
-        </w:rPr>
-      </w:pPr>
-      <w:r>
-        <w:t>Validazioni totali anche BE.</w:t>
-      </w:r>
-    </w:p>
-    <w:p>
-      <w:pPr>
-        <w:pStyle w:val="Paragrafoelenco"/>
-        <w:numPr>
-          <w:ilvl w:val="1"/>
-          <w:numId w:val="4"/>
-        </w:numPr>
-        <w:spacing w:after="0" w:line="240" w:lineRule="auto"/>
-        <w:rPr>
-          <w:b/>
-          <w:sz w:val="36"/>
-          <w:szCs w:val="36"/>
-        </w:rPr>
-      </w:pPr>
-      <w:r>
-        <w:t>Affinare validazione js.</w:t>
-      </w:r>
-    </w:p>
-    <w:p>
-      <w:pPr>
-        <w:pStyle w:val="Paragrafoelenco"/>
-        <w:numPr>
-          <w:ilvl w:val="1"/>
-          <w:numId w:val="4"/>
-        </w:numPr>
-        <w:spacing w:after="0" w:line="240" w:lineRule="auto"/>
-        <w:rPr>
-          <w:b/>
-          <w:sz w:val="36"/>
-          <w:szCs w:val="36"/>
-        </w:rPr>
-      </w:pPr>
-      <w:r>
-        <w:t>Sfruttare blocchi try catch per eccezioni DB e mettere anche proprie.</w:t>
-      </w:r>
-    </w:p>
-    <w:p>
-      <w:pPr>
-        <w:pStyle w:val="Paragrafoelenco"/>
-        <w:numPr>
-          <w:ilvl w:val="1"/>
-          <w:numId w:val="4"/>
-        </w:numPr>
-        <w:spacing w:after="0" w:line="240" w:lineRule="auto"/>
-        <w:rPr>
-          <w:b/>
-          <w:sz w:val="36"/>
-          <w:szCs w:val="36"/>
-        </w:rPr>
-      </w:pPr>
-      <w:r>
-        <w:t>Applica enhancement list e parametri ricevuti.</w:t>
-      </w:r>
-    </w:p>
-    <w:p>
-      <w:pPr>
-        <w:pStyle w:val="Paragrafoelenco"/>
-        <w:numPr>
-          <w:ilvl w:val="1"/>
-          <w:numId w:val="4"/>
-        </w:numPr>
-        <w:spacing w:after="0" w:line="240" w:lineRule="auto"/>
-        <w:rPr>
-          <w:b/>
-          <w:sz w:val="36"/>
-          <w:szCs w:val="36"/>
-        </w:rPr>
-      </w:pPr>
-      <w:r>
-        <w:t>Aggiungere messaggi di conferma errore sulla base di gestione eccezioni.</w:t>
       </w:r>
     </w:p>
     <w:p>

</xml_diff>

<commit_message>
banane + implementazioni ordini cumulativi
</commit_message>
<xml_diff>
--- a/Lista lavori.docx
+++ b/Lista lavori.docx
@@ -213,7 +213,7 @@
         <w:rPr>
           <w:color w:val="4BACC6" w:themeColor="accent5"/>
         </w:rPr>
-        <w:t>Conferma ordine (occhio che un ordine è sempre quello fino a che non viene confermato).</w:t>
+        <w:t>Ultimare in maniera decente quella cosa delle categorie.</w:t>
       </w:r>
     </w:p>
     <w:p>
@@ -231,7 +231,7 @@
         <w:rPr>
           <w:color w:val="4BACC6" w:themeColor="accent5"/>
         </w:rPr>
-        <w:t>Ultimare in maniera decente quella cosa delle categorie.</w:t>
+        <w:t>Imposta layout pdf (per ulteriori grafiche e impostazioni chiedere al cliente).</w:t>
       </w:r>
     </w:p>
     <w:p>
@@ -246,40 +246,7 @@
         </w:rPr>
       </w:pPr>
       <w:r>
-        <w:rPr>
-          <w:color w:val="4BACC6" w:themeColor="accent5"/>
-        </w:rPr>
-        <w:t>Imposta layout pdf (per ulteriori grafiche e impostazioni chiedere al cliente).</w:t>
-      </w:r>
-    </w:p>
-    <w:p>
-      <w:pPr>
-        <w:pStyle w:val="Paragrafoelenco"/>
-        <w:numPr>
-          <w:ilvl w:val="1"/>
-          <w:numId w:val="1"/>
-        </w:numPr>
-        <w:rPr>
-          <w:color w:val="4BACC6" w:themeColor="accent5"/>
-        </w:rPr>
-      </w:pPr>
-      <w:r>
         <w:t>Finire pdf/fattura.</w:t>
-      </w:r>
-    </w:p>
-    <w:p>
-      <w:pPr>
-        <w:pStyle w:val="Paragrafoelenco"/>
-        <w:numPr>
-          <w:ilvl w:val="1"/>
-          <w:numId w:val="1"/>
-        </w:numPr>
-        <w:rPr>
-          <w:color w:val="4BACC6" w:themeColor="accent5"/>
-        </w:rPr>
-      </w:pPr>
-      <w:r>
-        <w:t>Controllare tutto.</w:t>
       </w:r>
     </w:p>
     <w:p>
@@ -399,92 +366,18 @@
       <w:r>
         <w:t>Non fa comparire sempre i puntini nelle descrizioni, ma solo quando superano X caratteri.</w:t>
       </w:r>
-    </w:p>
-    <w:p/>
-    <w:p>
-      <w:pPr>
-        <w:pStyle w:val="Paragrafoelenco"/>
-        <w:numPr>
-          <w:ilvl w:val="0"/>
-          <w:numId w:val="1"/>
-        </w:numPr>
-      </w:pPr>
-      <w:r>
-        <w:t>Prossime sessioni di lavoro</w:t>
-      </w:r>
-    </w:p>
-    <w:p>
-      <w:pPr>
-        <w:pStyle w:val="Paragrafoelenco"/>
-        <w:numPr>
-          <w:ilvl w:val="1"/>
-          <w:numId w:val="1"/>
-        </w:numPr>
-      </w:pPr>
-      <w:r>
-        <w:t xml:space="preserve">SEZIONE USER: </w:t>
-      </w:r>
-      <w:r>
-        <w:t>Ultimata</w:t>
-      </w:r>
-      <w:r>
-        <w:t>.</w:t>
-      </w:r>
-    </w:p>
-    <w:p>
-      <w:pPr>
-        <w:pStyle w:val="Paragrafoelenco"/>
-        <w:numPr>
-          <w:ilvl w:val="2"/>
-          <w:numId w:val="1"/>
-        </w:numPr>
-      </w:pPr>
-      <w:r>
-        <w:t xml:space="preserve">Vedere se vuole </w:t>
-      </w:r>
-      <w:r>
-        <w:t>recupero</w:t>
-      </w:r>
-      <w:r>
-        <w:t xml:space="preserve"> pwd, </w:t>
-      </w:r>
-      <w:r>
-        <w:t>sennò...</w:t>
-      </w:r>
-      <w:r>
-        <w:t xml:space="preserve"> SHHHHH</w:t>
-      </w:r>
-    </w:p>
-    <w:p>
-      <w:pPr>
+      <w:r>
+        <w:br w:type="page"/>
+      </w:r>
+      <w:r>
         <w:rPr>
           <w:b/>
           <w:color w:val="F79646" w:themeColor="accent6"/>
           <w:sz w:val="36"/>
           <w:szCs w:val="36"/>
         </w:rPr>
-      </w:pPr>
-      <w:r>
-        <w:br w:type="page"/>
-      </w:r>
-      <w:r>
-        <w:rPr>
-          <w:b/>
-          <w:color w:val="F79646" w:themeColor="accent6"/>
-          <w:sz w:val="36"/>
-          <w:szCs w:val="36"/>
-        </w:rPr>
         <w:lastRenderedPageBreak/>
-        <w:t>Lista lavori Francesco</w:t>
-      </w:r>
-      <w:r>
-        <w:rPr>
-          <w:b/>
-          <w:color w:val="F79646" w:themeColor="accent6"/>
-          <w:sz w:val="36"/>
-          <w:szCs w:val="36"/>
-        </w:rPr>
-        <w:t>:</w:t>
+        <w:t>Lista lavori Francesco:</w:t>
       </w:r>
     </w:p>
     <w:p>
@@ -897,18 +790,6 @@
         <w:t xml:space="preserve"> dal dominio di prova ha un path parzialmente relativo.</w:t>
       </w:r>
     </w:p>
-    <w:p>
-      <w:pPr>
-        <w:pStyle w:val="Paragrafoelenco"/>
-        <w:numPr>
-          <w:ilvl w:val="1"/>
-          <w:numId w:val="1"/>
-        </w:numPr>
-      </w:pPr>
-      <w:r>
-        <w:t>Se cambio il nome al link del carrello nell’header si alza tutta la fila di link (??).</w:t>
-      </w:r>
-    </w:p>
     <w:p/>
     <w:p>
       <w:pPr>
@@ -1083,7 +964,13 @@
         </w:rPr>
       </w:pPr>
       <w:r>
-        <w:t>Affinare validazione js.</w:t>
+        <w:t>Affinare validazione js</w:t>
+      </w:r>
+      <w:r>
+        <w:t xml:space="preserve"> (piva e cf non sono totalmente validati)</w:t>
+      </w:r>
+      <w:r>
+        <w:t>.</w:t>
       </w:r>
     </w:p>
     <w:p>
@@ -1155,12 +1042,43 @@
         </w:rPr>
       </w:pPr>
       <w:r>
-        <w:t>Togliere js inline ed utilizzare il più possibile jQuery</w:t>
-      </w:r>
-      <w:bookmarkStart w:id="0" w:name="_GoBack"/>
-      <w:bookmarkEnd w:id="0"/>
-      <w:r>
-        <w:t>.</w:t>
+        <w:t>Togliere js inline ed utilizzare il più possibile jQuery.</w:t>
+      </w:r>
+    </w:p>
+    <w:p>
+      <w:pPr>
+        <w:pStyle w:val="Paragrafoelenco"/>
+        <w:numPr>
+          <w:ilvl w:val="1"/>
+          <w:numId w:val="4"/>
+        </w:numPr>
+        <w:spacing w:after="0" w:line="240" w:lineRule="auto"/>
+        <w:rPr>
+          <w:b/>
+          <w:sz w:val="36"/>
+          <w:szCs w:val="36"/>
+        </w:rPr>
+      </w:pPr>
+      <w:r>
+        <w:t>Riattivare gestione ordini classica e profilo utente classiche.</w:t>
+      </w:r>
+    </w:p>
+    <w:p>
+      <w:pPr>
+        <w:pStyle w:val="Paragrafoelenco"/>
+        <w:numPr>
+          <w:ilvl w:val="1"/>
+          <w:numId w:val="4"/>
+        </w:numPr>
+        <w:spacing w:after="0" w:line="240" w:lineRule="auto"/>
+        <w:rPr>
+          <w:b/>
+          <w:sz w:val="36"/>
+          <w:szCs w:val="36"/>
+        </w:rPr>
+      </w:pPr>
+      <w:r>
+        <w:t>Mettere il recupero password per account utente.</w:t>
       </w:r>
     </w:p>
     <w:p>
@@ -1294,57 +1212,8 @@
           <w:numId w:val="4"/>
         </w:numPr>
       </w:pPr>
-      <w:r>
-        <w:t>Parlare della dinamicizzazione in base all’utente</w:t>
-      </w:r>
-      <w:r>
-        <w:t>.</w:t>
-      </w:r>
-    </w:p>
-    <w:p>
-      <w:pPr>
-        <w:pStyle w:val="Paragrafoelenco"/>
-        <w:numPr>
-          <w:ilvl w:val="1"/>
-          <w:numId w:val="4"/>
-        </w:numPr>
-      </w:pPr>
-      <w:r>
-        <w:t>Mostrare prezzi negli slide show.</w:t>
-      </w:r>
-    </w:p>
-    <w:p>
-      <w:pPr>
-        <w:pStyle w:val="Paragrafoelenco"/>
-        <w:numPr>
-          <w:ilvl w:val="1"/>
-          <w:numId w:val="4"/>
-        </w:numPr>
-      </w:pPr>
-      <w:r>
-        <w:t>Vedere se implementare a cosa degli ordini cumulativi.</w:t>
-      </w:r>
-    </w:p>
-    <w:p>
-      <w:pPr>
-        <w:pStyle w:val="Paragrafoelenco"/>
-        <w:numPr>
-          <w:ilvl w:val="1"/>
-          <w:numId w:val="4"/>
-        </w:numPr>
-      </w:pPr>
-      <w:r>
-        <w:t>Farsi dare template fattura + logo.</w:t>
-      </w:r>
-    </w:p>
-    <w:p>
-      <w:pPr>
-        <w:pStyle w:val="Paragrafoelenco"/>
-        <w:numPr>
-          <w:ilvl w:val="1"/>
-          <w:numId w:val="4"/>
-        </w:numPr>
-      </w:pPr>
+      <w:bookmarkStart w:id="0" w:name="_GoBack"/>
+      <w:bookmarkEnd w:id="0"/>
       <w:r>
         <w:t>Chiedere livelli di sotto categorie (per farsi un idea), possibile soluzione: mostro profondità di due e poi nella pagina faccio vedere tutte le sotto categorie.</w:t>
       </w:r>

</xml_diff>

<commit_message>
Correzione problema su update category admin
</commit_message>
<xml_diff>
--- a/Lista lavori.docx
+++ b/Lista lavori.docx
@@ -246,7 +246,13 @@
         </w:rPr>
       </w:pPr>
       <w:r>
-        <w:t>Finire pdf/fattura.</w:t>
+        <w:t>Finire pdf/fattura</w:t>
+      </w:r>
+      <w:r>
+        <w:t xml:space="preserve"> (vuole anche file solo per dettaglio, da dinamicizzare il contesto)</w:t>
+      </w:r>
+      <w:r>
+        <w:t>.</w:t>
       </w:r>
     </w:p>
     <w:p>
@@ -261,7 +267,7 @@
         </w:rPr>
       </w:pPr>
       <w:r>
-        <w:t>Sistemare menù categorie.</w:t>
+        <w:t>Sistemare menù categorie: 3 vanno bene, vediamo come implementare la cosa.</w:t>
       </w:r>
     </w:p>
     <w:p>
@@ -276,22 +282,28 @@
         </w:rPr>
       </w:pPr>
       <w:r>
-        <w:t>Trova privacy in inglese.</w:t>
-      </w:r>
-    </w:p>
-    <w:p>
-      <w:pPr>
-        <w:pStyle w:val="Paragrafoelenco"/>
-        <w:numPr>
-          <w:ilvl w:val="1"/>
+        <w:t xml:space="preserve">Mettere pager in </w:t>
+      </w:r>
+      <w:proofErr w:type="spellStart"/>
+      <w:r>
+        <w:t>product</w:t>
+      </w:r>
+      <w:proofErr w:type="spellEnd"/>
+      <w:r>
+        <w:t>/site/list*</w:t>
+      </w:r>
+    </w:p>
+    <w:p/>
+    <w:p>
+      <w:pPr>
+        <w:pStyle w:val="Paragrafoelenco"/>
+        <w:numPr>
+          <w:ilvl w:val="0"/>
           <w:numId w:val="1"/>
         </w:numPr>
-        <w:rPr>
-          <w:color w:val="4BACC6" w:themeColor="accent5"/>
-        </w:rPr>
-      </w:pPr>
-      <w:r>
-        <w:t>Termina traduzioni alt HTML.</w:t>
+      </w:pPr>
+      <w:r>
+        <w:t>Lavori minoritari:</w:t>
       </w:r>
     </w:p>
     <w:p>
@@ -301,91 +313,99 @@
           <w:ilvl w:val="1"/>
           <w:numId w:val="1"/>
         </w:numPr>
-        <w:rPr>
-          <w:color w:val="4BACC6" w:themeColor="accent5"/>
-        </w:rPr>
-      </w:pPr>
-      <w:r>
-        <w:t>Mettere pager in product/site/list*</w:t>
+      </w:pPr>
+      <w:r>
+        <w:t xml:space="preserve">Barra di ricerca sui </w:t>
+      </w:r>
+      <w:r>
+        <w:t>prodotti</w:t>
+      </w:r>
+      <w:r>
+        <w:rPr>
+          <w:b/>
+        </w:rPr>
+        <w:t xml:space="preserve"> (</w:t>
+      </w:r>
+      <w:r>
+        <w:rPr>
+          <w:b/>
+        </w:rPr>
+        <w:t>precedenza pari a 0)</w:t>
+      </w:r>
+      <w:r>
+        <w:t>.</w:t>
+      </w:r>
+    </w:p>
+    <w:p>
+      <w:pPr>
+        <w:pStyle w:val="Paragrafoelenco"/>
+        <w:numPr>
+          <w:ilvl w:val="1"/>
+          <w:numId w:val="1"/>
+        </w:numPr>
+      </w:pPr>
+      <w:r>
+        <w:t xml:space="preserve">Migliorare </w:t>
+      </w:r>
+      <w:r>
+        <w:t>usabilità</w:t>
+      </w:r>
+      <w:r>
+        <w:t xml:space="preserve"> sezione company.</w:t>
+      </w:r>
+    </w:p>
+    <w:p>
+      <w:pPr>
+        <w:pStyle w:val="Paragrafoelenco"/>
+        <w:numPr>
+          <w:ilvl w:val="1"/>
+          <w:numId w:val="1"/>
+        </w:numPr>
+      </w:pPr>
+      <w:r>
+        <w:t>Non fa comparire sempre i puntini nelle descrizioni, ma solo quando superano X caratteri.</w:t>
+      </w:r>
+    </w:p>
+    <w:p>
+      <w:pPr>
+        <w:pStyle w:val="Paragrafoelenco"/>
+        <w:numPr>
+          <w:ilvl w:val="1"/>
+          <w:numId w:val="1"/>
+        </w:numPr>
+      </w:pPr>
+      <w:r>
+        <w:t>Termina traduzioni alt HTML</w:t>
+      </w:r>
+      <w:r>
+        <w:t>.</w:t>
+      </w:r>
+    </w:p>
+    <w:p>
+      <w:pPr>
+        <w:pStyle w:val="Paragrafoelenco"/>
+        <w:numPr>
+          <w:ilvl w:val="1"/>
+          <w:numId w:val="1"/>
+        </w:numPr>
+      </w:pPr>
+      <w:r>
+        <w:t>Trova privacy in inglese</w:t>
+      </w:r>
+      <w:r>
+        <w:t>.</w:t>
+      </w:r>
+    </w:p>
+    <w:p>
+      <w:pPr>
+        <w:pStyle w:val="Paragrafoelenco"/>
+        <w:ind w:left="1080"/>
+      </w:pPr>
+      <w:r>
+        <w:br w:type="page"/>
       </w:r>
       <w:bookmarkStart w:id="0" w:name="_GoBack"/>
       <w:bookmarkEnd w:id="0"/>
-    </w:p>
-    <w:p/>
-    <w:p>
-      <w:pPr>
-        <w:pStyle w:val="Paragrafoelenco"/>
-        <w:numPr>
-          <w:ilvl w:val="0"/>
-          <w:numId w:val="1"/>
-        </w:numPr>
-      </w:pPr>
-      <w:r>
-        <w:t>Lavori minoritari:</w:t>
-      </w:r>
-    </w:p>
-    <w:p>
-      <w:pPr>
-        <w:pStyle w:val="Paragrafoelenco"/>
-        <w:numPr>
-          <w:ilvl w:val="1"/>
-          <w:numId w:val="1"/>
-        </w:numPr>
-      </w:pPr>
-      <w:r>
-        <w:t xml:space="preserve">Barra di ricerca sui </w:t>
-      </w:r>
-      <w:r>
-        <w:t>prodotti</w:t>
-      </w:r>
-      <w:r>
-        <w:rPr>
-          <w:b/>
-        </w:rPr>
-        <w:t xml:space="preserve"> (</w:t>
-      </w:r>
-      <w:r>
-        <w:rPr>
-          <w:b/>
-        </w:rPr>
-        <w:t>precedenza pari a 0)</w:t>
-      </w:r>
-      <w:r>
-        <w:t>.</w:t>
-      </w:r>
-    </w:p>
-    <w:p>
-      <w:pPr>
-        <w:pStyle w:val="Paragrafoelenco"/>
-        <w:numPr>
-          <w:ilvl w:val="1"/>
-          <w:numId w:val="1"/>
-        </w:numPr>
-      </w:pPr>
-      <w:r>
-        <w:t xml:space="preserve">Migliorare </w:t>
-      </w:r>
-      <w:r>
-        <w:t>usabilità</w:t>
-      </w:r>
-      <w:r>
-        <w:t xml:space="preserve"> sezione company.</w:t>
-      </w:r>
-    </w:p>
-    <w:p>
-      <w:pPr>
-        <w:pStyle w:val="Paragrafoelenco"/>
-        <w:numPr>
-          <w:ilvl w:val="1"/>
-          <w:numId w:val="1"/>
-        </w:numPr>
-      </w:pPr>
-      <w:r>
-        <w:t>Non fa comparire sempre i puntini nelle descrizioni, ma solo quando superano X caratteri.</w:t>
-      </w:r>
-      <w:r>
-        <w:br w:type="page"/>
-      </w:r>
       <w:r>
         <w:rPr>
           <w:b/>
@@ -534,6 +554,18 @@
       </w:pPr>
       <w:r>
         <w:t>Lavori con massima priorità:</w:t>
+      </w:r>
+    </w:p>
+    <w:p>
+      <w:pPr>
+        <w:pStyle w:val="Paragrafoelenco"/>
+        <w:numPr>
+          <w:ilvl w:val="1"/>
+          <w:numId w:val="3"/>
+        </w:numPr>
+      </w:pPr>
+      <w:r>
+        <w:t>Menù categorie.</w:t>
       </w:r>
     </w:p>
     <w:p>
@@ -1219,30 +1251,6 @@
           <w:szCs w:val="36"/>
         </w:rPr>
         <w:t>Domande per cliente:</w:t>
-      </w:r>
-    </w:p>
-    <w:p>
-      <w:pPr>
-        <w:pStyle w:val="Paragrafoelenco"/>
-        <w:numPr>
-          <w:ilvl w:val="1"/>
-          <w:numId w:val="4"/>
-        </w:numPr>
-      </w:pPr>
-      <w:r>
-        <w:t>Chiedere livelli di sotto categorie (per farsi un idea), possibile soluzione: mostro profondità di due e poi nella pagina faccio vedere tutte le sotto categorie.</w:t>
-      </w:r>
-    </w:p>
-    <w:p>
-      <w:pPr>
-        <w:pStyle w:val="Paragrafoelenco"/>
-        <w:numPr>
-          <w:ilvl w:val="1"/>
-          <w:numId w:val="4"/>
-        </w:numPr>
-      </w:pPr>
-      <w:r>
-        <w:t>Vedere anche pdf fattura/dettaglio(??).</w:t>
       </w:r>
     </w:p>
     <w:p>

</xml_diff>

<commit_message>
gestione indizzi tramite profilo
</commit_message>
<xml_diff>
--- a/Lista lavori.docx
+++ b/Lista lavori.docx
@@ -387,240 +387,716 @@
       <w:r>
         <w:t>Mostra fornitore nel dettaglio ordine (vedi foglio).</w:t>
       </w:r>
+    </w:p>
+    <w:p>
+      <w:pPr>
+        <w:pStyle w:val="Paragrafoelenco"/>
+        <w:ind w:left="1080"/>
+      </w:pPr>
+    </w:p>
+    <w:p>
+      <w:pPr>
+        <w:rPr>
+          <w:b/>
+          <w:color w:val="C0504D" w:themeColor="accent2"/>
+          <w:sz w:val="36"/>
+          <w:szCs w:val="36"/>
+        </w:rPr>
+      </w:pPr>
+      <w:r>
+        <w:rPr>
+          <w:b/>
+          <w:color w:val="C0504D" w:themeColor="accent2"/>
+          <w:sz w:val="36"/>
+          <w:szCs w:val="36"/>
+        </w:rPr>
+        <w:t>Possibili lavori futuri</w:t>
+      </w:r>
+      <w:r>
+        <w:rPr>
+          <w:b/>
+          <w:color w:val="C0504D" w:themeColor="accent2"/>
+          <w:sz w:val="36"/>
+          <w:szCs w:val="36"/>
+        </w:rPr>
+        <w:t>:</w:t>
+      </w:r>
+    </w:p>
+    <w:p>
+      <w:pPr>
+        <w:pStyle w:val="Paragrafoelenco"/>
+        <w:numPr>
+          <w:ilvl w:val="1"/>
+          <w:numId w:val="4"/>
+        </w:numPr>
+        <w:rPr>
+          <w:b/>
+          <w:color w:val="C0504D" w:themeColor="accent2"/>
+          <w:sz w:val="36"/>
+          <w:szCs w:val="36"/>
+        </w:rPr>
+      </w:pPr>
+      <w:r>
+        <w:t>Rivedi completamente meccanismo fasce prezzo-utenza-dati utente:</w:t>
+      </w:r>
+    </w:p>
+    <w:p>
+      <w:pPr>
+        <w:pStyle w:val="Paragrafoelenco"/>
+        <w:numPr>
+          <w:ilvl w:val="2"/>
+          <w:numId w:val="4"/>
+        </w:numPr>
+        <w:rPr>
+          <w:b/>
+          <w:sz w:val="36"/>
+          <w:szCs w:val="36"/>
+        </w:rPr>
+      </w:pPr>
+      <w:r>
+        <w:t>Diversificazione tabelle.</w:t>
+      </w:r>
+    </w:p>
+    <w:p>
+      <w:pPr>
+        <w:pStyle w:val="Paragrafoelenco"/>
+        <w:numPr>
+          <w:ilvl w:val="2"/>
+          <w:numId w:val="4"/>
+        </w:numPr>
+        <w:rPr>
+          <w:b/>
+          <w:sz w:val="36"/>
+          <w:szCs w:val="36"/>
+        </w:rPr>
+      </w:pPr>
+      <w:r>
+        <w:t>Maggior fattore di persistenza su indici per la distinzione.</w:t>
+      </w:r>
+    </w:p>
+    <w:p>
+      <w:pPr>
+        <w:pStyle w:val="Paragrafoelenco"/>
+        <w:numPr>
+          <w:ilvl w:val="1"/>
+          <w:numId w:val="4"/>
+        </w:numPr>
+        <w:spacing w:after="0"/>
+        <w:rPr>
+          <w:b/>
+          <w:sz w:val="36"/>
+          <w:szCs w:val="36"/>
+        </w:rPr>
+      </w:pPr>
+      <w:r>
+        <w:t>Rivedere validazione BE + consistenza dati DB.</w:t>
+      </w:r>
+    </w:p>
+    <w:p>
+      <w:pPr>
+        <w:pStyle w:val="Paragrafoelenco"/>
+        <w:numPr>
+          <w:ilvl w:val="1"/>
+          <w:numId w:val="4"/>
+        </w:numPr>
+        <w:spacing w:after="0"/>
+        <w:rPr>
+          <w:b/>
+          <w:sz w:val="36"/>
+          <w:szCs w:val="36"/>
+        </w:rPr>
+      </w:pPr>
+      <w:r>
+        <w:t>Rivedere meccanismo di sessione.</w:t>
+      </w:r>
+    </w:p>
+    <w:p>
+      <w:pPr>
+        <w:pStyle w:val="Paragrafoelenco"/>
+        <w:numPr>
+          <w:ilvl w:val="1"/>
+          <w:numId w:val="4"/>
+        </w:numPr>
+        <w:spacing w:after="0"/>
+        <w:rPr>
+          <w:b/>
+          <w:sz w:val="36"/>
+          <w:szCs w:val="36"/>
+        </w:rPr>
+      </w:pPr>
+      <w:r>
+        <w:t>Descrizioni in html.</w:t>
+      </w:r>
+    </w:p>
+    <w:p>
+      <w:pPr>
+        <w:pStyle w:val="Paragrafoelenco"/>
+        <w:numPr>
+          <w:ilvl w:val="1"/>
+          <w:numId w:val="4"/>
+        </w:numPr>
+        <w:spacing w:after="0"/>
+        <w:rPr>
+          <w:b/>
+          <w:sz w:val="36"/>
+          <w:szCs w:val="36"/>
+        </w:rPr>
+      </w:pPr>
+      <w:r>
+        <w:t>Validazioni totali anche BE.</w:t>
+      </w:r>
+    </w:p>
+    <w:p>
+      <w:pPr>
+        <w:pStyle w:val="Paragrafoelenco"/>
+        <w:numPr>
+          <w:ilvl w:val="1"/>
+          <w:numId w:val="4"/>
+        </w:numPr>
+        <w:spacing w:after="0" w:line="240" w:lineRule="auto"/>
+        <w:rPr>
+          <w:b/>
+          <w:sz w:val="36"/>
+          <w:szCs w:val="36"/>
+        </w:rPr>
+      </w:pPr>
+      <w:r>
+        <w:t>Affinare validazione js (piva e cf non sono totalmente validati).</w:t>
+      </w:r>
+    </w:p>
+    <w:p>
+      <w:pPr>
+        <w:pStyle w:val="Paragrafoelenco"/>
+        <w:numPr>
+          <w:ilvl w:val="1"/>
+          <w:numId w:val="4"/>
+        </w:numPr>
+        <w:spacing w:after="0" w:line="240" w:lineRule="auto"/>
+        <w:rPr>
+          <w:b/>
+          <w:sz w:val="36"/>
+          <w:szCs w:val="36"/>
+        </w:rPr>
+      </w:pPr>
+      <w:r>
+        <w:t>Sfruttare blocchi try catch per eccezioni DB e mettere anche proprie.</w:t>
+      </w:r>
+    </w:p>
+    <w:p>
+      <w:pPr>
+        <w:pStyle w:val="Paragrafoelenco"/>
+        <w:numPr>
+          <w:ilvl w:val="1"/>
+          <w:numId w:val="4"/>
+        </w:numPr>
+        <w:spacing w:after="0" w:line="240" w:lineRule="auto"/>
+        <w:rPr>
+          <w:b/>
+          <w:sz w:val="36"/>
+          <w:szCs w:val="36"/>
+        </w:rPr>
+      </w:pPr>
+      <w:r>
+        <w:t>Applica enhancement list e parametri ricevuti.</w:t>
+      </w:r>
+    </w:p>
+    <w:p>
+      <w:pPr>
+        <w:pStyle w:val="Paragrafoelenco"/>
+        <w:numPr>
+          <w:ilvl w:val="1"/>
+          <w:numId w:val="4"/>
+        </w:numPr>
+        <w:spacing w:after="0" w:line="240" w:lineRule="auto"/>
+        <w:rPr>
+          <w:b/>
+          <w:sz w:val="36"/>
+          <w:szCs w:val="36"/>
+        </w:rPr>
+      </w:pPr>
+      <w:r>
+        <w:t>Aggiungere messaggi di conferma errore sulla base di gestione eccezioni.</w:t>
+      </w:r>
+    </w:p>
+    <w:p>
+      <w:pPr>
+        <w:pStyle w:val="Paragrafoelenco"/>
+        <w:numPr>
+          <w:ilvl w:val="1"/>
+          <w:numId w:val="4"/>
+        </w:numPr>
+        <w:spacing w:after="0" w:line="240" w:lineRule="auto"/>
+        <w:rPr>
+          <w:b/>
+          <w:sz w:val="36"/>
+          <w:szCs w:val="36"/>
+        </w:rPr>
+      </w:pPr>
+      <w:r>
+        <w:t>Togliere js inline ed utilizzare il più possibile jQuery.</w:t>
+      </w:r>
+    </w:p>
+    <w:p>
+      <w:pPr>
+        <w:pStyle w:val="Paragrafoelenco"/>
+        <w:numPr>
+          <w:ilvl w:val="1"/>
+          <w:numId w:val="4"/>
+        </w:numPr>
+        <w:spacing w:after="0" w:line="240" w:lineRule="auto"/>
+        <w:rPr>
+          <w:b/>
+          <w:sz w:val="36"/>
+          <w:szCs w:val="36"/>
+        </w:rPr>
+      </w:pPr>
+      <w:r>
+        <w:t>Riattivare gestione ordini classica e profilo utente classiche.</w:t>
+      </w:r>
+    </w:p>
+    <w:p>
+      <w:pPr>
+        <w:pStyle w:val="Paragrafoelenco"/>
+        <w:numPr>
+          <w:ilvl w:val="1"/>
+          <w:numId w:val="4"/>
+        </w:numPr>
+        <w:spacing w:after="0" w:line="240" w:lineRule="auto"/>
+        <w:rPr>
+          <w:b/>
+          <w:sz w:val="36"/>
+          <w:szCs w:val="36"/>
+        </w:rPr>
+      </w:pPr>
+      <w:r>
+        <w:t>Mettere il recupero password per account utente.</w:t>
+      </w:r>
+    </w:p>
+    <w:p>
+      <w:pPr>
+        <w:pStyle w:val="Paragrafoelenco"/>
+        <w:numPr>
+          <w:ilvl w:val="1"/>
+          <w:numId w:val="4"/>
+        </w:numPr>
+        <w:spacing w:after="0" w:line="240" w:lineRule="auto"/>
+        <w:rPr>
+          <w:b/>
+          <w:sz w:val="36"/>
+          <w:szCs w:val="36"/>
+        </w:rPr>
+      </w:pPr>
+      <w:r>
+        <w:t>Sistemare indirizzi a livello di persistenza (associazioni tabelle).</w:t>
+      </w:r>
+    </w:p>
+    <w:p>
+      <w:pPr>
+        <w:pStyle w:val="Paragrafoelenco"/>
+        <w:numPr>
+          <w:ilvl w:val="1"/>
+          <w:numId w:val="4"/>
+        </w:numPr>
+        <w:spacing w:after="0" w:line="240" w:lineRule="auto"/>
+        <w:rPr>
+          <w:b/>
+          <w:sz w:val="36"/>
+          <w:szCs w:val="36"/>
+        </w:rPr>
+      </w:pPr>
+      <w:r>
+        <w:t>Sistemare integrità DB.</w:t>
+      </w:r>
+    </w:p>
+    <w:p>
+      <w:pPr>
+        <w:pStyle w:val="Paragrafoelenco"/>
+        <w:ind w:left="1080"/>
+      </w:pPr>
+    </w:p>
+    <w:p>
+      <w:pPr>
+        <w:pStyle w:val="Paragrafoelenco"/>
+        <w:ind w:left="1080"/>
+      </w:pPr>
+      <w:r>
+        <w:br w:type="page"/>
+      </w:r>
+      <w:r>
+        <w:rPr>
+          <w:b/>
+          <w:color w:val="F79646" w:themeColor="accent6"/>
+          <w:sz w:val="36"/>
+          <w:szCs w:val="36"/>
+        </w:rPr>
+        <w:lastRenderedPageBreak/>
+        <w:t>Lista lavori Francesco:</w:t>
+      </w:r>
+    </w:p>
+    <w:p>
+      <w:pPr>
+        <w:spacing w:after="0" w:line="240" w:lineRule="auto"/>
+        <w:jc w:val="both"/>
+        <w:rPr>
+          <w:b/>
+          <w:color w:val="92D050"/>
+          <w:sz w:val="36"/>
+          <w:szCs w:val="36"/>
+        </w:rPr>
+      </w:pPr>
+    </w:p>
+    <w:p>
+      <w:pPr>
+        <w:pStyle w:val="Paragrafoelenco"/>
+        <w:ind w:left="360"/>
+      </w:pPr>
+      <w:r>
+        <w:t>Linee guida per eseguire i lavori:</w:t>
+      </w:r>
+    </w:p>
+    <w:p>
+      <w:pPr>
+        <w:pStyle w:val="Paragrafoelenco"/>
+        <w:numPr>
+          <w:ilvl w:val="0"/>
+          <w:numId w:val="5"/>
+        </w:numPr>
+      </w:pPr>
+      <w:r>
+        <w:t>La sezione admin/user non ha bisogno di magie, deve essere leggera e funzionale.</w:t>
+      </w:r>
+    </w:p>
+    <w:p>
+      <w:pPr>
+        <w:pStyle w:val="Paragrafoelenco"/>
+        <w:numPr>
+          <w:ilvl w:val="0"/>
+          <w:numId w:val="5"/>
+        </w:numPr>
+      </w:pPr>
+      <w:r>
+        <w:t>La parte di sito visibile deve essere il contrario(cik e ciack).</w:t>
+      </w:r>
+    </w:p>
+    <w:p>
+      <w:pPr>
+        <w:pStyle w:val="Paragrafoelenco"/>
+        <w:numPr>
+          <w:ilvl w:val="0"/>
+          <w:numId w:val="5"/>
+        </w:numPr>
+      </w:pPr>
+      <w:r>
+        <w:t>Per qualsiasi dubbio chiamami sempre.</w:t>
+      </w:r>
+    </w:p>
+    <w:p>
+      <w:pPr>
+        <w:pStyle w:val="Paragrafoelenco"/>
+        <w:numPr>
+          <w:ilvl w:val="0"/>
+          <w:numId w:val="5"/>
+        </w:numPr>
+      </w:pPr>
+      <w:r>
+        <w:t>Fai SEMPRE una sincronizzazione su github prima di iniziare a lavorare.</w:t>
+      </w:r>
+    </w:p>
+    <w:p>
+      <w:pPr>
+        <w:pStyle w:val="Paragrafoelenco"/>
+        <w:numPr>
+          <w:ilvl w:val="0"/>
+          <w:numId w:val="5"/>
+        </w:numPr>
+      </w:pPr>
+      <w:r>
+        <w:t>Controlla SEMPRE ciò che hai fatto prima di eseguire una commit (ovvero mandare i tuoi lavori nel repository centrale), al limite indica espressamente nel commento che è una fase iniziale di strutturazione o cose simili.</w:t>
+      </w:r>
+    </w:p>
+    <w:p>
+      <w:pPr>
+        <w:pStyle w:val="Paragrafoelenco"/>
+        <w:numPr>
+          <w:ilvl w:val="0"/>
+          <w:numId w:val="5"/>
+        </w:numPr>
+      </w:pPr>
+      <w:r>
+        <w:t xml:space="preserve">Ricorda sempre che cio` che devi modificare risulta essere sempre qualcosa riguardante l’aspetto, indi per cui troverai tutto quello che ti serve nella calrtella </w:t>
+      </w:r>
+      <w:r>
+        <w:rPr>
+          <w:b/>
+        </w:rPr>
+        <w:t>templates</w:t>
+      </w:r>
+      <w:r>
+        <w:rPr>
+          <w:b/>
+        </w:rPr>
+        <w:t xml:space="preserve">. </w:t>
+      </w:r>
+      <w:r>
+        <w:t>Per il resto, le sotto cartelle e i nomi die file ti aiuteranno ad individuare la risorsa specifica.</w:t>
+      </w:r>
+    </w:p>
+    <w:p>
+      <w:pPr>
+        <w:pStyle w:val="Paragrafoelenco"/>
+        <w:numPr>
+          <w:ilvl w:val="0"/>
+          <w:numId w:val="5"/>
+        </w:numPr>
+      </w:pPr>
+      <w:r>
+        <w:t>Buon lavoro.</w:t>
+      </w:r>
+    </w:p>
+    <w:p>
+      <w:pPr>
+        <w:rPr>
+          <w:u w:val="single"/>
+        </w:rPr>
+      </w:pPr>
+    </w:p>
+    <w:p>
+      <w:pPr>
+        <w:pStyle w:val="Paragrafoelenco"/>
+        <w:numPr>
+          <w:ilvl w:val="0"/>
+          <w:numId w:val="3"/>
+        </w:numPr>
+      </w:pPr>
+      <w:r>
+        <w:t>Lavori con massima priorità:</w:t>
+      </w:r>
+    </w:p>
+    <w:p>
+      <w:pPr>
+        <w:pStyle w:val="Paragrafoelenco"/>
+        <w:numPr>
+          <w:ilvl w:val="1"/>
+          <w:numId w:val="3"/>
+        </w:numPr>
+      </w:pPr>
+      <w:r>
+        <w:t>Menù categorie.</w:t>
+      </w:r>
+    </w:p>
+    <w:p>
+      <w:pPr>
+        <w:pStyle w:val="Paragrafoelenco"/>
+        <w:numPr>
+          <w:ilvl w:val="0"/>
+          <w:numId w:val="3"/>
+        </w:numPr>
+      </w:pPr>
+      <w:r>
+        <w:t>Lavori minoritari ma prioritari:</w:t>
+      </w:r>
+    </w:p>
+    <w:p>
+      <w:pPr>
+        <w:pStyle w:val="Paragrafoelenco"/>
+        <w:numPr>
+          <w:ilvl w:val="0"/>
+          <w:numId w:val="4"/>
+        </w:numPr>
+      </w:pPr>
+      <w:r>
+        <w:t xml:space="preserve">Lavori </w:t>
+      </w:r>
+      <w:r>
+        <w:t>finali</w:t>
+      </w:r>
+      <w:r>
+        <w:t>:</w:t>
+      </w:r>
+    </w:p>
+    <w:p>
+      <w:pPr>
+        <w:pStyle w:val="Paragrafoelenco"/>
+        <w:numPr>
+          <w:ilvl w:val="1"/>
+          <w:numId w:val="4"/>
+        </w:numPr>
+      </w:pPr>
+      <w:r>
+        <w:t>Fare un giro completo su ADMIN per vedere eventuali imperfezioni(usability, grafica).</w:t>
+      </w:r>
+    </w:p>
+    <w:p>
+      <w:pPr>
+        <w:pStyle w:val="Paragrafoelenco"/>
+        <w:numPr>
+          <w:ilvl w:val="1"/>
+          <w:numId w:val="4"/>
+        </w:numPr>
+      </w:pPr>
+      <w:r>
+        <w:t>F</w:t>
+      </w:r>
+      <w:r>
+        <w:t xml:space="preserve">are un giro completo su USER per vedere eventuali </w:t>
+      </w:r>
+      <w:r>
+        <w:t>imperfezioni (usabilità</w:t>
+      </w:r>
+      <w:r>
+        <w:t>, grafica).</w:t>
+      </w:r>
+    </w:p>
+    <w:p>
+      <w:pPr>
+        <w:pStyle w:val="Paragrafoelenco"/>
+        <w:ind w:left="0"/>
+      </w:pPr>
+    </w:p>
+    <w:p>
+      <w:pPr>
+        <w:rPr>
+          <w:b/>
+          <w:color w:val="C0504D" w:themeColor="accent2"/>
+          <w:sz w:val="36"/>
+          <w:szCs w:val="36"/>
+        </w:rPr>
+      </w:pPr>
+      <w:r>
+        <w:rPr>
+          <w:b/>
+          <w:color w:val="C0504D" w:themeColor="accent2"/>
+          <w:sz w:val="36"/>
+          <w:szCs w:val="36"/>
+        </w:rPr>
+        <w:t>Possibili lavori futuri</w:t>
+      </w:r>
+      <w:r>
+        <w:rPr>
+          <w:b/>
+          <w:color w:val="C0504D" w:themeColor="accent2"/>
+          <w:sz w:val="36"/>
+          <w:szCs w:val="36"/>
+        </w:rPr>
+        <w:t>:</w:t>
+      </w:r>
+    </w:p>
+    <w:p>
+      <w:pPr>
+        <w:pStyle w:val="Paragrafoelenco"/>
+        <w:numPr>
+          <w:ilvl w:val="1"/>
+          <w:numId w:val="4"/>
+        </w:numPr>
+        <w:rPr>
+          <w:b/>
+          <w:color w:val="C0504D" w:themeColor="accent2"/>
+          <w:sz w:val="36"/>
+          <w:szCs w:val="36"/>
+        </w:rPr>
+      </w:pPr>
+      <w:r>
+        <w:t>Sistemare grafica:</w:t>
+      </w:r>
+    </w:p>
+    <w:p>
+      <w:pPr>
+        <w:pStyle w:val="Paragrafoelenco"/>
+        <w:numPr>
+          <w:ilvl w:val="2"/>
+          <w:numId w:val="4"/>
+        </w:numPr>
+        <w:spacing w:after="0" w:line="240" w:lineRule="auto"/>
+        <w:rPr>
+          <w:b/>
+          <w:color w:val="C0504D" w:themeColor="accent2"/>
+          <w:sz w:val="36"/>
+          <w:szCs w:val="36"/>
+        </w:rPr>
+      </w:pPr>
+      <w:r>
+        <w:t>Sezione clienti (ho aggiunto la gestione indirizzi).</w:t>
+      </w:r>
+    </w:p>
+    <w:p>
+      <w:pPr>
+        <w:pStyle w:val="Paragrafoelenco"/>
+        <w:numPr>
+          <w:ilvl w:val="2"/>
+          <w:numId w:val="4"/>
+        </w:numPr>
+        <w:spacing w:after="0" w:line="240" w:lineRule="auto"/>
+        <w:rPr>
+          <w:b/>
+          <w:color w:val="C0504D" w:themeColor="accent2"/>
+          <w:sz w:val="36"/>
+          <w:szCs w:val="36"/>
+        </w:rPr>
+      </w:pPr>
+      <w:r>
+        <w:t>Iter ordinazione (vedremo assieme).</w:t>
+      </w:r>
+    </w:p>
+    <w:p>
+      <w:pPr>
+        <w:pStyle w:val="Paragrafoelenco"/>
+        <w:ind w:left="0"/>
+        <w:rPr>
+          <w:b/>
+          <w:color w:val="8064A2" w:themeColor="accent4"/>
+          <w:sz w:val="36"/>
+          <w:szCs w:val="36"/>
+        </w:rPr>
+      </w:pPr>
+    </w:p>
+    <w:p>
+      <w:pPr>
+        <w:pStyle w:val="Paragrafoelenco"/>
+        <w:ind w:left="0"/>
+        <w:rPr>
+          <w:b/>
+          <w:color w:val="8064A2" w:themeColor="accent4"/>
+          <w:sz w:val="36"/>
+          <w:szCs w:val="36"/>
+        </w:rPr>
+      </w:pPr>
+    </w:p>
+    <w:p>
+      <w:pPr>
+        <w:pStyle w:val="Paragrafoelenco"/>
+        <w:ind w:left="0"/>
+        <w:rPr>
+          <w:b/>
+          <w:color w:val="8064A2" w:themeColor="accent4"/>
+          <w:sz w:val="36"/>
+          <w:szCs w:val="36"/>
+        </w:rPr>
+      </w:pPr>
+    </w:p>
+    <w:p>
+      <w:pPr>
+        <w:pStyle w:val="Paragrafoelenco"/>
+        <w:ind w:left="0"/>
+        <w:rPr>
+          <w:b/>
+          <w:color w:val="8064A2" w:themeColor="accent4"/>
+          <w:sz w:val="36"/>
+          <w:szCs w:val="36"/>
+        </w:rPr>
+      </w:pPr>
       <w:bookmarkStart w:id="0" w:name="_GoBack"/>
       <w:bookmarkEnd w:id="0"/>
     </w:p>
     <w:p>
       <w:pPr>
         <w:pStyle w:val="Paragrafoelenco"/>
-        <w:ind w:left="1080"/>
-      </w:pPr>
-      <w:r>
-        <w:br w:type="page"/>
-      </w:r>
-      <w:r>
-        <w:rPr>
-          <w:b/>
-          <w:color w:val="F79646" w:themeColor="accent6"/>
-          <w:sz w:val="36"/>
-          <w:szCs w:val="36"/>
-        </w:rPr>
-        <w:lastRenderedPageBreak/>
-        <w:t>Lista lavori Francesco:</w:t>
-      </w:r>
-    </w:p>
-    <w:p>
-      <w:pPr>
-        <w:spacing w:after="0" w:line="240" w:lineRule="auto"/>
-        <w:jc w:val="both"/>
-        <w:rPr>
-          <w:b/>
-          <w:color w:val="92D050"/>
-          <w:sz w:val="36"/>
-          <w:szCs w:val="36"/>
-        </w:rPr>
-      </w:pPr>
-    </w:p>
-    <w:p>
-      <w:pPr>
-        <w:pStyle w:val="Paragrafoelenco"/>
-        <w:ind w:left="360"/>
-      </w:pPr>
-      <w:r>
-        <w:t>Linee guida per eseguire i lavori:</w:t>
-      </w:r>
-    </w:p>
-    <w:p>
-      <w:pPr>
-        <w:pStyle w:val="Paragrafoelenco"/>
-        <w:numPr>
-          <w:ilvl w:val="0"/>
-          <w:numId w:val="5"/>
-        </w:numPr>
-      </w:pPr>
-      <w:r>
-        <w:t>La sezione admin/user non ha bisogno di magie, deve essere leggera e funzionale.</w:t>
-      </w:r>
-    </w:p>
-    <w:p>
-      <w:pPr>
-        <w:pStyle w:val="Paragrafoelenco"/>
-        <w:numPr>
-          <w:ilvl w:val="0"/>
-          <w:numId w:val="5"/>
-        </w:numPr>
-      </w:pPr>
-      <w:r>
-        <w:t>La parte di sito visibile deve essere il contrario(cik e ciack).</w:t>
-      </w:r>
-    </w:p>
-    <w:p>
-      <w:pPr>
-        <w:pStyle w:val="Paragrafoelenco"/>
-        <w:numPr>
-          <w:ilvl w:val="0"/>
-          <w:numId w:val="5"/>
-        </w:numPr>
-      </w:pPr>
-      <w:r>
-        <w:t>Per qualsiasi dubbio chiamami sempre.</w:t>
-      </w:r>
-    </w:p>
-    <w:p>
-      <w:pPr>
-        <w:pStyle w:val="Paragrafoelenco"/>
-        <w:numPr>
-          <w:ilvl w:val="0"/>
-          <w:numId w:val="5"/>
-        </w:numPr>
-      </w:pPr>
-      <w:r>
-        <w:t>Fai SEMPRE una sincronizzazione su github prima di iniziare a lavorare.</w:t>
-      </w:r>
-    </w:p>
-    <w:p>
-      <w:pPr>
-        <w:pStyle w:val="Paragrafoelenco"/>
-        <w:numPr>
-          <w:ilvl w:val="0"/>
-          <w:numId w:val="5"/>
-        </w:numPr>
-      </w:pPr>
-      <w:r>
-        <w:t>Controlla SEMPRE ciò che hai fatto prima di eseguire una commit (ovvero mandare i tuoi lavori nel repository centrale), al limite indica espressamente nel commento che è una fase iniziale di strutturazione o cose simili.</w:t>
-      </w:r>
-    </w:p>
-    <w:p>
-      <w:pPr>
-        <w:pStyle w:val="Paragrafoelenco"/>
-        <w:numPr>
-          <w:ilvl w:val="0"/>
-          <w:numId w:val="5"/>
-        </w:numPr>
-      </w:pPr>
-      <w:r>
-        <w:t xml:space="preserve">Ricorda sempre che cio` che devi modificare risulta essere sempre qualcosa riguardante l’aspetto, indi per cui troverai tutto quello che ti serve nella calrtella </w:t>
-      </w:r>
-      <w:r>
-        <w:rPr>
-          <w:b/>
-        </w:rPr>
-        <w:t>templates</w:t>
-      </w:r>
-      <w:r>
-        <w:rPr>
-          <w:b/>
-        </w:rPr>
-        <w:t xml:space="preserve">. </w:t>
-      </w:r>
-      <w:r>
-        <w:t>Per il resto, le sotto cartelle e i nomi die file ti aiuteranno ad individuare la risorsa specifica.</w:t>
-      </w:r>
-    </w:p>
-    <w:p>
-      <w:pPr>
-        <w:pStyle w:val="Paragrafoelenco"/>
-        <w:numPr>
-          <w:ilvl w:val="0"/>
-          <w:numId w:val="5"/>
-        </w:numPr>
-      </w:pPr>
-      <w:r>
-        <w:t>Buon lavoro.</w:t>
-      </w:r>
-    </w:p>
-    <w:p>
-      <w:pPr>
-        <w:rPr>
-          <w:u w:val="single"/>
-        </w:rPr>
-      </w:pPr>
-    </w:p>
-    <w:p>
-      <w:pPr>
-        <w:pStyle w:val="Paragrafoelenco"/>
-        <w:numPr>
-          <w:ilvl w:val="0"/>
-          <w:numId w:val="3"/>
-        </w:numPr>
-      </w:pPr>
-      <w:r>
-        <w:t>Lavori con massima priorità:</w:t>
-      </w:r>
-    </w:p>
-    <w:p>
-      <w:pPr>
-        <w:pStyle w:val="Paragrafoelenco"/>
-        <w:numPr>
-          <w:ilvl w:val="1"/>
-          <w:numId w:val="3"/>
-        </w:numPr>
-      </w:pPr>
-      <w:r>
-        <w:t>Menù categorie.</w:t>
-      </w:r>
-    </w:p>
-    <w:p>
-      <w:pPr>
-        <w:pStyle w:val="Paragrafoelenco"/>
-        <w:numPr>
-          <w:ilvl w:val="0"/>
-          <w:numId w:val="3"/>
-        </w:numPr>
-      </w:pPr>
-      <w:r>
-        <w:t>Lavori minoritari ma prioritari:</w:t>
-      </w:r>
-    </w:p>
-    <w:p>
-      <w:pPr>
-        <w:pStyle w:val="Paragrafoelenco"/>
-        <w:numPr>
-          <w:ilvl w:val="0"/>
-          <w:numId w:val="4"/>
-        </w:numPr>
-      </w:pPr>
-      <w:r>
-        <w:t xml:space="preserve">Lavori </w:t>
-      </w:r>
-      <w:r>
-        <w:t>finali</w:t>
-      </w:r>
-      <w:r>
-        <w:t>:</w:t>
-      </w:r>
-    </w:p>
-    <w:p>
-      <w:pPr>
-        <w:pStyle w:val="Paragrafoelenco"/>
-        <w:numPr>
-          <w:ilvl w:val="1"/>
-          <w:numId w:val="4"/>
-        </w:numPr>
-      </w:pPr>
-      <w:r>
-        <w:t>Fare un giro completo su ADMIN per vedere eventuali imperfezioni(usability, grafica).</w:t>
-      </w:r>
-    </w:p>
-    <w:p>
-      <w:pPr>
-        <w:pStyle w:val="Paragrafoelenco"/>
-        <w:numPr>
-          <w:ilvl w:val="1"/>
-          <w:numId w:val="4"/>
-        </w:numPr>
-      </w:pPr>
-      <w:r>
-        <w:t>F</w:t>
-      </w:r>
-      <w:r>
-        <w:t>are un giro completo su USER per vedere eventuali imperfezioni(usability, grafica).</w:t>
-      </w:r>
-    </w:p>
-    <w:p>
-      <w:pPr>
-        <w:pStyle w:val="Paragrafoelenco"/>
         <w:ind w:left="0"/>
+        <w:rPr>
+          <w:b/>
+          <w:color w:val="8064A2" w:themeColor="accent4"/>
+          <w:sz w:val="36"/>
+          <w:szCs w:val="36"/>
+        </w:rPr>
       </w:pPr>
     </w:p>
     <w:p>
@@ -694,110 +1170,13 @@
           <w:szCs w:val="36"/>
         </w:rPr>
       </w:pPr>
-    </w:p>
-    <w:p>
-      <w:pPr>
-        <w:pStyle w:val="Paragrafoelenco"/>
-        <w:ind w:left="0"/>
+      <w:r>
         <w:rPr>
           <w:b/>
           <w:color w:val="8064A2" w:themeColor="accent4"/>
           <w:sz w:val="36"/>
           <w:szCs w:val="36"/>
         </w:rPr>
-      </w:pPr>
-    </w:p>
-    <w:p>
-      <w:pPr>
-        <w:pStyle w:val="Paragrafoelenco"/>
-        <w:ind w:left="0"/>
-        <w:rPr>
-          <w:b/>
-          <w:color w:val="8064A2" w:themeColor="accent4"/>
-          <w:sz w:val="36"/>
-          <w:szCs w:val="36"/>
-        </w:rPr>
-      </w:pPr>
-    </w:p>
-    <w:p>
-      <w:pPr>
-        <w:pStyle w:val="Paragrafoelenco"/>
-        <w:ind w:left="0"/>
-        <w:rPr>
-          <w:b/>
-          <w:color w:val="8064A2" w:themeColor="accent4"/>
-          <w:sz w:val="36"/>
-          <w:szCs w:val="36"/>
-        </w:rPr>
-      </w:pPr>
-    </w:p>
-    <w:p>
-      <w:pPr>
-        <w:pStyle w:val="Paragrafoelenco"/>
-        <w:ind w:left="0"/>
-        <w:rPr>
-          <w:b/>
-          <w:color w:val="8064A2" w:themeColor="accent4"/>
-          <w:sz w:val="36"/>
-          <w:szCs w:val="36"/>
-        </w:rPr>
-      </w:pPr>
-    </w:p>
-    <w:p>
-      <w:pPr>
-        <w:pStyle w:val="Paragrafoelenco"/>
-        <w:ind w:left="0"/>
-        <w:rPr>
-          <w:b/>
-          <w:color w:val="8064A2" w:themeColor="accent4"/>
-          <w:sz w:val="36"/>
-          <w:szCs w:val="36"/>
-        </w:rPr>
-      </w:pPr>
-    </w:p>
-    <w:p>
-      <w:pPr>
-        <w:pStyle w:val="Paragrafoelenco"/>
-        <w:ind w:left="0"/>
-        <w:rPr>
-          <w:b/>
-          <w:color w:val="8064A2" w:themeColor="accent4"/>
-          <w:sz w:val="36"/>
-          <w:szCs w:val="36"/>
-        </w:rPr>
-      </w:pPr>
-    </w:p>
-    <w:p>
-      <w:pPr>
-        <w:pStyle w:val="Paragrafoelenco"/>
-        <w:ind w:left="0"/>
-        <w:rPr>
-          <w:b/>
-          <w:color w:val="8064A2" w:themeColor="accent4"/>
-          <w:sz w:val="36"/>
-          <w:szCs w:val="36"/>
-        </w:rPr>
-      </w:pPr>
-    </w:p>
-    <w:p>
-      <w:pPr>
-        <w:pStyle w:val="Paragrafoelenco"/>
-        <w:ind w:left="0"/>
-        <w:rPr>
-          <w:b/>
-          <w:color w:val="8064A2" w:themeColor="accent4"/>
-          <w:sz w:val="36"/>
-          <w:szCs w:val="36"/>
-        </w:rPr>
-      </w:pPr>
-      <w:r>
-        <w:rPr>
-          <w:b/>
-          <w:color w:val="8064A2" w:themeColor="accent4"/>
-          <w:sz w:val="36"/>
-          <w:szCs w:val="36"/>
-        </w:rPr>
-        <w:lastRenderedPageBreak/>
         <w:t>Problemi riscontrati:</w:t>
       </w:r>
     </w:p>
@@ -832,332 +1211,6 @@
       </w:r>
     </w:p>
     <w:p/>
-    <w:p>
-      <w:pPr>
-        <w:rPr>
-          <w:b/>
-          <w:color w:val="C0504D" w:themeColor="accent2"/>
-          <w:sz w:val="36"/>
-          <w:szCs w:val="36"/>
-        </w:rPr>
-      </w:pPr>
-      <w:r>
-        <w:rPr>
-          <w:b/>
-          <w:color w:val="C0504D" w:themeColor="accent2"/>
-          <w:sz w:val="36"/>
-          <w:szCs w:val="36"/>
-        </w:rPr>
-        <w:t>Possibili lavori futuri</w:t>
-      </w:r>
-      <w:r>
-        <w:rPr>
-          <w:b/>
-          <w:color w:val="C0504D" w:themeColor="accent2"/>
-          <w:sz w:val="36"/>
-          <w:szCs w:val="36"/>
-        </w:rPr>
-        <w:t>:</w:t>
-      </w:r>
-    </w:p>
-    <w:p>
-      <w:pPr>
-        <w:pStyle w:val="Paragrafoelenco"/>
-        <w:numPr>
-          <w:ilvl w:val="1"/>
-          <w:numId w:val="4"/>
-        </w:numPr>
-        <w:rPr>
-          <w:b/>
-          <w:color w:val="C0504D" w:themeColor="accent2"/>
-          <w:sz w:val="36"/>
-          <w:szCs w:val="36"/>
-        </w:rPr>
-      </w:pPr>
-      <w:r>
-        <w:t>Rivedi completamente meccanismo fa</w:t>
-      </w:r>
-      <w:r>
-        <w:t>s</w:t>
-      </w:r>
-      <w:r>
-        <w:t>ce prezzo-utenza-dati utente:</w:t>
-      </w:r>
-    </w:p>
-    <w:p>
-      <w:pPr>
-        <w:pStyle w:val="Paragrafoelenco"/>
-        <w:numPr>
-          <w:ilvl w:val="2"/>
-          <w:numId w:val="4"/>
-        </w:numPr>
-        <w:rPr>
-          <w:b/>
-          <w:sz w:val="36"/>
-          <w:szCs w:val="36"/>
-        </w:rPr>
-      </w:pPr>
-      <w:r>
-        <w:t>Diversificazione tabelle.</w:t>
-      </w:r>
-    </w:p>
-    <w:p>
-      <w:pPr>
-        <w:pStyle w:val="Paragrafoelenco"/>
-        <w:numPr>
-          <w:ilvl w:val="2"/>
-          <w:numId w:val="4"/>
-        </w:numPr>
-        <w:rPr>
-          <w:b/>
-          <w:sz w:val="36"/>
-          <w:szCs w:val="36"/>
-        </w:rPr>
-      </w:pPr>
-      <w:r>
-        <w:t>Maggior fattore di persistenza su indici per la distinzione.</w:t>
-      </w:r>
-    </w:p>
-    <w:p>
-      <w:pPr>
-        <w:pStyle w:val="Paragrafoelenco"/>
-        <w:numPr>
-          <w:ilvl w:val="1"/>
-          <w:numId w:val="4"/>
-        </w:numPr>
-        <w:spacing w:after="0"/>
-        <w:rPr>
-          <w:b/>
-          <w:sz w:val="36"/>
-          <w:szCs w:val="36"/>
-        </w:rPr>
-      </w:pPr>
-      <w:r>
-        <w:t>Rivedere validazione BE + consistenza dati DB.</w:t>
-      </w:r>
-    </w:p>
-    <w:p>
-      <w:pPr>
-        <w:pStyle w:val="Paragrafoelenco"/>
-        <w:numPr>
-          <w:ilvl w:val="1"/>
-          <w:numId w:val="4"/>
-        </w:numPr>
-        <w:spacing w:after="0"/>
-        <w:rPr>
-          <w:b/>
-          <w:sz w:val="36"/>
-          <w:szCs w:val="36"/>
-        </w:rPr>
-      </w:pPr>
-      <w:r>
-        <w:t>Rivedere meccanismo di sessione.</w:t>
-      </w:r>
-    </w:p>
-    <w:p>
-      <w:pPr>
-        <w:pStyle w:val="Paragrafoelenco"/>
-        <w:numPr>
-          <w:ilvl w:val="1"/>
-          <w:numId w:val="4"/>
-        </w:numPr>
-        <w:spacing w:after="0"/>
-        <w:rPr>
-          <w:b/>
-          <w:sz w:val="36"/>
-          <w:szCs w:val="36"/>
-        </w:rPr>
-      </w:pPr>
-      <w:r>
-        <w:t>Descrizioni in html.</w:t>
-      </w:r>
-    </w:p>
-    <w:p>
-      <w:pPr>
-        <w:pStyle w:val="Paragrafoelenco"/>
-        <w:numPr>
-          <w:ilvl w:val="1"/>
-          <w:numId w:val="4"/>
-        </w:numPr>
-        <w:spacing w:after="0"/>
-        <w:rPr>
-          <w:b/>
-          <w:sz w:val="36"/>
-          <w:szCs w:val="36"/>
-        </w:rPr>
-      </w:pPr>
-      <w:r>
-        <w:t>Validazioni totali anche BE.</w:t>
-      </w:r>
-    </w:p>
-    <w:p>
-      <w:pPr>
-        <w:pStyle w:val="Paragrafoelenco"/>
-        <w:numPr>
-          <w:ilvl w:val="1"/>
-          <w:numId w:val="4"/>
-        </w:numPr>
-        <w:spacing w:after="0" w:line="240" w:lineRule="auto"/>
-        <w:rPr>
-          <w:b/>
-          <w:sz w:val="36"/>
-          <w:szCs w:val="36"/>
-        </w:rPr>
-      </w:pPr>
-      <w:r>
-        <w:t>Affinare validazione js</w:t>
-      </w:r>
-      <w:r>
-        <w:t xml:space="preserve"> (piva e cf non sono totalmente validati)</w:t>
-      </w:r>
-      <w:r>
-        <w:t>.</w:t>
-      </w:r>
-    </w:p>
-    <w:p>
-      <w:pPr>
-        <w:pStyle w:val="Paragrafoelenco"/>
-        <w:numPr>
-          <w:ilvl w:val="1"/>
-          <w:numId w:val="4"/>
-        </w:numPr>
-        <w:spacing w:after="0" w:line="240" w:lineRule="auto"/>
-        <w:rPr>
-          <w:b/>
-          <w:sz w:val="36"/>
-          <w:szCs w:val="36"/>
-        </w:rPr>
-      </w:pPr>
-      <w:r>
-        <w:t>Sfruttare blocchi try catch per eccezioni DB e mettere anche proprie.</w:t>
-      </w:r>
-    </w:p>
-    <w:p>
-      <w:pPr>
-        <w:pStyle w:val="Paragrafoelenco"/>
-        <w:numPr>
-          <w:ilvl w:val="1"/>
-          <w:numId w:val="4"/>
-        </w:numPr>
-        <w:spacing w:after="0" w:line="240" w:lineRule="auto"/>
-        <w:rPr>
-          <w:b/>
-          <w:sz w:val="36"/>
-          <w:szCs w:val="36"/>
-        </w:rPr>
-      </w:pPr>
-      <w:r>
-        <w:t>Applica enhancement list e parametri ricevuti.</w:t>
-      </w:r>
-    </w:p>
-    <w:p>
-      <w:pPr>
-        <w:pStyle w:val="Paragrafoelenco"/>
-        <w:numPr>
-          <w:ilvl w:val="1"/>
-          <w:numId w:val="4"/>
-        </w:numPr>
-        <w:spacing w:after="0" w:line="240" w:lineRule="auto"/>
-        <w:rPr>
-          <w:b/>
-          <w:sz w:val="36"/>
-          <w:szCs w:val="36"/>
-        </w:rPr>
-      </w:pPr>
-      <w:r>
-        <w:t>Aggiungere messaggi di conferma errore sulla base di gestione eccezioni.</w:t>
-      </w:r>
-    </w:p>
-    <w:p>
-      <w:pPr>
-        <w:pStyle w:val="Paragrafoelenco"/>
-        <w:numPr>
-          <w:ilvl w:val="1"/>
-          <w:numId w:val="4"/>
-        </w:numPr>
-        <w:spacing w:after="0" w:line="240" w:lineRule="auto"/>
-        <w:rPr>
-          <w:b/>
-          <w:sz w:val="36"/>
-          <w:szCs w:val="36"/>
-        </w:rPr>
-      </w:pPr>
-      <w:r>
-        <w:t>Togliere js inline ed utilizzare il più possibile jQuery.</w:t>
-      </w:r>
-    </w:p>
-    <w:p>
-      <w:pPr>
-        <w:pStyle w:val="Paragrafoelenco"/>
-        <w:numPr>
-          <w:ilvl w:val="1"/>
-          <w:numId w:val="4"/>
-        </w:numPr>
-        <w:spacing w:after="0" w:line="240" w:lineRule="auto"/>
-        <w:rPr>
-          <w:b/>
-          <w:sz w:val="36"/>
-          <w:szCs w:val="36"/>
-        </w:rPr>
-      </w:pPr>
-      <w:r>
-        <w:t>Riattivare gestione ordini classica e profilo utente classiche.</w:t>
-      </w:r>
-    </w:p>
-    <w:p>
-      <w:pPr>
-        <w:pStyle w:val="Paragrafoelenco"/>
-        <w:numPr>
-          <w:ilvl w:val="1"/>
-          <w:numId w:val="4"/>
-        </w:numPr>
-        <w:spacing w:after="0" w:line="240" w:lineRule="auto"/>
-        <w:rPr>
-          <w:b/>
-          <w:sz w:val="36"/>
-          <w:szCs w:val="36"/>
-        </w:rPr>
-      </w:pPr>
-      <w:r>
-        <w:t>Mettere il recupero password per account utente.</w:t>
-      </w:r>
-    </w:p>
-    <w:p>
-      <w:pPr>
-        <w:pStyle w:val="Paragrafoelenco"/>
-        <w:numPr>
-          <w:ilvl w:val="1"/>
-          <w:numId w:val="4"/>
-        </w:numPr>
-        <w:spacing w:after="0" w:line="240" w:lineRule="auto"/>
-        <w:rPr>
-          <w:b/>
-          <w:sz w:val="36"/>
-          <w:szCs w:val="36"/>
-        </w:rPr>
-      </w:pPr>
-      <w:r>
-        <w:t>Sistemare indirizzi a livello di persistenza (associazioni tabelle).</w:t>
-      </w:r>
-    </w:p>
-    <w:p>
-      <w:pPr>
-        <w:pStyle w:val="Paragrafoelenco"/>
-        <w:numPr>
-          <w:ilvl w:val="1"/>
-          <w:numId w:val="4"/>
-        </w:numPr>
-        <w:spacing w:after="0" w:line="240" w:lineRule="auto"/>
-        <w:rPr>
-          <w:b/>
-          <w:sz w:val="36"/>
-          <w:szCs w:val="36"/>
-        </w:rPr>
-      </w:pPr>
-      <w:r>
-        <w:t>Sistemare integrità DB.</w:t>
-      </w:r>
-    </w:p>
     <w:p>
       <w:pPr>
         <w:rPr>

</xml_diff>

<commit_message>
indirizzo dinamico su ordini + vario + stile
+ works
Mi sono permesso di fare due aggiustamenti sullo stile..
Controlla il works che ti ho messo delle cose ( che ovviamente faremo
nel caso in cui si risolverà sto cinese)
</commit_message>
<xml_diff>
--- a/Lista lavori.docx
+++ b/Lista lavori.docx
@@ -888,6 +888,20 @@
       <w:pPr>
         <w:pStyle w:val="Paragrafoelenco"/>
         <w:numPr>
+          <w:ilvl w:val="1"/>
+          <w:numId w:val="3"/>
+        </w:numPr>
+      </w:pPr>
+      <w:r>
+        <w:t>Visualizzazione prodotto.</w:t>
+      </w:r>
+      <w:bookmarkStart w:id="0" w:name="_GoBack"/>
+      <w:bookmarkEnd w:id="0"/>
+    </w:p>
+    <w:p>
+      <w:pPr>
+        <w:pStyle w:val="Paragrafoelenco"/>
+        <w:numPr>
           <w:ilvl w:val="0"/>
           <w:numId w:val="3"/>
         </w:numPr>
@@ -1084,8 +1098,6 @@
           <w:szCs w:val="36"/>
         </w:rPr>
       </w:pPr>
-      <w:bookmarkStart w:id="0" w:name="_GoBack"/>
-      <w:bookmarkEnd w:id="0"/>
     </w:p>
     <w:p>
       <w:pPr>

</xml_diff>

<commit_message>
Workss + menu ultimato
</commit_message>
<xml_diff>
--- a/Lista lavori.docx
+++ b/Lista lavori.docx
@@ -354,8 +354,618 @@
         <w:pStyle w:val="Paragrafoelenco"/>
         <w:ind w:left="1080"/>
       </w:pPr>
+    </w:p>
+    <w:p>
+      <w:pPr>
+        <w:rPr>
+          <w:b/>
+          <w:color w:val="C0504D" w:themeColor="accent2"/>
+          <w:sz w:val="36"/>
+          <w:szCs w:val="36"/>
+        </w:rPr>
+      </w:pPr>
+      <w:r>
+        <w:rPr>
+          <w:b/>
+          <w:color w:val="C0504D" w:themeColor="accent2"/>
+          <w:sz w:val="36"/>
+          <w:szCs w:val="36"/>
+        </w:rPr>
+        <w:t>Possibili lavori futuri</w:t>
+      </w:r>
+      <w:r>
+        <w:rPr>
+          <w:b/>
+          <w:color w:val="C0504D" w:themeColor="accent2"/>
+          <w:sz w:val="36"/>
+          <w:szCs w:val="36"/>
+        </w:rPr>
+        <w:t>:</w:t>
+      </w:r>
+    </w:p>
+    <w:p>
+      <w:pPr>
+        <w:pStyle w:val="Paragrafoelenco"/>
+        <w:numPr>
+          <w:ilvl w:val="1"/>
+          <w:numId w:val="4"/>
+        </w:numPr>
+        <w:rPr>
+          <w:b/>
+          <w:color w:val="C0504D" w:themeColor="accent2"/>
+          <w:sz w:val="36"/>
+          <w:szCs w:val="36"/>
+        </w:rPr>
+      </w:pPr>
+      <w:r>
+        <w:t>Rivedi completamente meccanismo fasce prezzo-utenza-dati utente:</w:t>
+      </w:r>
+    </w:p>
+    <w:p>
+      <w:pPr>
+        <w:pStyle w:val="Paragrafoelenco"/>
+        <w:numPr>
+          <w:ilvl w:val="2"/>
+          <w:numId w:val="4"/>
+        </w:numPr>
+        <w:rPr>
+          <w:b/>
+          <w:sz w:val="36"/>
+          <w:szCs w:val="36"/>
+        </w:rPr>
+      </w:pPr>
+      <w:r>
+        <w:t>Diversificazione tabelle.</w:t>
+      </w:r>
+    </w:p>
+    <w:p>
+      <w:pPr>
+        <w:pStyle w:val="Paragrafoelenco"/>
+        <w:numPr>
+          <w:ilvl w:val="2"/>
+          <w:numId w:val="4"/>
+        </w:numPr>
+        <w:rPr>
+          <w:b/>
+          <w:sz w:val="36"/>
+          <w:szCs w:val="36"/>
+        </w:rPr>
+      </w:pPr>
+      <w:r>
+        <w:t>Maggior fattore di persistenza su indici per la distinzione.</w:t>
+      </w:r>
+    </w:p>
+    <w:p>
+      <w:pPr>
+        <w:pStyle w:val="Paragrafoelenco"/>
+        <w:numPr>
+          <w:ilvl w:val="1"/>
+          <w:numId w:val="4"/>
+        </w:numPr>
+        <w:spacing w:after="0"/>
+        <w:rPr>
+          <w:b/>
+          <w:sz w:val="36"/>
+          <w:szCs w:val="36"/>
+        </w:rPr>
+      </w:pPr>
+      <w:r>
+        <w:t>Rivedere validazione BE + consistenza dati DB.</w:t>
+      </w:r>
+    </w:p>
+    <w:p>
+      <w:pPr>
+        <w:pStyle w:val="Paragrafoelenco"/>
+        <w:numPr>
+          <w:ilvl w:val="1"/>
+          <w:numId w:val="4"/>
+        </w:numPr>
+        <w:spacing w:after="0"/>
+        <w:rPr>
+          <w:b/>
+          <w:sz w:val="36"/>
+          <w:szCs w:val="36"/>
+        </w:rPr>
+      </w:pPr>
+      <w:r>
+        <w:t>Rivedere meccanismo di sessione.</w:t>
+      </w:r>
+    </w:p>
+    <w:p>
+      <w:pPr>
+        <w:pStyle w:val="Paragrafoelenco"/>
+        <w:numPr>
+          <w:ilvl w:val="1"/>
+          <w:numId w:val="4"/>
+        </w:numPr>
+        <w:spacing w:after="0"/>
+        <w:rPr>
+          <w:b/>
+          <w:sz w:val="36"/>
+          <w:szCs w:val="36"/>
+        </w:rPr>
+      </w:pPr>
+      <w:r>
+        <w:t>Descrizioni in html.</w:t>
+      </w:r>
+    </w:p>
+    <w:p>
+      <w:pPr>
+        <w:pStyle w:val="Paragrafoelenco"/>
+        <w:numPr>
+          <w:ilvl w:val="1"/>
+          <w:numId w:val="4"/>
+        </w:numPr>
+        <w:spacing w:after="0"/>
+        <w:rPr>
+          <w:b/>
+          <w:sz w:val="36"/>
+          <w:szCs w:val="36"/>
+        </w:rPr>
+      </w:pPr>
+      <w:r>
+        <w:t>Validazioni totali anche BE.</w:t>
+      </w:r>
+    </w:p>
+    <w:p>
+      <w:pPr>
+        <w:pStyle w:val="Paragrafoelenco"/>
+        <w:numPr>
+          <w:ilvl w:val="1"/>
+          <w:numId w:val="4"/>
+        </w:numPr>
+        <w:spacing w:after="0" w:line="240" w:lineRule="auto"/>
+        <w:rPr>
+          <w:b/>
+          <w:sz w:val="36"/>
+          <w:szCs w:val="36"/>
+        </w:rPr>
+      </w:pPr>
+      <w:r>
+        <w:t>Affinare validazione js (piva e cf non sono totalmente validati).</w:t>
+      </w:r>
+    </w:p>
+    <w:p>
+      <w:pPr>
+        <w:pStyle w:val="Paragrafoelenco"/>
+        <w:numPr>
+          <w:ilvl w:val="1"/>
+          <w:numId w:val="4"/>
+        </w:numPr>
+        <w:spacing w:after="0" w:line="240" w:lineRule="auto"/>
+        <w:rPr>
+          <w:b/>
+          <w:sz w:val="36"/>
+          <w:szCs w:val="36"/>
+        </w:rPr>
+      </w:pPr>
+      <w:r>
+        <w:t>Sfruttare blocchi try catch per eccezioni DB e mettere anche proprie.</w:t>
+      </w:r>
+    </w:p>
+    <w:p>
+      <w:pPr>
+        <w:pStyle w:val="Paragrafoelenco"/>
+        <w:numPr>
+          <w:ilvl w:val="1"/>
+          <w:numId w:val="4"/>
+        </w:numPr>
+        <w:spacing w:after="0" w:line="240" w:lineRule="auto"/>
+        <w:rPr>
+          <w:b/>
+          <w:sz w:val="36"/>
+          <w:szCs w:val="36"/>
+        </w:rPr>
+      </w:pPr>
+      <w:r>
+        <w:t>Applica enhancement list e parametri ricevuti.</w:t>
+      </w:r>
+    </w:p>
+    <w:p>
+      <w:pPr>
+        <w:pStyle w:val="Paragrafoelenco"/>
+        <w:numPr>
+          <w:ilvl w:val="1"/>
+          <w:numId w:val="4"/>
+        </w:numPr>
+        <w:spacing w:after="0" w:line="240" w:lineRule="auto"/>
+        <w:rPr>
+          <w:b/>
+          <w:sz w:val="36"/>
+          <w:szCs w:val="36"/>
+        </w:rPr>
+      </w:pPr>
+      <w:r>
+        <w:t>Aggiungere messaggi di conferma errore sulla base di gestione eccezioni.</w:t>
+      </w:r>
+    </w:p>
+    <w:p>
+      <w:pPr>
+        <w:pStyle w:val="Paragrafoelenco"/>
+        <w:numPr>
+          <w:ilvl w:val="1"/>
+          <w:numId w:val="4"/>
+        </w:numPr>
+        <w:spacing w:after="0" w:line="240" w:lineRule="auto"/>
+        <w:rPr>
+          <w:b/>
+          <w:sz w:val="36"/>
+          <w:szCs w:val="36"/>
+        </w:rPr>
+      </w:pPr>
+      <w:r>
+        <w:t>Togliere js inline ed utilizzare il più possibile jQuery.</w:t>
+      </w:r>
+    </w:p>
+    <w:p>
+      <w:pPr>
+        <w:pStyle w:val="Paragrafoelenco"/>
+        <w:numPr>
+          <w:ilvl w:val="1"/>
+          <w:numId w:val="4"/>
+        </w:numPr>
+        <w:spacing w:after="0" w:line="240" w:lineRule="auto"/>
+        <w:rPr>
+          <w:b/>
+          <w:sz w:val="36"/>
+          <w:szCs w:val="36"/>
+        </w:rPr>
+      </w:pPr>
+      <w:r>
+        <w:t>Riattivare gestione ordini classica e profilo utente classiche.</w:t>
+      </w:r>
+    </w:p>
+    <w:p>
+      <w:pPr>
+        <w:pStyle w:val="Paragrafoelenco"/>
+        <w:numPr>
+          <w:ilvl w:val="1"/>
+          <w:numId w:val="4"/>
+        </w:numPr>
+        <w:spacing w:after="0" w:line="240" w:lineRule="auto"/>
+        <w:rPr>
+          <w:b/>
+          <w:sz w:val="36"/>
+          <w:szCs w:val="36"/>
+        </w:rPr>
+      </w:pPr>
+      <w:r>
+        <w:t>Mettere il recupero password per account utente.</w:t>
+      </w:r>
+    </w:p>
+    <w:p>
+      <w:pPr>
+        <w:pStyle w:val="Paragrafoelenco"/>
+        <w:numPr>
+          <w:ilvl w:val="1"/>
+          <w:numId w:val="4"/>
+        </w:numPr>
+        <w:spacing w:after="0" w:line="240" w:lineRule="auto"/>
+        <w:rPr>
+          <w:b/>
+          <w:sz w:val="36"/>
+          <w:szCs w:val="36"/>
+        </w:rPr>
+      </w:pPr>
+      <w:r>
+        <w:t>Sistemare indirizzi a livello di persistenza (associazioni tabelle).</w:t>
+      </w:r>
+    </w:p>
+    <w:p>
+      <w:pPr>
+        <w:pStyle w:val="Paragrafoelenco"/>
+        <w:numPr>
+          <w:ilvl w:val="1"/>
+          <w:numId w:val="4"/>
+        </w:numPr>
+        <w:spacing w:after="0" w:line="240" w:lineRule="auto"/>
+        <w:rPr>
+          <w:b/>
+          <w:sz w:val="36"/>
+          <w:szCs w:val="36"/>
+        </w:rPr>
+      </w:pPr>
+      <w:r>
+        <w:t>Sistemare integrità DB.</w:t>
+      </w:r>
+    </w:p>
+    <w:p>
+      <w:pPr>
+        <w:pStyle w:val="Paragrafoelenco"/>
+        <w:numPr>
+          <w:ilvl w:val="1"/>
+          <w:numId w:val="4"/>
+        </w:numPr>
+        <w:spacing w:after="0" w:line="240" w:lineRule="auto"/>
+        <w:rPr>
+          <w:b/>
+          <w:sz w:val="36"/>
+          <w:szCs w:val="36"/>
+        </w:rPr>
+      </w:pPr>
+      <w:r>
+        <w:t>Migliorare navigazione CMS.</w:t>
+      </w:r>
+    </w:p>
+    <w:p>
+      <w:pPr>
+        <w:pStyle w:val="Paragrafoelenco"/>
+        <w:numPr>
+          <w:ilvl w:val="1"/>
+          <w:numId w:val="4"/>
+        </w:numPr>
+      </w:pPr>
+      <w:r>
+        <w:t>Migliorare usabilità sezione company.</w:t>
+      </w:r>
+    </w:p>
+    <w:p>
+      <w:pPr>
+        <w:pStyle w:val="Paragrafoelenco"/>
+        <w:ind w:left="1080"/>
+      </w:pPr>
+    </w:p>
+    <w:p>
+      <w:pPr>
+        <w:pStyle w:val="Paragrafoelenco"/>
+        <w:ind w:left="1080"/>
+      </w:pPr>
+      <w:r>
+        <w:br w:type="page"/>
+      </w:r>
+      <w:r>
+        <w:rPr>
+          <w:b/>
+          <w:color w:val="F79646" w:themeColor="accent6"/>
+          <w:sz w:val="36"/>
+          <w:szCs w:val="36"/>
+        </w:rPr>
+        <w:lastRenderedPageBreak/>
+        <w:t>Lista lavori Francesco:</w:t>
+      </w:r>
+    </w:p>
+    <w:p>
+      <w:pPr>
+        <w:spacing w:after="0" w:line="240" w:lineRule="auto"/>
+        <w:jc w:val="both"/>
+        <w:rPr>
+          <w:b/>
+          <w:color w:val="92D050"/>
+          <w:sz w:val="36"/>
+          <w:szCs w:val="36"/>
+        </w:rPr>
+      </w:pPr>
+    </w:p>
+    <w:p>
+      <w:pPr>
+        <w:pStyle w:val="Paragrafoelenco"/>
+        <w:ind w:left="360"/>
+      </w:pPr>
+      <w:r>
+        <w:t>Linee guida per eseguire i lavori:</w:t>
+      </w:r>
+    </w:p>
+    <w:p>
+      <w:pPr>
+        <w:pStyle w:val="Paragrafoelenco"/>
+        <w:numPr>
+          <w:ilvl w:val="0"/>
+          <w:numId w:val="5"/>
+        </w:numPr>
+      </w:pPr>
+      <w:r>
+        <w:t>La sezione admin/user non ha bisogno di magie, deve essere leggera e funzionale.</w:t>
+      </w:r>
+    </w:p>
+    <w:p>
+      <w:pPr>
+        <w:pStyle w:val="Paragrafoelenco"/>
+        <w:numPr>
+          <w:ilvl w:val="0"/>
+          <w:numId w:val="5"/>
+        </w:numPr>
+      </w:pPr>
+      <w:r>
+        <w:t>La parte di sito visibile deve essere il contrario(cik e ciack).</w:t>
+      </w:r>
+    </w:p>
+    <w:p>
+      <w:pPr>
+        <w:pStyle w:val="Paragrafoelenco"/>
+        <w:numPr>
+          <w:ilvl w:val="0"/>
+          <w:numId w:val="5"/>
+        </w:numPr>
+      </w:pPr>
+      <w:r>
+        <w:t>Per qualsiasi dubbio chiamami sempre.</w:t>
+      </w:r>
+    </w:p>
+    <w:p>
+      <w:pPr>
+        <w:pStyle w:val="Paragrafoelenco"/>
+        <w:numPr>
+          <w:ilvl w:val="0"/>
+          <w:numId w:val="5"/>
+        </w:numPr>
+      </w:pPr>
+      <w:r>
+        <w:t>Fai SEMPRE una sincronizzazione su github prima di iniziare a lavorare.</w:t>
+      </w:r>
+    </w:p>
+    <w:p>
+      <w:pPr>
+        <w:pStyle w:val="Paragrafoelenco"/>
+        <w:numPr>
+          <w:ilvl w:val="0"/>
+          <w:numId w:val="5"/>
+        </w:numPr>
+      </w:pPr>
+      <w:r>
+        <w:t>Controlla SEMPRE ciò che hai fatto prima di eseguire una commit (ovvero mandare i tuoi lavori nel repository centrale), al limite indica espressamente nel commento che è una fase iniziale di strutturazione o cose simili.</w:t>
+      </w:r>
+    </w:p>
+    <w:p>
+      <w:pPr>
+        <w:pStyle w:val="Paragrafoelenco"/>
+        <w:numPr>
+          <w:ilvl w:val="0"/>
+          <w:numId w:val="5"/>
+        </w:numPr>
+      </w:pPr>
+      <w:r>
+        <w:t xml:space="preserve">Ricorda sempre che cio` che devi modificare risulta essere sempre qualcosa riguardante l’aspetto, indi per cui troverai tutto quello che ti serve nella calrtella </w:t>
+      </w:r>
+      <w:r>
+        <w:rPr>
+          <w:b/>
+        </w:rPr>
+        <w:t>templates</w:t>
+      </w:r>
+      <w:r>
+        <w:rPr>
+          <w:b/>
+        </w:rPr>
+        <w:t xml:space="preserve">. </w:t>
+      </w:r>
+      <w:r>
+        <w:t>Per il resto, le sotto cartelle e i nomi die file ti aiuteranno ad individuare la risorsa specifica.</w:t>
+      </w:r>
+    </w:p>
+    <w:p>
+      <w:pPr>
+        <w:pStyle w:val="Paragrafoelenco"/>
+        <w:numPr>
+          <w:ilvl w:val="0"/>
+          <w:numId w:val="5"/>
+        </w:numPr>
+      </w:pPr>
+      <w:r>
+        <w:t>Buon lavoro.</w:t>
+      </w:r>
+    </w:p>
+    <w:p>
+      <w:pPr>
+        <w:rPr>
+          <w:u w:val="single"/>
+        </w:rPr>
+      </w:pPr>
+    </w:p>
+    <w:p>
+      <w:pPr>
+        <w:pStyle w:val="Paragrafoelenco"/>
+        <w:numPr>
+          <w:ilvl w:val="0"/>
+          <w:numId w:val="3"/>
+        </w:numPr>
+      </w:pPr>
+      <w:r>
+        <w:t>Lavori con massima priorità:</w:t>
+      </w:r>
+    </w:p>
+    <w:p>
+      <w:pPr>
+        <w:pStyle w:val="Paragrafoelenco"/>
+        <w:numPr>
+          <w:ilvl w:val="1"/>
+          <w:numId w:val="3"/>
+        </w:numPr>
+      </w:pPr>
+      <w:r>
+        <w:t>Menù categorie</w:t>
+      </w:r>
+      <w:r>
+        <w:t xml:space="preserve"> (va oltre il footer)</w:t>
+      </w:r>
+      <w:r>
+        <w:t>.</w:t>
+      </w:r>
+    </w:p>
+    <w:p>
+      <w:pPr>
+        <w:pStyle w:val="Paragrafoelenco"/>
+        <w:numPr>
+          <w:ilvl w:val="1"/>
+          <w:numId w:val="3"/>
+        </w:numPr>
+      </w:pPr>
+      <w:r>
+        <w:t>Nello slider centrale della home mettere un altezza fissa per l’immagine in modo che il content</w:t>
+      </w:r>
       <w:bookmarkStart w:id="0" w:name="_GoBack"/>
       <w:bookmarkEnd w:id="0"/>
+      <w:r>
+        <w:t xml:space="preserve"> sia gradevole per un monitor 1280x720.</w:t>
+      </w:r>
+    </w:p>
+    <w:p>
+      <w:pPr>
+        <w:pStyle w:val="Paragrafoelenco"/>
+        <w:numPr>
+          <w:ilvl w:val="0"/>
+          <w:numId w:val="3"/>
+        </w:numPr>
+      </w:pPr>
+      <w:r>
+        <w:t>Lavori minoritari ma prioritari:</w:t>
+      </w:r>
+    </w:p>
+    <w:p>
+      <w:pPr>
+        <w:pStyle w:val="Paragrafoelenco"/>
+        <w:numPr>
+          <w:ilvl w:val="0"/>
+          <w:numId w:val="4"/>
+        </w:numPr>
+      </w:pPr>
+      <w:r>
+        <w:t xml:space="preserve">Lavori </w:t>
+      </w:r>
+      <w:r>
+        <w:t>finali</w:t>
+      </w:r>
+      <w:r>
+        <w:t>:</w:t>
+      </w:r>
+    </w:p>
+    <w:p>
+      <w:pPr>
+        <w:pStyle w:val="Paragrafoelenco"/>
+        <w:numPr>
+          <w:ilvl w:val="1"/>
+          <w:numId w:val="4"/>
+        </w:numPr>
+      </w:pPr>
+      <w:r>
+        <w:t>Fare un giro completo su ADMIN per vedere eventuali imperfezioni(usability, grafica).</w:t>
+      </w:r>
+    </w:p>
+    <w:p>
+      <w:pPr>
+        <w:pStyle w:val="Paragrafoelenco"/>
+        <w:numPr>
+          <w:ilvl w:val="1"/>
+          <w:numId w:val="4"/>
+        </w:numPr>
+      </w:pPr>
+      <w:r>
+        <w:t>F</w:t>
+      </w:r>
+      <w:r>
+        <w:t xml:space="preserve">are un giro completo su USER per vedere eventuali </w:t>
+      </w:r>
+      <w:r>
+        <w:t>imperfezioni (usabilità</w:t>
+      </w:r>
+      <w:r>
+        <w:t>, grafica).</w:t>
+      </w:r>
+    </w:p>
+    <w:p>
+      <w:pPr>
+        <w:pStyle w:val="Paragrafoelenco"/>
+        <w:ind w:left="0"/>
+      </w:pPr>
     </w:p>
     <w:p>
       <w:pPr>
@@ -400,7 +1010,7 @@
         </w:rPr>
       </w:pPr>
       <w:r>
-        <w:t>Rivedi completamente meccanismo fasce prezzo-utenza-dati utente:</w:t>
+        <w:t>Sistemare grafica:</w:t>
       </w:r>
     </w:p>
     <w:p>
@@ -410,14 +1020,16 @@
           <w:ilvl w:val="2"/>
           <w:numId w:val="4"/>
         </w:numPr>
-        <w:rPr>
-          <w:b/>
-          <w:sz w:val="36"/>
-          <w:szCs w:val="36"/>
-        </w:rPr>
-      </w:pPr>
-      <w:r>
-        <w:t>Diversificazione tabelle.</w:t>
+        <w:spacing w:after="0" w:line="240" w:lineRule="auto"/>
+        <w:rPr>
+          <w:b/>
+          <w:color w:val="C0504D" w:themeColor="accent2"/>
+          <w:sz w:val="36"/>
+          <w:szCs w:val="36"/>
+        </w:rPr>
+      </w:pPr>
+      <w:r>
+        <w:t>Sezione clienti (ho aggiunto la gestione indirizzi).</w:t>
       </w:r>
     </w:p>
     <w:p>
@@ -427,620 +1039,29 @@
           <w:ilvl w:val="2"/>
           <w:numId w:val="4"/>
         </w:numPr>
-        <w:rPr>
-          <w:b/>
-          <w:sz w:val="36"/>
-          <w:szCs w:val="36"/>
-        </w:rPr>
-      </w:pPr>
-      <w:r>
-        <w:t>Maggior fattore di persistenza su indici per la distinzione.</w:t>
-      </w:r>
-    </w:p>
-    <w:p>
-      <w:pPr>
-        <w:pStyle w:val="Paragrafoelenco"/>
-        <w:numPr>
-          <w:ilvl w:val="1"/>
-          <w:numId w:val="4"/>
-        </w:numPr>
-        <w:spacing w:after="0"/>
-        <w:rPr>
-          <w:b/>
-          <w:sz w:val="36"/>
-          <w:szCs w:val="36"/>
-        </w:rPr>
-      </w:pPr>
-      <w:r>
-        <w:t>Rivedere validazione BE + consistenza dati DB.</w:t>
-      </w:r>
-    </w:p>
-    <w:p>
-      <w:pPr>
-        <w:pStyle w:val="Paragrafoelenco"/>
-        <w:numPr>
-          <w:ilvl w:val="1"/>
-          <w:numId w:val="4"/>
-        </w:numPr>
-        <w:spacing w:after="0"/>
-        <w:rPr>
-          <w:b/>
-          <w:sz w:val="36"/>
-          <w:szCs w:val="36"/>
-        </w:rPr>
-      </w:pPr>
-      <w:r>
-        <w:t>Rivedere meccanismo di sessione.</w:t>
-      </w:r>
-    </w:p>
-    <w:p>
-      <w:pPr>
-        <w:pStyle w:val="Paragrafoelenco"/>
-        <w:numPr>
-          <w:ilvl w:val="1"/>
-          <w:numId w:val="4"/>
-        </w:numPr>
-        <w:spacing w:after="0"/>
-        <w:rPr>
-          <w:b/>
-          <w:sz w:val="36"/>
-          <w:szCs w:val="36"/>
-        </w:rPr>
-      </w:pPr>
-      <w:r>
-        <w:t>Descrizioni in html.</w:t>
-      </w:r>
-    </w:p>
-    <w:p>
-      <w:pPr>
-        <w:pStyle w:val="Paragrafoelenco"/>
-        <w:numPr>
-          <w:ilvl w:val="1"/>
-          <w:numId w:val="4"/>
-        </w:numPr>
-        <w:spacing w:after="0"/>
-        <w:rPr>
-          <w:b/>
-          <w:sz w:val="36"/>
-          <w:szCs w:val="36"/>
-        </w:rPr>
-      </w:pPr>
-      <w:r>
-        <w:t>Validazioni totali anche BE.</w:t>
-      </w:r>
-    </w:p>
-    <w:p>
-      <w:pPr>
-        <w:pStyle w:val="Paragrafoelenco"/>
-        <w:numPr>
-          <w:ilvl w:val="1"/>
-          <w:numId w:val="4"/>
-        </w:numPr>
         <w:spacing w:after="0" w:line="240" w:lineRule="auto"/>
         <w:rPr>
           <w:b/>
-          <w:sz w:val="36"/>
-          <w:szCs w:val="36"/>
-        </w:rPr>
-      </w:pPr>
-      <w:r>
-        <w:t>Affinare validazione js (piva e cf non sono totalmente validati).</w:t>
-      </w:r>
-    </w:p>
-    <w:p>
-      <w:pPr>
-        <w:pStyle w:val="Paragrafoelenco"/>
-        <w:numPr>
-          <w:ilvl w:val="1"/>
-          <w:numId w:val="4"/>
-        </w:numPr>
-        <w:spacing w:after="0" w:line="240" w:lineRule="auto"/>
-        <w:rPr>
-          <w:b/>
-          <w:sz w:val="36"/>
-          <w:szCs w:val="36"/>
-        </w:rPr>
-      </w:pPr>
-      <w:r>
-        <w:t>Sfruttare blocchi try catch per eccezioni DB e mettere anche proprie.</w:t>
-      </w:r>
-    </w:p>
-    <w:p>
-      <w:pPr>
-        <w:pStyle w:val="Paragrafoelenco"/>
-        <w:numPr>
-          <w:ilvl w:val="1"/>
-          <w:numId w:val="4"/>
-        </w:numPr>
-        <w:spacing w:after="0" w:line="240" w:lineRule="auto"/>
-        <w:rPr>
-          <w:b/>
-          <w:sz w:val="36"/>
-          <w:szCs w:val="36"/>
-        </w:rPr>
-      </w:pPr>
-      <w:r>
-        <w:t>Applica enhancement list e parametri ricevuti.</w:t>
-      </w:r>
-    </w:p>
-    <w:p>
-      <w:pPr>
-        <w:pStyle w:val="Paragrafoelenco"/>
-        <w:numPr>
-          <w:ilvl w:val="1"/>
-          <w:numId w:val="4"/>
-        </w:numPr>
-        <w:spacing w:after="0" w:line="240" w:lineRule="auto"/>
-        <w:rPr>
-          <w:b/>
-          <w:sz w:val="36"/>
-          <w:szCs w:val="36"/>
-        </w:rPr>
-      </w:pPr>
-      <w:r>
-        <w:t>Aggiungere messaggi di conferma errore sulla base di gestione eccezioni.</w:t>
-      </w:r>
-    </w:p>
-    <w:p>
-      <w:pPr>
-        <w:pStyle w:val="Paragrafoelenco"/>
-        <w:numPr>
-          <w:ilvl w:val="1"/>
-          <w:numId w:val="4"/>
-        </w:numPr>
-        <w:spacing w:after="0" w:line="240" w:lineRule="auto"/>
-        <w:rPr>
-          <w:b/>
-          <w:sz w:val="36"/>
-          <w:szCs w:val="36"/>
-        </w:rPr>
-      </w:pPr>
-      <w:r>
-        <w:t>Togliere js inline ed utilizzare il più possibile jQuery.</w:t>
-      </w:r>
-    </w:p>
-    <w:p>
-      <w:pPr>
-        <w:pStyle w:val="Paragrafoelenco"/>
-        <w:numPr>
-          <w:ilvl w:val="1"/>
-          <w:numId w:val="4"/>
-        </w:numPr>
-        <w:spacing w:after="0" w:line="240" w:lineRule="auto"/>
-        <w:rPr>
-          <w:b/>
-          <w:sz w:val="36"/>
-          <w:szCs w:val="36"/>
-        </w:rPr>
-      </w:pPr>
-      <w:r>
-        <w:t>Riattivare gestione ordini classica e profilo utente classiche.</w:t>
-      </w:r>
-    </w:p>
-    <w:p>
-      <w:pPr>
-        <w:pStyle w:val="Paragrafoelenco"/>
-        <w:numPr>
-          <w:ilvl w:val="1"/>
-          <w:numId w:val="4"/>
-        </w:numPr>
-        <w:spacing w:after="0" w:line="240" w:lineRule="auto"/>
-        <w:rPr>
-          <w:b/>
-          <w:sz w:val="36"/>
-          <w:szCs w:val="36"/>
-        </w:rPr>
-      </w:pPr>
-      <w:r>
-        <w:t>Mettere il recupero password per account utente.</w:t>
-      </w:r>
-    </w:p>
-    <w:p>
-      <w:pPr>
-        <w:pStyle w:val="Paragrafoelenco"/>
-        <w:numPr>
-          <w:ilvl w:val="1"/>
-          <w:numId w:val="4"/>
-        </w:numPr>
-        <w:spacing w:after="0" w:line="240" w:lineRule="auto"/>
-        <w:rPr>
-          <w:b/>
-          <w:sz w:val="36"/>
-          <w:szCs w:val="36"/>
-        </w:rPr>
-      </w:pPr>
-      <w:r>
-        <w:t>Sistemare indirizzi a livello di persistenza (associazioni tabelle).</w:t>
-      </w:r>
-    </w:p>
-    <w:p>
-      <w:pPr>
-        <w:pStyle w:val="Paragrafoelenco"/>
-        <w:numPr>
-          <w:ilvl w:val="1"/>
-          <w:numId w:val="4"/>
-        </w:numPr>
-        <w:spacing w:after="0" w:line="240" w:lineRule="auto"/>
-        <w:rPr>
-          <w:b/>
-          <w:sz w:val="36"/>
-          <w:szCs w:val="36"/>
-        </w:rPr>
-      </w:pPr>
-      <w:r>
-        <w:t>Sistemare integrità DB.</w:t>
-      </w:r>
-    </w:p>
-    <w:p>
-      <w:pPr>
-        <w:pStyle w:val="Paragrafoelenco"/>
-        <w:numPr>
-          <w:ilvl w:val="1"/>
-          <w:numId w:val="4"/>
-        </w:numPr>
-        <w:spacing w:after="0" w:line="240" w:lineRule="auto"/>
-        <w:rPr>
-          <w:b/>
-          <w:sz w:val="36"/>
-          <w:szCs w:val="36"/>
-        </w:rPr>
-      </w:pPr>
-      <w:r>
-        <w:t>Migliorare navigazione CMS.</w:t>
-      </w:r>
-    </w:p>
-    <w:p>
-      <w:pPr>
-        <w:pStyle w:val="Paragrafoelenco"/>
-        <w:numPr>
-          <w:ilvl w:val="1"/>
-          <w:numId w:val="4"/>
-        </w:numPr>
-      </w:pPr>
-      <w:r>
-        <w:t>Migliorare usabilità sezione company.</w:t>
-      </w:r>
-    </w:p>
-    <w:p>
-      <w:pPr>
-        <w:pStyle w:val="Paragrafoelenco"/>
-        <w:ind w:left="1080"/>
-      </w:pPr>
-    </w:p>
-    <w:p>
-      <w:pPr>
-        <w:pStyle w:val="Paragrafoelenco"/>
-        <w:ind w:left="1080"/>
-      </w:pPr>
-      <w:r>
-        <w:br w:type="page"/>
-      </w:r>
-      <w:r>
-        <w:rPr>
-          <w:b/>
-          <w:color w:val="F79646" w:themeColor="accent6"/>
-          <w:sz w:val="36"/>
-          <w:szCs w:val="36"/>
-        </w:rPr>
-        <w:lastRenderedPageBreak/>
-        <w:t>Lista lavori Francesco:</w:t>
-      </w:r>
-    </w:p>
-    <w:p>
-      <w:pPr>
-        <w:spacing w:after="0" w:line="240" w:lineRule="auto"/>
-        <w:jc w:val="both"/>
-        <w:rPr>
-          <w:b/>
-          <w:color w:val="92D050"/>
-          <w:sz w:val="36"/>
-          <w:szCs w:val="36"/>
-        </w:rPr>
-      </w:pPr>
-    </w:p>
-    <w:p>
-      <w:pPr>
-        <w:pStyle w:val="Paragrafoelenco"/>
-        <w:ind w:left="360"/>
-      </w:pPr>
-      <w:r>
-        <w:t>Linee guida per eseguire i lavori:</w:t>
-      </w:r>
-    </w:p>
-    <w:p>
-      <w:pPr>
-        <w:pStyle w:val="Paragrafoelenco"/>
-        <w:numPr>
-          <w:ilvl w:val="0"/>
-          <w:numId w:val="5"/>
-        </w:numPr>
-      </w:pPr>
-      <w:r>
-        <w:t>La sezione admin/user non ha bisogno di magie, deve essere leggera e funzionale.</w:t>
-      </w:r>
-    </w:p>
-    <w:p>
-      <w:pPr>
-        <w:pStyle w:val="Paragrafoelenco"/>
-        <w:numPr>
-          <w:ilvl w:val="0"/>
-          <w:numId w:val="5"/>
-        </w:numPr>
-      </w:pPr>
-      <w:r>
-        <w:t>La parte di sito visibile deve essere il contrario(cik e ciack).</w:t>
-      </w:r>
-    </w:p>
-    <w:p>
-      <w:pPr>
-        <w:pStyle w:val="Paragrafoelenco"/>
-        <w:numPr>
-          <w:ilvl w:val="0"/>
-          <w:numId w:val="5"/>
-        </w:numPr>
-      </w:pPr>
-      <w:r>
-        <w:t>Per qualsiasi dubbio chiamami sempre.</w:t>
-      </w:r>
-    </w:p>
-    <w:p>
-      <w:pPr>
-        <w:pStyle w:val="Paragrafoelenco"/>
-        <w:numPr>
-          <w:ilvl w:val="0"/>
-          <w:numId w:val="5"/>
-        </w:numPr>
-      </w:pPr>
-      <w:r>
-        <w:t>Fai SEMPRE una sincronizzazione su github prima di iniziare a lavorare.</w:t>
-      </w:r>
-    </w:p>
-    <w:p>
-      <w:pPr>
-        <w:pStyle w:val="Paragrafoelenco"/>
-        <w:numPr>
-          <w:ilvl w:val="0"/>
-          <w:numId w:val="5"/>
-        </w:numPr>
-      </w:pPr>
-      <w:r>
-        <w:t>Controlla SEMPRE ciò che hai fatto prima di eseguire una commit (ovvero mandare i tuoi lavori nel repository centrale), al limite indica espressamente nel commento che è una fase iniziale di strutturazione o cose simili.</w:t>
-      </w:r>
-    </w:p>
-    <w:p>
-      <w:pPr>
-        <w:pStyle w:val="Paragrafoelenco"/>
-        <w:numPr>
-          <w:ilvl w:val="0"/>
-          <w:numId w:val="5"/>
-        </w:numPr>
-      </w:pPr>
-      <w:r>
-        <w:t xml:space="preserve">Ricorda sempre che cio` che devi modificare risulta essere sempre qualcosa riguardante l’aspetto, indi per cui troverai tutto quello che ti serve nella calrtella </w:t>
-      </w:r>
-      <w:r>
-        <w:rPr>
-          <w:b/>
-        </w:rPr>
-        <w:t>templates</w:t>
-      </w:r>
-      <w:r>
-        <w:rPr>
-          <w:b/>
-        </w:rPr>
-        <w:t xml:space="preserve">. </w:t>
-      </w:r>
-      <w:r>
-        <w:t>Per il resto, le sotto cartelle e i nomi die file ti aiuteranno ad individuare la risorsa specifica.</w:t>
-      </w:r>
-    </w:p>
-    <w:p>
-      <w:pPr>
-        <w:pStyle w:val="Paragrafoelenco"/>
-        <w:numPr>
-          <w:ilvl w:val="0"/>
-          <w:numId w:val="5"/>
-        </w:numPr>
-      </w:pPr>
-      <w:r>
-        <w:t>Buon lavoro.</w:t>
-      </w:r>
-    </w:p>
-    <w:p>
-      <w:pPr>
-        <w:rPr>
-          <w:u w:val="single"/>
-        </w:rPr>
-      </w:pPr>
-    </w:p>
-    <w:p>
-      <w:pPr>
-        <w:pStyle w:val="Paragrafoelenco"/>
-        <w:numPr>
-          <w:ilvl w:val="0"/>
-          <w:numId w:val="3"/>
-        </w:numPr>
-      </w:pPr>
-      <w:r>
-        <w:t>Lavori con massima priorità:</w:t>
-      </w:r>
-    </w:p>
-    <w:p>
-      <w:pPr>
-        <w:pStyle w:val="Paragrafoelenco"/>
-        <w:numPr>
-          <w:ilvl w:val="1"/>
-          <w:numId w:val="3"/>
-        </w:numPr>
-      </w:pPr>
-      <w:r>
-        <w:t>Menù categorie.</w:t>
-      </w:r>
-    </w:p>
-    <w:p>
-      <w:pPr>
-        <w:pStyle w:val="Paragrafoelenco"/>
-        <w:numPr>
-          <w:ilvl w:val="1"/>
-          <w:numId w:val="3"/>
-        </w:numPr>
-      </w:pPr>
-      <w:r>
-        <w:t>Visualizzazione prodotto.</w:t>
-      </w:r>
-    </w:p>
-    <w:p>
-      <w:pPr>
-        <w:pStyle w:val="Paragrafoelenco"/>
-        <w:numPr>
-          <w:ilvl w:val="0"/>
-          <w:numId w:val="3"/>
-        </w:numPr>
-      </w:pPr>
-      <w:r>
-        <w:t>Lavori minoritari ma prioritari:</w:t>
-      </w:r>
-    </w:p>
-    <w:p>
-      <w:pPr>
-        <w:pStyle w:val="Paragrafoelenco"/>
-        <w:numPr>
-          <w:ilvl w:val="0"/>
-          <w:numId w:val="4"/>
-        </w:numPr>
-      </w:pPr>
-      <w:r>
-        <w:t xml:space="preserve">Lavori </w:t>
-      </w:r>
-      <w:r>
-        <w:t>finali</w:t>
-      </w:r>
-      <w:r>
-        <w:t>:</w:t>
-      </w:r>
-    </w:p>
-    <w:p>
-      <w:pPr>
-        <w:pStyle w:val="Paragrafoelenco"/>
-        <w:numPr>
-          <w:ilvl w:val="1"/>
-          <w:numId w:val="4"/>
-        </w:numPr>
-      </w:pPr>
-      <w:r>
-        <w:t>Fare un giro completo su ADMIN per vedere eventuali imperfezioni(usability, grafica).</w:t>
-      </w:r>
-    </w:p>
-    <w:p>
-      <w:pPr>
-        <w:pStyle w:val="Paragrafoelenco"/>
-        <w:numPr>
-          <w:ilvl w:val="1"/>
-          <w:numId w:val="4"/>
-        </w:numPr>
-      </w:pPr>
-      <w:r>
-        <w:t>F</w:t>
-      </w:r>
-      <w:r>
-        <w:t xml:space="preserve">are un giro completo su USER per vedere eventuali </w:t>
-      </w:r>
-      <w:r>
-        <w:t>imperfezioni (usabilità</w:t>
-      </w:r>
-      <w:r>
-        <w:t>, grafica).</w:t>
+          <w:color w:val="C0504D" w:themeColor="accent2"/>
+          <w:sz w:val="36"/>
+          <w:szCs w:val="36"/>
+        </w:rPr>
+      </w:pPr>
+      <w:r>
+        <w:t>Iter ordinazione (vedremo assieme).</w:t>
       </w:r>
     </w:p>
     <w:p>
       <w:pPr>
         <w:pStyle w:val="Paragrafoelenco"/>
         <w:ind w:left="0"/>
-      </w:pPr>
-    </w:p>
-    <w:p>
-      <w:pPr>
-        <w:rPr>
-          <w:b/>
-          <w:color w:val="C0504D" w:themeColor="accent2"/>
-          <w:sz w:val="36"/>
-          <w:szCs w:val="36"/>
-        </w:rPr>
-      </w:pPr>
-      <w:r>
-        <w:rPr>
-          <w:b/>
-          <w:color w:val="C0504D" w:themeColor="accent2"/>
-          <w:sz w:val="36"/>
-          <w:szCs w:val="36"/>
-        </w:rPr>
-        <w:t>Possibili lavori futuri</w:t>
-      </w:r>
-      <w:r>
-        <w:rPr>
-          <w:b/>
-          <w:color w:val="C0504D" w:themeColor="accent2"/>
-          <w:sz w:val="36"/>
-          <w:szCs w:val="36"/>
-        </w:rPr>
-        <w:t>:</w:t>
-      </w:r>
-    </w:p>
-    <w:p>
-      <w:pPr>
-        <w:pStyle w:val="Paragrafoelenco"/>
-        <w:numPr>
-          <w:ilvl w:val="1"/>
-          <w:numId w:val="4"/>
-        </w:numPr>
-        <w:rPr>
-          <w:b/>
-          <w:color w:val="C0504D" w:themeColor="accent2"/>
-          <w:sz w:val="36"/>
-          <w:szCs w:val="36"/>
-        </w:rPr>
-      </w:pPr>
-      <w:r>
-        <w:t>Sistemare grafica:</w:t>
-      </w:r>
-    </w:p>
-    <w:p>
-      <w:pPr>
-        <w:pStyle w:val="Paragrafoelenco"/>
-        <w:numPr>
-          <w:ilvl w:val="2"/>
-          <w:numId w:val="4"/>
-        </w:numPr>
-        <w:spacing w:after="0" w:line="240" w:lineRule="auto"/>
-        <w:rPr>
-          <w:b/>
-          <w:color w:val="C0504D" w:themeColor="accent2"/>
-          <w:sz w:val="36"/>
-          <w:szCs w:val="36"/>
-        </w:rPr>
-      </w:pPr>
-      <w:r>
-        <w:t>Sezione clienti (ho aggiunto la gestione indirizzi).</w:t>
-      </w:r>
-    </w:p>
-    <w:p>
-      <w:pPr>
-        <w:pStyle w:val="Paragrafoelenco"/>
-        <w:numPr>
-          <w:ilvl w:val="2"/>
-          <w:numId w:val="4"/>
-        </w:numPr>
-        <w:spacing w:after="0" w:line="240" w:lineRule="auto"/>
-        <w:rPr>
-          <w:b/>
-          <w:color w:val="C0504D" w:themeColor="accent2"/>
-          <w:sz w:val="36"/>
-          <w:szCs w:val="36"/>
-        </w:rPr>
-      </w:pPr>
-      <w:r>
-        <w:t>Iter ordinazione (vedremo assieme).</w:t>
-      </w:r>
+        <w:rPr>
+          <w:b/>
+          <w:color w:val="8064A2" w:themeColor="accent4"/>
+          <w:sz w:val="36"/>
+          <w:szCs w:val="36"/>
+        </w:rPr>
+      </w:pPr>
     </w:p>
     <w:p>
       <w:pPr>
@@ -1156,7 +1177,6 @@
           <w:sz w:val="36"/>
           <w:szCs w:val="36"/>
         </w:rPr>
-        <w:lastRenderedPageBreak/>
         <w:t>Problemi riscontrati:</w:t>
       </w:r>
     </w:p>

</xml_diff>

<commit_message>
sistemazione pdf + works
</commit_message>
<xml_diff>
--- a/Lista lavori.docx
+++ b/Lista lavori.docx
@@ -222,20 +222,55 @@
           <w:numId w:val="1"/>
         </w:numPr>
         <w:spacing w:after="0" w:line="240" w:lineRule="auto"/>
-        <w:rPr>
-          <w:color w:val="4BACC6" w:themeColor="accent5"/>
-        </w:rPr>
-      </w:pPr>
-      <w:r>
-        <w:t>Vedi blocco lavori.</w:t>
-      </w:r>
-    </w:p>
-    <w:p>
-      <w:pPr>
+      </w:pPr>
+      <w:r>
+        <w:t>Sistemare pdf:</w:t>
+      </w:r>
+    </w:p>
+    <w:p>
+      <w:pPr>
+        <w:pStyle w:val="Paragrafoelenco"/>
+        <w:numPr>
+          <w:ilvl w:val="2"/>
+          <w:numId w:val="1"/>
+        </w:numPr>
         <w:spacing w:after="0" w:line="240" w:lineRule="auto"/>
-        <w:rPr>
-          <w:color w:val="4BACC6" w:themeColor="accent5"/>
-        </w:rPr>
+      </w:pPr>
+      <w:r>
+        <w:t>Grafica.</w:t>
+      </w:r>
+    </w:p>
+    <w:p>
+      <w:pPr>
+        <w:pStyle w:val="Paragrafoelenco"/>
+        <w:numPr>
+          <w:ilvl w:val="2"/>
+          <w:numId w:val="1"/>
+        </w:numPr>
+        <w:spacing w:after="0" w:line="240" w:lineRule="auto"/>
+      </w:pPr>
+      <w:r>
+        <w:t>Progressivo fatture (???).</w:t>
+      </w:r>
+    </w:p>
+    <w:p>
+      <w:pPr>
+        <w:pStyle w:val="Paragrafoelenco"/>
+        <w:numPr>
+          <w:ilvl w:val="2"/>
+          <w:numId w:val="1"/>
+        </w:numPr>
+        <w:spacing w:after="0" w:line="240" w:lineRule="auto"/>
+      </w:pPr>
+      <w:r>
+        <w:t>Iva prodotti.</w:t>
+      </w:r>
+      <w:bookmarkStart w:id="0" w:name="_GoBack"/>
+      <w:bookmarkEnd w:id="0"/>
+    </w:p>
+    <w:p>
+      <w:pPr>
+        <w:spacing w:after="0" w:line="240" w:lineRule="auto"/>
       </w:pPr>
     </w:p>
     <w:p>
@@ -289,7 +324,22 @@
         </w:numPr>
       </w:pPr>
       <w:r>
-        <w:t>Trova privacy in inglese.</w:t>
+        <w:t>Metti</w:t>
+      </w:r>
+      <w:r>
+        <w:t xml:space="preserve"> privacy in inglese.</w:t>
+      </w:r>
+    </w:p>
+    <w:p>
+      <w:pPr>
+        <w:pStyle w:val="Paragrafoelenco"/>
+        <w:numPr>
+          <w:ilvl w:val="1"/>
+          <w:numId w:val="1"/>
+        </w:numPr>
+      </w:pPr>
+      <w:r>
+        <w:t>Mettere un bxSlider (ticker) nella home.</w:t>
       </w:r>
     </w:p>
     <w:p>
@@ -651,6 +701,18 @@
     <w:p>
       <w:pPr>
         <w:pStyle w:val="Paragrafoelenco"/>
+        <w:numPr>
+          <w:ilvl w:val="1"/>
+          <w:numId w:val="4"/>
+        </w:numPr>
+      </w:pPr>
+      <w:r>
+        <w:t>Ottenere una miglior dinamicizzazione per creare il pdf</w:t>
+      </w:r>
+    </w:p>
+    <w:p>
+      <w:pPr>
+        <w:pStyle w:val="Paragrafoelenco"/>
         <w:ind w:left="1080"/>
       </w:pPr>
     </w:p>
@@ -851,8 +913,6 @@
       <w:r>
         <w:t xml:space="preserve"> Cart</w:t>
       </w:r>
-      <w:bookmarkStart w:id="0" w:name="_GoBack"/>
-      <w:bookmarkEnd w:id="0"/>
     </w:p>
     <w:p>
       <w:pPr>
@@ -1335,7 +1395,7 @@
   <w:abstractNum w:abstractNumId="0">
     <w:nsid w:val="126C6844"/>
     <w:multiLevelType w:val="hybridMultilevel"/>
-    <w:tmpl w:val="7ACA178C"/>
+    <w:tmpl w:val="B436F6DE"/>
     <w:lvl w:ilvl="0" w:tplc="04100001">
       <w:start w:val="1"/>
       <w:numFmt w:val="bullet"/>

</xml_diff>

<commit_message>
correzione js calcolo prezzi prod +pdf
</commit_message>
<xml_diff>
--- a/Lista lavori.docx
+++ b/Lista lavori.docx
@@ -255,34 +255,10 @@
     </w:p>
     <w:p>
       <w:pPr>
-        <w:pStyle w:val="Paragrafoelenco"/>
-        <w:numPr>
-          <w:ilvl w:val="2"/>
-          <w:numId w:val="1"/>
-        </w:numPr>
         <w:spacing w:after="0" w:line="240" w:lineRule="auto"/>
       </w:pPr>
-      <w:r>
-        <w:t>Iva prodotti.</w:t>
-      </w:r>
-    </w:p>
-    <w:p>
-      <w:pPr>
-        <w:pStyle w:val="Paragrafoelenco"/>
-        <w:numPr>
-          <w:ilvl w:val="2"/>
-          <w:numId w:val="1"/>
-        </w:numPr>
-        <w:spacing w:after="0" w:line="240" w:lineRule="auto"/>
-      </w:pPr>
-      <w:r>
-        <w:t>Diversificare file normale da fattura.</w:t>
-      </w:r>
-    </w:p>
-    <w:p>
-      <w:pPr>
-        <w:spacing w:after="0" w:line="240" w:lineRule="auto"/>
-      </w:pPr>
+      <w:bookmarkStart w:id="0" w:name="_GoBack"/>
+      <w:bookmarkEnd w:id="0"/>
     </w:p>
     <w:p>
       <w:pPr>
@@ -368,8 +344,6 @@
           <w:szCs w:val="36"/>
         </w:rPr>
       </w:pPr>
-      <w:bookmarkStart w:id="0" w:name="_GoBack"/>
-      <w:bookmarkEnd w:id="0"/>
       <w:r>
         <w:rPr>
           <w:b/>
@@ -492,7 +466,21 @@
         </w:rPr>
       </w:pPr>
       <w:r>
-        <w:t>Descrizioni in html.</w:t>
+        <w:t xml:space="preserve">Descrizioni in </w:t>
+      </w:r>
+      <w:proofErr w:type="gramStart"/>
+      <w:r>
+        <w:t>html</w:t>
+      </w:r>
+      <w:r>
+        <w:t>(</w:t>
+      </w:r>
+      <w:proofErr w:type="gramEnd"/>
+      <w:r>
+        <w:t>testo html)</w:t>
+      </w:r>
+      <w:r>
+        <w:t>.</w:t>
       </w:r>
     </w:p>
     <w:p>
@@ -742,6 +730,18 @@
       </w:pPr>
       <w:r>
         <w:t>Vedi se e quanto conviene modificare il core di twig per avere i dati (come la sessione).</w:t>
+      </w:r>
+    </w:p>
+    <w:p>
+      <w:pPr>
+        <w:pStyle w:val="Paragrafoelenco"/>
+        <w:numPr>
+          <w:ilvl w:val="1"/>
+          <w:numId w:val="4"/>
+        </w:numPr>
+      </w:pPr>
+      <w:r>
+        <w:t>Quando non sei loggato ed effettui un ordine, i prezzi non vengono poi cambiati in base all’account inserito.</w:t>
       </w:r>
     </w:p>
     <w:p>

</xml_diff>